<commit_message>
Added the draft for intro
</commit_message>
<xml_diff>
--- a/Distributed Bayesian Filtering_ed2.docx
+++ b/Distributed Bayesian Filtering_ed2.docx
@@ -1,6 +1,6 @@
 
 <file path=word/document.xml><?xml version="1.0" encoding="utf-8"?>
-<w:document xmlns:ve="http://schemas.openxmlformats.org/markup-compatibility/2006" xmlns:o="urn:schemas-microsoft-com:office:office" xmlns:r="http://schemas.openxmlformats.org/officeDocument/2006/relationships" xmlns:m="http://schemas.openxmlformats.org/officeDocument/2006/math" xmlns:v="urn:schemas-microsoft-com:vml" xmlns:wp="http://schemas.openxmlformats.org/drawingml/2006/wordprocessingDrawing" xmlns:w10="urn:schemas-microsoft-com:office:word" xmlns:w="http://schemas.openxmlformats.org/wordprocessingml/2006/main" xmlns:wne="http://schemas.microsoft.com/office/word/2006/wordml">
+<w:document xmlns:wpc="http://schemas.microsoft.com/office/word/2010/wordprocessingCanvas" xmlns:mo="http://schemas.microsoft.com/office/mac/office/2008/main" xmlns:mc="http://schemas.openxmlformats.org/markup-compatibility/2006" xmlns:mv="urn:schemas-microsoft-com:mac:vml" xmlns:o="urn:schemas-microsoft-com:office:office" xmlns:r="http://schemas.openxmlformats.org/officeDocument/2006/relationships" xmlns:m="http://schemas.openxmlformats.org/officeDocument/2006/math" xmlns:v="urn:schemas-microsoft-com:vml" xmlns:wp14="http://schemas.microsoft.com/office/word/2010/wordprocessingDrawing" xmlns:wp="http://schemas.openxmlformats.org/drawingml/2006/wordprocessingDrawing" xmlns:w10="urn:schemas-microsoft-com:office:word" xmlns:w="http://schemas.openxmlformats.org/wordprocessingml/2006/main" xmlns:w14="http://schemas.microsoft.com/office/word/2010/wordml" xmlns:wpg="http://schemas.microsoft.com/office/word/2010/wordprocessingGroup" xmlns:wpi="http://schemas.microsoft.com/office/word/2010/wordprocessingInk" xmlns:wne="http://schemas.microsoft.com/office/word/2006/wordml" xmlns:wps="http://schemas.microsoft.com/office/word/2010/wordprocessingShape" mc:Ignorable="w14 wp14">
   <w:body>
     <w:p>
       <w:pPr>
@@ -10,13 +10,19 @@
         <w:t>Distributed</w:t>
       </w:r>
       <w:r>
-        <w:t xml:space="preserve"> Bayesian Filtering </w:t>
-      </w:r>
-      <w:r>
-        <w:t>by usin</w:t>
-      </w:r>
-      <w:r>
-        <w:t>g Observation Exchange Strategy</w:t>
+        <w:t xml:space="preserve"> Bayesian </w:t>
+      </w:r>
+      <w:r>
+        <w:t>Estimation</w:t>
+      </w:r>
+      <w:r>
+        <w:t xml:space="preserve"> </w:t>
+      </w:r>
+      <w:r>
+        <w:t xml:space="preserve">by </w:t>
+      </w:r>
+      <w:r>
+        <w:t xml:space="preserve">Local Exchange of Observations </w:t>
       </w:r>
     </w:p>
     <w:p/>
@@ -31,10 +37,227 @@
       <w:r>
         <w:t>Introduction</w:t>
       </w:r>
+      <w:bookmarkStart w:id="0" w:name="_GoBack"/>
+      <w:bookmarkEnd w:id="0"/>
+    </w:p>
+    <w:p>
+      <w:r>
+        <w:t>Several points:</w:t>
+      </w:r>
+    </w:p>
+    <w:p>
+      <w:r>
+        <w:t>Distributed estimation used for target-search</w:t>
+      </w:r>
+    </w:p>
+    <w:p>
+      <w:r>
+        <w:t xml:space="preserve">Statistics vs measurement-based </w:t>
+      </w:r>
+    </w:p>
+    <w:p>
+      <w:r>
+        <w:t xml:space="preserve">Mention consensus in statistics </w:t>
+      </w:r>
     </w:p>
     <w:p/>
+    <w:p>
+      <w:r>
+        <w:t>Distributed estimation</w:t>
+      </w:r>
+      <w:r>
+        <w:t xml:space="preserve"> focuses on utilizing</w:t>
+      </w:r>
+      <w:r>
+        <w:t xml:space="preserve"> a group of networked agents </w:t>
+      </w:r>
+      <w:r>
+        <w:t>to collectively infer the state of an environment, which have been adopted for various applications</w:t>
+      </w:r>
+      <w:r>
+        <w:t>, such as</w:t>
+      </w:r>
+      <w:r>
+        <w:t xml:space="preserve"> </w:t>
+      </w:r>
+      <w:r>
+        <w:t>object detection, target tracking and environmental</w:t>
+      </w:r>
+      <w:r>
+        <w:t xml:space="preserve"> monitoring etc [1]– [5]. </w:t>
+      </w:r>
+      <w:r>
+        <w:t>T</w:t>
+      </w:r>
+      <w:r>
+        <w:t xml:space="preserve">he communication topology </w:t>
+      </w:r>
+      <w:r>
+        <w:t>plays a vital role in distributed estimation algorithms.</w:t>
+      </w:r>
+      <w:r>
+        <w:t xml:space="preserve"> In, measurements of all agents are transmitted to a fusion center, where the environment state is estimated using all measurements in a batch manner. In, a distributed estimation is conducted, where no fusion center exists. Agents are fully connected in that they can communicate their measurement to all other agents </w:t>
+      </w:r>
+      <w:r>
+        <w:t xml:space="preserve">directly </w:t>
+      </w:r>
+      <w:r>
+        <w:t xml:space="preserve">in the network in a single </w:t>
+      </w:r>
+      <w:r>
+        <w:t>transmission. Each agent estimates the environment state using all the observations. These communication topologies are beneficial in that all the observations are employed for state estimation in a single step. However, such full connection of the communication network is usually as ideal assumption.</w:t>
+      </w:r>
+    </w:p>
     <w:p/>
+    <w:p>
+      <w:r>
+        <w:t>More realistically</w:t>
+      </w:r>
+      <w:r>
+        <w:t xml:space="preserve">, each agent </w:t>
+      </w:r>
+      <w:r>
+        <w:t>can</w:t>
+      </w:r>
+      <w:r>
+        <w:t xml:space="preserve"> communicate only with neighboring agents</w:t>
+      </w:r>
+      <w:r>
+        <w:t xml:space="preserve"> and locally estimates environment state</w:t>
+      </w:r>
+      <w:r>
+        <w:t>.</w:t>
+      </w:r>
+      <w:r>
+        <w:t xml:space="preserve"> </w:t>
+      </w:r>
+      <w:r>
+        <w:t>In xxx.</w:t>
+      </w:r>
+    </w:p>
     <w:p/>
+    <w:p>
+      <w:r>
+        <w:t xml:space="preserve">Based on the type of the communicated data between agents, distributed estimation algorithms can be divided into two categories: statistics dissemination-based </w:t>
+      </w:r>
+      <w:r>
+        <w:t>algorithms</w:t>
+      </w:r>
+      <w:r>
+        <w:t>, and</w:t>
+      </w:r>
+      <w:r>
+        <w:t xml:space="preserve"> </w:t>
+      </w:r>
+      <w:r>
+        <w:t xml:space="preserve">measurement dissemination-based DPFs. </w:t>
+      </w:r>
+      <w:r>
+        <w:t>In statistics dissemination-based</w:t>
+      </w:r>
+      <w:r>
+        <w:t xml:space="preserve"> </w:t>
+      </w:r>
+      <w:r>
+        <w:t>algorithms, processed data</w:t>
+      </w:r>
+      <w:r>
+        <w:t xml:space="preserve">, </w:t>
+      </w:r>
+      <w:r>
+        <w:t>such as post</w:t>
+      </w:r>
+      <w:r>
+        <w:t xml:space="preserve">eriors or likelihood functions, </w:t>
+      </w:r>
+      <w:r>
+        <w:t>are exchanged between the ag</w:t>
+      </w:r>
+      <w:r>
+        <w:t>ents [34]–[55], [57], [60]–[66]. In, KF … . In, PF … . In, Bayesian filters … .</w:t>
+      </w:r>
+      <w:r>
+        <w:t xml:space="preserve"> </w:t>
+      </w:r>
+      <w:r>
+        <w:rPr>
+          <w:highlight w:val="cyan"/>
+        </w:rPr>
+        <w:t>Olfati-Saber et al. (2005) developed a consensus algorithm for Bayesian distributed hypothesis testing in a static sensor network. In our work, we use a consensus-based algorithm inspired by Olfati-Saber et al. (2005) to compute the joint measurement probabilities needed for the mutual information-based controller and the Bayesian filter calculations.</w:t>
+      </w:r>
+      <w:r>
+        <w:t xml:space="preserve"> (write about consensus algorithm)</w:t>
+      </w:r>
+    </w:p>
+    <w:p/>
+    <w:p>
+      <w:pPr>
+        <w:rPr>
+          <w:highlight w:val="cyan"/>
+        </w:rPr>
+      </w:pPr>
+      <w:r>
+        <w:rPr>
+          <w:highlight w:val="cyan"/>
+        </w:rPr>
+        <w:t>An important class of algorithms for distributed estimation is based on the KF and its variations [23]–[29]. In the linear/Gaussian case, the “information form” of the KF is particularly amenable to a distributed implementation [23]. In [24] and</w:t>
+      </w:r>
+    </w:p>
+    <w:p>
+      <w:pPr>
+        <w:rPr>
+          <w:highlight w:val="cyan"/>
+        </w:rPr>
+      </w:pPr>
+      <w:r>
+        <w:rPr>
+          <w:highlight w:val="cyan"/>
+        </w:rPr>
+        <w:lastRenderedPageBreak/>
+        <w:t>[25], distributed information filters based on consensus algorithms are presented. A diffusion-based distributed KF is proposed in [26], and a distributed KF using gossip algorithms is developed in [27]. For nonlinear/non-Gaussian models, distributed</w:t>
+      </w:r>
+    </w:p>
+    <w:p>
+      <w:r>
+        <w:rPr>
+          <w:highlight w:val="cyan"/>
+        </w:rPr>
+        <w:t>versions of the extended KF or unscented KF are proposed in [23], [28], and [29]. A second large class of distributed algorithms for sequential Bayesian estimation is given by DPFs [30]–[66], which are addressed in the remainder of this article.</w:t>
+      </w:r>
+      <w:r>
+        <w:t xml:space="preserve"> (used for examples of KF)</w:t>
+      </w:r>
+    </w:p>
+    <w:p/>
+    <w:p>
+      <w:r>
+        <w:t>In measurement dissemination-based DPFs, raw or quantized measurements are exchanged among agents [56]–[59].</w:t>
+      </w:r>
+      <w:r>
+        <w:t xml:space="preserve"> Explain these references.</w:t>
+      </w:r>
+    </w:p>
+    <w:p/>
+    <w:p>
+      <w:r>
+        <w:t xml:space="preserve">For certain applications, transmission limit poses a problem, for example, … . The measurement poses much less transmission burden than processed data (posterior or likelihood functions) in target-search scenarios. However, most of the works in distributed target search transmits processed data while few has considered the transmission of measurements. </w:t>
+      </w:r>
+      <w:r>
+        <w:t xml:space="preserve">In this work, we propose a local exchange of observation (LEO) strategy for distributed Bayesian estimation. Each agent can make observations of the environment and communication the observations (both current and </w:t>
+      </w:r>
+      <w:r>
+        <w:t xml:space="preserve">previous </w:t>
+      </w:r>
+      <w:r>
+        <w:t xml:space="preserve">received </w:t>
+      </w:r>
+      <w:r>
+        <w:t xml:space="preserve">observations) to neighboring agents. </w:t>
+      </w:r>
+      <w:r>
+        <w:t>Local Bayesian estimation is conducted by each agent. The consistency of the algorithm is proved. The complexity analysis shows the great reduction in the transmitted data for target-search scenario using the proposed method than statistics dissemination-based methods.</w:t>
+      </w:r>
+    </w:p>
     <w:p>
       <w:pPr>
         <w:pStyle w:val="Heading1"/>
@@ -49,21 +272,13 @@
     </w:p>
     <w:p>
       <w:r>
-        <w:t xml:space="preserve">Each robot can only communicate with its neighboring agents.  The set of neighbors of the </w:t>
-      </w:r>
-      <w:proofErr w:type="spellStart"/>
-      <w:r>
-        <w:t>ith</w:t>
-      </w:r>
-      <w:proofErr w:type="spellEnd"/>
-      <w:r>
-        <w:t xml:space="preserve"> robot is denoted as </w:t>
+        <w:t xml:space="preserve">Each robot can only communicate with its neighboring agents.  The set of neighbors of the ith robot is denoted as </w:t>
       </w:r>
       <w:r>
         <w:rPr>
           <w:position w:val="-12"/>
         </w:rPr>
-        <w:object w:dxaOrig="320" w:dyaOrig="360">
+        <w:pict w14:anchorId="44D70B7D">
           <v:shapetype id="_x0000_t75" coordsize="21600,21600" o:spt="75" o:preferrelative="t" path="m@4@5l@4@11@9@11@9@5xe" filled="f" stroked="f">
             <v:stroke joinstyle="miter"/>
             <v:formulas>
@@ -83,11 +298,10 @@
             <v:path o:extrusionok="f" gradientshapeok="t" o:connecttype="rect"/>
             <o:lock v:ext="edit" aspectratio="t"/>
           </v:shapetype>
-          <v:shape id="_x0000_i1025" type="#_x0000_t75" style="width:15.55pt;height:18.5pt" o:ole="">
-            <v:imagedata r:id="rId6" o:title=""/>
-          </v:shape>
-          <o:OLEObject Type="Embed" ProgID="Equation.DSMT4" ShapeID="_x0000_i1025" DrawAspect="Content" ObjectID="_1500135587" r:id="rId7"/>
-        </w:object>
+          <v:shape id="_x0000_i1025" type="#_x0000_t75" style="width:16pt;height:19pt">
+            <v:imagedata r:id="rId7" o:title=""/>
+          </v:shape>
+        </w:pict>
       </w:r>
       <w:r>
         <w:t xml:space="preserve"> and the number of neighbors in </w:t>
@@ -96,105 +310,66 @@
         <w:rPr>
           <w:position w:val="-12"/>
         </w:rPr>
-        <w:object w:dxaOrig="320" w:dyaOrig="360">
-          <v:shape id="_x0000_i1026" type="#_x0000_t75" style="width:15.55pt;height:18.5pt" o:ole="">
+        <w:pict w14:anchorId="08E0850B">
+          <v:shape id="_x0000_i1026" type="#_x0000_t75" style="width:16pt;height:19pt">
             <v:imagedata r:id="rId8" o:title=""/>
           </v:shape>
-          <o:OLEObject Type="Embed" ProgID="Equation.DSMT4" ShapeID="_x0000_i1026" DrawAspect="Content" ObjectID="_1500135588" r:id="rId9"/>
-        </w:object>
-      </w:r>
-      <w:r>
-        <w:t xml:space="preserve"> </w:t>
-      </w:r>
-      <w:proofErr w:type="gramStart"/>
-      <w:r>
-        <w:t xml:space="preserve">is </w:t>
-      </w:r>
-      <w:proofErr w:type="gramEnd"/>
+        </w:pict>
+      </w:r>
+      <w:r>
+        <w:t xml:space="preserve"> is </w:t>
+      </w:r>
       <w:r>
         <w:rPr>
           <w:position w:val="-12"/>
         </w:rPr>
-        <w:object w:dxaOrig="859" w:dyaOrig="360">
-          <v:shape id="_x0000_i1027" type="#_x0000_t75" style="width:42.8pt;height:18.5pt" o:ole="">
+        <w:pict w14:anchorId="285CA72D">
+          <v:shape id="_x0000_i1027" type="#_x0000_t75" style="width:43pt;height:19pt">
+            <v:imagedata r:id="rId9" o:title=""/>
+          </v:shape>
+        </w:pict>
+      </w:r>
+      <w:r>
+        <w:t xml:space="preserve">. The exchanged information is limited to the observation of each robot. Each robot has its individual estimation of the target PDF. Considering the limit of the communication range and bandwidth, no PDF is allowed to be transmitted. The individual PDF of robot i is initialized by the prior function </w:t>
+      </w:r>
+      <w:r>
+        <w:rPr>
+          <w:position w:val="-12"/>
+        </w:rPr>
+        <w:pict w14:anchorId="05863B53">
+          <v:shape id="_x0000_i1028" type="#_x0000_t75" style="width:91pt;height:19pt">
             <v:imagedata r:id="rId10" o:title=""/>
           </v:shape>
-          <o:OLEObject Type="Embed" ProgID="Equation.DSMT4" ShapeID="_x0000_i1027" DrawAspect="Content" ObjectID="_1500135589" r:id="rId11"/>
-        </w:object>
-      </w:r>
-      <w:r>
-        <w:t xml:space="preserve">. The exchanged information is limited to the observation of each robot. Each robot has its individual estimation of the target PDF. Considering the limit of the communication range and bandwidth, no PDF is allowed to be transmitted. The individual PDF of robot </w:t>
-      </w:r>
-      <w:proofErr w:type="spellStart"/>
-      <w:r>
-        <w:t>i</w:t>
-      </w:r>
-      <w:proofErr w:type="spellEnd"/>
-      <w:r>
-        <w:t xml:space="preserve"> is initialized by the prior function </w:t>
+        </w:pict>
+      </w:r>
+      <w:r>
+        <w:t xml:space="preserve"> at time k=0, given all available prior information including past experience and domain knowledge. Once determining the prior distribution, the ith individual PDF at time k, </w:t>
       </w:r>
       <w:r>
         <w:rPr>
           <w:position w:val="-12"/>
         </w:rPr>
-        <w:object w:dxaOrig="1800" w:dyaOrig="380">
-          <v:shape id="_x0000_i1028" type="#_x0000_t75" style="width:90.5pt;height:19.45pt" o:ole="">
+        <w:pict w14:anchorId="099E87B1">
+          <v:shape id="_x0000_i1029" type="#_x0000_t75" style="width:54pt;height:19pt">
+            <v:imagedata r:id="rId11" o:title=""/>
+          </v:shape>
+        </w:pict>
+      </w:r>
+      <w:r>
+        <w:t xml:space="preserve">, can be estimated recursively by distributed Bayesian filter based on measurements from the neighborhood </w:t>
+      </w:r>
+      <w:r>
+        <w:rPr>
+          <w:position w:val="-12"/>
+        </w:rPr>
+        <w:pict w14:anchorId="21C84F0B">
+          <v:shape id="_x0000_i1030" type="#_x0000_t75" style="width:16pt;height:19pt">
             <v:imagedata r:id="rId12" o:title=""/>
           </v:shape>
-          <o:OLEObject Type="Embed" ProgID="Equation.DSMT4" ShapeID="_x0000_i1028" DrawAspect="Content" ObjectID="_1500135590" r:id="rId13"/>
-        </w:object>
-      </w:r>
-      <w:r>
-        <w:t xml:space="preserve"> at time k=0, given all available prior information including past experience and domain knowledge. Once determining the prior distribution, the </w:t>
-      </w:r>
-      <w:proofErr w:type="spellStart"/>
-      <w:r>
-        <w:t>ith</w:t>
-      </w:r>
-      <w:proofErr w:type="spellEnd"/>
-      <w:r>
-        <w:t xml:space="preserve"> individual PDF at time k</w:t>
-      </w:r>
-      <w:proofErr w:type="gramStart"/>
-      <w:r>
-        <w:t xml:space="preserve">, </w:t>
-      </w:r>
-      <w:proofErr w:type="gramEnd"/>
-      <w:r>
-        <w:rPr>
-          <w:position w:val="-12"/>
-        </w:rPr>
-        <w:object w:dxaOrig="1080" w:dyaOrig="380">
-          <v:shape id="_x0000_i1029" type="#_x0000_t75" style="width:53.5pt;height:19.45pt" o:ole="">
-            <v:imagedata r:id="rId14" o:title=""/>
-          </v:shape>
-          <o:OLEObject Type="Embed" ProgID="Equation.DSMT4" ShapeID="_x0000_i1029" DrawAspect="Content" ObjectID="_1500135591" r:id="rId15"/>
-        </w:object>
-      </w:r>
-      <w:r>
-        <w:t xml:space="preserve">, can be estimated recursively by distributed Bayesian filter based on measurements from the neighborhood </w:t>
-      </w:r>
-      <w:r>
-        <w:rPr>
-          <w:position w:val="-12"/>
-        </w:rPr>
-        <w:object w:dxaOrig="320" w:dyaOrig="360">
-          <v:shape id="_x0000_i1030" type="#_x0000_t75" style="width:15.55pt;height:18.5pt" o:ole="">
-            <v:imagedata r:id="rId16" o:title=""/>
-          </v:shape>
-          <o:OLEObject Type="Embed" ProgID="Equation.DSMT4" ShapeID="_x0000_i1030" DrawAspect="Content" ObjectID="_1500135592" r:id="rId17"/>
-        </w:object>
-      </w:r>
-      <w:r>
-        <w:t xml:space="preserve">of robot </w:t>
-      </w:r>
-      <w:proofErr w:type="spellStart"/>
-      <w:r>
-        <w:t>i</w:t>
-      </w:r>
-      <w:proofErr w:type="spellEnd"/>
-      <w:r>
-        <w:t>. The upper-script T represents the target, whose position is unknown for robots.</w:t>
+        </w:pict>
+      </w:r>
+      <w:r>
+        <w:t>of robot i. The upper-script T represents the target, whose position is unknown for robots.</w:t>
       </w:r>
     </w:p>
     <w:p/>
@@ -224,12 +399,11 @@
         <w:rPr>
           <w:position w:val="-12"/>
         </w:rPr>
-        <w:object w:dxaOrig="1260" w:dyaOrig="380">
-          <v:shape id="_x0000_i1128" type="#_x0000_t75" style="width:63.25pt;height:19.45pt" o:ole="">
-            <v:imagedata r:id="rId18" o:title=""/>
-          </v:shape>
-          <o:OLEObject Type="Embed" ProgID="Equation.DSMT4" ShapeID="_x0000_i1128" DrawAspect="Content" ObjectID="_1500135593" r:id="rId19"/>
-        </w:object>
+        <w:pict w14:anchorId="1C8D2640">
+          <v:shape id="_x0000_i1031" type="#_x0000_t75" style="width:63pt;height:19pt">
+            <v:imagedata r:id="rId13" o:title=""/>
+          </v:shape>
+        </w:pict>
       </w:r>
     </w:p>
     <w:p/>
@@ -260,15 +434,7 @@
     </w:p>
     <w:p>
       <w:r>
-        <w:t xml:space="preserve">Suppose the system is at time step k-1 and the latest update for </w:t>
-      </w:r>
-      <w:proofErr w:type="spellStart"/>
-      <w:r>
-        <w:t>ith</w:t>
-      </w:r>
-      <w:proofErr w:type="spellEnd"/>
-      <w:r>
-        <w:t xml:space="preserve"> individual PDF is </w:t>
+        <w:t xml:space="preserve">Suppose the system is at time step k-1 and the latest update for ith individual PDF is </w:t>
       </w:r>
     </w:p>
     <w:p>
@@ -276,23 +442,14 @@
         <w:rPr>
           <w:position w:val="-12"/>
         </w:rPr>
-        <w:object w:dxaOrig="1280" w:dyaOrig="380">
-          <v:shape id="_x0000_i1031" type="#_x0000_t75" style="width:64.2pt;height:19.45pt" o:ole="">
-            <v:imagedata r:id="rId20" o:title=""/>
-          </v:shape>
-          <o:OLEObject Type="Embed" ProgID="Equation.DSMT4" ShapeID="_x0000_i1031" DrawAspect="Content" ObjectID="_1500135594" r:id="rId21"/>
-        </w:object>
-      </w:r>
-      <w:r>
-        <w:t>. The prior PDF is predicted forward to time step k by using the Chapman-</w:t>
-      </w:r>
-      <w:proofErr w:type="spellStart"/>
-      <w:r>
-        <w:t>Kolmogorov</w:t>
-      </w:r>
-      <w:proofErr w:type="spellEnd"/>
-      <w:r>
-        <w:t xml:space="preserve"> equation:</w:t>
+        <w:pict w14:anchorId="6E012323">
+          <v:shape id="_x0000_i1032" type="#_x0000_t75" style="width:64pt;height:19pt">
+            <v:imagedata r:id="rId14" o:title=""/>
+          </v:shape>
+        </w:pict>
+      </w:r>
+      <w:r>
+        <w:t>. The prior PDF is predicted forward to time step k by using the Chapman-Kolmogorov equation:</w:t>
       </w:r>
     </w:p>
     <w:p>
@@ -304,34 +461,26 @@
         <w:rPr>
           <w:position w:val="-18"/>
         </w:rPr>
-        <w:object w:dxaOrig="4260" w:dyaOrig="480">
-          <v:shape id="_x0000_i1032" type="#_x0000_t75" style="width:213.1pt;height:23.35pt" o:ole="">
-            <v:imagedata r:id="rId22" o:title=""/>
-          </v:shape>
-          <o:OLEObject Type="Embed" ProgID="Equation.DSMT4" ShapeID="_x0000_i1032" DrawAspect="Content" ObjectID="_1500135595" r:id="rId23"/>
-        </w:object>
-      </w:r>
-    </w:p>
-    <w:p>
-      <w:proofErr w:type="gramStart"/>
-      <w:r>
-        <w:lastRenderedPageBreak/>
-        <w:t>where</w:t>
-      </w:r>
-      <w:proofErr w:type="gramEnd"/>
-      <w:r>
-        <w:t xml:space="preserve"> </w:t>
+        <w:pict w14:anchorId="3CADF744">
+          <v:shape id="_x0000_i1033" type="#_x0000_t75" style="width:213pt;height:23pt">
+            <v:imagedata r:id="rId15" o:title=""/>
+          </v:shape>
+        </w:pict>
+      </w:r>
+    </w:p>
+    <w:p>
+      <w:r>
+        <w:t xml:space="preserve">where </w:t>
       </w:r>
       <w:r>
         <w:rPr>
           <w:position w:val="-12"/>
         </w:rPr>
-        <w:object w:dxaOrig="1140" w:dyaOrig="380">
-          <v:shape id="_x0000_i1033" type="#_x0000_t75" style="width:57.4pt;height:19.45pt" o:ole="">
-            <v:imagedata r:id="rId24" o:title=""/>
-          </v:shape>
-          <o:OLEObject Type="Embed" ProgID="Equation.DSMT4" ShapeID="_x0000_i1033" DrawAspect="Content" ObjectID="_1500135596" r:id="rId25"/>
-        </w:object>
+        <w:pict w14:anchorId="78F3C7C9">
+          <v:shape id="_x0000_i1034" type="#_x0000_t75" style="width:57pt;height:19pt">
+            <v:imagedata r:id="rId16" o:title=""/>
+          </v:shape>
+        </w:pict>
       </w:r>
       <w:r>
         <w:t xml:space="preserve"> is a probabilistic Markov motion model of target, independent of robot states. This model describes the state transition probability of the target from the prior state</w:t>
@@ -340,31 +489,24 @@
         <w:rPr>
           <w:position w:val="-12"/>
         </w:rPr>
-        <w:object w:dxaOrig="440" w:dyaOrig="380">
-          <v:shape id="_x0000_i1034" type="#_x0000_t75" style="width:21.4pt;height:19.45pt" o:ole="">
-            <v:imagedata r:id="rId26" o:title=""/>
-          </v:shape>
-          <o:OLEObject Type="Embed" ProgID="Equation.DSMT4" ShapeID="_x0000_i1034" DrawAspect="Content" ObjectID="_1500135597" r:id="rId27"/>
-        </w:object>
-      </w:r>
-      <w:r>
-        <w:t xml:space="preserve">to the destination </w:t>
-      </w:r>
-      <w:proofErr w:type="gramStart"/>
-      <w:r>
-        <w:t xml:space="preserve">state </w:t>
-      </w:r>
-      <w:proofErr w:type="gramEnd"/>
+        <w:pict w14:anchorId="3B44734A">
+          <v:shape id="_x0000_i1035" type="#_x0000_t75" style="width:21pt;height:19pt">
+            <v:imagedata r:id="rId17" o:title=""/>
+          </v:shape>
+        </w:pict>
+      </w:r>
+      <w:r>
+        <w:t xml:space="preserve">to the destination state </w:t>
+      </w:r>
       <w:r>
         <w:rPr>
           <w:position w:val="-12"/>
         </w:rPr>
-        <w:object w:dxaOrig="300" w:dyaOrig="380">
-          <v:shape id="_x0000_i1035" type="#_x0000_t75" style="width:14.6pt;height:19.45pt" o:ole="">
-            <v:imagedata r:id="rId28" o:title=""/>
-          </v:shape>
-          <o:OLEObject Type="Embed" ProgID="Equation.DSMT4" ShapeID="_x0000_i1035" DrawAspect="Content" ObjectID="_1500135598" r:id="rId29"/>
-        </w:object>
+        <w:pict w14:anchorId="4C07AEBB">
+          <v:shape id="_x0000_i1036" type="#_x0000_t75" style="width:15pt;height:19pt">
+            <v:imagedata r:id="rId18" o:title=""/>
+          </v:shape>
+        </w:pict>
       </w:r>
       <w:r>
         <w:t xml:space="preserve">. For a static target, </w:t>
@@ -378,33 +520,26 @@
         <w:rPr>
           <w:position w:val="-30"/>
         </w:rPr>
-        <w:object w:dxaOrig="2799" w:dyaOrig="720">
-          <v:shape id="_x0000_i1036" type="#_x0000_t75" style="width:140.1pt;height:36pt" o:ole="">
-            <v:imagedata r:id="rId30" o:title=""/>
-          </v:shape>
-          <o:OLEObject Type="Embed" ProgID="Equation.DSMT4" ShapeID="_x0000_i1036" DrawAspect="Content" ObjectID="_1500135599" r:id="rId31"/>
-        </w:object>
-      </w:r>
-    </w:p>
-    <w:p>
-      <w:proofErr w:type="gramStart"/>
-      <w:r>
-        <w:t>and</w:t>
-      </w:r>
-      <w:proofErr w:type="gramEnd"/>
-      <w:r>
-        <w:t xml:space="preserve"> the above equation can be reduced to </w:t>
+        <w:pict w14:anchorId="5DC71565">
+          <v:shape id="_x0000_i1037" type="#_x0000_t75" style="width:140pt;height:36pt">
+            <v:imagedata r:id="rId19" o:title=""/>
+          </v:shape>
+        </w:pict>
+      </w:r>
+    </w:p>
+    <w:p>
+      <w:r>
+        <w:t xml:space="preserve">and the above equation can be reduced to </w:t>
       </w:r>
       <w:r>
         <w:rPr>
           <w:position w:val="-12"/>
         </w:rPr>
-        <w:object w:dxaOrig="2600" w:dyaOrig="380">
-          <v:shape id="_x0000_i1037" type="#_x0000_t75" style="width:129.4pt;height:19.45pt" o:ole="">
-            <v:imagedata r:id="rId32" o:title=""/>
-          </v:shape>
-          <o:OLEObject Type="Embed" ProgID="Equation.DSMT4" ShapeID="_x0000_i1037" DrawAspect="Content" ObjectID="_1500135600" r:id="rId33"/>
-        </w:object>
+        <w:pict w14:anchorId="398CBF40">
+          <v:shape id="_x0000_i1038" type="#_x0000_t75" style="width:129pt;height:19pt">
+            <v:imagedata r:id="rId20" o:title=""/>
+          </v:shape>
+        </w:pict>
       </w:r>
       <w:r>
         <w:t>.</w:t>
@@ -427,53 +562,30 @@
         <w:pStyle w:val="MTDisplayEquation"/>
       </w:pPr>
       <w:r>
-        <w:t xml:space="preserve">At time step k, the neighbors of the </w:t>
-      </w:r>
-      <w:proofErr w:type="spellStart"/>
-      <w:r>
-        <w:t>ith</w:t>
-      </w:r>
-      <w:proofErr w:type="spellEnd"/>
-      <w:r>
-        <w:t xml:space="preserve"> robot, denoted </w:t>
-      </w:r>
-      <w:proofErr w:type="gramStart"/>
-      <w:r>
-        <w:t xml:space="preserve">as </w:t>
-      </w:r>
-      <w:proofErr w:type="gramEnd"/>
+        <w:t xml:space="preserve">At time step k, the neighbors of the ith robot, denoted as </w:t>
+      </w:r>
       <w:r>
         <w:rPr>
           <w:position w:val="-12"/>
         </w:rPr>
-        <w:object w:dxaOrig="320" w:dyaOrig="360">
-          <v:shape id="_x0000_i1038" type="#_x0000_t75" style="width:15.55pt;height:18.5pt" o:ole="">
-            <v:imagedata r:id="rId34" o:title=""/>
-          </v:shape>
-          <o:OLEObject Type="Embed" ProgID="Equation.DSMT4" ShapeID="_x0000_i1038" DrawAspect="Content" ObjectID="_1500135601" r:id="rId35"/>
-        </w:object>
-      </w:r>
-      <w:r>
-        <w:t xml:space="preserve">, the observation of robot </w:t>
-      </w:r>
-      <w:proofErr w:type="spellStart"/>
-      <w:r>
-        <w:t>i</w:t>
-      </w:r>
-      <w:proofErr w:type="spellEnd"/>
-      <w:r>
-        <w:t xml:space="preserve"> is </w:t>
+        <w:pict w14:anchorId="6791C1E1">
+          <v:shape id="_x0000_i1039" type="#_x0000_t75" style="width:16pt;height:19pt">
+            <v:imagedata r:id="rId21" o:title=""/>
+          </v:shape>
+        </w:pict>
+      </w:r>
+      <w:r>
+        <w:t xml:space="preserve">, the observation of robot i is </w:t>
       </w:r>
       <w:r>
         <w:rPr>
           <w:position w:val="-14"/>
         </w:rPr>
-        <w:object w:dxaOrig="320" w:dyaOrig="420">
-          <v:shape id="_x0000_i1039" type="#_x0000_t75" style="width:15.55pt;height:21.4pt" o:ole="">
-            <v:imagedata r:id="rId36" o:title=""/>
-          </v:shape>
-          <o:OLEObject Type="Embed" ProgID="Equation.DSMT4" ShapeID="_x0000_i1039" DrawAspect="Content" ObjectID="_1500135602" r:id="rId37"/>
-        </w:object>
+        <w:pict w14:anchorId="5DC7C774">
+          <v:shape id="_x0000_i1040" type="#_x0000_t75" style="width:16pt;height:21pt">
+            <v:imagedata r:id="rId22" o:title=""/>
+          </v:shape>
+        </w:pict>
       </w:r>
       <w:r>
         <w:t xml:space="preserve"> and its corresponding observation probability for given target state </w:t>
@@ -482,12 +594,11 @@
         <w:rPr>
           <w:position w:val="-12"/>
         </w:rPr>
-        <w:object w:dxaOrig="300" w:dyaOrig="380">
-          <v:shape id="_x0000_i1040" type="#_x0000_t75" style="width:14.6pt;height:19.45pt" o:ole="">
-            <v:imagedata r:id="rId38" o:title=""/>
-          </v:shape>
-          <o:OLEObject Type="Embed" ProgID="Equation.DSMT4" ShapeID="_x0000_i1040" DrawAspect="Content" ObjectID="_1500135603" r:id="rId39"/>
-        </w:object>
+        <w:pict w14:anchorId="543B8A80">
+          <v:shape id="_x0000_i1041" type="#_x0000_t75" style="width:15pt;height:19pt">
+            <v:imagedata r:id="rId23" o:title=""/>
+          </v:shape>
+        </w:pict>
       </w:r>
       <w:r>
         <w:t xml:space="preserve"> , is denoted as </w:t>
@@ -496,42 +607,27 @@
         <w:rPr>
           <w:position w:val="-12"/>
         </w:rPr>
-        <w:object w:dxaOrig="980" w:dyaOrig="380">
-          <v:shape id="_x0000_i1041" type="#_x0000_t75" style="width:49.6pt;height:19.45pt" o:ole="">
-            <v:imagedata r:id="rId40" o:title=""/>
-          </v:shape>
-          <o:OLEObject Type="Embed" ProgID="Equation.DSMT4" ShapeID="_x0000_i1041" DrawAspect="Content" ObjectID="_1500135604" r:id="rId41"/>
-        </w:object>
-      </w:r>
-      <w:r>
-        <w:t xml:space="preserve"> . This is referred to as the observation likelihood for a </w:t>
-      </w:r>
-      <w:proofErr w:type="gramStart"/>
-      <w:r>
-        <w:t xml:space="preserve">fixed </w:t>
-      </w:r>
-      <w:proofErr w:type="gramEnd"/>
+        <w:pict w14:anchorId="0B3D36C8">
+          <v:shape id="_x0000_i1042" type="#_x0000_t75" style="width:50pt;height:19pt">
+            <v:imagedata r:id="rId24" o:title=""/>
+          </v:shape>
+        </w:pict>
+      </w:r>
+      <w:r>
+        <w:t xml:space="preserve"> . This is referred to as the observation likelihood for a fixed </w:t>
+      </w:r>
       <w:r>
         <w:rPr>
           <w:position w:val="-14"/>
         </w:rPr>
-        <w:object w:dxaOrig="280" w:dyaOrig="420">
-          <v:shape id="_x0000_i1042" type="#_x0000_t75" style="width:14.6pt;height:21.4pt" o:ole="">
-            <v:imagedata r:id="rId42" o:title=""/>
-          </v:shape>
-          <o:OLEObject Type="Embed" ProgID="Equation.DSMT4" ShapeID="_x0000_i1042" DrawAspect="Content" ObjectID="_1500135605" r:id="rId43"/>
-        </w:object>
-      </w:r>
-      <w:r>
-        <w:t xml:space="preserve">. It is assumed that all observations are conditionally independent given the current state. Then the target PDF is updated by using the </w:t>
-      </w:r>
-      <w:proofErr w:type="spellStart"/>
-      <w:r>
-        <w:t>Bayes</w:t>
-      </w:r>
-      <w:proofErr w:type="spellEnd"/>
-      <w:r>
-        <w:t xml:space="preserve"> rule: </w:t>
+        <w:pict w14:anchorId="466B47CF">
+          <v:shape id="_x0000_i1043" type="#_x0000_t75" style="width:15pt;height:21pt">
+            <v:imagedata r:id="rId25" o:title=""/>
+          </v:shape>
+        </w:pict>
+      </w:r>
+      <w:r>
+        <w:t xml:space="preserve">. It is assumed that all observations are conditionally independent given the current state. Then the target PDF is updated by using the Bayes rule: </w:t>
       </w:r>
     </w:p>
     <w:p>
@@ -545,36 +641,29 @@
         <w:rPr>
           <w:position w:val="-32"/>
         </w:rPr>
-        <w:object w:dxaOrig="3860" w:dyaOrig="720">
-          <v:shape id="_x0000_i1043" type="#_x0000_t75" style="width:193.6pt;height:36pt" o:ole="">
-            <v:imagedata r:id="rId44" o:title=""/>
-          </v:shape>
-          <o:OLEObject Type="Embed" ProgID="Equation.DSMT4" ShapeID="_x0000_i1043" DrawAspect="Content" ObjectID="_1500135606" r:id="rId45"/>
-        </w:object>
+        <w:pict w14:anchorId="1CAEB009">
+          <v:shape id="_x0000_i1044" type="#_x0000_t75" style="width:194pt;height:36pt">
+            <v:imagedata r:id="rId26" o:title=""/>
+          </v:shape>
+        </w:pict>
       </w:r>
       <w:r>
         <w:t xml:space="preserve"> </w:t>
       </w:r>
     </w:p>
     <w:p>
-      <w:proofErr w:type="gramStart"/>
-      <w:r>
-        <w:t>where</w:t>
-      </w:r>
-      <w:proofErr w:type="gramEnd"/>
-      <w:r>
-        <w:t xml:space="preserve"> </w:t>
+      <w:r>
+        <w:t xml:space="preserve">where </w:t>
       </w:r>
       <w:r>
         <w:rPr>
           <w:position w:val="-14"/>
         </w:rPr>
-        <w:object w:dxaOrig="280" w:dyaOrig="420">
-          <v:shape id="_x0000_i1044" type="#_x0000_t75" style="width:14.6pt;height:21.4pt" o:ole="">
-            <v:imagedata r:id="rId46" o:title=""/>
-          </v:shape>
-          <o:OLEObject Type="Embed" ProgID="Equation.DSMT4" ShapeID="_x0000_i1044" DrawAspect="Content" ObjectID="_1500135607" r:id="rId47"/>
-        </w:object>
+        <w:pict w14:anchorId="74A408F5">
+          <v:shape id="_x0000_i1045" type="#_x0000_t75" style="width:15pt;height:21pt">
+            <v:imagedata r:id="rId27" o:title=""/>
+          </v:shape>
+        </w:pict>
       </w:r>
       <w:r>
         <w:t xml:space="preserve"> is a normalization factor, given by:</w:t>
@@ -588,12 +677,11 @@
         <w:rPr>
           <w:position w:val="-32"/>
         </w:rPr>
-        <w:object w:dxaOrig="3600" w:dyaOrig="720">
-          <v:shape id="_x0000_i1045" type="#_x0000_t75" style="width:180pt;height:36pt" o:ole="">
-            <v:imagedata r:id="rId48" o:title=""/>
-          </v:shape>
-          <o:OLEObject Type="Embed" ProgID="Equation.DSMT4" ShapeID="_x0000_i1045" DrawAspect="Content" ObjectID="_1500135608" r:id="rId49"/>
-        </w:object>
+        <w:pict w14:anchorId="53F887FA">
+          <v:shape id="_x0000_i1046" type="#_x0000_t75" style="width:180pt;height:36pt">
+            <v:imagedata r:id="rId28" o:title=""/>
+          </v:shape>
+        </w:pict>
       </w:r>
       <w:r>
         <w:t>.</w:t>
@@ -617,12 +705,11 @@
         <w:rPr>
           <w:position w:val="-32"/>
         </w:rPr>
-        <w:object w:dxaOrig="4080" w:dyaOrig="720">
-          <v:shape id="_x0000_i1090" type="#_x0000_t75" style="width:204.3pt;height:36pt" o:ole="">
-            <v:imagedata r:id="rId50" o:title=""/>
-          </v:shape>
-          <o:OLEObject Type="Embed" ProgID="Equation.DSMT4" ShapeID="_x0000_i1090" DrawAspect="Content" ObjectID="_1500135609" r:id="rId51"/>
-        </w:object>
+        <w:pict w14:anchorId="00856E19">
+          <v:shape id="_x0000_i1047" type="#_x0000_t75" style="width:204pt;height:36pt">
+            <v:imagedata r:id="rId29" o:title=""/>
+          </v:shape>
+        </w:pict>
       </w:r>
     </w:p>
     <w:p/>
@@ -712,39 +799,17 @@
         <w:t xml:space="preserve"> strategy for the network of robots. </w:t>
       </w:r>
       <w:r>
-        <w:t xml:space="preserve">The observation of </w:t>
-      </w:r>
-      <w:proofErr w:type="spellStart"/>
-      <w:r>
-        <w:t>i-th</w:t>
-      </w:r>
-      <w:proofErr w:type="spellEnd"/>
-      <w:r>
-        <w:t xml:space="preserve"> robot at k-</w:t>
-      </w:r>
-      <w:proofErr w:type="spellStart"/>
-      <w:r>
-        <w:t>th</w:t>
-      </w:r>
-      <w:proofErr w:type="spellEnd"/>
-      <w:r>
-        <w:t xml:space="preserve"> step is denoted </w:t>
-      </w:r>
-      <w:proofErr w:type="gramStart"/>
-      <w:r>
-        <w:t xml:space="preserve">as </w:t>
-      </w:r>
-      <w:proofErr w:type="gramEnd"/>
+        <w:t xml:space="preserve">The observation of i-th robot at k-th step is denoted as </w:t>
+      </w:r>
       <w:r>
         <w:rPr>
           <w:position w:val="-12"/>
         </w:rPr>
-        <w:object w:dxaOrig="279" w:dyaOrig="380">
-          <v:shape id="_x0000_i1046" type="#_x0000_t75" style="width:14.6pt;height:19.45pt" o:ole="">
-            <v:imagedata r:id="rId52" o:title=""/>
-          </v:shape>
-          <o:OLEObject Type="Embed" ProgID="Equation.DSMT4" ShapeID="_x0000_i1046" DrawAspect="Content" ObjectID="_1500135610" r:id="rId53"/>
-        </w:object>
+        <w:pict w14:anchorId="19DD5441">
+          <v:shape id="_x0000_i1048" type="#_x0000_t75" style="width:15pt;height:19pt">
+            <v:imagedata r:id="rId30" o:title=""/>
+          </v:shape>
+        </w:pict>
       </w:r>
       <w:r>
         <w:t xml:space="preserve">. Besides its own observation, </w:t>
@@ -766,8 +831,6 @@
       <w:r>
         <w:t xml:space="preserve"> </w:t>
       </w:r>
-      <w:bookmarkStart w:id="0" w:name="_GoBack"/>
-      <w:bookmarkEnd w:id="0"/>
       <w:r>
         <w:t>contains a buffer to store</w:t>
       </w:r>
@@ -807,44 +870,32 @@
         <w:rPr>
           <w:position w:val="-22"/>
         </w:rPr>
-        <w:object w:dxaOrig="2340" w:dyaOrig="560">
-          <v:shape id="_x0000_i1047" type="#_x0000_t75" style="width:116.75pt;height:27.25pt" o:ole="">
-            <v:imagedata r:id="rId54" o:title=""/>
-          </v:shape>
-          <o:OLEObject Type="Embed" ProgID="Equation.DSMT4" ShapeID="_x0000_i1047" DrawAspect="Content" ObjectID="_1500135611" r:id="rId55"/>
-        </w:object>
-      </w:r>
-    </w:p>
-    <w:p>
-      <w:proofErr w:type="gramStart"/>
+        <w:pict w14:anchorId="5AF60AAB">
+          <v:shape id="_x0000_i1049" type="#_x0000_t75" style="width:117pt;height:27pt">
+            <v:imagedata r:id="rId31" o:title=""/>
+          </v:shape>
+        </w:pict>
+      </w:r>
+    </w:p>
+    <w:p>
       <w:r>
         <w:t>where</w:t>
       </w:r>
-      <w:proofErr w:type="gramEnd"/>
       <w:r>
         <w:rPr>
           <w:position w:val="-20"/>
         </w:rPr>
-        <w:object w:dxaOrig="320" w:dyaOrig="460">
-          <v:shape id="_x0000_i1048" type="#_x0000_t75" style="width:15.55pt;height:22.4pt" o:ole="">
-            <v:imagedata r:id="rId56" o:title=""/>
-          </v:shape>
-          <o:OLEObject Type="Embed" ProgID="Equation.DSMT4" ShapeID="_x0000_i1048" DrawAspect="Content" ObjectID="_1500135612" r:id="rId57"/>
-        </w:object>
+        <w:pict w14:anchorId="2C042B49">
+          <v:shape id="_x0000_i1050" type="#_x0000_t75" style="width:16pt;height:22pt">
+            <v:imagedata r:id="rId32" o:title=""/>
+          </v:shape>
+        </w:pict>
       </w:r>
       <w:r>
         <w:t xml:space="preserve"> denotes </w:t>
       </w:r>
       <w:r>
-        <w:t>that for and at k-</w:t>
-      </w:r>
-      <w:proofErr w:type="spellStart"/>
-      <w:r>
-        <w:t>th</w:t>
-      </w:r>
-      <w:proofErr w:type="spellEnd"/>
-      <w:r>
-        <w:t xml:space="preserve"> step, </w:t>
+        <w:t xml:space="preserve">that for and at k-th step, </w:t>
       </w:r>
       <w:r>
         <w:t xml:space="preserve">the </w:t>
@@ -858,13 +909,8 @@
       <w:r>
         <w:t>-</w:t>
       </w:r>
-      <w:proofErr w:type="spellStart"/>
-      <w:r>
-        <w:t>th</w:t>
-      </w:r>
-      <w:proofErr w:type="spellEnd"/>
-      <w:r>
-        <w:t xml:space="preserve"> robot</w:t>
+      <w:r>
+        <w:t>th robot</w:t>
       </w:r>
       <w:r>
         <w:t xml:space="preserve"> received by </w:t>
@@ -884,10 +930,9 @@
         <w:rPr>
           <w:noProof/>
           <w:position w:val="-16"/>
-          <w:lang w:eastAsia="zh-CN"/>
         </w:rPr>
         <w:drawing>
-          <wp:inline distT="0" distB="0" distL="0" distR="0">
+          <wp:inline distT="0" distB="0" distL="0" distR="0" wp14:anchorId="36FD538E" wp14:editId="2F7B45BB">
             <wp:extent cx="167005" cy="279400"/>
             <wp:effectExtent l="19050" t="0" r="4445" b="0"/>
             <wp:docPr id="672" name="Picture 672"/>
@@ -904,7 +949,7 @@
                     </pic:cNvPicPr>
                   </pic:nvPicPr>
                   <pic:blipFill>
-                    <a:blip r:embed="rId58"/>
+                    <a:blip r:embed="rId33"/>
                     <a:srcRect/>
                     <a:stretch>
                       <a:fillRect/>
@@ -933,31 +978,15 @@
         </w:drawing>
       </w:r>
       <w:r>
-        <w:t>-</w:t>
-      </w:r>
-      <w:proofErr w:type="spellStart"/>
-      <w:r>
-        <w:t>th</w:t>
-      </w:r>
-      <w:proofErr w:type="spellEnd"/>
-      <w:r>
-        <w:t xml:space="preserve"> step observation of j-</w:t>
-      </w:r>
-      <w:proofErr w:type="spellStart"/>
-      <w:r>
-        <w:t>th</w:t>
-      </w:r>
-      <w:proofErr w:type="spellEnd"/>
-      <w:r>
-        <w:t xml:space="preserve"> robot (note that </w:t>
+        <w:t xml:space="preserve">-th step observation of j-th robot (note that </w:t>
       </w:r>
       <w:r>
         <w:rPr>
           <w:position w:val="-16"/>
         </w:rPr>
-        <w:pict>
-          <v:shape id="_x0000_i1049" type="#_x0000_t75" style="width:12.65pt;height:21.4pt">
-            <v:imagedata r:id="rId59" o:title=""/>
+        <w:pict w14:anchorId="272ED3ED">
+          <v:shape id="_x0000_i1051" type="#_x0000_t75" style="width:13pt;height:21pt">
+            <v:imagedata r:id="rId34" o:title=""/>
           </v:shape>
         </w:pict>
       </w:r>
@@ -986,15 +1015,7 @@
         <w:t xml:space="preserve"> </w:t>
       </w:r>
       <w:r>
-        <w:t xml:space="preserve">The storage buffer of </w:t>
-      </w:r>
-      <w:proofErr w:type="spellStart"/>
-      <w:r>
-        <w:t>i-th</w:t>
-      </w:r>
-      <w:proofErr w:type="spellEnd"/>
-      <w:r>
-        <w:t xml:space="preserve"> robot is initialized </w:t>
+        <w:t xml:space="preserve">The storage buffer of i-th robot is initialized </w:t>
       </w:r>
       <w:r>
         <w:t xml:space="preserve">when k=0: </w:t>
@@ -1008,12 +1029,11 @@
         <w:rPr>
           <w:position w:val="-20"/>
         </w:rPr>
-        <w:object w:dxaOrig="2260" w:dyaOrig="460">
-          <v:shape id="_x0000_i1050" type="#_x0000_t75" style="width:112.85pt;height:22.4pt" o:ole="">
-            <v:imagedata r:id="rId60" o:title=""/>
-          </v:shape>
-          <o:OLEObject Type="Embed" ProgID="Equation.DSMT4" ShapeID="_x0000_i1050" DrawAspect="Content" ObjectID="_1500135613" r:id="rId61"/>
-        </w:object>
+        <w:pict w14:anchorId="4A84FF64">
+          <v:shape id="_x0000_i1052" type="#_x0000_t75" style="width:113pt;height:22pt">
+            <v:imagedata r:id="rId35" o:title=""/>
+          </v:shape>
+        </w:pict>
       </w:r>
     </w:p>
     <w:p>
@@ -1026,186 +1046,330 @@
         <w:rPr>
           <w:b/>
         </w:rPr>
-        <w:t>(2) At k-</w:t>
-      </w:r>
-      <w:proofErr w:type="spellStart"/>
+        <w:t>(2) At k-th</w:t>
+      </w:r>
       <w:r>
         <w:rPr>
           <w:b/>
         </w:rPr>
-        <w:t>th</w:t>
-      </w:r>
-      <w:proofErr w:type="spellEnd"/>
+        <w:t xml:space="preserve"> step and for i-th robot</w:t>
+      </w:r>
+    </w:p>
+    <w:p>
       <w:r>
         <w:rPr>
           <w:b/>
         </w:rPr>
-        <w:t xml:space="preserve"> step and for </w:t>
-      </w:r>
-      <w:proofErr w:type="spellStart"/>
+        <w:t xml:space="preserve">(2.1) Receiving Step: </w:t>
+      </w:r>
+      <w:r>
+        <w:t xml:space="preserve">The i-th robot </w:t>
+      </w:r>
+      <w:r>
+        <w:t xml:space="preserve">only </w:t>
+      </w:r>
+      <w:r>
+        <w:t xml:space="preserve">receives </w:t>
+      </w:r>
+      <w:r>
+        <w:t xml:space="preserve">the </w:t>
+      </w:r>
+      <w:r>
+        <w:t>sending</w:t>
+      </w:r>
+      <w:r>
+        <w:t xml:space="preserve"> buffer</w:t>
+      </w:r>
+      <w:r>
+        <w:t>s</w:t>
+      </w:r>
+      <w:r>
+        <w:t xml:space="preserve"> from its neighboring nodes</w:t>
+      </w:r>
+      <w:r>
+        <w:t xml:space="preserve">, i.e, </w:t>
+      </w:r>
+      <w:r>
+        <w:rPr>
+          <w:position w:val="-12"/>
+        </w:rPr>
+        <w:pict w14:anchorId="6B46866D">
+          <v:shape id="_x0000_i1053" type="#_x0000_t75" style="width:16pt;height:19pt">
+            <v:imagedata r:id="rId36" o:title=""/>
+          </v:shape>
+        </w:pict>
+      </w:r>
+      <w:r>
+        <w:t xml:space="preserve"> </w:t>
+      </w:r>
+      <w:r>
+        <w:t xml:space="preserve">. The received buffers are totally </w:t>
+      </w:r>
+      <w:r>
+        <w:rPr>
+          <w:position w:val="-14"/>
+        </w:rPr>
+        <w:pict w14:anchorId="0BA00168">
+          <v:shape id="_x0000_i1054" type="#_x0000_t75" style="width:20pt;height:20pt">
+            <v:imagedata r:id="rId37" o:title=""/>
+          </v:shape>
+        </w:pict>
+      </w:r>
+      <w:r>
+        <w:t xml:space="preserve"> groups, each of which is actually the (k-1)-step buffer of a node in </w:t>
+      </w:r>
+      <w:r>
+        <w:rPr>
+          <w:position w:val="-12"/>
+        </w:rPr>
+        <w:pict w14:anchorId="1462A55C">
+          <v:shape id="_x0000_i1055" type="#_x0000_t75" style="width:16pt;height:19pt">
+            <v:imagedata r:id="rId38" o:title=""/>
+          </v:shape>
+        </w:pict>
+      </w:r>
+      <w:r>
+        <w:t xml:space="preserve">. </w:t>
+      </w:r>
+      <w:r>
+        <w:t>For narrative simplicity, t</w:t>
+      </w:r>
+      <w:r>
+        <w:t xml:space="preserve">he </w:t>
+      </w:r>
+      <w:r>
+        <w:rPr>
+          <w:i/>
+        </w:rPr>
+        <w:t>l</w:t>
+      </w:r>
+      <w:r>
+        <w:t>-th</w:t>
+      </w:r>
+      <w:r>
+        <w:t xml:space="preserve"> (</w:t>
+      </w:r>
+      <w:r>
+        <w:rPr>
+          <w:position w:val="-12"/>
+        </w:rPr>
+        <w:pict w14:anchorId="276E8534">
+          <v:shape id="_x0000_i1056" type="#_x0000_t75" style="width:30pt;height:19pt">
+            <v:imagedata r:id="rId39" o:title=""/>
+          </v:shape>
+        </w:pict>
+      </w:r>
+      <w:r>
+        <w:t xml:space="preserve">) </w:t>
+      </w:r>
+      <w:r>
+        <w:t xml:space="preserve"> received buffers is</w:t>
+      </w:r>
+      <w:r>
+        <w:t xml:space="preserve"> noted as</w:t>
+      </w:r>
+    </w:p>
+    <w:p>
+      <w:pPr>
+        <w:jc w:val="center"/>
+      </w:pPr>
+      <w:r>
+        <w:rPr>
+          <w:position w:val="-26"/>
+        </w:rPr>
+        <w:pict w14:anchorId="55F8DA01">
+          <v:shape id="_x0000_i1057" type="#_x0000_t75" style="width:195pt;height:32pt">
+            <v:imagedata r:id="rId40" o:title=""/>
+          </v:shape>
+        </w:pict>
+      </w:r>
+    </w:p>
+    <w:p>
       <w:r>
         <w:rPr>
           <w:b/>
         </w:rPr>
-        <w:t>i-th</w:t>
-      </w:r>
-      <w:proofErr w:type="spellEnd"/>
-      <w:r>
+        <w:t xml:space="preserve">(2.2) Observation Step: </w:t>
+      </w:r>
+      <w:r>
+        <w:t xml:space="preserve">The i-th robot updates </w:t>
+      </w:r>
+      <w:r>
+        <w:rPr>
+          <w:position w:val="-20"/>
+        </w:rPr>
+        <w:pict w14:anchorId="46D04875">
+          <v:shape id="_x0000_i1058" type="#_x0000_t75" style="width:42pt;height:22pt">
+            <v:imagedata r:id="rId41" o:title=""/>
+          </v:shape>
+        </w:pict>
+      </w:r>
+      <w:r>
+        <w:t>, in its buffer</w:t>
+      </w:r>
+      <w:r>
+        <w:t xml:space="preserve"> according to its </w:t>
+      </w:r>
+      <w:r>
+        <w:t>current-step</w:t>
+      </w:r>
+      <w:r>
+        <w:t xml:space="preserve"> observation </w:t>
+      </w:r>
+      <w:r>
+        <w:rPr>
+          <w:position w:val="-12"/>
+        </w:rPr>
+        <w:pict w14:anchorId="3F788027">
+          <v:shape id="_x0000_i1059" type="#_x0000_t75" style="width:15pt;height:19pt">
+            <v:imagedata r:id="rId42" o:title=""/>
+          </v:shape>
+        </w:pict>
+      </w:r>
+    </w:p>
+    <w:p>
+      <w:pPr>
+        <w:jc w:val="center"/>
+      </w:pPr>
+      <w:r>
+        <w:rPr>
+          <w:position w:val="-20"/>
+        </w:rPr>
+        <w:pict w14:anchorId="0CD9353B">
+          <v:shape id="_x0000_i1060" type="#_x0000_t75" style="width:92pt;height:22pt">
+            <v:imagedata r:id="rId43" o:title=""/>
+          </v:shape>
+        </w:pict>
+      </w:r>
+    </w:p>
+    <w:p>
+      <w:pPr>
         <w:rPr>
           <w:b/>
         </w:rPr>
-        <w:t xml:space="preserve"> robot</w:t>
-      </w:r>
-    </w:p>
-    <w:p>
+      </w:pPr>
       <w:r>
         <w:rPr>
           <w:b/>
         </w:rPr>
-        <w:t xml:space="preserve">(2.1) Receiving Step: </w:t>
-      </w:r>
-      <w:r>
-        <w:t xml:space="preserve">The </w:t>
-      </w:r>
-      <w:proofErr w:type="spellStart"/>
-      <w:r>
-        <w:t>i-th</w:t>
-      </w:r>
-      <w:proofErr w:type="spellEnd"/>
-      <w:r>
-        <w:t xml:space="preserve"> robot </w:t>
-      </w:r>
-      <w:r>
-        <w:t xml:space="preserve">only </w:t>
-      </w:r>
-      <w:r>
-        <w:t xml:space="preserve">receives </w:t>
-      </w:r>
-      <w:r>
-        <w:t xml:space="preserve">the </w:t>
-      </w:r>
-      <w:r>
-        <w:t>sending</w:t>
-      </w:r>
-      <w:r>
-        <w:t xml:space="preserve"> buffer</w:t>
-      </w:r>
-      <w:r>
-        <w:t>s</w:t>
-      </w:r>
-      <w:r>
-        <w:t xml:space="preserve"> from its neighboring nodes</w:t>
+        <w:t>(2.3) Comparison Step:</w:t>
+      </w:r>
+      <w:r>
+        <w:rPr>
+          <w:b/>
+        </w:rPr>
+        <w:t xml:space="preserve"> </w:t>
+      </w:r>
+    </w:p>
+    <w:p>
+      <w:r>
+        <w:rPr>
+          <w:b/>
+        </w:rPr>
+        <w:t xml:space="preserve">Besides </w:t>
+      </w:r>
+      <w:r>
+        <w:rPr>
+          <w:position w:val="-20"/>
+        </w:rPr>
+        <w:pict w14:anchorId="03DBE2D7">
+          <v:shape id="_x0000_i1061" type="#_x0000_t75" style="width:42pt;height:22pt">
+            <v:imagedata r:id="rId44" o:title=""/>
+          </v:shape>
+        </w:pict>
+      </w:r>
+      <w:r>
+        <w:t>,</w:t>
+      </w:r>
+      <w:r>
+        <w:rPr>
+          <w:b/>
+        </w:rPr>
+        <w:t xml:space="preserve"> t</w:t>
+      </w:r>
+      <w:r>
+        <w:rPr>
+          <w:b/>
+        </w:rPr>
+        <w:t>he</w:t>
+      </w:r>
+      <w:r>
+        <w:rPr>
+          <w:b/>
+        </w:rPr>
+        <w:t xml:space="preserve"> other </w:t>
+      </w:r>
+      <w:r>
+        <w:t>values</w:t>
+      </w:r>
+      <w:r>
+        <w:t xml:space="preserve"> in i-th robot buffer</w:t>
+      </w:r>
+      <w:r>
+        <w:t xml:space="preserve">, i.e, </w:t>
+      </w:r>
+      <w:r>
+        <w:rPr>
+          <w:position w:val="-20"/>
+        </w:rPr>
+        <w:pict w14:anchorId="259A13BF">
+          <v:shape id="_x0000_i1062" type="#_x0000_t75" style="width:42pt;height:22pt">
+            <v:imagedata r:id="rId45" o:title=""/>
+          </v:shape>
+        </w:pict>
+      </w:r>
+      <w:r>
+        <w:t>,</w:t>
+      </w:r>
+      <w:r>
+        <w:t xml:space="preserve"> is updated by using the latest information </w:t>
+      </w:r>
+      <w:r>
+        <w:t>among</w:t>
+      </w:r>
+      <w:r>
+        <w:t xml:space="preserve"> all received buffers</w:t>
+      </w:r>
+      <w:r>
+        <w:t xml:space="preserve"> from </w:t>
+      </w:r>
+      <w:r>
+        <w:rPr>
+          <w:position w:val="-12"/>
+        </w:rPr>
+        <w:pict w14:anchorId="22F43E5C">
+          <v:shape id="_x0000_i1063" type="#_x0000_t75" style="width:16pt;height:19pt">
+            <v:imagedata r:id="rId46" o:title=""/>
+          </v:shape>
+        </w:pict>
+      </w:r>
+      <w:r>
+        <w:t>.</w:t>
+      </w:r>
+    </w:p>
+    <w:p>
+      <w:pPr>
+        <w:ind w:firstLine="720"/>
+        <w:rPr>
+          <w:b/>
+        </w:rPr>
+      </w:pPr>
+      <w:r>
+        <w:t xml:space="preserve">For any </w:t>
+      </w:r>
+      <w:r>
+        <w:rPr>
+          <w:position w:val="-10"/>
+        </w:rPr>
+        <w:pict w14:anchorId="0F091D33">
+          <v:shape id="_x0000_i1064" type="#_x0000_t75" style="width:24pt;height:15pt">
+            <v:imagedata r:id="rId47" o:title=""/>
+          </v:shape>
+        </w:pict>
       </w:r>
       <w:r>
         <w:t xml:space="preserve">, </w:t>
       </w:r>
-      <w:proofErr w:type="spellStart"/>
-      <w:r>
-        <w:t>i.e</w:t>
-      </w:r>
-      <w:proofErr w:type="spellEnd"/>
-      <w:proofErr w:type="gramStart"/>
-      <w:r>
-        <w:t xml:space="preserve">, </w:t>
-      </w:r>
-      <w:r>
-        <w:rPr>
-          <w:position w:val="-12"/>
-        </w:rPr>
-        <w:object w:dxaOrig="320" w:dyaOrig="360">
-          <v:shape id="_x0000_i1051" type="#_x0000_t75" style="width:15.55pt;height:18.5pt" o:ole="">
-            <v:imagedata r:id="rId62" o:title=""/>
-          </v:shape>
-          <o:OLEObject Type="Embed" ProgID="Equation.DSMT4" ShapeID="_x0000_i1051" DrawAspect="Content" ObjectID="_1500135614" r:id="rId63"/>
-        </w:object>
-      </w:r>
-      <w:r>
-        <w:t xml:space="preserve"> </w:t>
-      </w:r>
-      <w:r>
-        <w:t xml:space="preserve">. The received buffers are totally </w:t>
-      </w:r>
-      <w:r>
-        <w:rPr>
-          <w:position w:val="-14"/>
-        </w:rPr>
-        <w:object w:dxaOrig="400" w:dyaOrig="400">
-          <v:shape id="_x0000_i1052" type="#_x0000_t75" style="width:20.45pt;height:20.45pt" o:ole="">
-            <v:imagedata r:id="rId64" o:title=""/>
-          </v:shape>
-          <o:OLEObject Type="Embed" ProgID="Equation.DSMT4" ShapeID="_x0000_i1052" DrawAspect="Content" ObjectID="_1500135615" r:id="rId65"/>
-        </w:object>
-      </w:r>
-      <w:r>
-        <w:t xml:space="preserve"> groups, each of which is actually the (k-1)-step buffer of a node </w:t>
-      </w:r>
-      <w:proofErr w:type="gramStart"/>
-      <w:r>
-        <w:t xml:space="preserve">in </w:t>
-      </w:r>
-      <w:proofErr w:type="gramEnd"/>
-      <w:r>
-        <w:rPr>
-          <w:position w:val="-12"/>
-        </w:rPr>
-        <w:object w:dxaOrig="320" w:dyaOrig="360">
-          <v:shape id="_x0000_i1053" type="#_x0000_t75" style="width:15.55pt;height:18.5pt" o:ole="">
-            <v:imagedata r:id="rId66" o:title=""/>
-          </v:shape>
-          <o:OLEObject Type="Embed" ProgID="Equation.DSMT4" ShapeID="_x0000_i1053" DrawAspect="Content" ObjectID="_1500135616" r:id="rId67"/>
-        </w:object>
-      </w:r>
-      <w:r>
-        <w:t xml:space="preserve">. </w:t>
-      </w:r>
-      <w:r>
-        <w:t>For narrative simplicity, t</w:t>
-      </w:r>
-      <w:r>
-        <w:t xml:space="preserve">he </w:t>
-      </w:r>
-      <w:r>
-        <w:rPr>
-          <w:i/>
-        </w:rPr>
-        <w:t>l</w:t>
-      </w:r>
-      <w:r>
-        <w:t>-</w:t>
-      </w:r>
-      <w:proofErr w:type="spellStart"/>
-      <w:r>
-        <w:t>th</w:t>
-      </w:r>
-      <w:proofErr w:type="spellEnd"/>
-      <w:r>
-        <w:t xml:space="preserve"> (</w:t>
-      </w:r>
-      <w:r>
-        <w:rPr>
-          <w:position w:val="-12"/>
-        </w:rPr>
-        <w:object w:dxaOrig="600" w:dyaOrig="360">
-          <v:shape id="_x0000_i1054" type="#_x0000_t75" style="width:30.15pt;height:18.5pt" o:ole="">
-            <v:imagedata r:id="rId68" o:title=""/>
-          </v:shape>
-          <o:OLEObject Type="Embed" ProgID="Equation.DSMT4" ShapeID="_x0000_i1054" DrawAspect="Content" ObjectID="_1500135617" r:id="rId69"/>
-        </w:object>
-      </w:r>
-      <w:proofErr w:type="gramStart"/>
-      <w:r>
-        <w:t xml:space="preserve">) </w:t>
-      </w:r>
-      <w:r>
-        <w:t xml:space="preserve"> received</w:t>
-      </w:r>
-      <w:proofErr w:type="gramEnd"/>
-      <w:r>
-        <w:t xml:space="preserve"> buffers is</w:t>
-      </w:r>
-      <w:r>
-        <w:t xml:space="preserve"> noted as</w:t>
-      </w:r>
     </w:p>
     <w:p>
       <w:pPr>
@@ -1215,258 +1379,11 @@
         <w:rPr>
           <w:position w:val="-26"/>
         </w:rPr>
-        <w:object w:dxaOrig="3900" w:dyaOrig="639">
-          <v:shape id="_x0000_i1055" type="#_x0000_t75" style="width:194.6pt;height:32.1pt" o:ole="">
-            <v:imagedata r:id="rId70" o:title=""/>
-          </v:shape>
-          <o:OLEObject Type="Embed" ProgID="Equation.DSMT4" ShapeID="_x0000_i1055" DrawAspect="Content" ObjectID="_1500135618" r:id="rId71"/>
-        </w:object>
-      </w:r>
-    </w:p>
-    <w:p>
-      <w:r>
-        <w:rPr>
-          <w:b/>
-        </w:rPr>
-        <w:t xml:space="preserve">(2.2) Observation Step: </w:t>
-      </w:r>
-      <w:r>
-        <w:t xml:space="preserve">The </w:t>
-      </w:r>
-      <w:proofErr w:type="spellStart"/>
-      <w:r>
-        <w:t>i-th</w:t>
-      </w:r>
-      <w:proofErr w:type="spellEnd"/>
-      <w:r>
-        <w:t xml:space="preserve"> robot </w:t>
-      </w:r>
-      <w:proofErr w:type="gramStart"/>
-      <w:r>
-        <w:t xml:space="preserve">updates </w:t>
-      </w:r>
-      <w:proofErr w:type="gramEnd"/>
-      <w:r>
-        <w:rPr>
-          <w:position w:val="-20"/>
-        </w:rPr>
-        <w:object w:dxaOrig="840" w:dyaOrig="460">
-          <v:shape id="_x0000_i1056" type="#_x0000_t75" style="width:41.85pt;height:22.4pt" o:ole="">
-            <v:imagedata r:id="rId72" o:title=""/>
-          </v:shape>
-          <o:OLEObject Type="Embed" ProgID="Equation.DSMT4" ShapeID="_x0000_i1056" DrawAspect="Content" ObjectID="_1500135619" r:id="rId73"/>
-        </w:object>
-      </w:r>
-      <w:r>
-        <w:t>, in its buffer</w:t>
-      </w:r>
-      <w:r>
-        <w:t xml:space="preserve"> according to its </w:t>
-      </w:r>
-      <w:r>
-        <w:t>current-step</w:t>
-      </w:r>
-      <w:r>
-        <w:t xml:space="preserve"> observation </w:t>
-      </w:r>
-      <w:r>
-        <w:rPr>
-          <w:position w:val="-12"/>
-        </w:rPr>
-        <w:object w:dxaOrig="279" w:dyaOrig="380">
-          <v:shape id="_x0000_i1057" type="#_x0000_t75" style="width:14.6pt;height:19.45pt" o:ole="">
-            <v:imagedata r:id="rId74" o:title=""/>
-          </v:shape>
-          <o:OLEObject Type="Embed" ProgID="Equation.DSMT4" ShapeID="_x0000_i1057" DrawAspect="Content" ObjectID="_1500135620" r:id="rId75"/>
-        </w:object>
-      </w:r>
-    </w:p>
-    <w:p>
-      <w:pPr>
-        <w:jc w:val="center"/>
-      </w:pPr>
-      <w:r>
-        <w:rPr>
-          <w:position w:val="-20"/>
-        </w:rPr>
-        <w:object w:dxaOrig="1860" w:dyaOrig="460">
-          <v:shape id="_x0000_i1058" type="#_x0000_t75" style="width:92.45pt;height:22.4pt" o:ole="">
-            <v:imagedata r:id="rId76" o:title=""/>
-          </v:shape>
-          <o:OLEObject Type="Embed" ProgID="Equation.DSMT4" ShapeID="_x0000_i1058" DrawAspect="Content" ObjectID="_1500135621" r:id="rId77"/>
-        </w:object>
-      </w:r>
-    </w:p>
-    <w:p>
-      <w:pPr>
-        <w:rPr>
-          <w:b/>
-        </w:rPr>
-      </w:pPr>
-      <w:r>
-        <w:rPr>
-          <w:b/>
-        </w:rPr>
-        <w:t>(2.3) Comparison Step:</w:t>
-      </w:r>
-      <w:r>
-        <w:rPr>
-          <w:b/>
-        </w:rPr>
-        <w:t xml:space="preserve"> </w:t>
-      </w:r>
-    </w:p>
-    <w:p>
-      <w:proofErr w:type="gramStart"/>
-      <w:r>
-        <w:rPr>
-          <w:b/>
-        </w:rPr>
-        <w:t xml:space="preserve">Besides </w:t>
-      </w:r>
-      <w:proofErr w:type="gramEnd"/>
-      <w:r>
-        <w:rPr>
-          <w:position w:val="-20"/>
-        </w:rPr>
-        <w:object w:dxaOrig="840" w:dyaOrig="460">
-          <v:shape id="_x0000_i1059" type="#_x0000_t75" style="width:41.85pt;height:22.4pt" o:ole="">
-            <v:imagedata r:id="rId72" o:title=""/>
-          </v:shape>
-          <o:OLEObject Type="Embed" ProgID="Equation.DSMT4" ShapeID="_x0000_i1059" DrawAspect="Content" ObjectID="_1500135622" r:id="rId78"/>
-        </w:object>
-      </w:r>
-      <w:r>
-        <w:t>,</w:t>
-      </w:r>
-      <w:r>
-        <w:rPr>
-          <w:b/>
-        </w:rPr>
-        <w:t xml:space="preserve"> t</w:t>
-      </w:r>
-      <w:r>
-        <w:rPr>
-          <w:b/>
-        </w:rPr>
-        <w:t>he</w:t>
-      </w:r>
-      <w:r>
-        <w:rPr>
-          <w:b/>
-        </w:rPr>
-        <w:t xml:space="preserve"> other </w:t>
-      </w:r>
-      <w:r>
-        <w:t>values</w:t>
-      </w:r>
-      <w:r>
-        <w:t xml:space="preserve"> in </w:t>
-      </w:r>
-      <w:proofErr w:type="spellStart"/>
-      <w:r>
-        <w:t>i-th</w:t>
-      </w:r>
-      <w:proofErr w:type="spellEnd"/>
-      <w:r>
-        <w:t xml:space="preserve"> robot buffer</w:t>
-      </w:r>
-      <w:r>
-        <w:t xml:space="preserve">, </w:t>
-      </w:r>
-      <w:proofErr w:type="spellStart"/>
-      <w:r>
-        <w:t>i.e</w:t>
-      </w:r>
-      <w:proofErr w:type="spellEnd"/>
-      <w:r>
-        <w:t xml:space="preserve">, </w:t>
-      </w:r>
-      <w:r>
-        <w:rPr>
-          <w:position w:val="-20"/>
-        </w:rPr>
-        <w:object w:dxaOrig="840" w:dyaOrig="460">
-          <v:shape id="_x0000_i1060" type="#_x0000_t75" style="width:41.85pt;height:22.4pt" o:ole="">
-            <v:imagedata r:id="rId79" o:title=""/>
-          </v:shape>
-          <o:OLEObject Type="Embed" ProgID="Equation.DSMT4" ShapeID="_x0000_i1060" DrawAspect="Content" ObjectID="_1500135623" r:id="rId80"/>
-        </w:object>
-      </w:r>
-      <w:r>
-        <w:t>,</w:t>
-      </w:r>
-      <w:r>
-        <w:t xml:space="preserve"> is updated by using the latest information </w:t>
-      </w:r>
-      <w:r>
-        <w:t>among</w:t>
-      </w:r>
-      <w:r>
-        <w:t xml:space="preserve"> all received buffers</w:t>
-      </w:r>
-      <w:r>
-        <w:t xml:space="preserve"> from </w:t>
-      </w:r>
-      <w:r>
-        <w:rPr>
-          <w:position w:val="-12"/>
-        </w:rPr>
-        <w:object w:dxaOrig="320" w:dyaOrig="360">
-          <v:shape id="_x0000_i1061" type="#_x0000_t75" style="width:15.55pt;height:18.5pt" o:ole="">
-            <v:imagedata r:id="rId66" o:title=""/>
-          </v:shape>
-          <o:OLEObject Type="Embed" ProgID="Equation.DSMT4" ShapeID="_x0000_i1061" DrawAspect="Content" ObjectID="_1500135624" r:id="rId81"/>
-        </w:object>
-      </w:r>
-      <w:r>
-        <w:t>.</w:t>
-      </w:r>
-    </w:p>
-    <w:p>
-      <w:pPr>
-        <w:ind w:firstLine="720"/>
-        <w:rPr>
-          <w:b/>
-        </w:rPr>
-      </w:pPr>
-      <w:r>
-        <w:t xml:space="preserve">For </w:t>
-      </w:r>
-      <w:proofErr w:type="gramStart"/>
-      <w:r>
-        <w:t xml:space="preserve">any </w:t>
-      </w:r>
-      <w:proofErr w:type="gramEnd"/>
-      <w:r>
-        <w:rPr>
-          <w:position w:val="-10"/>
-        </w:rPr>
-        <w:object w:dxaOrig="480" w:dyaOrig="300">
-          <v:shape id="_x0000_i1062" type="#_x0000_t75" style="width:24.3pt;height:14.6pt" o:ole="">
-            <v:imagedata r:id="rId82" o:title=""/>
-          </v:shape>
-          <o:OLEObject Type="Embed" ProgID="Equation.DSMT4" ShapeID="_x0000_i1062" DrawAspect="Content" ObjectID="_1500135625" r:id="rId83"/>
-        </w:object>
-      </w:r>
-      <w:r>
-        <w:t xml:space="preserve">, </w:t>
-      </w:r>
-    </w:p>
-    <w:p>
-      <w:pPr>
-        <w:jc w:val="center"/>
-      </w:pPr>
-      <w:r>
-        <w:rPr>
-          <w:position w:val="-26"/>
-        </w:rPr>
-        <w:object w:dxaOrig="3519" w:dyaOrig="580">
-          <v:shape id="_x0000_i1063" type="#_x0000_t75" style="width:176.1pt;height:29.2pt" o:ole="">
-            <v:imagedata r:id="rId84" o:title=""/>
-          </v:shape>
-          <o:OLEObject Type="Embed" ProgID="Equation.DSMT4" ShapeID="_x0000_i1063" DrawAspect="Content" ObjectID="_1500135626" r:id="rId85"/>
-        </w:object>
+        <w:pict w14:anchorId="6BB1F5D5">
+          <v:shape id="_x0000_i1065" type="#_x0000_t75" style="width:176pt;height:29pt">
+            <v:imagedata r:id="rId48" o:title=""/>
+          </v:shape>
+        </w:pict>
       </w:r>
     </w:p>
     <w:p>
@@ -1481,12 +1398,11 @@
           <w:b/>
           <w:position w:val="-24"/>
         </w:rPr>
-        <w:object w:dxaOrig="1340" w:dyaOrig="499">
-          <v:shape id="_x0000_i1064" type="#_x0000_t75" style="width:67.15pt;height:25.3pt" o:ole="">
-            <v:imagedata r:id="rId86" o:title=""/>
-          </v:shape>
-          <o:OLEObject Type="Embed" ProgID="Equation.DSMT4" ShapeID="_x0000_i1064" DrawAspect="Content" ObjectID="_1500135627" r:id="rId87"/>
-        </w:object>
+        <w:pict w14:anchorId="2530D116">
+          <v:shape id="_x0000_i1066" type="#_x0000_t75" style="width:67pt;height:25pt">
+            <v:imagedata r:id="rId49" o:title=""/>
+          </v:shape>
+        </w:pict>
       </w:r>
     </w:p>
     <w:p>
@@ -1508,31 +1424,17 @@
         <w:t xml:space="preserve">(2.4) Sending Step: </w:t>
       </w:r>
       <w:r>
-        <w:t xml:space="preserve">Finally, send the updated buffer of </w:t>
-      </w:r>
-      <w:proofErr w:type="spellStart"/>
-      <w:r>
-        <w:t>i-th</w:t>
-      </w:r>
-      <w:proofErr w:type="spellEnd"/>
-      <w:r>
-        <w:t xml:space="preserve"> robot to all its neighbors </w:t>
-      </w:r>
-      <w:proofErr w:type="gramStart"/>
-      <w:r>
-        <w:t xml:space="preserve">in </w:t>
-      </w:r>
-      <w:proofErr w:type="gramEnd"/>
+        <w:t xml:space="preserve">Finally, send the updated buffer of i-th robot to all its neighbors in </w:t>
+      </w:r>
       <w:r>
         <w:rPr>
           <w:position w:val="-12"/>
         </w:rPr>
-        <w:object w:dxaOrig="320" w:dyaOrig="360">
-          <v:shape id="_x0000_i1065" type="#_x0000_t75" style="width:15.55pt;height:18.5pt" o:ole="">
-            <v:imagedata r:id="rId66" o:title=""/>
-          </v:shape>
-          <o:OLEObject Type="Embed" ProgID="Equation.DSMT4" ShapeID="_x0000_i1065" DrawAspect="Content" ObjectID="_1500135628" r:id="rId88"/>
-        </w:object>
+        <w:pict w14:anchorId="5CD1F143">
+          <v:shape id="_x0000_i1067" type="#_x0000_t75" style="width:16pt;height:19pt">
+            <v:imagedata r:id="rId50" o:title=""/>
+          </v:shape>
+        </w:pict>
       </w:r>
       <w:r>
         <w:t xml:space="preserve">. </w:t>
@@ -1564,21 +1466,7 @@
         <w:rPr>
           <w:lang w:eastAsia="zh-CN"/>
         </w:rPr>
-        <w:t xml:space="preserve">each robot will obtain the history observations of all other robots within a finite number of communication rounds, as stated in the following </w:t>
-      </w:r>
-      <w:proofErr w:type="spellStart"/>
-      <w:r>
-        <w:rPr>
-          <w:lang w:eastAsia="zh-CN"/>
-        </w:rPr>
-        <w:t>propostion</w:t>
-      </w:r>
-      <w:proofErr w:type="spellEnd"/>
-      <w:r>
-        <w:rPr>
-          <w:lang w:eastAsia="zh-CN"/>
-        </w:rPr>
-        <w:t>:</w:t>
+        <w:t>each robot will obtain the history observations of all other robots within a finite number of communication rounds, as stated in the following propostion:</w:t>
       </w:r>
     </w:p>
     <w:p/>
@@ -1635,9 +1523,9 @@
         <w:rPr>
           <w:position w:val="-14"/>
         </w:rPr>
-        <w:pict>
-          <v:shape id="_x0000_i1066" type="#_x0000_t75" style="width:14.6pt;height:21.4pt">
-            <v:imagedata r:id="rId89" o:title=""/>
+        <w:pict w14:anchorId="7D2180FC">
+          <v:shape id="_x0000_i1068" type="#_x0000_t75" style="width:15pt;height:21pt">
+            <v:imagedata r:id="rId51" o:title=""/>
           </v:shape>
         </w:pict>
       </w:r>
@@ -1651,27 +1539,18 @@
         <w:t xml:space="preserve"> nonempty </w:t>
       </w:r>
       <w:r>
-        <w:t xml:space="preserve">within at most N-1 step, i.e., the information delay from node j to node </w:t>
-      </w:r>
-      <w:proofErr w:type="spellStart"/>
-      <w:r>
-        <w:t>i</w:t>
-      </w:r>
-      <w:proofErr w:type="spellEnd"/>
-      <w:r>
-        <w:t xml:space="preserve"> </w:t>
+        <w:t xml:space="preserve">within at most N-1 step, i.e., the information delay from node j to node i </w:t>
       </w:r>
       <w:r>
         <w:rPr>
           <w:b/>
           <w:position w:val="-14"/>
         </w:rPr>
-        <w:object w:dxaOrig="340" w:dyaOrig="380">
-          <v:shape id="_x0000_i1067" type="#_x0000_t75" style="width:16.55pt;height:19.45pt" o:ole="">
-            <v:imagedata r:id="rId90" o:title=""/>
-          </v:shape>
-          <o:OLEObject Type="Embed" ProgID="Equation.DSMT4" ShapeID="_x0000_i1067" DrawAspect="Content" ObjectID="_1500135629" r:id="rId91"/>
-        </w:object>
+        <w:pict w14:anchorId="095E4819">
+          <v:shape id="_x0000_i1069" type="#_x0000_t75" style="width:17pt;height:19pt">
+            <v:imagedata r:id="rId52" o:title=""/>
+          </v:shape>
+        </w:pict>
       </w:r>
       <w:r>
         <w:t xml:space="preserve"> &lt;=N-1; m</w:t>
@@ -1686,10 +1565,9 @@
         <w:rPr>
           <w:noProof/>
           <w:position w:val="-14"/>
-          <w:lang w:eastAsia="zh-CN"/>
         </w:rPr>
         <w:drawing>
-          <wp:inline distT="0" distB="0" distL="0" distR="0">
+          <wp:inline distT="0" distB="0" distL="0" distR="0" wp14:anchorId="0100A700" wp14:editId="11135C28">
             <wp:extent cx="177165" cy="266065"/>
             <wp:effectExtent l="19050" t="0" r="0" b="0"/>
             <wp:docPr id="762" name="Picture 762"/>
@@ -1706,7 +1584,7 @@
                     </pic:cNvPicPr>
                   </pic:nvPicPr>
                   <pic:blipFill>
-                    <a:blip r:embed="rId92"/>
+                    <a:blip r:embed="rId53"/>
                     <a:srcRect/>
                     <a:stretch>
                       <a:fillRect/>
@@ -1742,12 +1620,11 @@
           <w:b/>
           <w:position w:val="-14"/>
         </w:rPr>
-        <w:object w:dxaOrig="340" w:dyaOrig="380">
-          <v:shape id="_x0000_i1068" type="#_x0000_t75" style="width:16.55pt;height:19.45pt" o:ole="">
-            <v:imagedata r:id="rId90" o:title=""/>
-          </v:shape>
-          <o:OLEObject Type="Embed" ProgID="Equation.DSMT4" ShapeID="_x0000_i1068" DrawAspect="Content" ObjectID="_1500135630" r:id="rId93"/>
-        </w:object>
+        <w:pict w14:anchorId="2EC32401">
+          <v:shape id="_x0000_i1070" type="#_x0000_t75" style="width:17pt;height:19pt">
+            <v:imagedata r:id="rId54" o:title=""/>
+          </v:shape>
+        </w:pict>
       </w:r>
       <w:r>
         <w:rPr>
@@ -1819,16 +1696,8 @@
         <w:rPr>
           <w:lang w:eastAsia="zh-CN"/>
         </w:rPr>
-        <w:t xml:space="preserve">why only </w:t>
-      </w:r>
-      <w:proofErr w:type="spellStart"/>
-      <w:r>
-        <w:rPr>
-          <w:lang w:eastAsia="zh-CN"/>
-        </w:rPr>
-        <w:t>l_atest</w:t>
-      </w:r>
-      <w:proofErr w:type="spellEnd"/>
+        <w:t>why only l_atest</w:t>
+      </w:r>
     </w:p>
     <w:p>
       <w:pPr>
@@ -1938,21 +1807,16 @@
     </w:p>
     <w:p>
       <w:r>
-        <w:t xml:space="preserve">Since the target is static, the prediction step is unnecessary and we remove the subscript </w:t>
-      </w:r>
-      <w:proofErr w:type="gramStart"/>
-      <w:r>
-        <w:t xml:space="preserve">of </w:t>
-      </w:r>
-      <w:proofErr w:type="gramEnd"/>
+        <w:t xml:space="preserve">Since the target is static, the prediction step is unnecessary and we remove the subscript of </w:t>
+      </w:r>
       <w:r>
         <w:rPr>
           <w:position w:val="-4"/>
           <w:highlight w:val="yellow"/>
         </w:rPr>
-        <w:pict>
-          <v:shape id="_x0000_i1069" type="#_x0000_t75" style="width:12.65pt;height:15.55pt">
-            <v:imagedata r:id="rId94" o:title=""/>
+        <w:pict w14:anchorId="0F49058F">
+          <v:shape id="_x0000_i1071" type="#_x0000_t75" style="width:13pt;height:16pt">
+            <v:imagedata r:id="rId55" o:title=""/>
           </v:shape>
         </w:pict>
       </w:r>
@@ -1968,12 +1832,11 @@
         <w:rPr>
           <w:position w:val="-36"/>
         </w:rPr>
-        <w:object w:dxaOrig="3720" w:dyaOrig="800">
-          <v:shape id="_x0000_i1070" type="#_x0000_t75" style="width:185.85pt;height:39.9pt" o:ole="">
-            <v:imagedata r:id="rId95" o:title=""/>
-          </v:shape>
-          <o:OLEObject Type="Embed" ProgID="Equation.DSMT4" ShapeID="_x0000_i1070" DrawAspect="Content" ObjectID="_1500135631" r:id="rId96"/>
-        </w:object>
+        <w:pict w14:anchorId="7F66E9D8">
+          <v:shape id="_x0000_i1072" type="#_x0000_t75" style="width:186pt;height:40pt">
+            <v:imagedata r:id="rId56" o:title=""/>
+          </v:shape>
+        </w:pict>
       </w:r>
     </w:p>
     <w:p>
@@ -1988,9 +1851,9 @@
           <w:position w:val="-14"/>
           <w:highlight w:val="yellow"/>
         </w:rPr>
-        <w:pict>
-          <v:shape id="_x0000_i1071" type="#_x0000_t75" style="width:12.65pt;height:21.4pt">
-            <v:imagedata r:id="rId97" o:title=""/>
+        <w:pict w14:anchorId="2A25F014">
+          <v:shape id="_x0000_i1073" type="#_x0000_t75" style="width:13pt;height:21pt">
+            <v:imagedata r:id="rId57" o:title=""/>
           </v:shape>
         </w:pict>
       </w:r>
@@ -2076,10 +1939,9 @@
         <w:rPr>
           <w:noProof/>
           <w:position w:val="-48"/>
-          <w:lang w:eastAsia="zh-CN"/>
         </w:rPr>
         <w:drawing>
-          <wp:inline distT="0" distB="0" distL="0" distR="0">
+          <wp:inline distT="0" distB="0" distL="0" distR="0" wp14:anchorId="0C780104" wp14:editId="72CBB072">
             <wp:extent cx="3173095" cy="682625"/>
             <wp:effectExtent l="19050" t="0" r="0" b="0"/>
             <wp:docPr id="437" name="Picture 437"/>
@@ -2096,7 +1958,7 @@
                     </pic:cNvPicPr>
                   </pic:nvPicPr>
                   <pic:blipFill>
-                    <a:blip r:embed="rId98"/>
+                    <a:blip r:embed="rId58"/>
                     <a:srcRect/>
                     <a:stretch>
                       <a:fillRect/>
@@ -2126,21 +1988,15 @@
       </w:r>
     </w:p>
     <w:p>
-      <w:proofErr w:type="gramStart"/>
-      <w:r>
-        <w:t>where</w:t>
-      </w:r>
-      <w:proofErr w:type="gramEnd"/>
-      <w:r>
-        <w:t xml:space="preserve"> </w:t>
+      <w:r>
+        <w:t xml:space="preserve">where </w:t>
       </w:r>
       <w:r>
         <w:rPr>
           <w:noProof/>
-          <w:lang w:eastAsia="zh-CN"/>
         </w:rPr>
         <w:drawing>
-          <wp:inline distT="0" distB="0" distL="0" distR="0">
+          <wp:inline distT="0" distB="0" distL="0" distR="0" wp14:anchorId="0B3CF5E3" wp14:editId="3CB1AB4E">
             <wp:extent cx="245745" cy="245745"/>
             <wp:effectExtent l="19050" t="0" r="0" b="0"/>
             <wp:docPr id="438" name="Picture 438"/>
@@ -2157,7 +2013,7 @@
                     </pic:cNvPicPr>
                   </pic:nvPicPr>
                   <pic:blipFill>
-                    <a:blip r:embed="rId99"/>
+                    <a:blip r:embed="rId59"/>
                     <a:srcRect/>
                     <a:stretch>
                       <a:fillRect/>
@@ -2217,15 +2073,7 @@
         <w:t>K</w:t>
       </w:r>
       <w:r>
-        <w:t>-</w:t>
-      </w:r>
-      <w:proofErr w:type="spellStart"/>
-      <w:r>
-        <w:t>th</w:t>
-      </w:r>
-      <w:proofErr w:type="spellEnd"/>
-      <w:r>
-        <w:t xml:space="preserve"> step</w:t>
+        <w:t>-th step</w:t>
       </w:r>
     </w:p>
     <w:tbl>
@@ -2241,7 +2089,7 @@
           <w:insideH w:val="none" w:sz="0" w:space="0" w:color="auto"/>
           <w:insideV w:val="none" w:sz="0" w:space="0" w:color="auto"/>
         </w:tblBorders>
-        <w:tblLook w:val="04A0"/>
+        <w:tblLook w:val="04A0" w:firstRow="1" w:lastRow="0" w:firstColumn="1" w:lastColumn="0" w:noHBand="0" w:noVBand="1"/>
       </w:tblPr>
       <w:tblGrid>
         <w:gridCol w:w="7655"/>
@@ -2261,12 +2109,11 @@
               <w:rPr>
                 <w:position w:val="-66"/>
               </w:rPr>
-              <w:object w:dxaOrig="5319" w:dyaOrig="1440">
-                <v:shape id="_x0000_i1096" type="#_x0000_t75" style="width:267.55pt;height:1in" o:ole="">
-                  <v:imagedata r:id="rId100" o:title=""/>
+              <w:pict w14:anchorId="07059EC4">
+                <v:shape id="_x0000_i1074" type="#_x0000_t75" style="width:268pt;height:1in">
+                  <v:imagedata r:id="rId60" o:title=""/>
                 </v:shape>
-                <o:OLEObject Type="Embed" ProgID="Equation.DSMT4" ShapeID="_x0000_i1096" DrawAspect="Content" ObjectID="_1500135632" r:id="rId101"/>
-              </w:object>
+              </w:pict>
             </w:r>
           </w:p>
         </w:tc>
@@ -2300,29 +2147,22 @@
       </w:tr>
     </w:tbl>
     <w:p>
-      <w:proofErr w:type="gramStart"/>
-      <w:r>
-        <w:t>where</w:t>
-      </w:r>
-      <w:proofErr w:type="gramEnd"/>
-      <w:r>
-        <w:t xml:space="preserve"> </w:t>
+      <w:r>
+        <w:t xml:space="preserve">where </w:t>
       </w:r>
       <w:r>
         <w:rPr>
           <w:position w:val="-10"/>
         </w:rPr>
-        <w:object w:dxaOrig="700" w:dyaOrig="360">
-          <v:shape id="_x0000_i1095" type="#_x0000_t75" style="width:35.05pt;height:18.5pt" o:ole="">
-            <v:imagedata r:id="rId102" o:title=""/>
-          </v:shape>
-          <o:OLEObject Type="Embed" ProgID="Equation.DSMT4" ShapeID="_x0000_i1095" DrawAspect="Content" ObjectID="_1500135633" r:id="rId103"/>
-        </w:object>
+        <w:pict w14:anchorId="7DA866FE">
+          <v:shape id="_x0000_i1075" type="#_x0000_t75" style="width:35pt;height:19pt">
+            <v:imagedata r:id="rId61" o:title=""/>
+          </v:shape>
+        </w:pict>
       </w:r>
       <w:r>
         <w:t xml:space="preserve"> is initial guess of </w:t>
       </w:r>
-      <w:proofErr w:type="spellStart"/>
       <w:r>
         <w:rPr>
           <w:i/>
@@ -2330,11 +2170,7 @@
         <w:t>i</w:t>
       </w:r>
       <w:r>
-        <w:t>-th</w:t>
-      </w:r>
-      <w:proofErr w:type="spellEnd"/>
-      <w:r>
-        <w:t xml:space="preserve"> local PDF. </w:t>
+        <w:t xml:space="preserve">-th local PDF. </w:t>
       </w:r>
       <w:r>
         <w:t>It is known from t</w:t>
@@ -2359,7 +2195,7 @@
           <w:insideH w:val="none" w:sz="0" w:space="0" w:color="auto"/>
           <w:insideV w:val="none" w:sz="0" w:space="0" w:color="auto"/>
         </w:tblBorders>
-        <w:tblLook w:val="04A0"/>
+        <w:tblLook w:val="04A0" w:firstRow="1" w:lastRow="0" w:firstColumn="1" w:lastColumn="0" w:noHBand="0" w:noVBand="1"/>
       </w:tblPr>
       <w:tblGrid>
         <w:gridCol w:w="7655"/>
@@ -2379,12 +2215,11 @@
               <w:rPr>
                 <w:position w:val="-14"/>
               </w:rPr>
-              <w:object w:dxaOrig="1480" w:dyaOrig="380">
-                <v:shape id="_x0000_i1118" type="#_x0000_t75" style="width:74.9pt;height:19.45pt" o:ole="">
-                  <v:imagedata r:id="rId104" o:title=""/>
+              <w:pict w14:anchorId="40841B67">
+                <v:shape id="_x0000_i1076" type="#_x0000_t75" style="width:75pt;height:19pt">
+                  <v:imagedata r:id="rId62" o:title=""/>
                 </v:shape>
-                <o:OLEObject Type="Embed" ProgID="Equation.DSMT4" ShapeID="_x0000_i1118" DrawAspect="Content" ObjectID="_1500135634" r:id="rId105"/>
-              </w:object>
+              </w:pict>
             </w:r>
           </w:p>
         </w:tc>
@@ -2401,24 +2236,14 @@
             <w:r>
               <w:t>(</w:t>
             </w:r>
-            <w:r>
-              <w:fldChar w:fldCharType="begin"/>
-            </w:r>
-            <w:r>
-              <w:instrText xml:space="preserve"> SEQ Equation \* ARABIC </w:instrText>
-            </w:r>
-            <w:r>
-              <w:fldChar w:fldCharType="separate"/>
-            </w:r>
-            <w:r>
-              <w:rPr>
-                <w:noProof/>
-              </w:rPr>
-              <w:t>2</w:t>
-            </w:r>
-            <w:r>
-              <w:fldChar w:fldCharType="end"/>
-            </w:r>
+            <w:fldSimple w:instr=" SEQ Equation \* ARABIC ">
+              <w:r>
+                <w:rPr>
+                  <w:noProof/>
+                </w:rPr>
+                <w:t>2</w:t>
+              </w:r>
+            </w:fldSimple>
             <w:r>
               <w:t>)</w:t>
             </w:r>
@@ -2441,23 +2266,14 @@
         <w:rPr>
           <w:position w:val="-12"/>
         </w:rPr>
-        <w:object w:dxaOrig="279" w:dyaOrig="380">
-          <v:shape id="_x0000_i1092" type="#_x0000_t75" style="width:13.6pt;height:19.45pt" o:ole="">
-            <v:imagedata r:id="rId106" o:title=""/>
-          </v:shape>
-          <o:OLEObject Type="Embed" ProgID="Equation.DSMT4" ShapeID="_x0000_i1092" DrawAspect="Content" ObjectID="_1500135635" r:id="rId107"/>
-        </w:object>
-      </w:r>
-      <w:r>
-        <w:t xml:space="preserve"> (k=1</w:t>
-      </w:r>
-      <w:proofErr w:type="gramStart"/>
-      <w:r>
-        <w:t>:kj</w:t>
-      </w:r>
-      <w:proofErr w:type="gramEnd"/>
-      <w:r>
-        <w:t>, j=1:N)  are conditionally independent samples from sensor model</w:t>
+        <w:pict w14:anchorId="271C2572">
+          <v:shape id="_x0000_i1077" type="#_x0000_t75" style="width:14pt;height:19pt">
+            <v:imagedata r:id="rId63" o:title=""/>
+          </v:shape>
+        </w:pict>
+      </w:r>
+      <w:r>
+        <w:t xml:space="preserve"> (k=1:kj, j=1:N)  are conditionally independent samples from sensor model</w:t>
       </w:r>
       <w:r>
         <w:t>s</w:t>
@@ -2469,12 +2285,11 @@
         <w:rPr>
           <w:position w:val="-12"/>
         </w:rPr>
-        <w:object w:dxaOrig="980" w:dyaOrig="380">
-          <v:shape id="_x0000_i1094" type="#_x0000_t75" style="width:49.6pt;height:19.45pt" o:ole="">
-            <v:imagedata r:id="rId108" o:title=""/>
-          </v:shape>
-          <o:OLEObject Type="Embed" ProgID="Equation.DSMT4" ShapeID="_x0000_i1094" DrawAspect="Content" ObjectID="_1500135636" r:id="rId109"/>
-        </w:object>
+        <w:pict w14:anchorId="7DD556E2">
+          <v:shape id="_x0000_i1078" type="#_x0000_t75" style="width:50pt;height:19pt">
+            <v:imagedata r:id="rId64" o:title=""/>
+          </v:shape>
+        </w:pict>
       </w:r>
       <w:r>
         <w:t xml:space="preserve"> (j=1:N) for given </w:t>
@@ -2483,12 +2298,11 @@
         <w:rPr>
           <w:position w:val="-4"/>
         </w:rPr>
-        <w:object w:dxaOrig="279" w:dyaOrig="300">
-          <v:shape id="_x0000_i1091" type="#_x0000_t75" style="width:13.6pt;height:15.55pt" o:ole="">
-            <v:imagedata r:id="rId110" o:title=""/>
-          </v:shape>
-          <o:OLEObject Type="Embed" ProgID="Equation.DSMT4" ShapeID="_x0000_i1091" DrawAspect="Content" ObjectID="_1500135637" r:id="rId111"/>
-        </w:object>
+        <w:pict w14:anchorId="7C731F73">
+          <v:shape id="_x0000_i1079" type="#_x0000_t75" style="width:14pt;height:16pt">
+            <v:imagedata r:id="rId65" o:title=""/>
+          </v:shape>
+        </w:pict>
       </w:r>
       <w:r>
         <w:t xml:space="preserve">. </w:t>
@@ -2516,7 +2330,7 @@
           <w:insideH w:val="none" w:sz="0" w:space="0" w:color="auto"/>
           <w:insideV w:val="none" w:sz="0" w:space="0" w:color="auto"/>
         </w:tblBorders>
-        <w:tblLook w:val="04A0"/>
+        <w:tblLook w:val="04A0" w:firstRow="1" w:lastRow="0" w:firstColumn="1" w:lastColumn="0" w:noHBand="0" w:noVBand="1"/>
       </w:tblPr>
       <w:tblGrid>
         <w:gridCol w:w="7655"/>
@@ -2536,12 +2350,11 @@
               <w:rPr>
                 <w:position w:val="-14"/>
               </w:rPr>
-              <w:object w:dxaOrig="2520" w:dyaOrig="440">
-                <v:shape id="_x0000_i1100" type="#_x0000_t75" style="width:127.45pt;height:22.4pt" o:ole="">
-                  <v:imagedata r:id="rId112" o:title=""/>
+              <w:pict w14:anchorId="678A68A6">
+                <v:shape id="_x0000_i1080" type="#_x0000_t75" style="width:128pt;height:22pt">
+                  <v:imagedata r:id="rId66" o:title=""/>
                 </v:shape>
-                <o:OLEObject Type="Embed" ProgID="Equation.DSMT4" ShapeID="_x0000_i1100" DrawAspect="Content" ObjectID="_1500135638" r:id="rId113"/>
-              </w:object>
+              </w:pict>
             </w:r>
           </w:p>
         </w:tc>
@@ -2557,24 +2370,14 @@
             <w:r>
               <w:t>(</w:t>
             </w:r>
-            <w:r>
-              <w:fldChar w:fldCharType="begin"/>
-            </w:r>
-            <w:r>
-              <w:instrText xml:space="preserve"> SEQ Equation \* ARABIC </w:instrText>
-            </w:r>
-            <w:r>
-              <w:fldChar w:fldCharType="separate"/>
-            </w:r>
-            <w:r>
-              <w:rPr>
-                <w:noProof/>
-              </w:rPr>
-              <w:t>3</w:t>
-            </w:r>
-            <w:r>
-              <w:fldChar w:fldCharType="end"/>
-            </w:r>
+            <w:fldSimple w:instr=" SEQ Equation \* ARABIC ">
+              <w:r>
+                <w:rPr>
+                  <w:noProof/>
+                </w:rPr>
+                <w:t>3</w:t>
+              </w:r>
+            </w:fldSimple>
             <w:r>
               <w:t>)</w:t>
             </w:r>
@@ -2583,13 +2386,8 @@
       </w:tr>
     </w:tbl>
     <w:p>
-      <w:proofErr w:type="gramStart"/>
-      <w:r>
-        <w:t>where</w:t>
-      </w:r>
-      <w:proofErr w:type="gramEnd"/>
-      <w:r>
-        <w:t xml:space="preserve"> </w:t>
+      <w:r>
+        <w:t xml:space="preserve">where </w:t>
       </w:r>
     </w:p>
     <w:p>
@@ -2600,12 +2398,11 @@
         <w:rPr>
           <w:position w:val="-16"/>
         </w:rPr>
-        <w:object w:dxaOrig="2940" w:dyaOrig="440">
-          <v:shape id="_x0000_i1093" type="#_x0000_t75" style="width:147.9pt;height:22.4pt" o:ole="">
-            <v:imagedata r:id="rId114" o:title=""/>
-          </v:shape>
-          <o:OLEObject Type="Embed" ProgID="Equation.DSMT4" ShapeID="_x0000_i1093" DrawAspect="Content" ObjectID="_1500135639" r:id="rId115"/>
-        </w:object>
+        <w:pict w14:anchorId="43DD9B78">
+          <v:shape id="_x0000_i1081" type="#_x0000_t75" style="width:148pt;height:22pt">
+            <v:imagedata r:id="rId67" o:title=""/>
+          </v:shape>
+        </w:pict>
       </w:r>
     </w:p>
     <w:p>
@@ -2659,7 +2456,7 @@
           <w:insideH w:val="none" w:sz="0" w:space="0" w:color="auto"/>
           <w:insideV w:val="none" w:sz="0" w:space="0" w:color="auto"/>
         </w:tblBorders>
-        <w:tblLook w:val="04A0"/>
+        <w:tblLook w:val="04A0" w:firstRow="1" w:lastRow="0" w:firstColumn="1" w:lastColumn="0" w:noHBand="0" w:noVBand="1"/>
       </w:tblPr>
       <w:tblGrid>
         <w:gridCol w:w="7655"/>
@@ -2679,12 +2476,11 @@
               <w:rPr>
                 <w:position w:val="-30"/>
               </w:rPr>
-              <w:object w:dxaOrig="4160" w:dyaOrig="700">
-                <v:shape id="_x0000_i1101" type="#_x0000_t75" style="width:209.2pt;height:35.05pt" o:ole="">
-                  <v:imagedata r:id="rId116" o:title=""/>
+              <w:pict w14:anchorId="27A22B67">
+                <v:shape id="_x0000_i1082" type="#_x0000_t75" style="width:209pt;height:35pt">
+                  <v:imagedata r:id="rId68" o:title=""/>
                 </v:shape>
-                <o:OLEObject Type="Embed" ProgID="Equation.DSMT4" ShapeID="_x0000_i1101" DrawAspect="Content" ObjectID="_1500135640" r:id="rId117"/>
-              </w:object>
+              </w:pict>
             </w:r>
           </w:p>
         </w:tc>
@@ -2701,24 +2497,14 @@
             <w:r>
               <w:t>(</w:t>
             </w:r>
-            <w:r>
-              <w:fldChar w:fldCharType="begin"/>
-            </w:r>
-            <w:r>
-              <w:instrText xml:space="preserve"> SEQ Equation \* ARABIC </w:instrText>
-            </w:r>
-            <w:r>
-              <w:fldChar w:fldCharType="separate"/>
-            </w:r>
-            <w:r>
-              <w:rPr>
-                <w:noProof/>
-              </w:rPr>
-              <w:t>4</w:t>
-            </w:r>
-            <w:r>
-              <w:fldChar w:fldCharType="end"/>
-            </w:r>
+            <w:fldSimple w:instr=" SEQ Equation \* ARABIC ">
+              <w:r>
+                <w:rPr>
+                  <w:noProof/>
+                </w:rPr>
+                <w:t>4</w:t>
+              </w:r>
+            </w:fldSimple>
             <w:r>
               <w:t>)</w:t>
             </w:r>
@@ -2728,11 +2514,9 @@
       </w:tr>
     </w:tbl>
     <w:p>
-      <w:proofErr w:type="gramStart"/>
       <w:r>
         <w:t>where</w:t>
       </w:r>
-      <w:proofErr w:type="gramEnd"/>
     </w:p>
     <w:p>
       <w:pPr>
@@ -2742,12 +2526,11 @@
         <w:rPr>
           <w:position w:val="-34"/>
         </w:rPr>
-        <w:object w:dxaOrig="4720" w:dyaOrig="800">
-          <v:shape id="_x0000_i1104" type="#_x0000_t75" style="width:236.45pt;height:39.9pt" o:ole="">
-            <v:imagedata r:id="rId118" o:title=""/>
-          </v:shape>
-          <o:OLEObject Type="Embed" ProgID="Equation.DSMT4" ShapeID="_x0000_i1104" DrawAspect="Content" ObjectID="_1500135641" r:id="rId119"/>
-        </w:object>
+        <w:pict w14:anchorId="1367DBF9">
+          <v:shape id="_x0000_i1083" type="#_x0000_t75" style="width:236pt;height:40pt">
+            <v:imagedata r:id="rId69" o:title=""/>
+          </v:shape>
+        </w:pict>
       </w:r>
     </w:p>
     <w:p>
@@ -2758,12 +2541,11 @@
         <w:rPr>
           <w:position w:val="-46"/>
         </w:rPr>
-        <w:object w:dxaOrig="4520" w:dyaOrig="1040">
-          <v:shape id="_x0000_i1097" type="#_x0000_t75" style="width:225.75pt;height:51.55pt" o:ole="">
-            <v:imagedata r:id="rId120" o:title=""/>
-          </v:shape>
-          <o:OLEObject Type="Embed" ProgID="Equation.DSMT4" ShapeID="_x0000_i1097" DrawAspect="Content" ObjectID="_1500135642" r:id="rId121"/>
-        </w:object>
+        <w:pict w14:anchorId="126E92DC">
+          <v:shape id="_x0000_i1084" type="#_x0000_t75" style="width:226pt;height:52pt">
+            <v:imagedata r:id="rId70" o:title=""/>
+          </v:shape>
+        </w:pict>
       </w:r>
       <w:r>
         <w:t xml:space="preserve">. </w:t>
@@ -2780,23 +2562,14 @@
         <w:rPr>
           <w:position w:val="-12"/>
         </w:rPr>
-        <w:object w:dxaOrig="279" w:dyaOrig="380">
-          <v:shape id="_x0000_i1098" type="#_x0000_t75" style="width:13.6pt;height:19.45pt" o:ole="">
-            <v:imagedata r:id="rId106" o:title=""/>
-          </v:shape>
-          <o:OLEObject Type="Embed" ProgID="Equation.DSMT4" ShapeID="_x0000_i1098" DrawAspect="Content" ObjectID="_1500135643" r:id="rId122"/>
-        </w:object>
-      </w:r>
-      <w:r>
-        <w:t xml:space="preserve"> (k=1</w:t>
-      </w:r>
-      <w:proofErr w:type="gramStart"/>
-      <w:r>
-        <w:t>:kj</w:t>
-      </w:r>
-      <w:proofErr w:type="gramEnd"/>
-      <w:r>
-        <w:t xml:space="preserve">, j=1:N) </w:t>
+        <w:pict w14:anchorId="3704CCA0">
+          <v:shape id="_x0000_i1085" type="#_x0000_t75" style="width:14pt;height:19pt">
+            <v:imagedata r:id="rId71" o:title=""/>
+          </v:shape>
+        </w:pict>
+      </w:r>
+      <w:r>
+        <w:t xml:space="preserve"> (k=1:kj, j=1:N) </w:t>
       </w:r>
       <w:r>
         <w:t xml:space="preserve"> are </w:t>
@@ -2814,12 +2587,11 @@
         <w:rPr>
           <w:position w:val="-14"/>
         </w:rPr>
-        <w:object w:dxaOrig="1480" w:dyaOrig="380">
-          <v:shape id="_x0000_i1099" type="#_x0000_t75" style="width:74.9pt;height:19.45pt" o:ole="">
-            <v:imagedata r:id="rId104" o:title=""/>
-          </v:shape>
-          <o:OLEObject Type="Embed" ProgID="Equation.DSMT4" ShapeID="_x0000_i1099" DrawAspect="Content" ObjectID="_1500135644" r:id="rId123"/>
-        </w:object>
+        <w:pict w14:anchorId="4E2AF3A3">
+          <v:shape id="_x0000_i1086" type="#_x0000_t75" style="width:75pt;height:19pt">
+            <v:imagedata r:id="rId72" o:title=""/>
+          </v:shape>
+        </w:pict>
       </w:r>
       <w:r>
         <w:t xml:space="preserve">, </w:t>
@@ -2845,30 +2617,26 @@
         <w:rPr>
           <w:position w:val="-28"/>
         </w:rPr>
-        <w:object w:dxaOrig="4360" w:dyaOrig="720">
-          <v:shape id="_x0000_i1105" type="#_x0000_t75" style="width:218.9pt;height:36pt" o:ole="">
-            <v:imagedata r:id="rId124" o:title=""/>
-          </v:shape>
-          <o:OLEObject Type="Embed" ProgID="Equation.DSMT4" ShapeID="_x0000_i1105" DrawAspect="Content" ObjectID="_1500135645" r:id="rId125"/>
-        </w:object>
-      </w:r>
-    </w:p>
-    <w:p>
-      <w:proofErr w:type="gramStart"/>
+        <w:pict w14:anchorId="60D18210">
+          <v:shape id="_x0000_i1087" type="#_x0000_t75" style="width:219pt;height:36pt">
+            <v:imagedata r:id="rId73" o:title=""/>
+          </v:shape>
+        </w:pict>
+      </w:r>
+    </w:p>
+    <w:p>
       <w:r>
         <w:t xml:space="preserve">where </w:t>
       </w:r>
-      <w:proofErr w:type="gramEnd"/>
       <w:r>
         <w:rPr>
           <w:position w:val="-14"/>
         </w:rPr>
-        <w:object w:dxaOrig="1840" w:dyaOrig="400">
-          <v:shape id="_x0000_i1119" type="#_x0000_t75" style="width:93.4pt;height:20.45pt" o:ole="">
-            <v:imagedata r:id="rId126" o:title=""/>
-          </v:shape>
-          <o:OLEObject Type="Embed" ProgID="Equation.DSMT4" ShapeID="_x0000_i1119" DrawAspect="Content" ObjectID="_1500135646" r:id="rId127"/>
-        </w:object>
+        <w:pict w14:anchorId="60779573">
+          <v:shape id="_x0000_i1088" type="#_x0000_t75" style="width:93pt;height:20pt">
+            <v:imagedata r:id="rId74" o:title=""/>
+          </v:shape>
+        </w:pict>
       </w:r>
       <w:r>
         <w:t>.</w:t>
@@ -2926,7 +2694,7 @@
           <w:insideH w:val="none" w:sz="0" w:space="0" w:color="auto"/>
           <w:insideV w:val="none" w:sz="0" w:space="0" w:color="auto"/>
         </w:tblBorders>
-        <w:tblLook w:val="04A0"/>
+        <w:tblLook w:val="04A0" w:firstRow="1" w:lastRow="0" w:firstColumn="1" w:lastColumn="0" w:noHBand="0" w:noVBand="1"/>
       </w:tblPr>
       <w:tblGrid>
         <w:gridCol w:w="7655"/>
@@ -2946,12 +2714,11 @@
               <w:rPr>
                 <w:position w:val="-18"/>
               </w:rPr>
-              <w:object w:dxaOrig="3879" w:dyaOrig="440">
-                <v:shape id="_x0000_i1102" type="#_x0000_t75" style="width:194.6pt;height:21.4pt" o:ole="">
-                  <v:imagedata r:id="rId128" o:title=""/>
+              <w:pict w14:anchorId="66AD3D5C">
+                <v:shape id="_x0000_i1089" type="#_x0000_t75" style="width:195pt;height:21pt">
+                  <v:imagedata r:id="rId75" o:title=""/>
                 </v:shape>
-                <o:OLEObject Type="Embed" ProgID="Equation.DSMT4" ShapeID="_x0000_i1102" DrawAspect="Content" ObjectID="_1500135647" r:id="rId129"/>
-              </w:object>
+              </w:pict>
             </w:r>
           </w:p>
         </w:tc>
@@ -2968,24 +2735,14 @@
             <w:r>
               <w:t>(</w:t>
             </w:r>
-            <w:r>
-              <w:fldChar w:fldCharType="begin"/>
-            </w:r>
-            <w:r>
-              <w:instrText xml:space="preserve"> SEQ Equation \* ARABIC </w:instrText>
-            </w:r>
-            <w:r>
-              <w:fldChar w:fldCharType="separate"/>
-            </w:r>
-            <w:r>
-              <w:rPr>
-                <w:noProof/>
-              </w:rPr>
-              <w:t>5</w:t>
-            </w:r>
-            <w:r>
-              <w:fldChar w:fldCharType="end"/>
-            </w:r>
+            <w:fldSimple w:instr=" SEQ Equation \* ARABIC ">
+              <w:r>
+                <w:rPr>
+                  <w:noProof/>
+                </w:rPr>
+                <w:t>5</w:t>
+              </w:r>
+            </w:fldSimple>
             <w:r>
               <w:t>)</w:t>
             </w:r>
@@ -2996,15 +2753,7 @@
     </w:tbl>
     <w:p>
       <w:r>
-        <w:t xml:space="preserve">Note that the </w:t>
-      </w:r>
-      <w:proofErr w:type="spellStart"/>
-      <w:r>
-        <w:t>r.h.s</w:t>
-      </w:r>
-      <w:proofErr w:type="spellEnd"/>
-      <w:r>
-        <w:t xml:space="preserve"> of </w:t>
+        <w:t xml:space="preserve">Note that the r.h.s of </w:t>
       </w:r>
       <w:r>
         <w:fldChar w:fldCharType="begin"/>
@@ -3033,24 +2782,21 @@
       <w:r>
         <w:t xml:space="preserve"> achieves maximum </w:t>
       </w:r>
-      <w:proofErr w:type="gramStart"/>
       <w:r>
         <w:t>iff</w:t>
       </w:r>
       <w:r>
         <w:t xml:space="preserve"> </w:t>
       </w:r>
-      <w:proofErr w:type="gramEnd"/>
       <w:r>
         <w:rPr>
           <w:position w:val="-14"/>
         </w:rPr>
-        <w:object w:dxaOrig="720" w:dyaOrig="400">
-          <v:shape id="_x0000_i1103" type="#_x0000_t75" style="width:36pt;height:20.45pt" o:ole="">
-            <v:imagedata r:id="rId130" o:title=""/>
-          </v:shape>
-          <o:OLEObject Type="Embed" ProgID="Equation.DSMT4" ShapeID="_x0000_i1103" DrawAspect="Content" ObjectID="_1500135648" r:id="rId131"/>
-        </w:object>
+        <w:pict w14:anchorId="1F17D16F">
+          <v:shape id="_x0000_i1090" type="#_x0000_t75" style="width:36pt;height:20pt">
+            <v:imagedata r:id="rId76" o:title=""/>
+          </v:shape>
+        </w:pict>
       </w:r>
       <w:r>
         <w:t xml:space="preserve">. </w:t>
@@ -3069,12 +2815,11 @@
         <w:rPr>
           <w:position w:val="-14"/>
         </w:rPr>
-        <w:object w:dxaOrig="2760" w:dyaOrig="700">
-          <v:shape id="_x0000_i1106" type="#_x0000_t75" style="width:138.15pt;height:35.05pt" o:ole="">
-            <v:imagedata r:id="rId132" o:title=""/>
-          </v:shape>
-          <o:OLEObject Type="Embed" ProgID="Equation.DSMT4" ShapeID="_x0000_i1106" DrawAspect="Content" ObjectID="_1500135649" r:id="rId133"/>
-        </w:object>
+        <w:pict w14:anchorId="6FCA4F16">
+          <v:shape id="_x0000_i1091" type="#_x0000_t75" style="width:138pt;height:35pt">
+            <v:imagedata r:id="rId77" o:title=""/>
+          </v:shape>
+        </w:pict>
       </w:r>
     </w:p>
     <w:p>
@@ -3123,12 +2868,11 @@
         <w:rPr>
           <w:position w:val="-30"/>
         </w:rPr>
-        <w:object w:dxaOrig="3500" w:dyaOrig="720">
-          <v:shape id="_x0000_i1120" type="#_x0000_t75" style="width:175.15pt;height:36pt" o:ole="">
-            <v:imagedata r:id="rId134" o:title=""/>
-          </v:shape>
-          <o:OLEObject Type="Embed" ProgID="Equation.DSMT4" ShapeID="_x0000_i1120" DrawAspect="Content" ObjectID="_1500135650" r:id="rId135"/>
-        </w:object>
+        <w:pict w14:anchorId="3F48EEEF">
+          <v:shape id="_x0000_i1092" type="#_x0000_t75" style="width:175pt;height:36pt">
+            <v:imagedata r:id="rId78" o:title=""/>
+          </v:shape>
+        </w:pict>
       </w:r>
     </w:p>
     <w:p>
@@ -3153,12 +2897,11 @@
         <w:rPr>
           <w:position w:val="-32"/>
         </w:rPr>
-        <w:object w:dxaOrig="7620" w:dyaOrig="760">
-          <v:shape id="_x0000_i1110" type="#_x0000_t75" style="width:383.35pt;height:37.95pt" o:ole="">
-            <v:imagedata r:id="rId136" o:title=""/>
-          </v:shape>
-          <o:OLEObject Type="Embed" ProgID="Equation.DSMT4" ShapeID="_x0000_i1110" DrawAspect="Content" ObjectID="_1500135651" r:id="rId137"/>
-        </w:object>
+        <w:pict w14:anchorId="6C032F0C">
+          <v:shape id="_x0000_i1093" type="#_x0000_t75" style="width:383pt;height:38pt">
+            <v:imagedata r:id="rId79" o:title=""/>
+          </v:shape>
+        </w:pict>
       </w:r>
     </w:p>
     <w:p>
@@ -3199,12 +2942,11 @@
         <w:rPr>
           <w:position w:val="-10"/>
         </w:rPr>
-        <w:object w:dxaOrig="2020" w:dyaOrig="360">
-          <v:shape id="_x0000_i1107" type="#_x0000_t75" style="width:101.2pt;height:18.5pt" o:ole="">
-            <v:imagedata r:id="rId138" o:title=""/>
-          </v:shape>
-          <o:OLEObject Type="Embed" ProgID="Equation.DSMT4" ShapeID="_x0000_i1107" DrawAspect="Content" ObjectID="_1500135652" r:id="rId139"/>
-        </w:object>
+        <w:pict w14:anchorId="5130D299">
+          <v:shape id="_x0000_i1094" type="#_x0000_t75" style="width:101pt;height:19pt">
+            <v:imagedata r:id="rId80" o:title=""/>
+          </v:shape>
+        </w:pict>
       </w:r>
       <w:r>
         <w:t xml:space="preserve"> in the condition of </w:t>
@@ -3213,14 +2955,12 @@
         <w:rPr>
           <w:position w:val="-4"/>
         </w:rPr>
-        <w:object w:dxaOrig="840" w:dyaOrig="300">
-          <v:shape id="_x0000_i1108" type="#_x0000_t75" style="width:41.85pt;height:14.6pt" o:ole="">
-            <v:imagedata r:id="rId140" o:title=""/>
-          </v:shape>
-          <o:OLEObject Type="Embed" ProgID="Equation.DSMT4" ShapeID="_x0000_i1108" DrawAspect="Content" ObjectID="_1500135653" r:id="rId141"/>
-        </w:object>
-      </w:r>
-      <w:proofErr w:type="gramStart"/>
+        <w:pict w14:anchorId="590C1F82">
+          <v:shape id="_x0000_i1095" type="#_x0000_t75" style="width:42pt;height:15pt">
+            <v:imagedata r:id="rId81" o:title=""/>
+          </v:shape>
+        </w:pict>
+      </w:r>
       <w:r>
         <w:t xml:space="preserve">when </w:t>
       </w:r>
@@ -3228,12 +2968,11 @@
         <w:rPr>
           <w:position w:val="-6"/>
         </w:rPr>
-        <w:object w:dxaOrig="760" w:dyaOrig="260">
-          <v:shape id="_x0000_i1109" type="#_x0000_t75" style="width:37.95pt;height:12.65pt" o:ole="">
-            <v:imagedata r:id="rId142" o:title=""/>
-          </v:shape>
-          <o:OLEObject Type="Embed" ProgID="Equation.DSMT4" ShapeID="_x0000_i1109" DrawAspect="Content" ObjectID="_1500135654" r:id="rId143"/>
-        </w:object>
+        <w:pict w14:anchorId="41219598">
+          <v:shape id="_x0000_i1096" type="#_x0000_t75" style="width:38pt;height:13pt">
+            <v:imagedata r:id="rId82" o:title=""/>
+          </v:shape>
+        </w:pict>
       </w:r>
       <w:r>
         <w:t xml:space="preserve"> . Then, </w:t>
@@ -3247,12 +2986,11 @@
         <w:rPr>
           <w:position w:val="-78"/>
         </w:rPr>
-        <w:object w:dxaOrig="6160" w:dyaOrig="1780">
-          <v:shape id="_x0000_i1111" type="#_x0000_t75" style="width:310.4pt;height:89.5pt" o:ole="">
-            <v:imagedata r:id="rId144" o:title=""/>
-          </v:shape>
-          <o:OLEObject Type="Embed" ProgID="Equation.DSMT4" ShapeID="_x0000_i1111" DrawAspect="Content" ObjectID="_1500135655" r:id="rId145"/>
-        </w:object>
+        <w:pict w14:anchorId="4074BA1E">
+          <v:shape id="_x0000_i1097" type="#_x0000_t75" style="width:310pt;height:90pt">
+            <v:imagedata r:id="rId83" o:title=""/>
+          </v:shape>
+        </w:pict>
       </w:r>
     </w:p>
     <w:p>
@@ -3303,7 +3041,7 @@
           <w:insideH w:val="none" w:sz="0" w:space="0" w:color="auto"/>
           <w:insideV w:val="none" w:sz="0" w:space="0" w:color="auto"/>
         </w:tblBorders>
-        <w:tblLook w:val="04A0"/>
+        <w:tblLook w:val="04A0" w:firstRow="1" w:lastRow="0" w:firstColumn="1" w:lastColumn="0" w:noHBand="0" w:noVBand="1"/>
       </w:tblPr>
       <w:tblGrid>
         <w:gridCol w:w="7655"/>
@@ -3323,12 +3061,11 @@
               <w:rPr>
                 <w:position w:val="-102"/>
               </w:rPr>
-              <w:object w:dxaOrig="6399" w:dyaOrig="2060">
-                <v:shape id="_x0000_i1121" type="#_x0000_t75" style="width:322.05pt;height:104.1pt" o:ole="">
-                  <v:imagedata r:id="rId146" o:title=""/>
+              <w:pict w14:anchorId="5914D8D4">
+                <v:shape id="_x0000_i1098" type="#_x0000_t75" style="width:322pt;height:104pt">
+                  <v:imagedata r:id="rId84" o:title=""/>
                 </v:shape>
-                <o:OLEObject Type="Embed" ProgID="Equation.DSMT4" ShapeID="_x0000_i1121" DrawAspect="Content" ObjectID="_1500135656" r:id="rId147"/>
-              </w:object>
+              </w:pict>
             </w:r>
           </w:p>
         </w:tc>
@@ -3345,24 +3082,14 @@
             <w:r>
               <w:t>(</w:t>
             </w:r>
-            <w:r>
-              <w:fldChar w:fldCharType="begin"/>
-            </w:r>
-            <w:r>
-              <w:instrText xml:space="preserve"> SEQ Equation \* ARABIC </w:instrText>
-            </w:r>
-            <w:r>
-              <w:fldChar w:fldCharType="separate"/>
-            </w:r>
-            <w:r>
-              <w:rPr>
-                <w:noProof/>
-              </w:rPr>
-              <w:t>6</w:t>
-            </w:r>
-            <w:r>
-              <w:fldChar w:fldCharType="end"/>
-            </w:r>
+            <w:fldSimple w:instr=" SEQ Equation \* ARABIC ">
+              <w:r>
+                <w:rPr>
+                  <w:noProof/>
+                </w:rPr>
+                <w:t>6</w:t>
+              </w:r>
+            </w:fldSimple>
             <w:r>
               <w:t>)</w:t>
             </w:r>
@@ -3412,24 +3139,21 @@
       <w:r>
         <w:t xml:space="preserve">(1) </w:t>
       </w:r>
-      <w:proofErr w:type="gramStart"/>
       <w:r>
         <w:t>W</w:t>
       </w:r>
       <w:r>
         <w:t xml:space="preserve">hen </w:t>
       </w:r>
-      <w:proofErr w:type="gramEnd"/>
       <w:r>
         <w:rPr>
           <w:position w:val="-14"/>
         </w:rPr>
-        <w:object w:dxaOrig="720" w:dyaOrig="400">
-          <v:shape id="_x0000_i1112" type="#_x0000_t75" style="width:36pt;height:20.45pt" o:ole="">
-            <v:imagedata r:id="rId148" o:title=""/>
-          </v:shape>
-          <o:OLEObject Type="Embed" ProgID="Equation.DSMT4" ShapeID="_x0000_i1112" DrawAspect="Content" ObjectID="_1500135657" r:id="rId149"/>
-        </w:object>
+        <w:pict w14:anchorId="0FCF253F">
+          <v:shape id="_x0000_i1099" type="#_x0000_t75" style="width:36pt;height:20pt">
+            <v:imagedata r:id="rId85" o:title=""/>
+          </v:shape>
+        </w:pict>
       </w:r>
       <w:r>
         <w:t xml:space="preserve">, </w:t>
@@ -3438,12 +3162,11 @@
         <w:rPr>
           <w:position w:val="-24"/>
         </w:rPr>
-        <w:object w:dxaOrig="1620" w:dyaOrig="620">
-          <v:shape id="_x0000_i1113" type="#_x0000_t75" style="width:80.75pt;height:31.15pt" o:ole="">
-            <v:imagedata r:id="rId150" o:title=""/>
-          </v:shape>
-          <o:OLEObject Type="Embed" ProgID="Equation.DSMT4" ShapeID="_x0000_i1113" DrawAspect="Content" ObjectID="_1500135658" r:id="rId151"/>
-        </w:object>
+        <w:pict w14:anchorId="18D48867">
+          <v:shape id="_x0000_i1100" type="#_x0000_t75" style="width:81pt;height:31pt">
+            <v:imagedata r:id="rId86" o:title=""/>
+          </v:shape>
+        </w:pict>
       </w:r>
       <w:r>
         <w:t xml:space="preserve"> and </w:t>
@@ -3452,12 +3175,11 @@
         <w:rPr>
           <w:position w:val="-18"/>
         </w:rPr>
-        <w:object w:dxaOrig="1180" w:dyaOrig="440">
-          <v:shape id="_x0000_i1115" type="#_x0000_t75" style="width:59.35pt;height:22.4pt" o:ole="">
-            <v:imagedata r:id="rId152" o:title=""/>
-          </v:shape>
-          <o:OLEObject Type="Embed" ProgID="Equation.DSMT4" ShapeID="_x0000_i1115" DrawAspect="Content" ObjectID="_1500135659" r:id="rId153"/>
-        </w:object>
+        <w:pict w14:anchorId="2C8198D5">
+          <v:shape id="_x0000_i1101" type="#_x0000_t75" style="width:59pt;height:22pt">
+            <v:imagedata r:id="rId87" o:title=""/>
+          </v:shape>
+        </w:pict>
       </w:r>
       <w:r>
         <w:t xml:space="preserve">; </w:t>
@@ -3467,24 +3189,21 @@
       <w:r>
         <w:t xml:space="preserve">(2) </w:t>
       </w:r>
-      <w:proofErr w:type="gramStart"/>
       <w:r>
         <w:t>W</w:t>
       </w:r>
       <w:r>
         <w:t xml:space="preserve">hen </w:t>
       </w:r>
-      <w:proofErr w:type="gramEnd"/>
       <w:r>
         <w:rPr>
           <w:position w:val="-14"/>
         </w:rPr>
-        <w:object w:dxaOrig="720" w:dyaOrig="400">
-          <v:shape id="_x0000_i1114" type="#_x0000_t75" style="width:36pt;height:20.45pt" o:ole="">
-            <v:imagedata r:id="rId154" o:title=""/>
-          </v:shape>
-          <o:OLEObject Type="Embed" ProgID="Equation.DSMT4" ShapeID="_x0000_i1114" DrawAspect="Content" ObjectID="_1500135660" r:id="rId155"/>
-        </w:object>
+        <w:pict w14:anchorId="02D0ECD0">
+          <v:shape id="_x0000_i1102" type="#_x0000_t75" style="width:36pt;height:20pt">
+            <v:imagedata r:id="rId88" o:title=""/>
+          </v:shape>
+        </w:pict>
       </w:r>
       <w:r>
         <w:t xml:space="preserve">, </w:t>
@@ -3493,12 +3212,11 @@
         <w:rPr>
           <w:position w:val="-24"/>
         </w:rPr>
-        <w:object w:dxaOrig="1640" w:dyaOrig="620">
-          <v:shape id="_x0000_i1116" type="#_x0000_t75" style="width:81.75pt;height:31.15pt" o:ole="">
-            <v:imagedata r:id="rId156" o:title=""/>
-          </v:shape>
-          <o:OLEObject Type="Embed" ProgID="Equation.DSMT4" ShapeID="_x0000_i1116" DrawAspect="Content" ObjectID="_1500135661" r:id="rId157"/>
-        </w:object>
+        <w:pict w14:anchorId="24199B57">
+          <v:shape id="_x0000_i1103" type="#_x0000_t75" style="width:82pt;height:31pt">
+            <v:imagedata r:id="rId89" o:title=""/>
+          </v:shape>
+        </w:pict>
       </w:r>
       <w:r>
         <w:t xml:space="preserve"> and </w:t>
@@ -3507,12 +3225,11 @@
         <w:rPr>
           <w:position w:val="-18"/>
         </w:rPr>
-        <w:object w:dxaOrig="1160" w:dyaOrig="440">
-          <v:shape id="_x0000_i1117" type="#_x0000_t75" style="width:58.4pt;height:22.4pt" o:ole="">
-            <v:imagedata r:id="rId158" o:title=""/>
-          </v:shape>
-          <o:OLEObject Type="Embed" ProgID="Equation.DSMT4" ShapeID="_x0000_i1117" DrawAspect="Content" ObjectID="_1500135662" r:id="rId159"/>
-        </w:object>
+        <w:pict w14:anchorId="05691FCB">
+          <v:shape id="_x0000_i1104" type="#_x0000_t75" style="width:58pt;height:22pt">
+            <v:imagedata r:id="rId90" o:title=""/>
+          </v:shape>
+        </w:pict>
       </w:r>
       <w:r>
         <w:t xml:space="preserve">. (End of proof) </w:t>
@@ -3552,7 +3269,6 @@
       </w:pPr>
     </w:p>
     <w:p>
-      <w:proofErr w:type="gramStart"/>
       <w:r>
         <w:rPr>
           <w:i/>
@@ -3568,7 +3284,6 @@
         </w:rPr>
         <w:t>2.</w:t>
       </w:r>
-      <w:proofErr w:type="gramEnd"/>
       <w:r>
         <w:t xml:space="preserve"> </w:t>
       </w:r>
@@ -3579,12 +3294,11 @@
         <w:rPr>
           <w:position w:val="-12"/>
         </w:rPr>
-        <w:object w:dxaOrig="1660" w:dyaOrig="380">
-          <v:shape id="_x0000_i1122" type="#_x0000_t75" style="width:82.7pt;height:19.45pt" o:ole="">
-            <v:imagedata r:id="rId160" o:title=""/>
-          </v:shape>
-          <o:OLEObject Type="Embed" ProgID="Equation.DSMT4" ShapeID="_x0000_i1122" DrawAspect="Content" ObjectID="_1500135663" r:id="rId161"/>
-        </w:object>
+        <w:pict w14:anchorId="2CF5684B">
+          <v:shape id="_x0000_i1105" type="#_x0000_t75" style="width:83pt;height:19pt">
+            <v:imagedata r:id="rId91" o:title=""/>
+          </v:shape>
+        </w:pict>
       </w:r>
       <w:r>
         <w:t>. Using one binary sensor (sensors can move) to detect the single static target, the posterior probability given by the Bayesian estimator will concentrate on the true location of the target, i.e.</w:t>
@@ -3601,67 +3315,52 @@
         <w:rPr>
           <w:position w:val="-48"/>
         </w:rPr>
-        <w:object w:dxaOrig="4140" w:dyaOrig="1080">
-          <v:shape id="_x0000_i1072" type="#_x0000_t75" style="width:207.25pt;height:54.5pt" o:ole="">
-            <v:imagedata r:id="rId162" o:title=""/>
-          </v:shape>
-          <o:OLEObject Type="Embed" ProgID="Equation.DSMT4" ShapeID="_x0000_i1072" DrawAspect="Content" ObjectID="_1500135664" r:id="rId163"/>
-        </w:object>
-      </w:r>
-    </w:p>
-    <w:p>
-      <w:proofErr w:type="gramStart"/>
-      <w:r>
-        <w:t>where</w:t>
-      </w:r>
-      <w:proofErr w:type="gramEnd"/>
+        <w:pict w14:anchorId="5DAECBE7">
+          <v:shape id="_x0000_i1106" type="#_x0000_t75" style="width:207pt;height:54pt">
+            <v:imagedata r:id="rId92" o:title=""/>
+          </v:shape>
+        </w:pict>
+      </w:r>
+    </w:p>
+    <w:p>
+      <w:r>
+        <w:t xml:space="preserve">where </w:t>
+      </w:r>
+      <w:r>
+        <w:pict w14:anchorId="15D141C6">
+          <v:shape id="_x0000_i1107" type="#_x0000_t75" style="width:19pt;height:19pt">
+            <v:imagedata r:id="rId93" o:title=""/>
+          </v:shape>
+        </w:pict>
+      </w:r>
+      <w:r>
+        <w:t xml:space="preserve"> denotes the true location of the target.</w:t>
+      </w:r>
+    </w:p>
+    <w:p/>
+    <w:p>
+      <w:r>
+        <w:rPr>
+          <w:i/>
+        </w:rPr>
+        <w:t xml:space="preserve">Proof: </w:t>
+      </w:r>
       <w:r>
         <w:t xml:space="preserve"> </w:t>
       </w:r>
-      <w:r>
-        <w:object w:dxaOrig="320" w:dyaOrig="320">
-          <v:shape id="_x0000_i1073" type="#_x0000_t75" style="width:19.45pt;height:19.45pt" o:ole="">
-            <v:imagedata r:id="rId164" o:title=""/>
-          </v:shape>
-          <o:OLEObject Type="Embed" ProgID="Equation.DSMT4" ShapeID="_x0000_i1073" DrawAspect="Content" ObjectID="_1500135665" r:id="rId165"/>
-        </w:object>
-      </w:r>
-      <w:r>
-        <w:t xml:space="preserve"> denotes the true location of the target.</w:t>
-      </w:r>
-    </w:p>
-    <w:p/>
-    <w:p>
+    </w:p>
+    <w:p>
+      <w:r>
+        <w:t xml:space="preserve">The batch form of DBF at </w:t>
+      </w:r>
       <w:r>
         <w:rPr>
           <w:i/>
         </w:rPr>
-        <w:t xml:space="preserve">Proof: </w:t>
-      </w:r>
-      <w:r>
-        <w:t xml:space="preserve"> </w:t>
-      </w:r>
-    </w:p>
-    <w:p>
-      <w:r>
-        <w:t xml:space="preserve">The batch form of DBF at </w:t>
-      </w:r>
-      <w:r>
-        <w:rPr>
-          <w:i/>
-        </w:rPr>
         <w:t>K</w:t>
       </w:r>
       <w:r>
-        <w:t>-</w:t>
-      </w:r>
-      <w:proofErr w:type="spellStart"/>
-      <w:r>
-        <w:t>th</w:t>
-      </w:r>
-      <w:proofErr w:type="spellEnd"/>
-      <w:r>
-        <w:t xml:space="preserve"> step</w:t>
+        <w:t>-th step</w:t>
       </w:r>
     </w:p>
     <w:tbl>
@@ -3677,7 +3376,7 @@
           <w:insideH w:val="none" w:sz="0" w:space="0" w:color="auto"/>
           <w:insideV w:val="none" w:sz="0" w:space="0" w:color="auto"/>
         </w:tblBorders>
-        <w:tblLook w:val="04A0"/>
+        <w:tblLook w:val="04A0" w:firstRow="1" w:lastRow="0" w:firstColumn="1" w:lastColumn="0" w:noHBand="0" w:noVBand="1"/>
       </w:tblPr>
       <w:tblGrid>
         <w:gridCol w:w="7655"/>
@@ -3697,12 +3396,11 @@
               <w:rPr>
                 <w:position w:val="-66"/>
               </w:rPr>
-              <w:object w:dxaOrig="6840" w:dyaOrig="1440">
-                <v:shape id="_x0000_i1124" type="#_x0000_t75" style="width:344.45pt;height:1in" o:ole="">
-                  <v:imagedata r:id="rId166" o:title=""/>
+              <w:pict w14:anchorId="17D50F24">
+                <v:shape id="_x0000_i1108" type="#_x0000_t75" style="width:344pt;height:1in">
+                  <v:imagedata r:id="rId94" o:title=""/>
                 </v:shape>
-                <o:OLEObject Type="Embed" ProgID="Equation.DSMT4" ShapeID="_x0000_i1124" DrawAspect="Content" ObjectID="_1500135666" r:id="rId167"/>
-              </w:object>
+              </w:pict>
             </w:r>
           </w:p>
         </w:tc>
@@ -3734,29 +3432,22 @@
       </w:tr>
     </w:tbl>
     <w:p>
-      <w:proofErr w:type="gramStart"/>
-      <w:r>
-        <w:t>where</w:t>
-      </w:r>
-      <w:proofErr w:type="gramEnd"/>
-      <w:r>
-        <w:t xml:space="preserve"> </w:t>
+      <w:r>
+        <w:t xml:space="preserve">where </w:t>
       </w:r>
       <w:r>
         <w:rPr>
           <w:position w:val="-10"/>
         </w:rPr>
-        <w:object w:dxaOrig="700" w:dyaOrig="360">
-          <v:shape id="_x0000_i1123" type="#_x0000_t75" style="width:35.05pt;height:18.5pt" o:ole="">
-            <v:imagedata r:id="rId102" o:title=""/>
-          </v:shape>
-          <o:OLEObject Type="Embed" ProgID="Equation.DSMT4" ShapeID="_x0000_i1123" DrawAspect="Content" ObjectID="_1500135667" r:id="rId168"/>
-        </w:object>
+        <w:pict w14:anchorId="63B2931F">
+          <v:shape id="_x0000_i1109" type="#_x0000_t75" style="width:35pt;height:19pt">
+            <v:imagedata r:id="rId95" o:title=""/>
+          </v:shape>
+        </w:pict>
       </w:r>
       <w:r>
         <w:t xml:space="preserve"> is initial guess of </w:t>
       </w:r>
-      <w:proofErr w:type="spellStart"/>
       <w:r>
         <w:rPr>
           <w:i/>
@@ -3764,11 +3455,7 @@
         <w:t>i</w:t>
       </w:r>
       <w:r>
-        <w:t>-th</w:t>
-      </w:r>
-      <w:proofErr w:type="spellEnd"/>
-      <w:r>
-        <w:t xml:space="preserve"> local PDF.</w:t>
+        <w:t>-th local PDF.</w:t>
       </w:r>
       <w:r>
         <w:t xml:space="preserve"> </w:t>
@@ -3790,7 +3477,7 @@
           <w:insideH w:val="none" w:sz="0" w:space="0" w:color="auto"/>
           <w:insideV w:val="none" w:sz="0" w:space="0" w:color="auto"/>
         </w:tblBorders>
-        <w:tblLook w:val="04A0"/>
+        <w:tblLook w:val="04A0" w:firstRow="1" w:lastRow="0" w:firstColumn="1" w:lastColumn="0" w:noHBand="0" w:noVBand="1"/>
       </w:tblPr>
       <w:tblGrid>
         <w:gridCol w:w="7655"/>
@@ -3810,12 +3497,11 @@
               <w:rPr>
                 <w:position w:val="-66"/>
               </w:rPr>
-              <w:object w:dxaOrig="6540" w:dyaOrig="1440">
-                <v:shape id="_x0000_i1125" type="#_x0000_t75" style="width:328.85pt;height:1in" o:ole="">
-                  <v:imagedata r:id="rId169" o:title=""/>
+              <w:pict w14:anchorId="54C2EB32">
+                <v:shape id="_x0000_i1110" type="#_x0000_t75" style="width:329pt;height:1in">
+                  <v:imagedata r:id="rId96" o:title=""/>
                 </v:shape>
-                <o:OLEObject Type="Embed" ProgID="Equation.DSMT4" ShapeID="_x0000_i1125" DrawAspect="Content" ObjectID="_1500135668" r:id="rId170"/>
-              </w:object>
+              </w:pict>
             </w:r>
           </w:p>
         </w:tc>
@@ -3832,24 +3518,14 @@
             <w:r>
               <w:t>(</w:t>
             </w:r>
-            <w:r>
-              <w:fldChar w:fldCharType="begin"/>
-            </w:r>
-            <w:r>
-              <w:instrText xml:space="preserve"> SEQ Equation \* ARABIC </w:instrText>
-            </w:r>
-            <w:r>
-              <w:fldChar w:fldCharType="separate"/>
-            </w:r>
-            <w:r>
-              <w:rPr>
-                <w:noProof/>
-              </w:rPr>
-              <w:t>7</w:t>
-            </w:r>
-            <w:r>
-              <w:fldChar w:fldCharType="end"/>
-            </w:r>
+            <w:fldSimple w:instr=" SEQ Equation \* ARABIC ">
+              <w:r>
+                <w:rPr>
+                  <w:noProof/>
+                </w:rPr>
+                <w:t>7</w:t>
+              </w:r>
+            </w:fldSimple>
             <w:r>
               <w:t>)</w:t>
             </w:r>
@@ -3904,12 +3580,11 @@
         <w:rPr>
           <w:position w:val="-18"/>
         </w:rPr>
-        <w:object w:dxaOrig="1460" w:dyaOrig="440">
-          <v:shape id="_x0000_i1126" type="#_x0000_t75" style="width:72.95pt;height:22.4pt" o:ole="">
-            <v:imagedata r:id="rId171" o:title=""/>
-          </v:shape>
-          <o:OLEObject Type="Embed" ProgID="Equation.DSMT4" ShapeID="_x0000_i1126" DrawAspect="Content" ObjectID="_1500135669" r:id="rId172"/>
-        </w:object>
+        <w:pict w14:anchorId="54C5BC52">
+          <v:shape id="_x0000_i1111" type="#_x0000_t75" style="width:73pt;height:22pt">
+            <v:imagedata r:id="rId97" o:title=""/>
+          </v:shape>
+        </w:pict>
       </w:r>
     </w:p>
     <w:p>
@@ -3920,12 +3595,11 @@
         <w:rPr>
           <w:position w:val="-10"/>
         </w:rPr>
-        <w:object w:dxaOrig="639" w:dyaOrig="360">
-          <v:shape id="_x0000_i1127" type="#_x0000_t75" style="width:32.1pt;height:18.5pt" o:ole="">
-            <v:imagedata r:id="rId173" o:title=""/>
-          </v:shape>
-          <o:OLEObject Type="Embed" ProgID="Equation.DSMT4" ShapeID="_x0000_i1127" DrawAspect="Content" ObjectID="_1500135670" r:id="rId174"/>
-        </w:object>
+        <w:pict w14:anchorId="40D689DA">
+          <v:shape id="_x0000_i1112" type="#_x0000_t75" style="width:32pt;height:19pt">
+            <v:imagedata r:id="rId98" o:title=""/>
+          </v:shape>
+        </w:pict>
       </w:r>
       <w:r>
         <w:t xml:space="preserve"> has zero-limit. Therefore, the proof of Eq. </w:t>
@@ -3961,15 +3635,7 @@
     <w:p/>
     <w:p>
       <w:r>
-        <w:t xml:space="preserve">Remark: It is interesting to find that even in Theorem </w:t>
-      </w:r>
-      <w:proofErr w:type="gramStart"/>
-      <w:r>
-        <w:t>1,</w:t>
-      </w:r>
-      <w:proofErr w:type="gramEnd"/>
-      <w:r>
-        <w:t xml:space="preserve"> the consistency of DBF does not require that all sensors have infinite observation. The theorem 2 implies that if only one sensor has infinite observation, the consistency of DBF is achievable. </w:t>
+        <w:t xml:space="preserve">Remark: It is interesting to find that even in Theorem 1, the consistency of DBF does not require that all sensors have infinite observation. The theorem 2 implies that if only one sensor has infinite observation, the consistency of DBF is achievable. </w:t>
       </w:r>
     </w:p>
     <w:p>
@@ -4001,9 +3667,9 @@
         <w:rPr>
           <w:position w:val="-14"/>
         </w:rPr>
-        <w:pict>
-          <v:shape id="_x0000_i1074" type="#_x0000_t75" style="width:50.6pt;height:21.4pt">
-            <v:imagedata r:id="rId175" o:title=""/>
+        <w:pict w14:anchorId="017357E6">
+          <v:shape id="_x0000_i1113" type="#_x0000_t75" style="width:51pt;height:21pt">
+            <v:imagedata r:id="rId99" o:title=""/>
           </v:shape>
         </w:pict>
       </w:r>
@@ -4023,170 +3689,149 @@
         <w:t>with new</w:t>
       </w:r>
       <w:r>
+        <w:t xml:space="preserve"> measurement </w:t>
+      </w:r>
+      <w:r>
+        <w:rPr>
+          <w:position w:val="-14"/>
+        </w:rPr>
+        <w:pict w14:anchorId="40FFD504">
+          <v:shape id="_x0000_i1114" type="#_x0000_t75" style="width:89pt;height:21pt">
+            <v:imagedata r:id="rId100" o:title=""/>
+          </v:shape>
+        </w:pict>
+      </w:r>
+      <w:r>
+        <w:t xml:space="preserve">.  </w:t>
+      </w:r>
+    </w:p>
+    <w:p>
+      <w:r>
+        <w:t>Following the Bayesian estimation framework:</w:t>
+      </w:r>
+    </w:p>
+    <w:p>
+      <w:r>
+        <w:rPr>
+          <w:position w:val="-62"/>
+        </w:rPr>
+        <w:pict w14:anchorId="319BD8B7">
+          <v:shape id="_x0000_i1115" type="#_x0000_t75" style="width:465pt;height:63pt">
+            <v:imagedata r:id="rId101" o:title=""/>
+          </v:shape>
+        </w:pict>
+      </w:r>
+    </w:p>
+    <w:p>
+      <w:r>
+        <w:t>Different</w:t>
+      </w:r>
+      <w:r>
+        <w:t xml:space="preserve"> from the DBF for the static target that utilizes the </w:t>
+      </w:r>
+      <w:r>
+        <w:t>target PDF from previous time for updating, DBF for the moving target requires</w:t>
+      </w:r>
+      <w:r>
+        <w:t xml:space="preserve"> the ‘time-aligned’ target PDF</w:t>
+      </w:r>
+      <w:r>
         <w:t xml:space="preserve"> </w:t>
       </w:r>
-      <w:proofErr w:type="gramStart"/>
-      <w:r>
-        <w:t xml:space="preserve">measurement </w:t>
-      </w:r>
-      <w:proofErr w:type="gramEnd"/>
+      <w:r>
+        <w:pict w14:anchorId="42D5B6C0">
+          <v:shape id="_x0000_i1116" type="#_x0000_t75" style="width:103pt;height:17pt">
+            <v:imagedata r:id="rId102" o:title=""/>
+          </v:shape>
+        </w:pict>
+      </w:r>
+      <w:r>
+        <w:t xml:space="preserve"> and </w:t>
+      </w:r>
+      <w:r>
+        <w:t xml:space="preserve">all available measurement after time k-2. Define the set </w:t>
+      </w:r>
+      <w:r>
+        <w:rPr>
+          <w:position w:val="-6"/>
+        </w:rPr>
+        <w:pict w14:anchorId="1BD0CE86">
+          <v:shape id="_x0000_i1117" type="#_x0000_t75" style="width:15pt;height:22pt">
+            <v:imagedata r:id="rId103" o:title=""/>
+          </v:shape>
+        </w:pict>
+      </w:r>
+      <w:r>
+        <w:t xml:space="preserve">, called the </w:t>
+      </w:r>
+      <w:r>
+        <w:rPr>
+          <w:i/>
+        </w:rPr>
+        <w:t>local measurement history</w:t>
+      </w:r>
+      <w:r>
+        <w:rPr>
+          <w:i/>
+        </w:rPr>
+        <w:t>,</w:t>
+      </w:r>
+      <w:r>
+        <w:t xml:space="preserve"> as the set that contains the previous measurement (not belong to </w:t>
+      </w:r>
       <w:r>
         <w:rPr>
           <w:position w:val="-14"/>
         </w:rPr>
-        <w:object w:dxaOrig="1780" w:dyaOrig="420">
-          <v:shape id="_x0000_i1075" type="#_x0000_t75" style="width:88.55pt;height:21.4pt" o:ole="">
-            <v:imagedata r:id="rId176" o:title=""/>
-          </v:shape>
-          <o:OLEObject Type="Embed" ProgID="Equation.DSMT4" ShapeID="_x0000_i1075" DrawAspect="Content" ObjectID="_1500135671" r:id="rId177"/>
-        </w:object>
-      </w:r>
-      <w:r>
-        <w:t xml:space="preserve">.  </w:t>
-      </w:r>
-    </w:p>
-    <w:p>
-      <w:r>
-        <w:t>Following the Bayesian estimation framework:</w:t>
-      </w:r>
-    </w:p>
-    <w:p>
-      <w:r>
-        <w:rPr>
-          <w:position w:val="-62"/>
-        </w:rPr>
-        <w:object w:dxaOrig="10060" w:dyaOrig="1360">
-          <v:shape id="_x0000_i1076" type="#_x0000_t75" style="width:465.1pt;height:63.25pt" o:ole="">
-            <v:imagedata r:id="rId178" o:title=""/>
-          </v:shape>
-          <o:OLEObject Type="Embed" ProgID="Equation.DSMT4" ShapeID="_x0000_i1076" DrawAspect="Content" ObjectID="_1500135672" r:id="rId179"/>
-        </w:object>
-      </w:r>
-    </w:p>
-    <w:p>
-      <w:r>
-        <w:t>Different</w:t>
-      </w:r>
-      <w:r>
-        <w:t xml:space="preserve"> from the DBF for the static target that utilizes the </w:t>
-      </w:r>
-      <w:r>
-        <w:t>target PDF from previous time for updating, DBF for the moving target requires</w:t>
-      </w:r>
-      <w:r>
-        <w:t xml:space="preserve"> the ‘time-aligned’ target PDF</w:t>
+        <w:pict w14:anchorId="348FBE4D">
+          <v:shape id="_x0000_i1118" type="#_x0000_t75" style="width:15pt;height:21pt">
+            <v:imagedata r:id="rId104" o:title=""/>
+          </v:shape>
+        </w:pict>
+      </w:r>
+      <w:r>
+        <w:t xml:space="preserve">) necessary for updating the target PDF. In this three-robot example, </w:t>
+      </w:r>
+      <w:r>
+        <w:rPr>
+          <w:position w:val="-14"/>
+        </w:rPr>
+        <w:pict w14:anchorId="09845EBA">
+          <v:shape id="_x0000_i1119" type="#_x0000_t75" style="width:96pt;height:27pt">
+            <v:imagedata r:id="rId105" o:title=""/>
+          </v:shape>
+        </w:pict>
+      </w:r>
+      <w:r>
+        <w:t xml:space="preserve">. The robot needs to update </w:t>
+      </w:r>
+      <w:r>
+        <w:pict w14:anchorId="3632B560">
+          <v:shape id="_x0000_i1120" type="#_x0000_t75" style="width:103pt;height:17pt">
+            <v:imagedata r:id="rId106" o:title=""/>
+          </v:shape>
+        </w:pict>
       </w:r>
       <w:r>
         <w:t xml:space="preserve"> </w:t>
       </w:r>
       <w:r>
-        <w:object w:dxaOrig="2400" w:dyaOrig="420">
-          <v:shape id="_x0000_i1077" type="#_x0000_t75" style="width:103.15pt;height:17.5pt" o:ole="">
-            <v:imagedata r:id="rId180" o:title=""/>
-          </v:shape>
-          <o:OLEObject Type="Embed" ProgID="Equation.DSMT4" ShapeID="_x0000_i1077" DrawAspect="Content" ObjectID="_1500135673" r:id="rId181"/>
-        </w:object>
-      </w:r>
-      <w:r>
-        <w:t xml:space="preserve"> and </w:t>
-      </w:r>
-      <w:r>
-        <w:t xml:space="preserve">all available measurement after time k-2. Define the </w:t>
-      </w:r>
-      <w:proofErr w:type="gramStart"/>
-      <w:r>
-        <w:t xml:space="preserve">set </w:t>
-      </w:r>
-      <w:proofErr w:type="gramEnd"/>
+        <w:t xml:space="preserve">and </w:t>
+      </w:r>
       <w:r>
         <w:rPr>
           <w:position w:val="-6"/>
         </w:rPr>
-        <w:pict>
-          <v:shape id="_x0000_i1078" type="#_x0000_t75" style="width:14.6pt;height:22.4pt">
-            <v:imagedata r:id="rId182" o:title=""/>
-          </v:shape>
-        </w:pict>
-      </w:r>
-      <w:r>
-        <w:t xml:space="preserve">, called the </w:t>
-      </w:r>
-      <w:r>
-        <w:rPr>
-          <w:i/>
-        </w:rPr>
-        <w:t>local measurement history</w:t>
-      </w:r>
-      <w:r>
-        <w:rPr>
-          <w:i/>
-        </w:rPr>
-        <w:t>,</w:t>
-      </w:r>
-      <w:r>
-        <w:t xml:space="preserve"> as the set that contains the previous measurement (not belong to </w:t>
-      </w:r>
-      <w:r>
-        <w:rPr>
-          <w:position w:val="-14"/>
-        </w:rPr>
-        <w:object w:dxaOrig="280" w:dyaOrig="420">
-          <v:shape id="_x0000_i1079" type="#_x0000_t75" style="width:14.6pt;height:21.4pt" o:ole="">
-            <v:imagedata r:id="rId183" o:title=""/>
-          </v:shape>
-          <o:OLEObject Type="Embed" ProgID="Equation.DSMT4" ShapeID="_x0000_i1079" DrawAspect="Content" ObjectID="_1500135674" r:id="rId184"/>
-        </w:object>
-      </w:r>
-      <w:r>
-        <w:t>) necessary for updating the target PDF. In this three-robot example</w:t>
-      </w:r>
-      <w:proofErr w:type="gramStart"/>
-      <w:r>
-        <w:t xml:space="preserve">, </w:t>
-      </w:r>
-      <w:proofErr w:type="gramEnd"/>
-      <w:r>
-        <w:rPr>
-          <w:position w:val="-14"/>
-        </w:rPr>
-        <w:object w:dxaOrig="1920" w:dyaOrig="540">
-          <v:shape id="_x0000_i1080" type="#_x0000_t75" style="width:96.3pt;height:27.25pt" o:ole="">
-            <v:imagedata r:id="rId185" o:title=""/>
-          </v:shape>
-          <o:OLEObject Type="Embed" ProgID="Equation.DSMT4" ShapeID="_x0000_i1080" DrawAspect="Content" ObjectID="_1500135675" r:id="rId186"/>
-        </w:object>
-      </w:r>
-      <w:r>
-        <w:t xml:space="preserve">. The robot needs to update </w:t>
-      </w:r>
-      <w:r>
-        <w:object w:dxaOrig="2400" w:dyaOrig="420">
-          <v:shape id="_x0000_i1081" type="#_x0000_t75" style="width:103.15pt;height:17.5pt" o:ole="">
-            <v:imagedata r:id="rId180" o:title=""/>
-          </v:shape>
-          <o:OLEObject Type="Embed" ProgID="Equation.DSMT4" ShapeID="_x0000_i1081" DrawAspect="Content" ObjectID="_1500135676" r:id="rId187"/>
-        </w:object>
+        <w:pict w14:anchorId="5264F95E">
+          <v:shape id="_x0000_i1121" type="#_x0000_t75" style="width:15pt;height:22pt">
+            <v:imagedata r:id="rId107" o:title=""/>
+          </v:shape>
+        </w:pict>
       </w:r>
       <w:r>
         <w:t xml:space="preserve"> </w:t>
       </w:r>
       <w:r>
-        <w:t xml:space="preserve">and </w:t>
-      </w:r>
-      <w:r>
-        <w:rPr>
-          <w:position w:val="-6"/>
-        </w:rPr>
-        <w:pict>
-          <v:shape id="_x0000_i1082" type="#_x0000_t75" style="width:14.6pt;height:22.4pt">
-            <v:imagedata r:id="rId182" o:title=""/>
-          </v:shape>
-        </w:pict>
-      </w:r>
-      <w:r>
-        <w:t xml:space="preserve"> </w:t>
-      </w:r>
-      <w:r>
         <w:t>over time and implement the formula. Algorithm 1 gives the general formula of DBF for a moving target.</w:t>
       </w:r>
       <w:r>
@@ -4196,31 +3841,24 @@
         <w:rPr>
           <w:position w:val="-18"/>
         </w:rPr>
-        <w:object w:dxaOrig="1140" w:dyaOrig="460">
-          <v:shape id="_x0000_i1083" type="#_x0000_t75" style="width:57.4pt;height:22.4pt" o:ole="">
-            <v:imagedata r:id="rId188" o:title=""/>
-          </v:shape>
-          <o:OLEObject Type="Embed" ProgID="Equation.DSMT4" ShapeID="_x0000_i1083" DrawAspect="Content" ObjectID="_1500135677" r:id="rId189"/>
-        </w:object>
-      </w:r>
-      <w:r>
-        <w:t xml:space="preserve"> and </w:t>
-      </w:r>
-      <w:proofErr w:type="gramStart"/>
-      <w:r>
-        <w:t xml:space="preserve">let </w:t>
-      </w:r>
-      <w:proofErr w:type="gramEnd"/>
+        <w:pict w14:anchorId="06BF6EA8">
+          <v:shape id="_x0000_i1122" type="#_x0000_t75" style="width:57pt;height:22pt">
+            <v:imagedata r:id="rId108" o:title=""/>
+          </v:shape>
+        </w:pict>
+      </w:r>
+      <w:r>
+        <w:t xml:space="preserve"> and let </w:t>
+      </w:r>
       <w:r>
         <w:rPr>
           <w:position w:val="-18"/>
         </w:rPr>
-        <w:object w:dxaOrig="1240" w:dyaOrig="460">
-          <v:shape id="_x0000_i1084" type="#_x0000_t75" style="width:62.25pt;height:22.4pt" o:ole="">
-            <v:imagedata r:id="rId190" o:title=""/>
-          </v:shape>
-          <o:OLEObject Type="Embed" ProgID="Equation.DSMT4" ShapeID="_x0000_i1084" DrawAspect="Content" ObjectID="_1500135678" r:id="rId191"/>
-        </w:object>
+        <w:pict w14:anchorId="7904DEE5">
+          <v:shape id="_x0000_i1123" type="#_x0000_t75" style="width:62pt;height:22pt">
+            <v:imagedata r:id="rId109" o:title=""/>
+          </v:shape>
+        </w:pict>
       </w:r>
       <w:r>
         <w:t>.</w:t>
@@ -4232,15 +3870,7 @@
         <w:t xml:space="preserve">For </w:t>
       </w:r>
       <w:r>
-        <w:t xml:space="preserve">the </w:t>
-      </w:r>
-      <w:proofErr w:type="spellStart"/>
-      <w:r>
-        <w:t>ith</w:t>
-      </w:r>
-      <w:proofErr w:type="spellEnd"/>
-      <w:r>
-        <w:t xml:space="preserve"> robot</w:t>
+        <w:t>the ith robot</w:t>
       </w:r>
     </w:p>
     <w:p>
@@ -4255,12 +3885,11 @@
         <w:t xml:space="preserve">Initialize </w:t>
       </w:r>
       <w:r>
-        <w:object w:dxaOrig="1780" w:dyaOrig="420">
-          <v:shape id="_x0000_i1085" type="#_x0000_t75" style="width:88.55pt;height:21.4pt" o:ole="">
-            <v:imagedata r:id="rId192" o:title=""/>
-          </v:shape>
-          <o:OLEObject Type="Embed" ProgID="Equation.DSMT4" ShapeID="_x0000_i1085" DrawAspect="Content" ObjectID="_1500135679" r:id="rId193"/>
-        </w:object>
+        <w:pict w14:anchorId="4AE7FC6A">
+          <v:shape id="_x0000_i1124" type="#_x0000_t75" style="width:89pt;height:21pt">
+            <v:imagedata r:id="rId110" o:title=""/>
+          </v:shape>
+        </w:pict>
       </w:r>
     </w:p>
     <w:p>
@@ -4299,12 +3928,11 @@
         <w:rPr>
           <w:position w:val="-26"/>
         </w:rPr>
-        <w:object w:dxaOrig="1760" w:dyaOrig="560">
-          <v:shape id="_x0000_i1086" type="#_x0000_t75" style="width:87.55pt;height:27.25pt" o:ole="">
-            <v:imagedata r:id="rId194" o:title=""/>
-          </v:shape>
-          <o:OLEObject Type="Embed" ProgID="Equation.DSMT4" ShapeID="_x0000_i1086" DrawAspect="Content" ObjectID="_1500135680" r:id="rId195"/>
-        </w:object>
+        <w:pict w14:anchorId="40CB46D9">
+          <v:shape id="_x0000_i1125" type="#_x0000_t75" style="width:88pt;height:27pt">
+            <v:imagedata r:id="rId111" o:title=""/>
+          </v:shape>
+        </w:pict>
       </w:r>
       <w:r>
         <w:t xml:space="preserve"> from </w:t>
@@ -4313,12 +3941,11 @@
         <w:rPr>
           <w:position w:val="-26"/>
         </w:rPr>
-        <w:object w:dxaOrig="1860" w:dyaOrig="560">
-          <v:shape id="_x0000_i1087" type="#_x0000_t75" style="width:92.45pt;height:27.25pt" o:ole="">
-            <v:imagedata r:id="rId196" o:title=""/>
-          </v:shape>
-          <o:OLEObject Type="Embed" ProgID="Equation.DSMT4" ShapeID="_x0000_i1087" DrawAspect="Content" ObjectID="_1500135681" r:id="rId197"/>
-        </w:object>
+        <w:pict w14:anchorId="5169D297">
+          <v:shape id="_x0000_i1126" type="#_x0000_t75" style="width:92pt;height:27pt">
+            <v:imagedata r:id="rId112" o:title=""/>
+          </v:shape>
+        </w:pict>
       </w:r>
     </w:p>
     <w:p>
@@ -4330,12 +3957,11 @@
         <w:rPr>
           <w:position w:val="-26"/>
         </w:rPr>
-        <w:object w:dxaOrig="4880" w:dyaOrig="560">
-          <v:shape id="_x0000_i1088" type="#_x0000_t75" style="width:244.2pt;height:27.25pt" o:ole="">
-            <v:imagedata r:id="rId198" o:title=""/>
-          </v:shape>
-          <o:OLEObject Type="Embed" ProgID="Equation.DSMT4" ShapeID="_x0000_i1088" DrawAspect="Content" ObjectID="_1500135682" r:id="rId199"/>
-        </w:object>
+        <w:pict w14:anchorId="63C0C9F0">
+          <v:shape id="_x0000_i1127" type="#_x0000_t75" style="width:244pt;height:27pt">
+            <v:imagedata r:id="rId113" o:title=""/>
+          </v:shape>
+        </w:pict>
       </w:r>
     </w:p>
     <w:p>
@@ -4362,12 +3988,11 @@
         <w:rPr>
           <w:position w:val="-194"/>
         </w:rPr>
-        <w:object w:dxaOrig="7020" w:dyaOrig="3960">
-          <v:shape id="_x0000_i1089" type="#_x0000_t75" style="width:324.95pt;height:184.85pt" o:ole="">
-            <v:imagedata r:id="rId200" o:title=""/>
-          </v:shape>
-          <o:OLEObject Type="Embed" ProgID="Equation.DSMT4" ShapeID="_x0000_i1089" DrawAspect="Content" ObjectID="_1500135683" r:id="rId201"/>
-        </w:object>
+        <w:pict w14:anchorId="760FE948">
+          <v:shape id="_x0000_i1128" type="#_x0000_t75" style="width:325pt;height:185pt">
+            <v:imagedata r:id="rId114" o:title=""/>
+          </v:shape>
+        </w:pict>
       </w:r>
     </w:p>
     <w:p>
@@ -4451,7 +4076,7 @@
 </file>
 
 <file path=word/numbering.xml><?xml version="1.0" encoding="utf-8"?>
-<w:numbering xmlns:ve="http://schemas.openxmlformats.org/markup-compatibility/2006" xmlns:o="urn:schemas-microsoft-com:office:office" xmlns:r="http://schemas.openxmlformats.org/officeDocument/2006/relationships" xmlns:m="http://schemas.openxmlformats.org/officeDocument/2006/math" xmlns:v="urn:schemas-microsoft-com:vml" xmlns:wp="http://schemas.openxmlformats.org/drawingml/2006/wordprocessingDrawing" xmlns:w10="urn:schemas-microsoft-com:office:word" xmlns:w="http://schemas.openxmlformats.org/wordprocessingml/2006/main" xmlns:wne="http://schemas.microsoft.com/office/word/2006/wordml">
+<w:numbering xmlns:wpc="http://schemas.microsoft.com/office/word/2010/wordprocessingCanvas" xmlns:mo="http://schemas.microsoft.com/office/mac/office/2008/main" xmlns:mc="http://schemas.openxmlformats.org/markup-compatibility/2006" xmlns:mv="urn:schemas-microsoft-com:mac:vml" xmlns:o="urn:schemas-microsoft-com:office:office" xmlns:r="http://schemas.openxmlformats.org/officeDocument/2006/relationships" xmlns:m="http://schemas.openxmlformats.org/officeDocument/2006/math" xmlns:v="urn:schemas-microsoft-com:vml" xmlns:wp14="http://schemas.microsoft.com/office/word/2010/wordprocessingDrawing" xmlns:wp="http://schemas.openxmlformats.org/drawingml/2006/wordprocessingDrawing" xmlns:w10="urn:schemas-microsoft-com:office:word" xmlns:w="http://schemas.openxmlformats.org/wordprocessingml/2006/main" xmlns:w14="http://schemas.microsoft.com/office/word/2010/wordml" xmlns:wpg="http://schemas.microsoft.com/office/word/2010/wordprocessingGroup" xmlns:wpi="http://schemas.microsoft.com/office/word/2010/wordprocessingInk" xmlns:wne="http://schemas.microsoft.com/office/word/2006/wordml" xmlns:wps="http://schemas.microsoft.com/office/word/2010/wordprocessingShape" mc:Ignorable="w14 wp14">
   <w:abstractNum w:abstractNumId="0">
     <w:nsid w:val="02813419"/>
     <w:multiLevelType w:val="hybridMultilevel"/>
@@ -6344,7 +5969,7 @@
 </file>
 
 <file path=word/styles.xml><?xml version="1.0" encoding="utf-8"?>
-<w:styles xmlns:r="http://schemas.openxmlformats.org/officeDocument/2006/relationships" xmlns:w="http://schemas.openxmlformats.org/wordprocessingml/2006/main">
+<w:styles xmlns:mc="http://schemas.openxmlformats.org/markup-compatibility/2006" xmlns:r="http://schemas.openxmlformats.org/officeDocument/2006/relationships" xmlns:w="http://schemas.openxmlformats.org/wordprocessingml/2006/main" xmlns:w14="http://schemas.microsoft.com/office/word/2010/wordml" mc:Ignorable="w14">
   <w:docDefaults>
     <w:rPrDefault>
       <w:rPr>
@@ -6356,7 +5981,7 @@
     </w:rPrDefault>
     <w:pPrDefault/>
   </w:docDefaults>
-  <w:latentStyles w:defLockedState="0" w:defUIPriority="99" w:defSemiHidden="1" w:defUnhideWhenUsed="1" w:defQFormat="0" w:count="267">
+  <w:latentStyles w:defLockedState="0" w:defUIPriority="99" w:defSemiHidden="1" w:defUnhideWhenUsed="1" w:defQFormat="0" w:count="276">
     <w:lsdException w:name="Normal" w:semiHidden="0" w:uiPriority="0" w:unhideWhenUsed="0" w:qFormat="1"/>
     <w:lsdException w:name="heading 1" w:semiHidden="0" w:uiPriority="9" w:unhideWhenUsed="0" w:qFormat="1"/>
     <w:lsdException w:name="heading 2" w:uiPriority="9" w:qFormat="1"/>
@@ -6719,7 +6344,6 @@
     <w:uiPriority w:val="99"/>
     <w:semiHidden/>
     <w:unhideWhenUsed/>
-    <w:qFormat/>
     <w:tblPr>
       <w:tblInd w:w="0" w:type="dxa"/>
       <w:tblCellMar>
@@ -7945,7 +7569,7 @@
 </file>
 
 <file path=customXml/itemProps1.xml><?xml version="1.0" encoding="utf-8"?>
-<ds:datastoreItem xmlns:ds="http://schemas.openxmlformats.org/officeDocument/2006/customXml" ds:itemID="{C826FC52-BF41-456D-8341-BE9B2EAA453E}">
+<ds:datastoreItem xmlns:ds="http://schemas.openxmlformats.org/officeDocument/2006/customXml" ds:itemID="{6FAA0151-C692-CF4F-B25F-CA8EC00B7ACE}">
   <ds:schemaRefs>
     <ds:schemaRef ds:uri="http://schemas.openxmlformats.org/officeDocument/2006/bibliography"/>
   </ds:schemaRefs>

</xml_diff>

<commit_message>
added lit to intro. Modified the problem formulation section.
</commit_message>
<xml_diff>
--- a/Distributed Bayesian Filtering_ed2.docx
+++ b/Distributed Bayesian Filtering_ed2.docx
@@ -10,19 +10,13 @@
         <w:t>Distributed</w:t>
       </w:r>
       <w:r>
-        <w:t xml:space="preserve"> Bayesian </w:t>
-      </w:r>
-      <w:r>
-        <w:t>Estimation</w:t>
-      </w:r>
-      <w:r>
-        <w:t xml:space="preserve"> </w:t>
-      </w:r>
-      <w:r>
-        <w:t xml:space="preserve">by </w:t>
-      </w:r>
-      <w:r>
-        <w:t xml:space="preserve">Local Exchange of Observations </w:t>
+        <w:t xml:space="preserve"> Bayesian Filtering </w:t>
+      </w:r>
+      <w:r>
+        <w:t>by usin</w:t>
+      </w:r>
+      <w:r>
+        <w:t>g Observation Exchange Strategy</w:t>
       </w:r>
     </w:p>
     <w:p/>
@@ -37,93 +31,434 @@
       <w:r>
         <w:t>Introduction</w:t>
       </w:r>
-      <w:bookmarkStart w:id="0" w:name="_GoBack"/>
-      <w:bookmarkEnd w:id="0"/>
-    </w:p>
-    <w:p>
-      <w:r>
-        <w:t>Several points:</w:t>
-      </w:r>
-    </w:p>
-    <w:p>
-      <w:r>
-        <w:t>Distributed estimation used for target-search</w:t>
-      </w:r>
-    </w:p>
-    <w:p>
-      <w:r>
-        <w:t xml:space="preserve">Statistics vs measurement-based </w:t>
-      </w:r>
-    </w:p>
-    <w:p>
-      <w:r>
-        <w:t xml:space="preserve">Mention consensus in statistics </w:t>
-      </w:r>
     </w:p>
     <w:p/>
     <w:p>
       <w:r>
-        <w:t>Distributed estimation</w:t>
-      </w:r>
-      <w:r>
-        <w:t xml:space="preserve"> focuses on utilizing</w:t>
-      </w:r>
-      <w:r>
-        <w:t xml:space="preserve"> a group of networked agents </w:t>
-      </w:r>
-      <w:r>
-        <w:t>to collectively infer the state of an environment, which have been adopted for various applications</w:t>
-      </w:r>
-      <w:r>
-        <w:t>, such as</w:t>
+        <w:t xml:space="preserve">Distributed estimation that focuses on utilizing a group of networked agents to collectively infer the state of an environment has been adopted for various applications, such as object detection </w:t>
+      </w:r>
+      <w:sdt>
+        <w:sdtPr>
+          <w:id w:val="-1344387063"/>
+          <w:citation/>
+        </w:sdtPr>
+        <w:sdtEndPr/>
+        <w:sdtContent>
+          <w:r>
+            <w:fldChar w:fldCharType="begin"/>
+          </w:r>
+          <w:r>
+            <w:instrText xml:space="preserve"> CITATION Cha \l 1033 </w:instrText>
+          </w:r>
+          <w:r>
+            <w:fldChar w:fldCharType="separate"/>
+          </w:r>
+          <w:r>
+            <w:rPr>
+              <w:noProof/>
+            </w:rPr>
+            <w:t>(Chamberland)</w:t>
+          </w:r>
+          <w:r>
+            <w:fldChar w:fldCharType="end"/>
+          </w:r>
+        </w:sdtContent>
+      </w:sdt>
+      <w:r>
+        <w:t xml:space="preserve">, target tracking </w:t>
+      </w:r>
+      <w:sdt>
+        <w:sdtPr>
+          <w:id w:val="1242064672"/>
+          <w:citation/>
+        </w:sdtPr>
+        <w:sdtEndPr/>
+        <w:sdtContent>
+          <w:r>
+            <w:fldChar w:fldCharType="begin"/>
+          </w:r>
+          <w:r>
+            <w:instrText xml:space="preserve"> CITATION Bea \l 1033 </w:instrText>
+          </w:r>
+          <w:r>
+            <w:fldChar w:fldCharType="separate"/>
+          </w:r>
+          <w:r>
+            <w:rPr>
+              <w:noProof/>
+            </w:rPr>
+            <w:t>(Beaudeau)</w:t>
+          </w:r>
+          <w:r>
+            <w:fldChar w:fldCharType="end"/>
+          </w:r>
+        </w:sdtContent>
+      </w:sdt>
+      <w:r>
+        <w:t xml:space="preserve"> and environmental monitoring etc. The communication topology plays a vital role in distributed estimation algorithms. In </w:t>
+      </w:r>
+      <w:sdt>
+        <w:sdtPr>
+          <w:id w:val="-1945676124"/>
+          <w:citation/>
+        </w:sdtPr>
+        <w:sdtEndPr/>
+        <w:sdtContent>
+          <w:r>
+            <w:fldChar w:fldCharType="begin"/>
+          </w:r>
+          <w:r>
+            <w:instrText xml:space="preserve"> CITATION LZu \l 1033 </w:instrText>
+          </w:r>
+          <w:r>
+            <w:fldChar w:fldCharType="separate"/>
+          </w:r>
+          <w:r>
+            <w:rPr>
+              <w:noProof/>
+            </w:rPr>
+            <w:t>(L. Zuo)</w:t>
+          </w:r>
+          <w:r>
+            <w:fldChar w:fldCharType="end"/>
+          </w:r>
+        </w:sdtContent>
+      </w:sdt>
+      <w:r>
+        <w:t xml:space="preserve">, a central processing unit, called the fusion center, is used. Local a-posteriori distributions from all agents are transmitted to the fusion center and the Best Linear Unbiased Estimator is used for fusion. In </w:t>
+      </w:r>
+      <w:sdt>
+        <w:sdtPr>
+          <w:id w:val="-342931198"/>
+          <w:citation/>
+        </w:sdtPr>
+        <w:sdtEndPr/>
+        <w:sdtContent>
+          <w:r>
+            <w:fldChar w:fldCharType="begin"/>
+          </w:r>
+          <w:r>
+            <w:instrText xml:space="preserve"> CITATION Tom \l 1033 </w:instrText>
+          </w:r>
+          <w:r>
+            <w:fldChar w:fldCharType="separate"/>
+          </w:r>
+          <w:r>
+            <w:rPr>
+              <w:noProof/>
+            </w:rPr>
+            <w:t>(Furukawa)</w:t>
+          </w:r>
+          <w:r>
+            <w:fldChar w:fldCharType="end"/>
+          </w:r>
+        </w:sdtContent>
+      </w:sdt>
+      <w:r>
+        <w:t>, agents are fully connected in that they can directly communicate their observations to all other agents in the network in a single transmission round. Each agent estimates the environment state using its own and received observations. These communication topologies are beneficial in that all the observations are employed for state estimation in a single step. However, the assumption of full connectivity of the communication network makes the methods of limited applications.</w:t>
+      </w:r>
+    </w:p>
+    <w:p/>
+    <w:p>
+      <w:r>
+        <w:t xml:space="preserve">In many realistic situations, each agent can communicate only with neighboring agents due to the limited communication range. Local state estimate is achieved by fusing each agent’s local information with its neighboring agents. For example,  </w:t>
+      </w:r>
+    </w:p>
+    <w:p/>
+    <w:p>
+      <w:pPr>
+        <w:pStyle w:val="MTDisplayEquation"/>
+      </w:pPr>
+      <w:r>
+        <w:t xml:space="preserve">Following the taxonomy in </w:t>
+      </w:r>
+      <w:sdt>
+        <w:sdtPr>
+          <w:id w:val="-1808468815"/>
+          <w:citation/>
+        </w:sdtPr>
+        <w:sdtEndPr/>
+        <w:sdtContent>
+          <w:r>
+            <w:fldChar w:fldCharType="begin"/>
+          </w:r>
+          <w:r>
+            <w:instrText xml:space="preserve"> CITATION Hli \l 1033 </w:instrText>
+          </w:r>
+          <w:r>
+            <w:fldChar w:fldCharType="separate"/>
+          </w:r>
+          <w:r>
+            <w:rPr>
+              <w:noProof/>
+            </w:rPr>
+            <w:t>(Hlinka)</w:t>
+          </w:r>
+          <w:r>
+            <w:fldChar w:fldCharType="end"/>
+          </w:r>
+        </w:sdtContent>
+      </w:sdt>
+      <w:r>
+        <w:t>, the distributed estimation algorithms can be divided into two categories based on the type of the transmitted data between agents: statistics dissemination-based algorithms and measurement dissemination-based DPFs. In statistics dissemination-based</w:t>
       </w:r>
       <w:r>
         <w:t xml:space="preserve"> </w:t>
       </w:r>
       <w:r>
-        <w:t>object detection, target tracking and environmental</w:t>
-      </w:r>
-      <w:r>
-        <w:t xml:space="preserve"> monitoring etc [1]– [5]. </w:t>
-      </w:r>
-      <w:r>
-        <w:t>T</w:t>
-      </w:r>
-      <w:r>
-        <w:t xml:space="preserve">he communication topology </w:t>
-      </w:r>
-      <w:r>
-        <w:t>plays a vital role in distributed estimation algorithms.</w:t>
-      </w:r>
-      <w:r>
-        <w:t xml:space="preserve"> In, measurements of all agents are transmitted to a fusion center, where the environment state is estimated using all measurements in a batch manner. In, a distributed estimation is conducted, where no fusion center exists. Agents are fully connected in that they can communicate their measurement to all other agents </w:t>
-      </w:r>
-      <w:r>
-        <w:t xml:space="preserve">directly </w:t>
-      </w:r>
-      <w:r>
-        <w:t xml:space="preserve">in the network in a single </w:t>
-      </w:r>
-      <w:r>
-        <w:t>transmission. Each agent estimates the environment state using all the observations. These communication topologies are beneficial in that all the observations are employed for state estimation in a single step. However, such full connection of the communication network is usually as ideal assumption.</w:t>
+        <w:t>algorithms, processed data, such as posterior or likelihood functions, are exchanged between agents. C</w:t>
+      </w:r>
+      <w:r>
+        <w:t>onsensus algorithm</w:t>
+      </w:r>
+      <w:r>
+        <w:t xml:space="preserve">, since proposed in </w:t>
+      </w:r>
+      <w:sdt>
+        <w:sdtPr>
+          <w:id w:val="247627356"/>
+          <w:citation/>
+        </w:sdtPr>
+        <w:sdtEndPr/>
+        <w:sdtContent>
+          <w:r>
+            <w:fldChar w:fldCharType="begin"/>
+          </w:r>
+          <w:r>
+            <w:instrText xml:space="preserve"> CITATION Olf \l 1033 </w:instrText>
+          </w:r>
+          <w:r>
+            <w:fldChar w:fldCharType="separate"/>
+          </w:r>
+          <w:r>
+            <w:rPr>
+              <w:noProof/>
+            </w:rPr>
+            <w:t>(Olfat-Saber)</w:t>
+          </w:r>
+          <w:r>
+            <w:fldChar w:fldCharType="end"/>
+          </w:r>
+        </w:sdtContent>
+      </w:sdt>
+      <w:r>
+        <w:t>, has become a popular approach for fusion in statistics dissemination-based</w:t>
+      </w:r>
+      <w:r>
+        <w:t xml:space="preserve"> </w:t>
+      </w:r>
+      <w:r>
+        <w:t xml:space="preserve">algorithms. </w:t>
+      </w:r>
+      <w:proofErr w:type="gramStart"/>
+      <w:r>
+        <w:t>For example, in</w:t>
+      </w:r>
+      <w:sdt>
+        <w:sdtPr>
+          <w:id w:val="-1852635081"/>
+          <w:citation/>
+        </w:sdtPr>
+        <w:sdtEndPr/>
+        <w:sdtContent>
+          <w:r>
+            <w:fldChar w:fldCharType="begin"/>
+          </w:r>
+          <w:r>
+            <w:instrText xml:space="preserve">CITATION Olf1 \l 1033 </w:instrText>
+          </w:r>
+          <w:r>
+            <w:fldChar w:fldCharType="separate"/>
+          </w:r>
+          <w:r>
+            <w:rPr>
+              <w:noProof/>
+            </w:rPr>
+            <w:t xml:space="preserve"> (Olfati-Saber)</w:t>
+          </w:r>
+          <w:r>
+            <w:fldChar w:fldCharType="end"/>
+          </w:r>
+        </w:sdtContent>
+      </w:sdt>
+      <w:r>
+        <w:t xml:space="preserve">, a </w:t>
+      </w:r>
+      <w:r>
+        <w:t xml:space="preserve">distributed </w:t>
+      </w:r>
+      <w:proofErr w:type="spellStart"/>
+      <w:r>
+        <w:t>Kalman</w:t>
+      </w:r>
+      <w:proofErr w:type="spellEnd"/>
+      <w:r>
+        <w:t xml:space="preserve"> filter is proposed by constructing low-pass and band-pass consensus filters</w:t>
+      </w:r>
+      <w:proofErr w:type="gramEnd"/>
+      <w:r>
+        <w:t xml:space="preserve">. </w:t>
+      </w:r>
+      <w:sdt>
+        <w:sdtPr>
+          <w:id w:val="1978026452"/>
+          <w:citation/>
+        </w:sdtPr>
+        <w:sdtEndPr/>
+        <w:sdtContent>
+          <w:r>
+            <w:fldChar w:fldCharType="begin"/>
+          </w:r>
+          <w:r>
+            <w:instrText xml:space="preserve"> CITATION Jul \l 1033 </w:instrText>
+          </w:r>
+          <w:r>
+            <w:fldChar w:fldCharType="separate"/>
+          </w:r>
+          <w:r>
+            <w:rPr>
+              <w:noProof/>
+            </w:rPr>
+            <w:t>(Julian)</w:t>
+          </w:r>
+          <w:r>
+            <w:fldChar w:fldCharType="end"/>
+          </w:r>
+        </w:sdtContent>
+      </w:sdt>
+      <w:r>
+        <w:t xml:space="preserve"> </w:t>
+      </w:r>
+      <w:proofErr w:type="gramStart"/>
+      <w:r>
+        <w:t>et</w:t>
+      </w:r>
+      <w:proofErr w:type="gramEnd"/>
+      <w:r>
+        <w:t xml:space="preserve">. </w:t>
+      </w:r>
+      <w:proofErr w:type="gramStart"/>
+      <w:r>
+        <w:t>al</w:t>
+      </w:r>
+      <w:proofErr w:type="gramEnd"/>
+      <w:r>
+        <w:t xml:space="preserve">. proposed a consensus-based algorithm for the sequential Bayesian filter to approximate agents’ joint measurement probabilities, even when the network diameter, the maximum in/out degree, and the number of agents are unknown. </w:t>
+      </w:r>
+      <w:sdt>
+        <w:sdtPr>
+          <w:id w:val="1963299672"/>
+          <w:citation/>
+        </w:sdtPr>
+        <w:sdtEndPr/>
+        <w:sdtContent>
+          <w:r>
+            <w:fldChar w:fldCharType="begin"/>
+          </w:r>
+          <w:r>
+            <w:instrText xml:space="preserve"> CITATION Sap \l 1033 </w:instrText>
+          </w:r>
+          <w:r>
+            <w:fldChar w:fldCharType="separate"/>
+          </w:r>
+          <w:r>
+            <w:rPr>
+              <w:noProof/>
+            </w:rPr>
+            <w:t>(Bandyopadhyay)</w:t>
+          </w:r>
+          <w:r>
+            <w:fldChar w:fldCharType="end"/>
+          </w:r>
+        </w:sdtContent>
+      </w:sdt>
+      <w:r>
+        <w:t xml:space="preserve"> </w:t>
+      </w:r>
+      <w:proofErr w:type="gramStart"/>
+      <w:r>
+        <w:t>presented</w:t>
+      </w:r>
+      <w:proofErr w:type="gramEnd"/>
+      <w:r>
+        <w:t xml:space="preserve"> a Bayesian consensus filter that can incorporate nonlinear target dynamic models, heterogeneous nonlinear measurement models, non-Gaussian uncertainties, and higher-order moments of the locally estimated posterior probability distribution of the target’s states. A consensus algorithm using a logarithmic opinion pool is used to estimate posterior probability distributions. </w:t>
       </w:r>
     </w:p>
     <w:p/>
     <w:p>
       <w:r>
-        <w:t>More realistically</w:t>
-      </w:r>
-      <w:r>
-        <w:t xml:space="preserve">, each agent </w:t>
-      </w:r>
-      <w:r>
-        <w:t>can</w:t>
-      </w:r>
-      <w:r>
-        <w:t xml:space="preserve"> communicate only with neighboring agents</w:t>
-      </w:r>
-      <w:r>
-        <w:t xml:space="preserve"> and locally estimates environment state</w:t>
+        <w:lastRenderedPageBreak/>
+        <w:t xml:space="preserve">In measurement dissemination-based DPFs, raw or quantized measurements are exchanged among agents. For example, </w:t>
+      </w:r>
+      <w:sdt>
+        <w:sdtPr>
+          <w:id w:val="584494451"/>
+          <w:citation/>
+        </w:sdtPr>
+        <w:sdtEndPr/>
+        <w:sdtContent>
+          <w:r>
+            <w:fldChar w:fldCharType="begin"/>
+          </w:r>
+          <w:r>
+            <w:instrText xml:space="preserve"> CITATION Coa \l 1033 </w:instrText>
+          </w:r>
+          <w:r>
+            <w:fldChar w:fldCharType="separate"/>
+          </w:r>
+          <w:r>
+            <w:rPr>
+              <w:noProof/>
+            </w:rPr>
+            <w:t>(Coates)</w:t>
+          </w:r>
+          <w:r>
+            <w:fldChar w:fldCharType="end"/>
+          </w:r>
+        </w:sdtContent>
+      </w:sdt>
+      <w:r>
+        <w:t xml:space="preserve"> proposed a</w:t>
+      </w:r>
+      <w:r>
+        <w:t xml:space="preserve"> </w:t>
+      </w:r>
+      <w:r>
+        <w:t>distributed</w:t>
+      </w:r>
+    </w:p>
+    <w:p>
+      <w:proofErr w:type="gramStart"/>
+      <w:r>
+        <w:t>particle</w:t>
+      </w:r>
+      <w:proofErr w:type="gramEnd"/>
+      <w:r>
+        <w:t xml:space="preserve"> filtering approach in a sensor network. A predictive scalar </w:t>
+      </w:r>
+      <w:proofErr w:type="spellStart"/>
+      <w:r>
+        <w:t>quantizer</w:t>
+      </w:r>
+      <w:proofErr w:type="spellEnd"/>
+    </w:p>
+    <w:p>
+      <w:proofErr w:type="gramStart"/>
+      <w:r>
+        <w:t>training</w:t>
+      </w:r>
+      <w:proofErr w:type="gramEnd"/>
+      <w:r>
+        <w:t xml:space="preserve"> step is added to the particle filtering for adaptive encoding of the measurements</w:t>
+      </w:r>
+      <w:r>
+        <w:t xml:space="preserve"> </w:t>
+      </w:r>
+      <w:r>
+        <w:t xml:space="preserve">to </w:t>
+      </w:r>
+      <w:r>
+        <w:t>minimize communication overhead</w:t>
       </w:r>
       <w:r>
         <w:t>.</w:t>
@@ -132,130 +467,75 @@
         <w:t xml:space="preserve"> </w:t>
       </w:r>
       <w:r>
-        <w:t>In xxx.</w:t>
+        <w:t xml:space="preserve">In </w:t>
+      </w:r>
+      <w:sdt>
+        <w:sdtPr>
+          <w:id w:val="302280796"/>
+          <w:citation/>
+        </w:sdtPr>
+        <w:sdtEndPr/>
+        <w:sdtContent>
+          <w:r>
+            <w:fldChar w:fldCharType="begin"/>
+          </w:r>
+          <w:r>
+            <w:instrText xml:space="preserve"> CITATION Dju \l 1033 </w:instrText>
+          </w:r>
+          <w:r>
+            <w:fldChar w:fldCharType="separate"/>
+          </w:r>
+          <w:r>
+            <w:rPr>
+              <w:noProof/>
+            </w:rPr>
+            <w:t>(Djuric)</w:t>
+          </w:r>
+          <w:r>
+            <w:fldChar w:fldCharType="end"/>
+          </w:r>
+        </w:sdtContent>
+      </w:sdt>
+      <w:r>
+        <w:t xml:space="preserve">, agents measure received signal strengths from the tracked targets and communicate it to the remaining agents engaged in the tracking. Each agent applies particle filtering for tracking. </w:t>
       </w:r>
     </w:p>
     <w:p/>
     <w:p>
       <w:r>
-        <w:t xml:space="preserve">Based on the type of the communicated data between agents, distributed estimation algorithms can be divided into two categories: statistics dissemination-based </w:t>
-      </w:r>
-      <w:r>
-        <w:t>algorithms</w:t>
-      </w:r>
-      <w:r>
-        <w:t>, and</w:t>
-      </w:r>
-      <w:r>
-        <w:t xml:space="preserve"> </w:t>
-      </w:r>
-      <w:r>
-        <w:t xml:space="preserve">measurement dissemination-based DPFs. </w:t>
-      </w:r>
-      <w:r>
-        <w:t>In statistics dissemination-based</w:t>
-      </w:r>
-      <w:r>
-        <w:t xml:space="preserve"> </w:t>
-      </w:r>
-      <w:r>
-        <w:t>algorithms, processed data</w:t>
-      </w:r>
-      <w:r>
-        <w:t xml:space="preserve">, </w:t>
-      </w:r>
-      <w:r>
-        <w:t>such as post</w:t>
-      </w:r>
-      <w:r>
-        <w:t xml:space="preserve">eriors or likelihood functions, </w:t>
-      </w:r>
-      <w:r>
-        <w:t>are exchanged between the ag</w:t>
-      </w:r>
-      <w:r>
-        <w:t>ents [34]–[55], [57], [60]–[66]. In, KF … . In, PF … . In, Bayesian filters … .</w:t>
-      </w:r>
-      <w:r>
-        <w:t xml:space="preserve"> </w:t>
-      </w:r>
-      <w:r>
-        <w:rPr>
-          <w:highlight w:val="cyan"/>
-        </w:rPr>
-        <w:t>Olfati-Saber et al. (2005) developed a consensus algorithm for Bayesian distributed hypothesis testing in a static sensor network. In our work, we use a consensus-based algorithm inspired by Olfati-Saber et al. (2005) to compute the joint measurement probabilities needed for the mutual information-based controller and the Bayesian filter calculations.</w:t>
-      </w:r>
-      <w:r>
-        <w:t xml:space="preserve"> (write about consensus algorithm)</w:t>
-      </w:r>
-    </w:p>
-    <w:p/>
-    <w:p>
-      <w:pPr>
-        <w:rPr>
-          <w:highlight w:val="cyan"/>
-        </w:rPr>
-      </w:pPr>
-      <w:r>
-        <w:rPr>
-          <w:highlight w:val="cyan"/>
-        </w:rPr>
-        <w:t>An important class of algorithms for distributed estimation is based on the KF and its variations [23]–[29]. In the linear/Gaussian case, the “information form” of the KF is particularly amenable to a distributed implementation [23]. In [24] and</w:t>
-      </w:r>
-    </w:p>
-    <w:p>
-      <w:pPr>
-        <w:rPr>
-          <w:highlight w:val="cyan"/>
-        </w:rPr>
-      </w:pPr>
-      <w:r>
-        <w:rPr>
-          <w:highlight w:val="cyan"/>
-        </w:rPr>
-        <w:lastRenderedPageBreak/>
-        <w:t>[25], distributed information filters based on consensus algorithms are presented. A diffusion-based distributed KF is proposed in [26], and a distributed KF using gossip algorithms is developed in [27]. For nonlinear/non-Gaussian models, distributed</w:t>
-      </w:r>
-    </w:p>
-    <w:p>
-      <w:r>
-        <w:rPr>
-          <w:highlight w:val="cyan"/>
-        </w:rPr>
-        <w:t>versions of the extended KF or unscented KF are proposed in [23], [28], and [29]. A second large class of distributed algorithms for sequential Bayesian estimation is given by DPFs [30]–[66], which are addressed in the remainder of this article.</w:t>
-      </w:r>
-      <w:r>
-        <w:t xml:space="preserve"> (used for examples of KF)</w:t>
-      </w:r>
-    </w:p>
-    <w:p/>
-    <w:p>
-      <w:r>
-        <w:t>In measurement dissemination-based DPFs, raw or quantized measurements are exchanged among agents [56]–[59].</w:t>
-      </w:r>
-      <w:r>
-        <w:t xml:space="preserve"> Explain these references.</w:t>
-      </w:r>
-    </w:p>
-    <w:p/>
-    <w:p>
-      <w:r>
-        <w:t xml:space="preserve">For certain applications, transmission limit poses a problem, for example, … . The measurement poses much less transmission burden than processed data (posterior or likelihood functions) in target-search scenarios. However, most of the works in distributed target search transmits processed data while few has considered the transmission of measurements. </w:t>
-      </w:r>
-      <w:r>
-        <w:t xml:space="preserve">In this work, we propose a local exchange of observation (LEO) strategy for distributed Bayesian estimation. Each agent can make observations of the environment and communication the observations (both current and </w:t>
-      </w:r>
-      <w:r>
-        <w:t xml:space="preserve">previous </w:t>
-      </w:r>
-      <w:r>
-        <w:t xml:space="preserve">received </w:t>
-      </w:r>
-      <w:r>
-        <w:t xml:space="preserve">observations) to neighboring agents. </w:t>
-      </w:r>
-      <w:r>
-        <w:t>Local Bayesian estimation is conducted by each agent. The consistency of the algorithm is proved. The complexity analysis shows the great reduction in the transmitted data for target-search scenario using the proposed method than statistics dissemination-based methods.</w:t>
+        <w:t xml:space="preserve">Most of works on the target-search application utilize the statistics dissemination-based method. However, the transmitted data, either the posterior or the likelihood functions, contain large amount of data that can cause high burden on the inter-agent communication due to the finite bandwidth of their communication network.  A better approach is transmitting the local observations of each agent in the communication network. In this work, we propose a local exchange of observation (LEO) strategy for distributed Bayesian estimation. Each agent can make observations of the environment and communicates the observations (both current and previously received observations) to neighboring agents. </w:t>
+      </w:r>
+      <w:proofErr w:type="gramStart"/>
+      <w:r>
+        <w:t>Local Bayesian estimation is conducted by each agent</w:t>
+      </w:r>
+      <w:proofErr w:type="gramEnd"/>
+      <w:r>
+        <w:t>. Following contributions have been made in this paper:</w:t>
+      </w:r>
+    </w:p>
+    <w:p>
+      <w:pPr>
+        <w:pStyle w:val="ListParagraph"/>
+        <w:numPr>
+          <w:ilvl w:val="0"/>
+          <w:numId w:val="30"/>
+        </w:numPr>
+      </w:pPr>
+      <w:r>
+        <w:t>The consistency of the algorithm is proved, showing that the proposed data exchange strategy enables the local Bayesian estimation…</w:t>
+      </w:r>
+    </w:p>
+    <w:p>
+      <w:pPr>
+        <w:pStyle w:val="ListParagraph"/>
+        <w:numPr>
+          <w:ilvl w:val="0"/>
+          <w:numId w:val="30"/>
+        </w:numPr>
+      </w:pPr>
+      <w:r>
+        <w:t>The complexity analysis shows the great reduction in the transmitted data for target-search scenario using the proposed LEO strategy than statistics dissemination-based methods.</w:t>
       </w:r>
     </w:p>
     <w:p>
@@ -272,13 +552,24 @@
     </w:p>
     <w:p>
       <w:r>
-        <w:t xml:space="preserve">Each robot can only communicate with its neighboring agents.  The set of neighbors of the ith robot is denoted as </w:t>
+        <w:t xml:space="preserve">Consider a network of N agents. </w:t>
+      </w:r>
+      <w:r>
+        <w:t xml:space="preserve">The set of neighbors of the </w:t>
+      </w:r>
+      <w:proofErr w:type="spellStart"/>
+      <w:r>
+        <w:t>ith</w:t>
+      </w:r>
+      <w:proofErr w:type="spellEnd"/>
+      <w:r>
+        <w:t xml:space="preserve"> robot is denoted as </w:t>
       </w:r>
       <w:r>
         <w:rPr>
           <w:position w:val="-12"/>
         </w:rPr>
-        <w:pict w14:anchorId="44D70B7D">
+        <w:object w:dxaOrig="320" w:dyaOrig="360" w14:anchorId="5550A126">
           <v:shapetype id="_x0000_t75" coordsize="21600,21600" o:spt="75" o:preferrelative="t" path="m@4@5l@4@11@9@11@9@5xe" filled="f" stroked="f">
             <v:stroke joinstyle="miter"/>
             <v:formulas>
@@ -298,10 +589,11 @@
             <v:path o:extrusionok="f" gradientshapeok="t" o:connecttype="rect"/>
             <o:lock v:ext="edit" aspectratio="t"/>
           </v:shapetype>
-          <v:shape id="_x0000_i1025" type="#_x0000_t75" style="width:16pt;height:19pt">
+          <v:shape id="_x0000_i1025" type="#_x0000_t75" style="width:16pt;height:19pt" o:ole="">
             <v:imagedata r:id="rId7" o:title=""/>
           </v:shape>
-        </w:pict>
+          <o:OLEObject Type="Embed" ProgID="Equation.DSMT4" ShapeID="_x0000_i1025" DrawAspect="Content" ObjectID="_1374171743" r:id="rId8"/>
+        </w:object>
       </w:r>
       <w:r>
         <w:t xml:space="preserve"> and the number of neighbors in </w:t>
@@ -310,11 +602,12 @@
         <w:rPr>
           <w:position w:val="-12"/>
         </w:rPr>
-        <w:pict w14:anchorId="08E0850B">
-          <v:shape id="_x0000_i1026" type="#_x0000_t75" style="width:16pt;height:19pt">
-            <v:imagedata r:id="rId8" o:title=""/>
-          </v:shape>
-        </w:pict>
+        <w:object w:dxaOrig="320" w:dyaOrig="360" w14:anchorId="1143129D">
+          <v:shape id="_x0000_i1026" type="#_x0000_t75" style="width:16pt;height:19pt" o:ole="">
+            <v:imagedata r:id="rId9" o:title=""/>
+          </v:shape>
+          <o:OLEObject Type="Embed" ProgID="Equation.DSMT4" ShapeID="_x0000_i1026" DrawAspect="Content" ObjectID="_1374171744" r:id="rId10"/>
+        </w:object>
       </w:r>
       <w:r>
         <w:t xml:space="preserve"> is </w:t>
@@ -323,37 +616,97 @@
         <w:rPr>
           <w:position w:val="-12"/>
         </w:rPr>
-        <w:pict w14:anchorId="285CA72D">
-          <v:shape id="_x0000_i1027" type="#_x0000_t75" style="width:43pt;height:19pt">
-            <v:imagedata r:id="rId9" o:title=""/>
-          </v:shape>
-        </w:pict>
-      </w:r>
-      <w:r>
-        <w:t xml:space="preserve">. The exchanged information is limited to the observation of each robot. Each robot has its individual estimation of the target PDF. Considering the limit of the communication range and bandwidth, no PDF is allowed to be transmitted. The individual PDF of robot i is initialized by the prior function </w:t>
+        <w:object w:dxaOrig="859" w:dyaOrig="360" w14:anchorId="552DC269">
+          <v:shape id="_x0000_i1027" type="#_x0000_t75" style="width:43pt;height:19pt" o:ole="">
+            <v:imagedata r:id="rId11" o:title=""/>
+          </v:shape>
+          <o:OLEObject Type="Embed" ProgID="Equation.DSMT4" ShapeID="_x0000_i1027" DrawAspect="Content" ObjectID="_1374171745" r:id="rId12"/>
+        </w:object>
+      </w:r>
+      <w:r>
+        <w:t xml:space="preserve">. </w:t>
+      </w:r>
+      <w:r>
+        <w:t>The communication topology is defined as an n-by-n matrix A:</w:t>
+      </w:r>
+    </w:p>
+    <w:p>
+      <w:r>
+        <w:rPr>
+          <w:position w:val="-42"/>
+        </w:rPr>
+        <w:object w:dxaOrig="2240" w:dyaOrig="960" w14:anchorId="7E66AE37">
+          <v:shape id="_x0000_i1028" type="#_x0000_t75" style="width:112pt;height:49pt" o:ole="">
+            <v:imagedata r:id="rId13" o:title=""/>
+          </v:shape>
+          <o:OLEObject Type="Embed" ProgID="Equation.DSMT4" ShapeID="_x0000_i1028" DrawAspect="Content" ObjectID="_1374171746" r:id="rId14"/>
+        </w:object>
+      </w:r>
+    </w:p>
+    <w:p>
+      <w:proofErr w:type="gramStart"/>
+      <w:r>
+        <w:t>i</w:t>
+      </w:r>
+      <w:proofErr w:type="gramEnd"/>
+      <w:r>
+        <w:t xml:space="preserve">.e. each agent can only communicate with its neighboring agents.  </w:t>
+      </w:r>
+      <w:r>
+        <w:t xml:space="preserve">The </w:t>
+      </w:r>
+      <w:r>
+        <w:t xml:space="preserve">communicated </w:t>
+      </w:r>
+      <w:r>
+        <w:t xml:space="preserve">information is limited to the observation of each robot. Each robot has its individual estimation of the target PDF. Considering the limit of the communication range and bandwidth, no PDF is allowed to be transmitted. The individual PDF of robot </w:t>
+      </w:r>
+      <w:proofErr w:type="spellStart"/>
+      <w:r>
+        <w:t>i</w:t>
+      </w:r>
+      <w:proofErr w:type="spellEnd"/>
+      <w:r>
+        <w:t xml:space="preserve"> is initialized by the prior function </w:t>
       </w:r>
       <w:r>
         <w:rPr>
           <w:position w:val="-12"/>
         </w:rPr>
-        <w:pict w14:anchorId="05863B53">
-          <v:shape id="_x0000_i1028" type="#_x0000_t75" style="width:91pt;height:19pt">
-            <v:imagedata r:id="rId10" o:title=""/>
-          </v:shape>
-        </w:pict>
-      </w:r>
-      <w:r>
-        <w:t xml:space="preserve"> at time k=0, given all available prior information including past experience and domain knowledge. Once determining the prior distribution, the ith individual PDF at time k, </w:t>
+        <w:object w:dxaOrig="1800" w:dyaOrig="380" w14:anchorId="57882AE2">
+          <v:shape id="_x0000_i1029" type="#_x0000_t75" style="width:91pt;height:19pt" o:ole="">
+            <v:imagedata r:id="rId15" o:title=""/>
+          </v:shape>
+          <o:OLEObject Type="Embed" ProgID="Equation.DSMT4" ShapeID="_x0000_i1029" DrawAspect="Content" ObjectID="_1374171747" r:id="rId16"/>
+        </w:object>
+      </w:r>
+      <w:r>
+        <w:t xml:space="preserve"> at time k=0, given all available prior information including past experience and domain knowledge. </w:t>
+      </w:r>
+      <w:r>
+        <w:t xml:space="preserve">The superscript T represents the target, whose position is unknown for robots. </w:t>
+      </w:r>
+      <w:r>
+        <w:t xml:space="preserve">Once determining the prior distribution, the </w:t>
+      </w:r>
+      <w:proofErr w:type="spellStart"/>
+      <w:r>
+        <w:t>ith</w:t>
+      </w:r>
+      <w:proofErr w:type="spellEnd"/>
+      <w:r>
+        <w:t xml:space="preserve"> individual PDF at time k, </w:t>
       </w:r>
       <w:r>
         <w:rPr>
           <w:position w:val="-12"/>
         </w:rPr>
-        <w:pict w14:anchorId="099E87B1">
-          <v:shape id="_x0000_i1029" type="#_x0000_t75" style="width:54pt;height:19pt">
-            <v:imagedata r:id="rId11" o:title=""/>
-          </v:shape>
-        </w:pict>
+        <w:object w:dxaOrig="1080" w:dyaOrig="380" w14:anchorId="1DE1F9CB">
+          <v:shape id="_x0000_i1030" type="#_x0000_t75" style="width:54pt;height:19pt" o:ole="">
+            <v:imagedata r:id="rId17" o:title=""/>
+          </v:shape>
+          <o:OLEObject Type="Embed" ProgID="Equation.DSMT4" ShapeID="_x0000_i1030" DrawAspect="Content" ObjectID="_1374171748" r:id="rId18"/>
+        </w:object>
       </w:r>
       <w:r>
         <w:t xml:space="preserve">, can be estimated recursively by distributed Bayesian filter based on measurements from the neighborhood </w:t>
@@ -362,14 +715,23 @@
         <w:rPr>
           <w:position w:val="-12"/>
         </w:rPr>
-        <w:pict w14:anchorId="21C84F0B">
-          <v:shape id="_x0000_i1030" type="#_x0000_t75" style="width:16pt;height:19pt">
-            <v:imagedata r:id="rId12" o:title=""/>
-          </v:shape>
-        </w:pict>
-      </w:r>
-      <w:r>
-        <w:t>of robot i. The upper-script T represents the target, whose position is unknown for robots.</w:t>
+        <w:object w:dxaOrig="320" w:dyaOrig="360" w14:anchorId="0138A47C">
+          <v:shape id="_x0000_i1031" type="#_x0000_t75" style="width:16pt;height:19pt" o:ole="">
+            <v:imagedata r:id="rId19" o:title=""/>
+          </v:shape>
+          <o:OLEObject Type="Embed" ProgID="Equation.DSMT4" ShapeID="_x0000_i1031" DrawAspect="Content" ObjectID="_1374171749" r:id="rId20"/>
+        </w:object>
+      </w:r>
+      <w:r>
+        <w:t xml:space="preserve">of robot </w:t>
+      </w:r>
+      <w:proofErr w:type="spellStart"/>
+      <w:r>
+        <w:t>i</w:t>
+      </w:r>
+      <w:proofErr w:type="spellEnd"/>
+      <w:r>
+        <w:t xml:space="preserve">. </w:t>
       </w:r>
     </w:p>
     <w:p/>
@@ -399,11 +761,12 @@
         <w:rPr>
           <w:position w:val="-12"/>
         </w:rPr>
-        <w:pict w14:anchorId="1C8D2640">
-          <v:shape id="_x0000_i1031" type="#_x0000_t75" style="width:63pt;height:19pt">
-            <v:imagedata r:id="rId13" o:title=""/>
-          </v:shape>
-        </w:pict>
+        <w:object w:dxaOrig="1260" w:dyaOrig="380" w14:anchorId="750AE450">
+          <v:shape id="_x0000_i1032" type="#_x0000_t75" style="width:63pt;height:19pt" o:ole="">
+            <v:imagedata r:id="rId21" o:title=""/>
+          </v:shape>
+          <o:OLEObject Type="Embed" ProgID="Equation.DSMT4" ShapeID="_x0000_i1032" DrawAspect="Content" ObjectID="_1374171750" r:id="rId22"/>
+        </w:object>
       </w:r>
     </w:p>
     <w:p/>
@@ -434,7 +797,15 @@
     </w:p>
     <w:p>
       <w:r>
-        <w:t xml:space="preserve">Suppose the system is at time step k-1 and the latest update for ith individual PDF is </w:t>
+        <w:t xml:space="preserve">Suppose the system is at time step k-1 and the latest update for </w:t>
+      </w:r>
+      <w:proofErr w:type="spellStart"/>
+      <w:r>
+        <w:t>ith</w:t>
+      </w:r>
+      <w:proofErr w:type="spellEnd"/>
+      <w:r>
+        <w:t xml:space="preserve"> individual PDF is </w:t>
       </w:r>
     </w:p>
     <w:p>
@@ -442,16 +813,18 @@
         <w:rPr>
           <w:position w:val="-12"/>
         </w:rPr>
-        <w:pict w14:anchorId="6E012323">
-          <v:shape id="_x0000_i1032" type="#_x0000_t75" style="width:64pt;height:19pt">
-            <v:imagedata r:id="rId14" o:title=""/>
-          </v:shape>
-        </w:pict>
+        <w:object w:dxaOrig="1280" w:dyaOrig="380" w14:anchorId="3DE5C4E7">
+          <v:shape id="_x0000_i1033" type="#_x0000_t75" style="width:64pt;height:19pt" o:ole="">
+            <v:imagedata r:id="rId23" o:title=""/>
+          </v:shape>
+          <o:OLEObject Type="Embed" ProgID="Equation.DSMT4" ShapeID="_x0000_i1033" DrawAspect="Content" ObjectID="_1374171751" r:id="rId24"/>
+        </w:object>
       </w:r>
       <w:r>
         <w:t>. The prior PDF is predicted forward to time step k by using the Chapman-Kolmogorov equation:</w:t>
       </w:r>
     </w:p>
+    <w:bookmarkStart w:id="0" w:name="_GoBack"/>
     <w:p>
       <w:pPr>
         <w:pStyle w:val="MTDisplayEquation"/>
@@ -459,28 +832,36 @@
       </w:pPr>
       <w:r>
         <w:rPr>
-          <w:position w:val="-18"/>
-        </w:rPr>
-        <w:pict w14:anchorId="3CADF744">
-          <v:shape id="_x0000_i1033" type="#_x0000_t75" style="width:213pt;height:23pt">
-            <v:imagedata r:id="rId15" o:title=""/>
-          </v:shape>
-        </w:pict>
-      </w:r>
-    </w:p>
-    <w:p>
-      <w:r>
-        <w:t xml:space="preserve">where </w:t>
+          <w:position w:val="-16"/>
+        </w:rPr>
+        <w:object w:dxaOrig="4160" w:dyaOrig="460" w14:anchorId="32BFB041">
+          <v:shape id="_x0000_i1132" type="#_x0000_t75" style="width:208pt;height:22pt" o:ole="">
+            <v:imagedata r:id="rId25" o:title=""/>
+          </v:shape>
+          <o:OLEObject Type="Embed" ProgID="Equation.DSMT4" ShapeID="_x0000_i1132" DrawAspect="Content" ObjectID="_1374171752" r:id="rId26"/>
+        </w:object>
+      </w:r>
+      <w:bookmarkEnd w:id="0"/>
+    </w:p>
+    <w:p>
+      <w:proofErr w:type="gramStart"/>
+      <w:r>
+        <w:t>where</w:t>
+      </w:r>
+      <w:proofErr w:type="gramEnd"/>
+      <w:r>
+        <w:t xml:space="preserve"> </w:t>
       </w:r>
       <w:r>
         <w:rPr>
           <w:position w:val="-12"/>
         </w:rPr>
-        <w:pict w14:anchorId="78F3C7C9">
-          <v:shape id="_x0000_i1034" type="#_x0000_t75" style="width:57pt;height:19pt">
-            <v:imagedata r:id="rId16" o:title=""/>
-          </v:shape>
-        </w:pict>
+        <w:object w:dxaOrig="1140" w:dyaOrig="380" w14:anchorId="7ED97B63">
+          <v:shape id="_x0000_i1035" type="#_x0000_t75" style="width:57pt;height:19pt" o:ole="">
+            <v:imagedata r:id="rId27" o:title=""/>
+          </v:shape>
+          <o:OLEObject Type="Embed" ProgID="Equation.DSMT4" ShapeID="_x0000_i1035" DrawAspect="Content" ObjectID="_1374171753" r:id="rId28"/>
+        </w:object>
       </w:r>
       <w:r>
         <w:t xml:space="preserve"> is a probabilistic Markov motion model of target, independent of robot states. This model describes the state transition probability of the target from the prior state</w:t>
@@ -489,11 +870,12 @@
         <w:rPr>
           <w:position w:val="-12"/>
         </w:rPr>
-        <w:pict w14:anchorId="3B44734A">
-          <v:shape id="_x0000_i1035" type="#_x0000_t75" style="width:21pt;height:19pt">
-            <v:imagedata r:id="rId17" o:title=""/>
-          </v:shape>
-        </w:pict>
+        <w:object w:dxaOrig="440" w:dyaOrig="380" w14:anchorId="785F73A1">
+          <v:shape id="_x0000_i1036" type="#_x0000_t75" style="width:21pt;height:19pt" o:ole="">
+            <v:imagedata r:id="rId29" o:title=""/>
+          </v:shape>
+          <o:OLEObject Type="Embed" ProgID="Equation.DSMT4" ShapeID="_x0000_i1036" DrawAspect="Content" ObjectID="_1374171754" r:id="rId30"/>
+        </w:object>
       </w:r>
       <w:r>
         <w:t xml:space="preserve">to the destination state </w:t>
@@ -502,11 +884,12 @@
         <w:rPr>
           <w:position w:val="-12"/>
         </w:rPr>
-        <w:pict w14:anchorId="4C07AEBB">
-          <v:shape id="_x0000_i1036" type="#_x0000_t75" style="width:15pt;height:19pt">
-            <v:imagedata r:id="rId18" o:title=""/>
-          </v:shape>
-        </w:pict>
+        <w:object w:dxaOrig="300" w:dyaOrig="380" w14:anchorId="00E3F2A2">
+          <v:shape id="_x0000_i1037" type="#_x0000_t75" style="width:15pt;height:19pt" o:ole="">
+            <v:imagedata r:id="rId31" o:title=""/>
+          </v:shape>
+          <o:OLEObject Type="Embed" ProgID="Equation.DSMT4" ShapeID="_x0000_i1037" DrawAspect="Content" ObjectID="_1374171755" r:id="rId32"/>
+        </w:object>
       </w:r>
       <w:r>
         <w:t xml:space="preserve">. For a static target, </w:t>
@@ -520,26 +903,33 @@
         <w:rPr>
           <w:position w:val="-30"/>
         </w:rPr>
-        <w:pict w14:anchorId="5DC71565">
-          <v:shape id="_x0000_i1037" type="#_x0000_t75" style="width:140pt;height:36pt">
-            <v:imagedata r:id="rId19" o:title=""/>
-          </v:shape>
-        </w:pict>
-      </w:r>
-    </w:p>
-    <w:p>
-      <w:r>
-        <w:t xml:space="preserve">and the above equation can be reduced to </w:t>
-      </w:r>
-      <w:r>
-        <w:rPr>
-          <w:position w:val="-12"/>
-        </w:rPr>
-        <w:pict w14:anchorId="398CBF40">
-          <v:shape id="_x0000_i1038" type="#_x0000_t75" style="width:129pt;height:19pt">
-            <v:imagedata r:id="rId20" o:title=""/>
-          </v:shape>
-        </w:pict>
+        <w:object w:dxaOrig="2799" w:dyaOrig="720" w14:anchorId="43DFF02B">
+          <v:shape id="_x0000_i1038" type="#_x0000_t75" style="width:140pt;height:36pt" o:ole="">
+            <v:imagedata r:id="rId33" o:title=""/>
+          </v:shape>
+          <o:OLEObject Type="Embed" ProgID="Equation.DSMT4" ShapeID="_x0000_i1038" DrawAspect="Content" ObjectID="_1374171756" r:id="rId34"/>
+        </w:object>
+      </w:r>
+    </w:p>
+    <w:p>
+      <w:proofErr w:type="gramStart"/>
+      <w:r>
+        <w:t>and</w:t>
+      </w:r>
+      <w:proofErr w:type="gramEnd"/>
+      <w:r>
+        <w:t xml:space="preserve"> the above equation can be reduced to </w:t>
+      </w:r>
+      <w:r>
+        <w:rPr>
+          <w:position w:val="-14"/>
+        </w:rPr>
+        <w:object w:dxaOrig="2520" w:dyaOrig="440" w14:anchorId="010D67C2">
+          <v:shape id="_x0000_i1039" type="#_x0000_t75" style="width:125pt;height:23pt" o:ole="">
+            <v:imagedata r:id="rId35" o:title=""/>
+          </v:shape>
+          <o:OLEObject Type="Embed" ProgID="Equation.DSMT4" ShapeID="_x0000_i1039" DrawAspect="Content" ObjectID="_1374171757" r:id="rId36"/>
+        </w:object>
       </w:r>
       <w:r>
         <w:t>.</w:t>
@@ -562,30 +952,56 @@
         <w:pStyle w:val="MTDisplayEquation"/>
       </w:pPr>
       <w:r>
-        <w:t xml:space="preserve">At time step k, the neighbors of the ith robot, denoted as </w:t>
+        <w:t xml:space="preserve">At time step k, the neighbors of the </w:t>
+      </w:r>
+      <w:proofErr w:type="spellStart"/>
+      <w:r>
+        <w:t>ith</w:t>
+      </w:r>
+      <w:proofErr w:type="spellEnd"/>
+      <w:r>
+        <w:t xml:space="preserve"> robot, denoted as </w:t>
       </w:r>
       <w:r>
         <w:rPr>
           <w:position w:val="-12"/>
         </w:rPr>
-        <w:pict w14:anchorId="6791C1E1">
-          <v:shape id="_x0000_i1039" type="#_x0000_t75" style="width:16pt;height:19pt">
-            <v:imagedata r:id="rId21" o:title=""/>
-          </v:shape>
-        </w:pict>
-      </w:r>
-      <w:r>
-        <w:t xml:space="preserve">, the observation of robot i is </w:t>
+        <w:object w:dxaOrig="320" w:dyaOrig="360" w14:anchorId="7A523D03">
+          <v:shape id="_x0000_i1040" type="#_x0000_t75" style="width:16pt;height:19pt" o:ole="">
+            <v:imagedata r:id="rId37" o:title=""/>
+          </v:shape>
+          <o:OLEObject Type="Embed" ProgID="Equation.DSMT4" ShapeID="_x0000_i1040" DrawAspect="Content" ObjectID="_1374171758" r:id="rId38"/>
+        </w:object>
+      </w:r>
+      <w:r>
+        <w:t xml:space="preserve">, the observation of robot </w:t>
+      </w:r>
+      <w:proofErr w:type="spellStart"/>
+      <w:r>
+        <w:t>i</w:t>
+      </w:r>
+      <w:proofErr w:type="spellEnd"/>
+      <w:r>
+        <w:t xml:space="preserve"> </w:t>
+      </w:r>
+      <w:proofErr w:type="gramStart"/>
+      <w:r>
+        <w:t>is</w:t>
+      </w:r>
+      <w:proofErr w:type="gramEnd"/>
+      <w:r>
+        <w:t xml:space="preserve"> </w:t>
       </w:r>
       <w:r>
         <w:rPr>
           <w:position w:val="-14"/>
         </w:rPr>
-        <w:pict w14:anchorId="5DC7C774">
-          <v:shape id="_x0000_i1040" type="#_x0000_t75" style="width:16pt;height:21pt">
-            <v:imagedata r:id="rId22" o:title=""/>
-          </v:shape>
-        </w:pict>
+        <w:object w:dxaOrig="320" w:dyaOrig="420" w14:anchorId="3FFB9D7E">
+          <v:shape id="_x0000_i1041" type="#_x0000_t75" style="width:16pt;height:21pt" o:ole="">
+            <v:imagedata r:id="rId39" o:title=""/>
+          </v:shape>
+          <o:OLEObject Type="Embed" ProgID="Equation.DSMT4" ShapeID="_x0000_i1041" DrawAspect="Content" ObjectID="_1374171759" r:id="rId40"/>
+        </w:object>
       </w:r>
       <w:r>
         <w:t xml:space="preserve"> and its corresponding observation probability for given target state </w:t>
@@ -594,37 +1010,40 @@
         <w:rPr>
           <w:position w:val="-12"/>
         </w:rPr>
-        <w:pict w14:anchorId="543B8A80">
-          <v:shape id="_x0000_i1041" type="#_x0000_t75" style="width:15pt;height:19pt">
-            <v:imagedata r:id="rId23" o:title=""/>
-          </v:shape>
-        </w:pict>
-      </w:r>
-      <w:r>
-        <w:t xml:space="preserve"> , is denoted as </w:t>
+        <w:object w:dxaOrig="300" w:dyaOrig="380" w14:anchorId="32D5C477">
+          <v:shape id="_x0000_i1042" type="#_x0000_t75" style="width:15pt;height:19pt" o:ole="">
+            <v:imagedata r:id="rId41" o:title=""/>
+          </v:shape>
+          <o:OLEObject Type="Embed" ProgID="Equation.DSMT4" ShapeID="_x0000_i1042" DrawAspect="Content" ObjectID="_1374171760" r:id="rId42"/>
+        </w:object>
+      </w:r>
+      <w:r>
+        <w:t xml:space="preserve">, is denoted as </w:t>
       </w:r>
       <w:r>
         <w:rPr>
           <w:position w:val="-12"/>
         </w:rPr>
-        <w:pict w14:anchorId="0B3D36C8">
-          <v:shape id="_x0000_i1042" type="#_x0000_t75" style="width:50pt;height:19pt">
-            <v:imagedata r:id="rId24" o:title=""/>
-          </v:shape>
-        </w:pict>
-      </w:r>
-      <w:r>
-        <w:t xml:space="preserve"> . This is referred to as the observation likelihood for a fixed </w:t>
+        <w:object w:dxaOrig="980" w:dyaOrig="380" w14:anchorId="4DDECCF7">
+          <v:shape id="_x0000_i1043" type="#_x0000_t75" style="width:50pt;height:19pt" o:ole="">
+            <v:imagedata r:id="rId43" o:title=""/>
+          </v:shape>
+          <o:OLEObject Type="Embed" ProgID="Equation.DSMT4" ShapeID="_x0000_i1043" DrawAspect="Content" ObjectID="_1374171761" r:id="rId44"/>
+        </w:object>
+      </w:r>
+      <w:r>
+        <w:t xml:space="preserve">. This is referred to as the observation likelihood for a fixed </w:t>
       </w:r>
       <w:r>
         <w:rPr>
           <w:position w:val="-14"/>
         </w:rPr>
-        <w:pict w14:anchorId="466B47CF">
-          <v:shape id="_x0000_i1043" type="#_x0000_t75" style="width:15pt;height:21pt">
-            <v:imagedata r:id="rId25" o:title=""/>
-          </v:shape>
-        </w:pict>
+        <w:object w:dxaOrig="280" w:dyaOrig="420" w14:anchorId="776A015C">
+          <v:shape id="_x0000_i1044" type="#_x0000_t75" style="width:15pt;height:21pt" o:ole="">
+            <v:imagedata r:id="rId45" o:title=""/>
+          </v:shape>
+          <o:OLEObject Type="Embed" ProgID="Equation.DSMT4" ShapeID="_x0000_i1044" DrawAspect="Content" ObjectID="_1374171762" r:id="rId46"/>
+        </w:object>
       </w:r>
       <w:r>
         <w:t xml:space="preserve">. It is assumed that all observations are conditionally independent given the current state. Then the target PDF is updated by using the Bayes rule: </w:t>
@@ -639,31 +1058,38 @@
       </w:r>
       <w:r>
         <w:rPr>
-          <w:position w:val="-32"/>
-        </w:rPr>
-        <w:pict w14:anchorId="1CAEB009">
-          <v:shape id="_x0000_i1044" type="#_x0000_t75" style="width:194pt;height:36pt">
-            <v:imagedata r:id="rId26" o:title=""/>
-          </v:shape>
-        </w:pict>
+          <w:position w:val="-34"/>
+        </w:rPr>
+        <w:object w:dxaOrig="5380" w:dyaOrig="780" w14:anchorId="38C31A43">
+          <v:shape id="_x0000_i1045" type="#_x0000_t75" style="width:270pt;height:39pt" o:ole="">
+            <v:imagedata r:id="rId47" o:title=""/>
+          </v:shape>
+          <o:OLEObject Type="Embed" ProgID="Equation.DSMT4" ShapeID="_x0000_i1045" DrawAspect="Content" ObjectID="_1374171763" r:id="rId48"/>
+        </w:object>
       </w:r>
       <w:r>
         <w:t xml:space="preserve"> </w:t>
       </w:r>
     </w:p>
     <w:p>
-      <w:r>
-        <w:t xml:space="preserve">where </w:t>
+      <w:proofErr w:type="gramStart"/>
+      <w:r>
+        <w:t>where</w:t>
+      </w:r>
+      <w:proofErr w:type="gramEnd"/>
+      <w:r>
+        <w:t xml:space="preserve"> </w:t>
       </w:r>
       <w:r>
         <w:rPr>
           <w:position w:val="-14"/>
         </w:rPr>
-        <w:pict w14:anchorId="74A408F5">
-          <v:shape id="_x0000_i1045" type="#_x0000_t75" style="width:15pt;height:21pt">
-            <v:imagedata r:id="rId27" o:title=""/>
-          </v:shape>
-        </w:pict>
+        <w:object w:dxaOrig="280" w:dyaOrig="420" w14:anchorId="2FD34F49">
+          <v:shape id="_x0000_i1046" type="#_x0000_t75" style="width:15pt;height:21pt" o:ole="">
+            <v:imagedata r:id="rId49" o:title=""/>
+          </v:shape>
+          <o:OLEObject Type="Embed" ProgID="Equation.DSMT4" ShapeID="_x0000_i1046" DrawAspect="Content" ObjectID="_1374171764" r:id="rId50"/>
+        </w:object>
       </w:r>
       <w:r>
         <w:t xml:space="preserve"> is a normalization factor, given by:</w:t>
@@ -675,13 +1101,14 @@
       </w:pPr>
       <w:r>
         <w:rPr>
-          <w:position w:val="-32"/>
-        </w:rPr>
-        <w:pict w14:anchorId="53F887FA">
-          <v:shape id="_x0000_i1046" type="#_x0000_t75" style="width:180pt;height:36pt">
-            <v:imagedata r:id="rId28" o:title=""/>
-          </v:shape>
-        </w:pict>
+          <w:position w:val="-34"/>
+        </w:rPr>
+        <w:object w:dxaOrig="4820" w:dyaOrig="780" w14:anchorId="58958048">
+          <v:shape id="_x0000_i1047" type="#_x0000_t75" style="width:241pt;height:39pt" o:ole="">
+            <v:imagedata r:id="rId51" o:title=""/>
+          </v:shape>
+          <o:OLEObject Type="Embed" ProgID="Equation.DSMT4" ShapeID="_x0000_i1047" DrawAspect="Content" ObjectID="_1374171765" r:id="rId52"/>
+        </w:object>
       </w:r>
       <w:r>
         <w:t>.</w:t>
@@ -689,7 +1116,10 @@
     </w:p>
     <w:p>
       <w:r>
-        <w:t>If there is no prediction, it can be reduced to be</w:t>
+        <w:t xml:space="preserve">If </w:t>
+      </w:r>
+      <w:r>
+        <w:t>the target is static, the updating step is reduced to</w:t>
       </w:r>
     </w:p>
     <w:p>
@@ -703,13 +1133,14 @@
       </w:pPr>
       <w:r>
         <w:rPr>
-          <w:position w:val="-32"/>
-        </w:rPr>
-        <w:pict w14:anchorId="00856E19">
-          <v:shape id="_x0000_i1047" type="#_x0000_t75" style="width:204pt;height:36pt">
-            <v:imagedata r:id="rId29" o:title=""/>
-          </v:shape>
-        </w:pict>
+          <w:position w:val="-34"/>
+        </w:rPr>
+        <w:object w:dxaOrig="3980" w:dyaOrig="780" w14:anchorId="7A671F0C">
+          <v:shape id="_x0000_i1048" type="#_x0000_t75" style="width:199pt;height:39pt" o:ole="">
+            <v:imagedata r:id="rId53" o:title=""/>
+          </v:shape>
+          <o:OLEObject Type="Embed" ProgID="Equation.DSMT4" ShapeID="_x0000_i1048" DrawAspect="Content" ObjectID="_1374171766" r:id="rId54"/>
+        </w:object>
       </w:r>
     </w:p>
     <w:p/>
@@ -799,17 +1230,34 @@
         <w:t xml:space="preserve"> strategy for the network of robots. </w:t>
       </w:r>
       <w:r>
-        <w:t xml:space="preserve">The observation of i-th robot at k-th step is denoted as </w:t>
+        <w:t xml:space="preserve">The observation of </w:t>
+      </w:r>
+      <w:proofErr w:type="spellStart"/>
+      <w:r>
+        <w:t>i-th</w:t>
+      </w:r>
+      <w:proofErr w:type="spellEnd"/>
+      <w:r>
+        <w:t xml:space="preserve"> robot at k-</w:t>
+      </w:r>
+      <w:proofErr w:type="spellStart"/>
+      <w:r>
+        <w:t>th</w:t>
+      </w:r>
+      <w:proofErr w:type="spellEnd"/>
+      <w:r>
+        <w:t xml:space="preserve"> step is denoted as </w:t>
       </w:r>
       <w:r>
         <w:rPr>
           <w:position w:val="-12"/>
         </w:rPr>
-        <w:pict w14:anchorId="19DD5441">
-          <v:shape id="_x0000_i1048" type="#_x0000_t75" style="width:15pt;height:19pt">
-            <v:imagedata r:id="rId30" o:title=""/>
-          </v:shape>
-        </w:pict>
+        <w:object w:dxaOrig="279" w:dyaOrig="380" w14:anchorId="611F07D8">
+          <v:shape id="_x0000_i1049" type="#_x0000_t75" style="width:15pt;height:19pt" o:ole="">
+            <v:imagedata r:id="rId55" o:title=""/>
+          </v:shape>
+          <o:OLEObject Type="Embed" ProgID="Equation.DSMT4" ShapeID="_x0000_i1049" DrawAspect="Content" ObjectID="_1374171767" r:id="rId56"/>
+        </w:object>
       </w:r>
       <w:r>
         <w:t xml:space="preserve">. Besides its own observation, </w:t>
@@ -870,32 +1318,44 @@
         <w:rPr>
           <w:position w:val="-22"/>
         </w:rPr>
-        <w:pict w14:anchorId="5AF60AAB">
-          <v:shape id="_x0000_i1049" type="#_x0000_t75" style="width:117pt;height:27pt">
-            <v:imagedata r:id="rId31" o:title=""/>
-          </v:shape>
-        </w:pict>
-      </w:r>
-    </w:p>
-    <w:p>
+        <w:object w:dxaOrig="2340" w:dyaOrig="560" w14:anchorId="7E7CC64D">
+          <v:shape id="_x0000_i1050" type="#_x0000_t75" style="width:117pt;height:27pt" o:ole="">
+            <v:imagedata r:id="rId57" o:title=""/>
+          </v:shape>
+          <o:OLEObject Type="Embed" ProgID="Equation.DSMT4" ShapeID="_x0000_i1050" DrawAspect="Content" ObjectID="_1374171768" r:id="rId58"/>
+        </w:object>
+      </w:r>
+    </w:p>
+    <w:p>
+      <w:proofErr w:type="gramStart"/>
       <w:r>
         <w:t>where</w:t>
       </w:r>
+      <w:proofErr w:type="gramEnd"/>
       <w:r>
         <w:rPr>
           <w:position w:val="-20"/>
         </w:rPr>
-        <w:pict w14:anchorId="2C042B49">
-          <v:shape id="_x0000_i1050" type="#_x0000_t75" style="width:16pt;height:22pt">
-            <v:imagedata r:id="rId32" o:title=""/>
-          </v:shape>
-        </w:pict>
+        <w:object w:dxaOrig="320" w:dyaOrig="460" w14:anchorId="13D07A33">
+          <v:shape id="_x0000_i1051" type="#_x0000_t75" style="width:16pt;height:22pt" o:ole="">
+            <v:imagedata r:id="rId59" o:title=""/>
+          </v:shape>
+          <o:OLEObject Type="Embed" ProgID="Equation.DSMT4" ShapeID="_x0000_i1051" DrawAspect="Content" ObjectID="_1374171769" r:id="rId60"/>
+        </w:object>
       </w:r>
       <w:r>
         <w:t xml:space="preserve"> denotes </w:t>
       </w:r>
       <w:r>
-        <w:t xml:space="preserve">that for and at k-th step, </w:t>
+        <w:t>that for and at k-</w:t>
+      </w:r>
+      <w:proofErr w:type="spellStart"/>
+      <w:r>
+        <w:t>th</w:t>
+      </w:r>
+      <w:proofErr w:type="spellEnd"/>
+      <w:r>
+        <w:t xml:space="preserve"> step, </w:t>
       </w:r>
       <w:r>
         <w:t xml:space="preserve">the </w:t>
@@ -909,8 +1369,13 @@
       <w:r>
         <w:t>-</w:t>
       </w:r>
-      <w:r>
-        <w:t>th robot</w:t>
+      <w:proofErr w:type="spellStart"/>
+      <w:r>
+        <w:t>th</w:t>
+      </w:r>
+      <w:proofErr w:type="spellEnd"/>
+      <w:r>
+        <w:t xml:space="preserve"> robot</w:t>
       </w:r>
       <w:r>
         <w:t xml:space="preserve"> received by </w:t>
@@ -932,7 +1397,7 @@
           <w:position w:val="-16"/>
         </w:rPr>
         <w:drawing>
-          <wp:inline distT="0" distB="0" distL="0" distR="0" wp14:anchorId="36FD538E" wp14:editId="2F7B45BB">
+          <wp:inline distT="0" distB="0" distL="0" distR="0" wp14:anchorId="3FECC4AE" wp14:editId="79420BFE">
             <wp:extent cx="167005" cy="279400"/>
             <wp:effectExtent l="19050" t="0" r="4445" b="0"/>
             <wp:docPr id="672" name="Picture 672"/>
@@ -949,7 +1414,7 @@
                     </pic:cNvPicPr>
                   </pic:nvPicPr>
                   <pic:blipFill>
-                    <a:blip r:embed="rId33"/>
+                    <a:blip r:embed="rId61"/>
                     <a:srcRect/>
                     <a:stretch>
                       <a:fillRect/>
@@ -978,15 +1443,31 @@
         </w:drawing>
       </w:r>
       <w:r>
-        <w:t xml:space="preserve">-th step observation of j-th robot (note that </w:t>
+        <w:t>-</w:t>
+      </w:r>
+      <w:proofErr w:type="spellStart"/>
+      <w:r>
+        <w:t>th</w:t>
+      </w:r>
+      <w:proofErr w:type="spellEnd"/>
+      <w:r>
+        <w:t xml:space="preserve"> step observation of j-</w:t>
+      </w:r>
+      <w:proofErr w:type="spellStart"/>
+      <w:r>
+        <w:t>th</w:t>
+      </w:r>
+      <w:proofErr w:type="spellEnd"/>
+      <w:r>
+        <w:t xml:space="preserve"> robot (note that </w:t>
       </w:r>
       <w:r>
         <w:rPr>
           <w:position w:val="-16"/>
         </w:rPr>
-        <w:pict w14:anchorId="272ED3ED">
-          <v:shape id="_x0000_i1051" type="#_x0000_t75" style="width:13pt;height:21pt">
-            <v:imagedata r:id="rId34" o:title=""/>
+        <w:pict w14:anchorId="75D305BB">
+          <v:shape id="_x0000_i1052" type="#_x0000_t75" style="width:13pt;height:21pt">
+            <v:imagedata r:id="rId62" o:title=""/>
           </v:shape>
         </w:pict>
       </w:r>
@@ -1015,7 +1496,15 @@
         <w:t xml:space="preserve"> </w:t>
       </w:r>
       <w:r>
-        <w:t xml:space="preserve">The storage buffer of i-th robot is initialized </w:t>
+        <w:t xml:space="preserve">The storage buffer of </w:t>
+      </w:r>
+      <w:proofErr w:type="spellStart"/>
+      <w:r>
+        <w:t>i-th</w:t>
+      </w:r>
+      <w:proofErr w:type="spellEnd"/>
+      <w:r>
+        <w:t xml:space="preserve"> robot is initialized </w:t>
       </w:r>
       <w:r>
         <w:t xml:space="preserve">when k=0: </w:t>
@@ -1029,11 +1518,12 @@
         <w:rPr>
           <w:position w:val="-20"/>
         </w:rPr>
-        <w:pict w14:anchorId="4A84FF64">
-          <v:shape id="_x0000_i1052" type="#_x0000_t75" style="width:113pt;height:22pt">
-            <v:imagedata r:id="rId35" o:title=""/>
-          </v:shape>
-        </w:pict>
+        <w:object w:dxaOrig="2260" w:dyaOrig="460" w14:anchorId="3B8FDDE1">
+          <v:shape id="_x0000_i1053" type="#_x0000_t75" style="width:113pt;height:22pt" o:ole="">
+            <v:imagedata r:id="rId63" o:title=""/>
+          </v:shape>
+          <o:OLEObject Type="Embed" ProgID="Equation.DSMT4" ShapeID="_x0000_i1053" DrawAspect="Content" ObjectID="_1374171770" r:id="rId64"/>
+        </w:object>
       </w:r>
     </w:p>
     <w:p>
@@ -1046,24 +1536,54 @@
         <w:rPr>
           <w:b/>
         </w:rPr>
-        <w:t>(2) At k-th</w:t>
-      </w:r>
+        <w:t>(2) At k-</w:t>
+      </w:r>
+      <w:proofErr w:type="spellStart"/>
       <w:r>
         <w:rPr>
           <w:b/>
         </w:rPr>
-        <w:t xml:space="preserve"> step and for i-th robot</w:t>
-      </w:r>
-    </w:p>
-    <w:p>
+        <w:t>th</w:t>
+      </w:r>
+      <w:proofErr w:type="spellEnd"/>
       <w:r>
         <w:rPr>
           <w:b/>
         </w:rPr>
+        <w:t xml:space="preserve"> step and for </w:t>
+      </w:r>
+      <w:proofErr w:type="spellStart"/>
+      <w:r>
+        <w:rPr>
+          <w:b/>
+        </w:rPr>
+        <w:t>i-th</w:t>
+      </w:r>
+      <w:proofErr w:type="spellEnd"/>
+      <w:r>
+        <w:rPr>
+          <w:b/>
+        </w:rPr>
+        <w:t xml:space="preserve"> robot</w:t>
+      </w:r>
+    </w:p>
+    <w:p>
+      <w:r>
+        <w:rPr>
+          <w:b/>
+        </w:rPr>
         <w:t xml:space="preserve">(2.1) Receiving Step: </w:t>
       </w:r>
       <w:r>
-        <w:t xml:space="preserve">The i-th robot </w:t>
+        <w:t xml:space="preserve">The </w:t>
+      </w:r>
+      <w:proofErr w:type="spellStart"/>
+      <w:r>
+        <w:t>i-th</w:t>
+      </w:r>
+      <w:proofErr w:type="spellEnd"/>
+      <w:r>
+        <w:t xml:space="preserve"> robot </w:t>
       </w:r>
       <w:r>
         <w:t xml:space="preserve">only </w:t>
@@ -1087,33 +1607,48 @@
         <w:t xml:space="preserve"> from its neighboring nodes</w:t>
       </w:r>
       <w:r>
-        <w:t xml:space="preserve">, i.e, </w:t>
+        <w:t xml:space="preserve">, </w:t>
+      </w:r>
+      <w:proofErr w:type="spellStart"/>
+      <w:r>
+        <w:t>i.e</w:t>
+      </w:r>
+      <w:proofErr w:type="spellEnd"/>
+      <w:r>
+        <w:t xml:space="preserve">, </w:t>
       </w:r>
       <w:r>
         <w:rPr>
           <w:position w:val="-12"/>
         </w:rPr>
-        <w:pict w14:anchorId="6B46866D">
-          <v:shape id="_x0000_i1053" type="#_x0000_t75" style="width:16pt;height:19pt">
-            <v:imagedata r:id="rId36" o:title=""/>
-          </v:shape>
-        </w:pict>
-      </w:r>
+        <w:object w:dxaOrig="320" w:dyaOrig="360" w14:anchorId="193FDFD3">
+          <v:shape id="_x0000_i1054" type="#_x0000_t75" style="width:16pt;height:19pt" o:ole="">
+            <v:imagedata r:id="rId65" o:title=""/>
+          </v:shape>
+          <o:OLEObject Type="Embed" ProgID="Equation.DSMT4" ShapeID="_x0000_i1054" DrawAspect="Content" ObjectID="_1374171771" r:id="rId66"/>
+        </w:object>
+      </w:r>
+      <w:proofErr w:type="gramStart"/>
       <w:r>
         <w:t xml:space="preserve"> </w:t>
       </w:r>
       <w:r>
-        <w:t xml:space="preserve">. The received buffers are totally </w:t>
+        <w:t>.</w:t>
+      </w:r>
+      <w:proofErr w:type="gramEnd"/>
+      <w:r>
+        <w:t xml:space="preserve"> The received buffers are totally </w:t>
       </w:r>
       <w:r>
         <w:rPr>
           <w:position w:val="-14"/>
         </w:rPr>
-        <w:pict w14:anchorId="0BA00168">
-          <v:shape id="_x0000_i1054" type="#_x0000_t75" style="width:20pt;height:20pt">
-            <v:imagedata r:id="rId37" o:title=""/>
-          </v:shape>
-        </w:pict>
+        <w:object w:dxaOrig="400" w:dyaOrig="400" w14:anchorId="427A6863">
+          <v:shape id="_x0000_i1055" type="#_x0000_t75" style="width:20pt;height:20pt" o:ole="">
+            <v:imagedata r:id="rId67" o:title=""/>
+          </v:shape>
+          <o:OLEObject Type="Embed" ProgID="Equation.DSMT4" ShapeID="_x0000_i1055" DrawAspect="Content" ObjectID="_1374171772" r:id="rId68"/>
+        </w:object>
       </w:r>
       <w:r>
         <w:t xml:space="preserve"> groups, each of which is actually the (k-1)-step buffer of a node in </w:t>
@@ -1122,11 +1657,12 @@
         <w:rPr>
           <w:position w:val="-12"/>
         </w:rPr>
-        <w:pict w14:anchorId="1462A55C">
-          <v:shape id="_x0000_i1055" type="#_x0000_t75" style="width:16pt;height:19pt">
-            <v:imagedata r:id="rId38" o:title=""/>
-          </v:shape>
-        </w:pict>
+        <w:object w:dxaOrig="320" w:dyaOrig="360" w14:anchorId="6D03636C">
+          <v:shape id="_x0000_i1056" type="#_x0000_t75" style="width:16pt;height:19pt" o:ole="">
+            <v:imagedata r:id="rId69" o:title=""/>
+          </v:shape>
+          <o:OLEObject Type="Embed" ProgID="Equation.DSMT4" ShapeID="_x0000_i1056" DrawAspect="Content" ObjectID="_1374171773" r:id="rId70"/>
+        </w:object>
       </w:r>
       <w:r>
         <w:t xml:space="preserve">. </w:t>
@@ -1144,8 +1680,13 @@
         <w:t>l</w:t>
       </w:r>
       <w:r>
-        <w:t>-th</w:t>
-      </w:r>
+        <w:t>-</w:t>
+      </w:r>
+      <w:proofErr w:type="spellStart"/>
+      <w:r>
+        <w:t>th</w:t>
+      </w:r>
+      <w:proofErr w:type="spellEnd"/>
       <w:r>
         <w:t xml:space="preserve"> (</w:t>
       </w:r>
@@ -1153,17 +1694,23 @@
         <w:rPr>
           <w:position w:val="-12"/>
         </w:rPr>
-        <w:pict w14:anchorId="276E8534">
-          <v:shape id="_x0000_i1056" type="#_x0000_t75" style="width:30pt;height:19pt">
-            <v:imagedata r:id="rId39" o:title=""/>
-          </v:shape>
-        </w:pict>
-      </w:r>
+        <w:object w:dxaOrig="600" w:dyaOrig="360" w14:anchorId="360A0EAF">
+          <v:shape id="_x0000_i1057" type="#_x0000_t75" style="width:30pt;height:19pt" o:ole="">
+            <v:imagedata r:id="rId71" o:title=""/>
+          </v:shape>
+          <o:OLEObject Type="Embed" ProgID="Equation.DSMT4" ShapeID="_x0000_i1057" DrawAspect="Content" ObjectID="_1374171774" r:id="rId72"/>
+        </w:object>
+      </w:r>
+      <w:proofErr w:type="gramStart"/>
       <w:r>
         <w:t xml:space="preserve">) </w:t>
       </w:r>
       <w:r>
-        <w:t xml:space="preserve"> received buffers is</w:t>
+        <w:t xml:space="preserve"> received</w:t>
+      </w:r>
+      <w:proofErr w:type="gramEnd"/>
+      <w:r>
+        <w:t xml:space="preserve"> buffers is</w:t>
       </w:r>
       <w:r>
         <w:t xml:space="preserve"> noted as</w:t>
@@ -1177,11 +1724,12 @@
         <w:rPr>
           <w:position w:val="-26"/>
         </w:rPr>
-        <w:pict w14:anchorId="55F8DA01">
-          <v:shape id="_x0000_i1057" type="#_x0000_t75" style="width:195pt;height:32pt">
-            <v:imagedata r:id="rId40" o:title=""/>
-          </v:shape>
-        </w:pict>
+        <w:object w:dxaOrig="3900" w:dyaOrig="639" w14:anchorId="3AE23182">
+          <v:shape id="_x0000_i1058" type="#_x0000_t75" style="width:195pt;height:32pt" o:ole="">
+            <v:imagedata r:id="rId73" o:title=""/>
+          </v:shape>
+          <o:OLEObject Type="Embed" ProgID="Equation.DSMT4" ShapeID="_x0000_i1058" DrawAspect="Content" ObjectID="_1374171775" r:id="rId74"/>
+        </w:object>
       </w:r>
     </w:p>
     <w:p>
@@ -1192,17 +1740,26 @@
         <w:t xml:space="preserve">(2.2) Observation Step: </w:t>
       </w:r>
       <w:r>
-        <w:t xml:space="preserve">The i-th robot updates </w:t>
+        <w:t xml:space="preserve">The </w:t>
+      </w:r>
+      <w:proofErr w:type="spellStart"/>
+      <w:r>
+        <w:t>i-th</w:t>
+      </w:r>
+      <w:proofErr w:type="spellEnd"/>
+      <w:r>
+        <w:t xml:space="preserve"> robot updates </w:t>
       </w:r>
       <w:r>
         <w:rPr>
           <w:position w:val="-20"/>
         </w:rPr>
-        <w:pict w14:anchorId="46D04875">
-          <v:shape id="_x0000_i1058" type="#_x0000_t75" style="width:42pt;height:22pt">
-            <v:imagedata r:id="rId41" o:title=""/>
-          </v:shape>
-        </w:pict>
+        <w:object w:dxaOrig="840" w:dyaOrig="460" w14:anchorId="12920B37">
+          <v:shape id="_x0000_i1059" type="#_x0000_t75" style="width:42pt;height:22pt" o:ole="">
+            <v:imagedata r:id="rId75" o:title=""/>
+          </v:shape>
+          <o:OLEObject Type="Embed" ProgID="Equation.DSMT4" ShapeID="_x0000_i1059" DrawAspect="Content" ObjectID="_1374171776" r:id="rId76"/>
+        </w:object>
       </w:r>
       <w:r>
         <w:t>, in its buffer</w:t>
@@ -1220,11 +1777,12 @@
         <w:rPr>
           <w:position w:val="-12"/>
         </w:rPr>
-        <w:pict w14:anchorId="3F788027">
-          <v:shape id="_x0000_i1059" type="#_x0000_t75" style="width:15pt;height:19pt">
-            <v:imagedata r:id="rId42" o:title=""/>
-          </v:shape>
-        </w:pict>
+        <w:object w:dxaOrig="279" w:dyaOrig="380" w14:anchorId="07C4FF4C">
+          <v:shape id="_x0000_i1060" type="#_x0000_t75" style="width:15pt;height:19pt" o:ole="">
+            <v:imagedata r:id="rId77" o:title=""/>
+          </v:shape>
+          <o:OLEObject Type="Embed" ProgID="Equation.DSMT4" ShapeID="_x0000_i1060" DrawAspect="Content" ObjectID="_1374171777" r:id="rId78"/>
+        </w:object>
       </w:r>
     </w:p>
     <w:p>
@@ -1235,11 +1793,12 @@
         <w:rPr>
           <w:position w:val="-20"/>
         </w:rPr>
-        <w:pict w14:anchorId="0CD9353B">
-          <v:shape id="_x0000_i1060" type="#_x0000_t75" style="width:92pt;height:22pt">
-            <v:imagedata r:id="rId43" o:title=""/>
-          </v:shape>
-        </w:pict>
+        <w:object w:dxaOrig="1860" w:dyaOrig="460" w14:anchorId="2B82B092">
+          <v:shape id="_x0000_i1061" type="#_x0000_t75" style="width:92pt;height:22pt" o:ole="">
+            <v:imagedata r:id="rId79" o:title=""/>
+          </v:shape>
+          <o:OLEObject Type="Embed" ProgID="Equation.DSMT4" ShapeID="_x0000_i1061" DrawAspect="Content" ObjectID="_1374171778" r:id="rId80"/>
+        </w:object>
       </w:r>
     </w:p>
     <w:p>
@@ -1272,11 +1831,12 @@
         <w:rPr>
           <w:position w:val="-20"/>
         </w:rPr>
-        <w:pict w14:anchorId="03DBE2D7">
-          <v:shape id="_x0000_i1061" type="#_x0000_t75" style="width:42pt;height:22pt">
-            <v:imagedata r:id="rId44" o:title=""/>
-          </v:shape>
-        </w:pict>
+        <w:object w:dxaOrig="840" w:dyaOrig="460" w14:anchorId="4FBCA016">
+          <v:shape id="_x0000_i1062" type="#_x0000_t75" style="width:42pt;height:22pt" o:ole="">
+            <v:imagedata r:id="rId81" o:title=""/>
+          </v:shape>
+          <o:OLEObject Type="Embed" ProgID="Equation.DSMT4" ShapeID="_x0000_i1062" DrawAspect="Content" ObjectID="_1374171779" r:id="rId82"/>
+        </w:object>
       </w:r>
       <w:r>
         <w:t>,</w:t>
@@ -1303,20 +1863,37 @@
         <w:t>values</w:t>
       </w:r>
       <w:r>
-        <w:t xml:space="preserve"> in i-th robot buffer</w:t>
-      </w:r>
-      <w:r>
-        <w:t xml:space="preserve">, i.e, </w:t>
+        <w:t xml:space="preserve"> in </w:t>
+      </w:r>
+      <w:proofErr w:type="spellStart"/>
+      <w:r>
+        <w:t>i-th</w:t>
+      </w:r>
+      <w:proofErr w:type="spellEnd"/>
+      <w:r>
+        <w:t xml:space="preserve"> robot buffer</w:t>
+      </w:r>
+      <w:r>
+        <w:t xml:space="preserve">, </w:t>
+      </w:r>
+      <w:proofErr w:type="spellStart"/>
+      <w:r>
+        <w:t>i.e</w:t>
+      </w:r>
+      <w:proofErr w:type="spellEnd"/>
+      <w:r>
+        <w:t xml:space="preserve">, </w:t>
       </w:r>
       <w:r>
         <w:rPr>
           <w:position w:val="-20"/>
         </w:rPr>
-        <w:pict w14:anchorId="259A13BF">
-          <v:shape id="_x0000_i1062" type="#_x0000_t75" style="width:42pt;height:22pt">
-            <v:imagedata r:id="rId45" o:title=""/>
-          </v:shape>
-        </w:pict>
+        <w:object w:dxaOrig="840" w:dyaOrig="460" w14:anchorId="12565E09">
+          <v:shape id="_x0000_i1063" type="#_x0000_t75" style="width:42pt;height:22pt" o:ole="">
+            <v:imagedata r:id="rId83" o:title=""/>
+          </v:shape>
+          <o:OLEObject Type="Embed" ProgID="Equation.DSMT4" ShapeID="_x0000_i1063" DrawAspect="Content" ObjectID="_1374171780" r:id="rId84"/>
+        </w:object>
       </w:r>
       <w:r>
         <w:t>,</w:t>
@@ -1337,11 +1914,12 @@
         <w:rPr>
           <w:position w:val="-12"/>
         </w:rPr>
-        <w:pict w14:anchorId="22F43E5C">
-          <v:shape id="_x0000_i1063" type="#_x0000_t75" style="width:16pt;height:19pt">
-            <v:imagedata r:id="rId46" o:title=""/>
-          </v:shape>
-        </w:pict>
+        <w:object w:dxaOrig="320" w:dyaOrig="360" w14:anchorId="16624448">
+          <v:shape id="_x0000_i1064" type="#_x0000_t75" style="width:16pt;height:19pt" o:ole="">
+            <v:imagedata r:id="rId85" o:title=""/>
+          </v:shape>
+          <o:OLEObject Type="Embed" ProgID="Equation.DSMT4" ShapeID="_x0000_i1064" DrawAspect="Content" ObjectID="_1374171781" r:id="rId86"/>
+        </w:object>
       </w:r>
       <w:r>
         <w:t>.</w:t>
@@ -1361,11 +1939,12 @@
         <w:rPr>
           <w:position w:val="-10"/>
         </w:rPr>
-        <w:pict w14:anchorId="0F091D33">
-          <v:shape id="_x0000_i1064" type="#_x0000_t75" style="width:24pt;height:15pt">
-            <v:imagedata r:id="rId47" o:title=""/>
-          </v:shape>
-        </w:pict>
+        <w:object w:dxaOrig="480" w:dyaOrig="300" w14:anchorId="52E23CCC">
+          <v:shape id="_x0000_i1065" type="#_x0000_t75" style="width:24pt;height:15pt" o:ole="">
+            <v:imagedata r:id="rId87" o:title=""/>
+          </v:shape>
+          <o:OLEObject Type="Embed" ProgID="Equation.DSMT4" ShapeID="_x0000_i1065" DrawAspect="Content" ObjectID="_1374171782" r:id="rId88"/>
+        </w:object>
       </w:r>
       <w:r>
         <w:t xml:space="preserve">, </w:t>
@@ -1379,11 +1958,12 @@
         <w:rPr>
           <w:position w:val="-26"/>
         </w:rPr>
-        <w:pict w14:anchorId="6BB1F5D5">
-          <v:shape id="_x0000_i1065" type="#_x0000_t75" style="width:176pt;height:29pt">
-            <v:imagedata r:id="rId48" o:title=""/>
-          </v:shape>
-        </w:pict>
+        <w:object w:dxaOrig="3519" w:dyaOrig="580" w14:anchorId="4C433241">
+          <v:shape id="_x0000_i1066" type="#_x0000_t75" style="width:176pt;height:29pt" o:ole="">
+            <v:imagedata r:id="rId89" o:title=""/>
+          </v:shape>
+          <o:OLEObject Type="Embed" ProgID="Equation.DSMT4" ShapeID="_x0000_i1066" DrawAspect="Content" ObjectID="_1374171783" r:id="rId90"/>
+        </w:object>
       </w:r>
     </w:p>
     <w:p>
@@ -1398,11 +1978,12 @@
           <w:b/>
           <w:position w:val="-24"/>
         </w:rPr>
-        <w:pict w14:anchorId="2530D116">
-          <v:shape id="_x0000_i1066" type="#_x0000_t75" style="width:67pt;height:25pt">
-            <v:imagedata r:id="rId49" o:title=""/>
-          </v:shape>
-        </w:pict>
+        <w:object w:dxaOrig="1340" w:dyaOrig="499" w14:anchorId="48EBC0C7">
+          <v:shape id="_x0000_i1067" type="#_x0000_t75" style="width:67pt;height:25pt" o:ole="">
+            <v:imagedata r:id="rId91" o:title=""/>
+          </v:shape>
+          <o:OLEObject Type="Embed" ProgID="Equation.DSMT4" ShapeID="_x0000_i1067" DrawAspect="Content" ObjectID="_1374171784" r:id="rId92"/>
+        </w:object>
       </w:r>
     </w:p>
     <w:p>
@@ -1424,17 +2005,26 @@
         <w:t xml:space="preserve">(2.4) Sending Step: </w:t>
       </w:r>
       <w:r>
-        <w:t xml:space="preserve">Finally, send the updated buffer of i-th robot to all its neighbors in </w:t>
+        <w:t xml:space="preserve">Finally, send the updated buffer of </w:t>
+      </w:r>
+      <w:proofErr w:type="spellStart"/>
+      <w:r>
+        <w:t>i-th</w:t>
+      </w:r>
+      <w:proofErr w:type="spellEnd"/>
+      <w:r>
+        <w:t xml:space="preserve"> robot to all its neighbors in </w:t>
       </w:r>
       <w:r>
         <w:rPr>
           <w:position w:val="-12"/>
         </w:rPr>
-        <w:pict w14:anchorId="5CD1F143">
-          <v:shape id="_x0000_i1067" type="#_x0000_t75" style="width:16pt;height:19pt">
-            <v:imagedata r:id="rId50" o:title=""/>
-          </v:shape>
-        </w:pict>
+        <w:object w:dxaOrig="320" w:dyaOrig="360" w14:anchorId="174F71FB">
+          <v:shape id="_x0000_i1068" type="#_x0000_t75" style="width:16pt;height:19pt" o:ole="">
+            <v:imagedata r:id="rId93" o:title=""/>
+          </v:shape>
+          <o:OLEObject Type="Embed" ProgID="Equation.DSMT4" ShapeID="_x0000_i1068" DrawAspect="Content" ObjectID="_1374171785" r:id="rId94"/>
+        </w:object>
       </w:r>
       <w:r>
         <w:t xml:space="preserve">. </w:t>
@@ -1466,7 +2056,21 @@
         <w:rPr>
           <w:lang w:eastAsia="zh-CN"/>
         </w:rPr>
-        <w:t>each robot will obtain the history observations of all other robots within a finite number of communication rounds, as stated in the following propostion:</w:t>
+        <w:t xml:space="preserve">each robot will obtain the history observations of all other robots within a finite number of communication rounds, as stated in the following </w:t>
+      </w:r>
+      <w:proofErr w:type="spellStart"/>
+      <w:r>
+        <w:rPr>
+          <w:lang w:eastAsia="zh-CN"/>
+        </w:rPr>
+        <w:t>propostion</w:t>
+      </w:r>
+      <w:proofErr w:type="spellEnd"/>
+      <w:r>
+        <w:rPr>
+          <w:lang w:eastAsia="zh-CN"/>
+        </w:rPr>
+        <w:t>:</w:t>
       </w:r>
     </w:p>
     <w:p/>
@@ -1523,9 +2127,9 @@
         <w:rPr>
           <w:position w:val="-14"/>
         </w:rPr>
-        <w:pict w14:anchorId="7D2180FC">
-          <v:shape id="_x0000_i1068" type="#_x0000_t75" style="width:15pt;height:21pt">
-            <v:imagedata r:id="rId51" o:title=""/>
+        <w:pict w14:anchorId="5DD45BEF">
+          <v:shape id="_x0000_i1069" type="#_x0000_t75" style="width:15pt;height:21pt">
+            <v:imagedata r:id="rId95" o:title=""/>
           </v:shape>
         </w:pict>
       </w:r>
@@ -1539,18 +2143,27 @@
         <w:t xml:space="preserve"> nonempty </w:t>
       </w:r>
       <w:r>
-        <w:t xml:space="preserve">within at most N-1 step, i.e., the information delay from node j to node i </w:t>
+        <w:t xml:space="preserve">within at most N-1 step, i.e., the information delay from node j to node </w:t>
+      </w:r>
+      <w:proofErr w:type="spellStart"/>
+      <w:r>
+        <w:t>i</w:t>
+      </w:r>
+      <w:proofErr w:type="spellEnd"/>
+      <w:r>
+        <w:t xml:space="preserve"> </w:t>
       </w:r>
       <w:r>
         <w:rPr>
           <w:b/>
           <w:position w:val="-14"/>
         </w:rPr>
-        <w:pict w14:anchorId="095E4819">
-          <v:shape id="_x0000_i1069" type="#_x0000_t75" style="width:17pt;height:19pt">
-            <v:imagedata r:id="rId52" o:title=""/>
-          </v:shape>
-        </w:pict>
+        <w:object w:dxaOrig="340" w:dyaOrig="380" w14:anchorId="36D7D10B">
+          <v:shape id="_x0000_i1070" type="#_x0000_t75" style="width:17pt;height:19pt" o:ole="">
+            <v:imagedata r:id="rId96" o:title=""/>
+          </v:shape>
+          <o:OLEObject Type="Embed" ProgID="Equation.DSMT4" ShapeID="_x0000_i1070" DrawAspect="Content" ObjectID="_1374171786" r:id="rId97"/>
+        </w:object>
       </w:r>
       <w:r>
         <w:t xml:space="preserve"> &lt;=N-1; m</w:t>
@@ -1567,7 +2180,7 @@
           <w:position w:val="-14"/>
         </w:rPr>
         <w:drawing>
-          <wp:inline distT="0" distB="0" distL="0" distR="0" wp14:anchorId="0100A700" wp14:editId="11135C28">
+          <wp:inline distT="0" distB="0" distL="0" distR="0" wp14:anchorId="107B5815" wp14:editId="66EEE33C">
             <wp:extent cx="177165" cy="266065"/>
             <wp:effectExtent l="19050" t="0" r="0" b="0"/>
             <wp:docPr id="762" name="Picture 762"/>
@@ -1584,7 +2197,7 @@
                     </pic:cNvPicPr>
                   </pic:nvPicPr>
                   <pic:blipFill>
-                    <a:blip r:embed="rId53"/>
+                    <a:blip r:embed="rId98"/>
                     <a:srcRect/>
                     <a:stretch>
                       <a:fillRect/>
@@ -1620,11 +2233,12 @@
           <w:b/>
           <w:position w:val="-14"/>
         </w:rPr>
-        <w:pict w14:anchorId="2EC32401">
-          <v:shape id="_x0000_i1070" type="#_x0000_t75" style="width:17pt;height:19pt">
-            <v:imagedata r:id="rId54" o:title=""/>
-          </v:shape>
-        </w:pict>
+        <w:object w:dxaOrig="340" w:dyaOrig="380" w14:anchorId="75906B2E">
+          <v:shape id="_x0000_i1071" type="#_x0000_t75" style="width:17pt;height:19pt" o:ole="">
+            <v:imagedata r:id="rId99" o:title=""/>
+          </v:shape>
+          <o:OLEObject Type="Embed" ProgID="Equation.DSMT4" ShapeID="_x0000_i1071" DrawAspect="Content" ObjectID="_1374171787" r:id="rId100"/>
+        </w:object>
       </w:r>
       <w:r>
         <w:rPr>
@@ -1696,8 +2310,16 @@
         <w:rPr>
           <w:lang w:eastAsia="zh-CN"/>
         </w:rPr>
-        <w:t>why only l_atest</w:t>
-      </w:r>
+        <w:t xml:space="preserve">why only </w:t>
+      </w:r>
+      <w:proofErr w:type="spellStart"/>
+      <w:r>
+        <w:rPr>
+          <w:lang w:eastAsia="zh-CN"/>
+        </w:rPr>
+        <w:t>l_atest</w:t>
+      </w:r>
+      <w:proofErr w:type="spellEnd"/>
     </w:p>
     <w:p>
       <w:pPr>
@@ -1814,9 +2436,9 @@
           <w:position w:val="-4"/>
           <w:highlight w:val="yellow"/>
         </w:rPr>
-        <w:pict w14:anchorId="0F49058F">
-          <v:shape id="_x0000_i1071" type="#_x0000_t75" style="width:13pt;height:16pt">
-            <v:imagedata r:id="rId55" o:title=""/>
+        <w:pict w14:anchorId="406CC39D">
+          <v:shape id="_x0000_i1072" type="#_x0000_t75" style="width:13pt;height:16pt">
+            <v:imagedata r:id="rId101" o:title=""/>
           </v:shape>
         </w:pict>
       </w:r>
@@ -1832,11 +2454,12 @@
         <w:rPr>
           <w:position w:val="-36"/>
         </w:rPr>
-        <w:pict w14:anchorId="7F66E9D8">
-          <v:shape id="_x0000_i1072" type="#_x0000_t75" style="width:186pt;height:40pt">
-            <v:imagedata r:id="rId56" o:title=""/>
-          </v:shape>
-        </w:pict>
+        <w:object w:dxaOrig="3720" w:dyaOrig="800" w14:anchorId="27993A46">
+          <v:shape id="_x0000_i1073" type="#_x0000_t75" style="width:186pt;height:40pt" o:ole="">
+            <v:imagedata r:id="rId102" o:title=""/>
+          </v:shape>
+          <o:OLEObject Type="Embed" ProgID="Equation.DSMT4" ShapeID="_x0000_i1073" DrawAspect="Content" ObjectID="_1374171788" r:id="rId103"/>
+        </w:object>
       </w:r>
     </w:p>
     <w:p>
@@ -1851,9 +2474,9 @@
           <w:position w:val="-14"/>
           <w:highlight w:val="yellow"/>
         </w:rPr>
-        <w:pict w14:anchorId="2A25F014">
-          <v:shape id="_x0000_i1073" type="#_x0000_t75" style="width:13pt;height:21pt">
-            <v:imagedata r:id="rId57" o:title=""/>
+        <w:pict w14:anchorId="3C5D59E9">
+          <v:shape id="_x0000_i1074" type="#_x0000_t75" style="width:13pt;height:21pt">
+            <v:imagedata r:id="rId104" o:title=""/>
           </v:shape>
         </w:pict>
       </w:r>
@@ -1941,7 +2564,7 @@
           <w:position w:val="-48"/>
         </w:rPr>
         <w:drawing>
-          <wp:inline distT="0" distB="0" distL="0" distR="0" wp14:anchorId="0C780104" wp14:editId="72CBB072">
+          <wp:inline distT="0" distB="0" distL="0" distR="0" wp14:anchorId="644F0840" wp14:editId="46FC5977">
             <wp:extent cx="3173095" cy="682625"/>
             <wp:effectExtent l="19050" t="0" r="0" b="0"/>
             <wp:docPr id="437" name="Picture 437"/>
@@ -1958,7 +2581,7 @@
                     </pic:cNvPicPr>
                   </pic:nvPicPr>
                   <pic:blipFill>
-                    <a:blip r:embed="rId58"/>
+                    <a:blip r:embed="rId105"/>
                     <a:srcRect/>
                     <a:stretch>
                       <a:fillRect/>
@@ -1988,15 +2611,20 @@
       </w:r>
     </w:p>
     <w:p>
-      <w:r>
-        <w:t xml:space="preserve">where </w:t>
+      <w:proofErr w:type="gramStart"/>
+      <w:r>
+        <w:t>where</w:t>
+      </w:r>
+      <w:proofErr w:type="gramEnd"/>
+      <w:r>
+        <w:t xml:space="preserve"> </w:t>
       </w:r>
       <w:r>
         <w:rPr>
           <w:noProof/>
         </w:rPr>
         <w:drawing>
-          <wp:inline distT="0" distB="0" distL="0" distR="0" wp14:anchorId="0B3CF5E3" wp14:editId="3CB1AB4E">
+          <wp:inline distT="0" distB="0" distL="0" distR="0" wp14:anchorId="5A00F861" wp14:editId="72458C62">
             <wp:extent cx="245745" cy="245745"/>
             <wp:effectExtent l="19050" t="0" r="0" b="0"/>
             <wp:docPr id="438" name="Picture 438"/>
@@ -2013,7 +2641,7 @@
                     </pic:cNvPicPr>
                   </pic:nvPicPr>
                   <pic:blipFill>
-                    <a:blip r:embed="rId59"/>
+                    <a:blip r:embed="rId106"/>
                     <a:srcRect/>
                     <a:stretch>
                       <a:fillRect/>
@@ -2073,7 +2701,15 @@
         <w:t>K</w:t>
       </w:r>
       <w:r>
-        <w:t>-th step</w:t>
+        <w:t>-</w:t>
+      </w:r>
+      <w:proofErr w:type="spellStart"/>
+      <w:r>
+        <w:t>th</w:t>
+      </w:r>
+      <w:proofErr w:type="spellEnd"/>
+      <w:r>
+        <w:t xml:space="preserve"> step</w:t>
       </w:r>
     </w:p>
     <w:tbl>
@@ -2109,11 +2745,12 @@
               <w:rPr>
                 <w:position w:val="-66"/>
               </w:rPr>
-              <w:pict w14:anchorId="07059EC4">
-                <v:shape id="_x0000_i1074" type="#_x0000_t75" style="width:268pt;height:1in">
-                  <v:imagedata r:id="rId60" o:title=""/>
+              <w:object w:dxaOrig="5319" w:dyaOrig="1440" w14:anchorId="7127820F">
+                <v:shape id="_x0000_i1075" type="#_x0000_t75" style="width:268pt;height:1in" o:ole="">
+                  <v:imagedata r:id="rId107" o:title=""/>
                 </v:shape>
-              </w:pict>
+                <o:OLEObject Type="Embed" ProgID="Equation.DSMT4" ShapeID="_x0000_i1075" DrawAspect="Content" ObjectID="_1374171789" r:id="rId108"/>
+              </w:object>
             </w:r>
           </w:p>
         </w:tc>
@@ -2130,14 +2767,27 @@
             <w:r>
               <w:t>(</w:t>
             </w:r>
-            <w:fldSimple w:instr=" SEQ Equation \* ARABIC ">
-              <w:r>
-                <w:rPr>
-                  <w:noProof/>
-                </w:rPr>
-                <w:t>1</w:t>
-              </w:r>
-            </w:fldSimple>
+            <w:r>
+              <w:fldChar w:fldCharType="begin"/>
+            </w:r>
+            <w:r>
+              <w:instrText xml:space="preserve"> SEQ Equation \* ARABIC </w:instrText>
+            </w:r>
+            <w:r>
+              <w:fldChar w:fldCharType="separate"/>
+            </w:r>
+            <w:r>
+              <w:rPr>
+                <w:noProof/>
+              </w:rPr>
+              <w:t>1</w:t>
+            </w:r>
+            <w:r>
+              <w:rPr>
+                <w:noProof/>
+              </w:rPr>
+              <w:fldChar w:fldCharType="end"/>
+            </w:r>
             <w:r>
               <w:t>)</w:t>
             </w:r>
@@ -2147,22 +2797,29 @@
       </w:tr>
     </w:tbl>
     <w:p>
-      <w:r>
-        <w:t xml:space="preserve">where </w:t>
+      <w:proofErr w:type="gramStart"/>
+      <w:r>
+        <w:t>where</w:t>
+      </w:r>
+      <w:proofErr w:type="gramEnd"/>
+      <w:r>
+        <w:t xml:space="preserve"> </w:t>
       </w:r>
       <w:r>
         <w:rPr>
           <w:position w:val="-10"/>
         </w:rPr>
-        <w:pict w14:anchorId="7DA866FE">
-          <v:shape id="_x0000_i1075" type="#_x0000_t75" style="width:35pt;height:19pt">
-            <v:imagedata r:id="rId61" o:title=""/>
-          </v:shape>
-        </w:pict>
+        <w:object w:dxaOrig="700" w:dyaOrig="360" w14:anchorId="13B58066">
+          <v:shape id="_x0000_i1076" type="#_x0000_t75" style="width:35pt;height:19pt" o:ole="">
+            <v:imagedata r:id="rId109" o:title=""/>
+          </v:shape>
+          <o:OLEObject Type="Embed" ProgID="Equation.DSMT4" ShapeID="_x0000_i1076" DrawAspect="Content" ObjectID="_1374171790" r:id="rId110"/>
+        </w:object>
       </w:r>
       <w:r>
         <w:t xml:space="preserve"> is initial guess of </w:t>
       </w:r>
+      <w:proofErr w:type="spellStart"/>
       <w:r>
         <w:rPr>
           <w:i/>
@@ -2170,7 +2827,11 @@
         <w:t>i</w:t>
       </w:r>
       <w:r>
-        <w:t xml:space="preserve">-th local PDF. </w:t>
+        <w:t>-th</w:t>
+      </w:r>
+      <w:proofErr w:type="spellEnd"/>
+      <w:r>
+        <w:t xml:space="preserve"> local PDF. </w:t>
       </w:r>
       <w:r>
         <w:t>It is known from t</w:t>
@@ -2215,11 +2876,12 @@
               <w:rPr>
                 <w:position w:val="-14"/>
               </w:rPr>
-              <w:pict w14:anchorId="40841B67">
-                <v:shape id="_x0000_i1076" type="#_x0000_t75" style="width:75pt;height:19pt">
-                  <v:imagedata r:id="rId62" o:title=""/>
+              <w:object w:dxaOrig="1480" w:dyaOrig="380" w14:anchorId="350B81C7">
+                <v:shape id="_x0000_i1077" type="#_x0000_t75" style="width:75pt;height:19pt" o:ole="">
+                  <v:imagedata r:id="rId111" o:title=""/>
                 </v:shape>
-              </w:pict>
+                <o:OLEObject Type="Embed" ProgID="Equation.DSMT4" ShapeID="_x0000_i1077" DrawAspect="Content" ObjectID="_1374171791" r:id="rId112"/>
+              </w:object>
             </w:r>
           </w:p>
         </w:tc>
@@ -2266,14 +2928,23 @@
         <w:rPr>
           <w:position w:val="-12"/>
         </w:rPr>
-        <w:pict w14:anchorId="271C2572">
-          <v:shape id="_x0000_i1077" type="#_x0000_t75" style="width:14pt;height:19pt">
-            <v:imagedata r:id="rId63" o:title=""/>
-          </v:shape>
-        </w:pict>
-      </w:r>
-      <w:r>
-        <w:t xml:space="preserve"> (k=1:kj, j=1:N)  are conditionally independent samples from sensor model</w:t>
+        <w:object w:dxaOrig="279" w:dyaOrig="380" w14:anchorId="157E7607">
+          <v:shape id="_x0000_i1078" type="#_x0000_t75" style="width:14pt;height:19pt" o:ole="">
+            <v:imagedata r:id="rId113" o:title=""/>
+          </v:shape>
+          <o:OLEObject Type="Embed" ProgID="Equation.DSMT4" ShapeID="_x0000_i1078" DrawAspect="Content" ObjectID="_1374171792" r:id="rId114"/>
+        </w:object>
+      </w:r>
+      <w:r>
+        <w:t xml:space="preserve"> (k=1:kj, j=1:N</w:t>
+      </w:r>
+      <w:proofErr w:type="gramStart"/>
+      <w:r>
+        <w:t>)  are</w:t>
+      </w:r>
+      <w:proofErr w:type="gramEnd"/>
+      <w:r>
+        <w:t xml:space="preserve"> conditionally independent samples from sensor model</w:t>
       </w:r>
       <w:r>
         <w:t>s</w:t>
@@ -2285,11 +2956,12 @@
         <w:rPr>
           <w:position w:val="-12"/>
         </w:rPr>
-        <w:pict w14:anchorId="7DD556E2">
-          <v:shape id="_x0000_i1078" type="#_x0000_t75" style="width:50pt;height:19pt">
-            <v:imagedata r:id="rId64" o:title=""/>
-          </v:shape>
-        </w:pict>
+        <w:object w:dxaOrig="980" w:dyaOrig="380" w14:anchorId="2F82B001">
+          <v:shape id="_x0000_i1079" type="#_x0000_t75" style="width:50pt;height:19pt" o:ole="">
+            <v:imagedata r:id="rId115" o:title=""/>
+          </v:shape>
+          <o:OLEObject Type="Embed" ProgID="Equation.DSMT4" ShapeID="_x0000_i1079" DrawAspect="Content" ObjectID="_1374171793" r:id="rId116"/>
+        </w:object>
       </w:r>
       <w:r>
         <w:t xml:space="preserve"> (j=1:N) for given </w:t>
@@ -2298,11 +2970,12 @@
         <w:rPr>
           <w:position w:val="-4"/>
         </w:rPr>
-        <w:pict w14:anchorId="7C731F73">
-          <v:shape id="_x0000_i1079" type="#_x0000_t75" style="width:14pt;height:16pt">
-            <v:imagedata r:id="rId65" o:title=""/>
-          </v:shape>
-        </w:pict>
+        <w:object w:dxaOrig="279" w:dyaOrig="300" w14:anchorId="43A6D873">
+          <v:shape id="_x0000_i1080" type="#_x0000_t75" style="width:14pt;height:16pt" o:ole="">
+            <v:imagedata r:id="rId117" o:title=""/>
+          </v:shape>
+          <o:OLEObject Type="Embed" ProgID="Equation.DSMT4" ShapeID="_x0000_i1080" DrawAspect="Content" ObjectID="_1374171794" r:id="rId118"/>
+        </w:object>
       </w:r>
       <w:r>
         <w:t xml:space="preserve">. </w:t>
@@ -2350,11 +3023,12 @@
               <w:rPr>
                 <w:position w:val="-14"/>
               </w:rPr>
-              <w:pict w14:anchorId="678A68A6">
-                <v:shape id="_x0000_i1080" type="#_x0000_t75" style="width:128pt;height:22pt">
-                  <v:imagedata r:id="rId66" o:title=""/>
+              <w:object w:dxaOrig="2520" w:dyaOrig="440" w14:anchorId="72CA958E">
+                <v:shape id="_x0000_i1081" type="#_x0000_t75" style="width:128pt;height:22pt" o:ole="">
+                  <v:imagedata r:id="rId119" o:title=""/>
                 </v:shape>
-              </w:pict>
+                <o:OLEObject Type="Embed" ProgID="Equation.DSMT4" ShapeID="_x0000_i1081" DrawAspect="Content" ObjectID="_1374171795" r:id="rId120"/>
+              </w:object>
             </w:r>
           </w:p>
         </w:tc>
@@ -2386,8 +3060,13 @@
       </w:tr>
     </w:tbl>
     <w:p>
-      <w:r>
-        <w:t xml:space="preserve">where </w:t>
+      <w:proofErr w:type="gramStart"/>
+      <w:r>
+        <w:t>where</w:t>
+      </w:r>
+      <w:proofErr w:type="gramEnd"/>
+      <w:r>
+        <w:t xml:space="preserve"> </w:t>
       </w:r>
     </w:p>
     <w:p>
@@ -2398,11 +3077,12 @@
         <w:rPr>
           <w:position w:val="-16"/>
         </w:rPr>
-        <w:pict w14:anchorId="43DD9B78">
-          <v:shape id="_x0000_i1081" type="#_x0000_t75" style="width:148pt;height:22pt">
-            <v:imagedata r:id="rId67" o:title=""/>
-          </v:shape>
-        </w:pict>
+        <w:object w:dxaOrig="2940" w:dyaOrig="440" w14:anchorId="60D86A5C">
+          <v:shape id="_x0000_i1082" type="#_x0000_t75" style="width:148pt;height:22pt" o:ole="">
+            <v:imagedata r:id="rId121" o:title=""/>
+          </v:shape>
+          <o:OLEObject Type="Embed" ProgID="Equation.DSMT4" ShapeID="_x0000_i1082" DrawAspect="Content" ObjectID="_1374171796" r:id="rId122"/>
+        </w:object>
       </w:r>
     </w:p>
     <w:p>
@@ -2476,11 +3156,12 @@
               <w:rPr>
                 <w:position w:val="-30"/>
               </w:rPr>
-              <w:pict w14:anchorId="27A22B67">
-                <v:shape id="_x0000_i1082" type="#_x0000_t75" style="width:209pt;height:35pt">
-                  <v:imagedata r:id="rId68" o:title=""/>
+              <w:object w:dxaOrig="4160" w:dyaOrig="700" w14:anchorId="69753C56">
+                <v:shape id="_x0000_i1083" type="#_x0000_t75" style="width:209pt;height:35pt" o:ole="">
+                  <v:imagedata r:id="rId123" o:title=""/>
                 </v:shape>
-              </w:pict>
+                <o:OLEObject Type="Embed" ProgID="Equation.DSMT4" ShapeID="_x0000_i1083" DrawAspect="Content" ObjectID="_1374171797" r:id="rId124"/>
+              </w:object>
             </w:r>
           </w:p>
         </w:tc>
@@ -2514,9 +3195,11 @@
       </w:tr>
     </w:tbl>
     <w:p>
+      <w:proofErr w:type="gramStart"/>
       <w:r>
         <w:t>where</w:t>
       </w:r>
+      <w:proofErr w:type="gramEnd"/>
     </w:p>
     <w:p>
       <w:pPr>
@@ -2526,11 +3209,12 @@
         <w:rPr>
           <w:position w:val="-34"/>
         </w:rPr>
-        <w:pict w14:anchorId="1367DBF9">
-          <v:shape id="_x0000_i1083" type="#_x0000_t75" style="width:236pt;height:40pt">
-            <v:imagedata r:id="rId69" o:title=""/>
-          </v:shape>
-        </w:pict>
+        <w:object w:dxaOrig="4720" w:dyaOrig="800" w14:anchorId="5198A52E">
+          <v:shape id="_x0000_i1084" type="#_x0000_t75" style="width:236pt;height:40pt" o:ole="">
+            <v:imagedata r:id="rId125" o:title=""/>
+          </v:shape>
+          <o:OLEObject Type="Embed" ProgID="Equation.DSMT4" ShapeID="_x0000_i1084" DrawAspect="Content" ObjectID="_1374171798" r:id="rId126"/>
+        </w:object>
       </w:r>
     </w:p>
     <w:p>
@@ -2541,11 +3225,12 @@
         <w:rPr>
           <w:position w:val="-46"/>
         </w:rPr>
-        <w:pict w14:anchorId="126E92DC">
-          <v:shape id="_x0000_i1084" type="#_x0000_t75" style="width:226pt;height:52pt">
-            <v:imagedata r:id="rId70" o:title=""/>
-          </v:shape>
-        </w:pict>
+        <w:object w:dxaOrig="4520" w:dyaOrig="1040" w14:anchorId="6805ABCD">
+          <v:shape id="_x0000_i1085" type="#_x0000_t75" style="width:226pt;height:52pt" o:ole="">
+            <v:imagedata r:id="rId127" o:title=""/>
+          </v:shape>
+          <o:OLEObject Type="Embed" ProgID="Equation.DSMT4" ShapeID="_x0000_i1085" DrawAspect="Content" ObjectID="_1374171799" r:id="rId128"/>
+        </w:object>
       </w:r>
       <w:r>
         <w:t xml:space="preserve">. </w:t>
@@ -2562,17 +3247,26 @@
         <w:rPr>
           <w:position w:val="-12"/>
         </w:rPr>
-        <w:pict w14:anchorId="3704CCA0">
-          <v:shape id="_x0000_i1085" type="#_x0000_t75" style="width:14pt;height:19pt">
-            <v:imagedata r:id="rId71" o:title=""/>
-          </v:shape>
-        </w:pict>
-      </w:r>
-      <w:r>
-        <w:t xml:space="preserve"> (k=1:kj, j=1:N) </w:t>
-      </w:r>
-      <w:r>
-        <w:t xml:space="preserve"> are </w:t>
+        <w:object w:dxaOrig="279" w:dyaOrig="380" w14:anchorId="3C9CCC5C">
+          <v:shape id="_x0000_i1086" type="#_x0000_t75" style="width:14pt;height:19pt" o:ole="">
+            <v:imagedata r:id="rId129" o:title=""/>
+          </v:shape>
+          <o:OLEObject Type="Embed" ProgID="Equation.DSMT4" ShapeID="_x0000_i1086" DrawAspect="Content" ObjectID="_1374171800" r:id="rId130"/>
+        </w:object>
+      </w:r>
+      <w:r>
+        <w:t xml:space="preserve"> (k=1:kj, j=1:N</w:t>
+      </w:r>
+      <w:proofErr w:type="gramStart"/>
+      <w:r>
+        <w:t xml:space="preserve">) </w:t>
+      </w:r>
+      <w:r>
+        <w:t xml:space="preserve"> are</w:t>
+      </w:r>
+      <w:proofErr w:type="gramEnd"/>
+      <w:r>
+        <w:t xml:space="preserve"> </w:t>
       </w:r>
       <w:r>
         <w:t>conditionally independent,</w:t>
@@ -2587,11 +3281,12 @@
         <w:rPr>
           <w:position w:val="-14"/>
         </w:rPr>
-        <w:pict w14:anchorId="4E2AF3A3">
-          <v:shape id="_x0000_i1086" type="#_x0000_t75" style="width:75pt;height:19pt">
-            <v:imagedata r:id="rId72" o:title=""/>
-          </v:shape>
-        </w:pict>
+        <w:object w:dxaOrig="1480" w:dyaOrig="380" w14:anchorId="6658CD0C">
+          <v:shape id="_x0000_i1087" type="#_x0000_t75" style="width:75pt;height:19pt" o:ole="">
+            <v:imagedata r:id="rId131" o:title=""/>
+          </v:shape>
+          <o:OLEObject Type="Embed" ProgID="Equation.DSMT4" ShapeID="_x0000_i1087" DrawAspect="Content" ObjectID="_1374171801" r:id="rId132"/>
+        </w:object>
       </w:r>
       <w:r>
         <w:t xml:space="preserve">, </w:t>
@@ -2617,26 +3312,33 @@
         <w:rPr>
           <w:position w:val="-28"/>
         </w:rPr>
-        <w:pict w14:anchorId="60D18210">
-          <v:shape id="_x0000_i1087" type="#_x0000_t75" style="width:219pt;height:36pt">
-            <v:imagedata r:id="rId73" o:title=""/>
-          </v:shape>
-        </w:pict>
-      </w:r>
-    </w:p>
-    <w:p>
-      <w:r>
-        <w:t xml:space="preserve">where </w:t>
+        <w:object w:dxaOrig="4360" w:dyaOrig="720" w14:anchorId="77BF2736">
+          <v:shape id="_x0000_i1088" type="#_x0000_t75" style="width:219pt;height:36pt" o:ole="">
+            <v:imagedata r:id="rId133" o:title=""/>
+          </v:shape>
+          <o:OLEObject Type="Embed" ProgID="Equation.DSMT4" ShapeID="_x0000_i1088" DrawAspect="Content" ObjectID="_1374171802" r:id="rId134"/>
+        </w:object>
+      </w:r>
+    </w:p>
+    <w:p>
+      <w:proofErr w:type="gramStart"/>
+      <w:r>
+        <w:t>where</w:t>
+      </w:r>
+      <w:proofErr w:type="gramEnd"/>
+      <w:r>
+        <w:t xml:space="preserve"> </w:t>
       </w:r>
       <w:r>
         <w:rPr>
           <w:position w:val="-14"/>
         </w:rPr>
-        <w:pict w14:anchorId="60779573">
-          <v:shape id="_x0000_i1088" type="#_x0000_t75" style="width:93pt;height:20pt">
-            <v:imagedata r:id="rId74" o:title=""/>
-          </v:shape>
-        </w:pict>
+        <w:object w:dxaOrig="1840" w:dyaOrig="400" w14:anchorId="7B504B5C">
+          <v:shape id="_x0000_i1089" type="#_x0000_t75" style="width:93pt;height:20pt" o:ole="">
+            <v:imagedata r:id="rId135" o:title=""/>
+          </v:shape>
+          <o:OLEObject Type="Embed" ProgID="Equation.DSMT4" ShapeID="_x0000_i1089" DrawAspect="Content" ObjectID="_1374171803" r:id="rId136"/>
+        </w:object>
       </w:r>
       <w:r>
         <w:t>.</w:t>
@@ -2714,11 +3416,12 @@
               <w:rPr>
                 <w:position w:val="-18"/>
               </w:rPr>
-              <w:pict w14:anchorId="66AD3D5C">
-                <v:shape id="_x0000_i1089" type="#_x0000_t75" style="width:195pt;height:21pt">
-                  <v:imagedata r:id="rId75" o:title=""/>
+              <w:object w:dxaOrig="3879" w:dyaOrig="440" w14:anchorId="5267F54B">
+                <v:shape id="_x0000_i1090" type="#_x0000_t75" style="width:195pt;height:21pt" o:ole="">
+                  <v:imagedata r:id="rId137" o:title=""/>
                 </v:shape>
-              </w:pict>
+                <o:OLEObject Type="Embed" ProgID="Equation.DSMT4" ShapeID="_x0000_i1090" DrawAspect="Content" ObjectID="_1374171804" r:id="rId138"/>
+              </w:object>
             </w:r>
           </w:p>
         </w:tc>
@@ -2753,7 +3456,15 @@
     </w:tbl>
     <w:p>
       <w:r>
-        <w:t xml:space="preserve">Note that the r.h.s of </w:t>
+        <w:t xml:space="preserve">Note that the </w:t>
+      </w:r>
+      <w:proofErr w:type="spellStart"/>
+      <w:r>
+        <w:t>r.h.s</w:t>
+      </w:r>
+      <w:proofErr w:type="spellEnd"/>
+      <w:r>
+        <w:t xml:space="preserve"> of </w:t>
       </w:r>
       <w:r>
         <w:fldChar w:fldCharType="begin"/>
@@ -2792,11 +3503,12 @@
         <w:rPr>
           <w:position w:val="-14"/>
         </w:rPr>
-        <w:pict w14:anchorId="1F17D16F">
-          <v:shape id="_x0000_i1090" type="#_x0000_t75" style="width:36pt;height:20pt">
-            <v:imagedata r:id="rId76" o:title=""/>
-          </v:shape>
-        </w:pict>
+        <w:object w:dxaOrig="720" w:dyaOrig="400" w14:anchorId="793A153C">
+          <v:shape id="_x0000_i1091" type="#_x0000_t75" style="width:36pt;height:20pt" o:ole="">
+            <v:imagedata r:id="rId139" o:title=""/>
+          </v:shape>
+          <o:OLEObject Type="Embed" ProgID="Equation.DSMT4" ShapeID="_x0000_i1091" DrawAspect="Content" ObjectID="_1374171805" r:id="rId140"/>
+        </w:object>
       </w:r>
       <w:r>
         <w:t xml:space="preserve">. </w:t>
@@ -2815,11 +3527,12 @@
         <w:rPr>
           <w:position w:val="-14"/>
         </w:rPr>
-        <w:pict w14:anchorId="6FCA4F16">
-          <v:shape id="_x0000_i1091" type="#_x0000_t75" style="width:138pt;height:35pt">
-            <v:imagedata r:id="rId77" o:title=""/>
-          </v:shape>
-        </w:pict>
+        <w:object w:dxaOrig="2760" w:dyaOrig="700" w14:anchorId="444D9A94">
+          <v:shape id="_x0000_i1092" type="#_x0000_t75" style="width:138pt;height:35pt" o:ole="">
+            <v:imagedata r:id="rId141" o:title=""/>
+          </v:shape>
+          <o:OLEObject Type="Embed" ProgID="Equation.DSMT4" ShapeID="_x0000_i1092" DrawAspect="Content" ObjectID="_1374171806" r:id="rId142"/>
+        </w:object>
       </w:r>
     </w:p>
     <w:p>
@@ -2868,11 +3581,12 @@
         <w:rPr>
           <w:position w:val="-30"/>
         </w:rPr>
-        <w:pict w14:anchorId="3F48EEEF">
-          <v:shape id="_x0000_i1092" type="#_x0000_t75" style="width:175pt;height:36pt">
-            <v:imagedata r:id="rId78" o:title=""/>
-          </v:shape>
-        </w:pict>
+        <w:object w:dxaOrig="3500" w:dyaOrig="720" w14:anchorId="702FFC4D">
+          <v:shape id="_x0000_i1093" type="#_x0000_t75" style="width:175pt;height:36pt" o:ole="">
+            <v:imagedata r:id="rId143" o:title=""/>
+          </v:shape>
+          <o:OLEObject Type="Embed" ProgID="Equation.DSMT4" ShapeID="_x0000_i1093" DrawAspect="Content" ObjectID="_1374171807" r:id="rId144"/>
+        </w:object>
       </w:r>
     </w:p>
     <w:p>
@@ -2897,11 +3611,12 @@
         <w:rPr>
           <w:position w:val="-32"/>
         </w:rPr>
-        <w:pict w14:anchorId="6C032F0C">
-          <v:shape id="_x0000_i1093" type="#_x0000_t75" style="width:383pt;height:38pt">
-            <v:imagedata r:id="rId79" o:title=""/>
-          </v:shape>
-        </w:pict>
+        <w:object w:dxaOrig="7620" w:dyaOrig="760" w14:anchorId="7BEEFC52">
+          <v:shape id="_x0000_i1094" type="#_x0000_t75" style="width:383pt;height:38pt" o:ole="">
+            <v:imagedata r:id="rId145" o:title=""/>
+          </v:shape>
+          <o:OLEObject Type="Embed" ProgID="Equation.DSMT4" ShapeID="_x0000_i1094" DrawAspect="Content" ObjectID="_1374171808" r:id="rId146"/>
+        </w:object>
       </w:r>
     </w:p>
     <w:p>
@@ -2942,11 +3657,12 @@
         <w:rPr>
           <w:position w:val="-10"/>
         </w:rPr>
-        <w:pict w14:anchorId="5130D299">
-          <v:shape id="_x0000_i1094" type="#_x0000_t75" style="width:101pt;height:19pt">
-            <v:imagedata r:id="rId80" o:title=""/>
-          </v:shape>
-        </w:pict>
+        <w:object w:dxaOrig="2020" w:dyaOrig="360" w14:anchorId="1A52DACA">
+          <v:shape id="_x0000_i1095" type="#_x0000_t75" style="width:101pt;height:19pt" o:ole="">
+            <v:imagedata r:id="rId147" o:title=""/>
+          </v:shape>
+          <o:OLEObject Type="Embed" ProgID="Equation.DSMT4" ShapeID="_x0000_i1095" DrawAspect="Content" ObjectID="_1374171809" r:id="rId148"/>
+        </w:object>
       </w:r>
       <w:r>
         <w:t xml:space="preserve"> in the condition of </w:t>
@@ -2955,11 +3671,12 @@
         <w:rPr>
           <w:position w:val="-4"/>
         </w:rPr>
-        <w:pict w14:anchorId="590C1F82">
-          <v:shape id="_x0000_i1095" type="#_x0000_t75" style="width:42pt;height:15pt">
-            <v:imagedata r:id="rId81" o:title=""/>
-          </v:shape>
-        </w:pict>
+        <w:object w:dxaOrig="840" w:dyaOrig="300" w14:anchorId="77A03ABE">
+          <v:shape id="_x0000_i1096" type="#_x0000_t75" style="width:42pt;height:15pt" o:ole="">
+            <v:imagedata r:id="rId149" o:title=""/>
+          </v:shape>
+          <o:OLEObject Type="Embed" ProgID="Equation.DSMT4" ShapeID="_x0000_i1096" DrawAspect="Content" ObjectID="_1374171810" r:id="rId150"/>
+        </w:object>
       </w:r>
       <w:r>
         <w:t xml:space="preserve">when </w:t>
@@ -2968,14 +3685,20 @@
         <w:rPr>
           <w:position w:val="-6"/>
         </w:rPr>
-        <w:pict w14:anchorId="41219598">
-          <v:shape id="_x0000_i1096" type="#_x0000_t75" style="width:38pt;height:13pt">
-            <v:imagedata r:id="rId82" o:title=""/>
-          </v:shape>
-        </w:pict>
-      </w:r>
-      <w:r>
-        <w:t xml:space="preserve"> . Then, </w:t>
+        <w:object w:dxaOrig="760" w:dyaOrig="260" w14:anchorId="58FA702D">
+          <v:shape id="_x0000_i1097" type="#_x0000_t75" style="width:38pt;height:13pt" o:ole="">
+            <v:imagedata r:id="rId151" o:title=""/>
+          </v:shape>
+          <o:OLEObject Type="Embed" ProgID="Equation.DSMT4" ShapeID="_x0000_i1097" DrawAspect="Content" ObjectID="_1374171811" r:id="rId152"/>
+        </w:object>
+      </w:r>
+      <w:proofErr w:type="gramStart"/>
+      <w:r>
+        <w:t xml:space="preserve"> .</w:t>
+      </w:r>
+      <w:proofErr w:type="gramEnd"/>
+      <w:r>
+        <w:t xml:space="preserve"> Then, </w:t>
       </w:r>
     </w:p>
     <w:p>
@@ -2986,11 +3709,12 @@
         <w:rPr>
           <w:position w:val="-78"/>
         </w:rPr>
-        <w:pict w14:anchorId="4074BA1E">
-          <v:shape id="_x0000_i1097" type="#_x0000_t75" style="width:310pt;height:90pt">
-            <v:imagedata r:id="rId83" o:title=""/>
-          </v:shape>
-        </w:pict>
+        <w:object w:dxaOrig="6160" w:dyaOrig="1780" w14:anchorId="1AAE5095">
+          <v:shape id="_x0000_i1098" type="#_x0000_t75" style="width:310pt;height:90pt" o:ole="">
+            <v:imagedata r:id="rId153" o:title=""/>
+          </v:shape>
+          <o:OLEObject Type="Embed" ProgID="Equation.DSMT4" ShapeID="_x0000_i1098" DrawAspect="Content" ObjectID="_1374171812" r:id="rId154"/>
+        </w:object>
       </w:r>
     </w:p>
     <w:p>
@@ -3061,11 +3785,12 @@
               <w:rPr>
                 <w:position w:val="-102"/>
               </w:rPr>
-              <w:pict w14:anchorId="5914D8D4">
-                <v:shape id="_x0000_i1098" type="#_x0000_t75" style="width:322pt;height:104pt">
-                  <v:imagedata r:id="rId84" o:title=""/>
+              <w:object w:dxaOrig="6399" w:dyaOrig="2060" w14:anchorId="2C561CA0">
+                <v:shape id="_x0000_i1099" type="#_x0000_t75" style="width:322pt;height:104pt" o:ole="">
+                  <v:imagedata r:id="rId155" o:title=""/>
                 </v:shape>
-              </w:pict>
+                <o:OLEObject Type="Embed" ProgID="Equation.DSMT4" ShapeID="_x0000_i1099" DrawAspect="Content" ObjectID="_1374171813" r:id="rId156"/>
+              </w:object>
             </w:r>
           </w:p>
         </w:tc>
@@ -3149,11 +3874,12 @@
         <w:rPr>
           <w:position w:val="-14"/>
         </w:rPr>
-        <w:pict w14:anchorId="0FCF253F">
-          <v:shape id="_x0000_i1099" type="#_x0000_t75" style="width:36pt;height:20pt">
-            <v:imagedata r:id="rId85" o:title=""/>
-          </v:shape>
-        </w:pict>
+        <w:object w:dxaOrig="720" w:dyaOrig="400" w14:anchorId="7E94FE50">
+          <v:shape id="_x0000_i1100" type="#_x0000_t75" style="width:36pt;height:20pt" o:ole="">
+            <v:imagedata r:id="rId157" o:title=""/>
+          </v:shape>
+          <o:OLEObject Type="Embed" ProgID="Equation.DSMT4" ShapeID="_x0000_i1100" DrawAspect="Content" ObjectID="_1374171814" r:id="rId158"/>
+        </w:object>
       </w:r>
       <w:r>
         <w:t xml:space="preserve">, </w:t>
@@ -3162,11 +3888,12 @@
         <w:rPr>
           <w:position w:val="-24"/>
         </w:rPr>
-        <w:pict w14:anchorId="18D48867">
-          <v:shape id="_x0000_i1100" type="#_x0000_t75" style="width:81pt;height:31pt">
-            <v:imagedata r:id="rId86" o:title=""/>
-          </v:shape>
-        </w:pict>
+        <w:object w:dxaOrig="1620" w:dyaOrig="620" w14:anchorId="34ED3B40">
+          <v:shape id="_x0000_i1101" type="#_x0000_t75" style="width:81pt;height:31pt" o:ole="">
+            <v:imagedata r:id="rId159" o:title=""/>
+          </v:shape>
+          <o:OLEObject Type="Embed" ProgID="Equation.DSMT4" ShapeID="_x0000_i1101" DrawAspect="Content" ObjectID="_1374171815" r:id="rId160"/>
+        </w:object>
       </w:r>
       <w:r>
         <w:t xml:space="preserve"> and </w:t>
@@ -3175,11 +3902,12 @@
         <w:rPr>
           <w:position w:val="-18"/>
         </w:rPr>
-        <w:pict w14:anchorId="2C8198D5">
-          <v:shape id="_x0000_i1101" type="#_x0000_t75" style="width:59pt;height:22pt">
-            <v:imagedata r:id="rId87" o:title=""/>
-          </v:shape>
-        </w:pict>
+        <w:object w:dxaOrig="1180" w:dyaOrig="440" w14:anchorId="0C06C737">
+          <v:shape id="_x0000_i1102" type="#_x0000_t75" style="width:59pt;height:22pt" o:ole="">
+            <v:imagedata r:id="rId161" o:title=""/>
+          </v:shape>
+          <o:OLEObject Type="Embed" ProgID="Equation.DSMT4" ShapeID="_x0000_i1102" DrawAspect="Content" ObjectID="_1374171816" r:id="rId162"/>
+        </w:object>
       </w:r>
       <w:r>
         <w:t xml:space="preserve">; </w:t>
@@ -3199,11 +3927,12 @@
         <w:rPr>
           <w:position w:val="-14"/>
         </w:rPr>
-        <w:pict w14:anchorId="02D0ECD0">
-          <v:shape id="_x0000_i1102" type="#_x0000_t75" style="width:36pt;height:20pt">
-            <v:imagedata r:id="rId88" o:title=""/>
-          </v:shape>
-        </w:pict>
+        <w:object w:dxaOrig="720" w:dyaOrig="400" w14:anchorId="7B154EF6">
+          <v:shape id="_x0000_i1103" type="#_x0000_t75" style="width:36pt;height:20pt" o:ole="">
+            <v:imagedata r:id="rId163" o:title=""/>
+          </v:shape>
+          <o:OLEObject Type="Embed" ProgID="Equation.DSMT4" ShapeID="_x0000_i1103" DrawAspect="Content" ObjectID="_1374171817" r:id="rId164"/>
+        </w:object>
       </w:r>
       <w:r>
         <w:t xml:space="preserve">, </w:t>
@@ -3212,11 +3941,12 @@
         <w:rPr>
           <w:position w:val="-24"/>
         </w:rPr>
-        <w:pict w14:anchorId="24199B57">
-          <v:shape id="_x0000_i1103" type="#_x0000_t75" style="width:82pt;height:31pt">
-            <v:imagedata r:id="rId89" o:title=""/>
-          </v:shape>
-        </w:pict>
+        <w:object w:dxaOrig="1640" w:dyaOrig="620" w14:anchorId="7B83263B">
+          <v:shape id="_x0000_i1104" type="#_x0000_t75" style="width:82pt;height:31pt" o:ole="">
+            <v:imagedata r:id="rId165" o:title=""/>
+          </v:shape>
+          <o:OLEObject Type="Embed" ProgID="Equation.DSMT4" ShapeID="_x0000_i1104" DrawAspect="Content" ObjectID="_1374171818" r:id="rId166"/>
+        </w:object>
       </w:r>
       <w:r>
         <w:t xml:space="preserve"> and </w:t>
@@ -3225,11 +3955,12 @@
         <w:rPr>
           <w:position w:val="-18"/>
         </w:rPr>
-        <w:pict w14:anchorId="05691FCB">
-          <v:shape id="_x0000_i1104" type="#_x0000_t75" style="width:58pt;height:22pt">
-            <v:imagedata r:id="rId90" o:title=""/>
-          </v:shape>
-        </w:pict>
+        <w:object w:dxaOrig="1160" w:dyaOrig="440" w14:anchorId="715E90CE">
+          <v:shape id="_x0000_i1105" type="#_x0000_t75" style="width:58pt;height:22pt" o:ole="">
+            <v:imagedata r:id="rId167" o:title=""/>
+          </v:shape>
+          <o:OLEObject Type="Embed" ProgID="Equation.DSMT4" ShapeID="_x0000_i1105" DrawAspect="Content" ObjectID="_1374171819" r:id="rId168"/>
+        </w:object>
       </w:r>
       <w:r>
         <w:t xml:space="preserve">. (End of proof) </w:t>
@@ -3294,11 +4025,12 @@
         <w:rPr>
           <w:position w:val="-12"/>
         </w:rPr>
-        <w:pict w14:anchorId="2CF5684B">
-          <v:shape id="_x0000_i1105" type="#_x0000_t75" style="width:83pt;height:19pt">
-            <v:imagedata r:id="rId91" o:title=""/>
-          </v:shape>
-        </w:pict>
+        <w:object w:dxaOrig="1660" w:dyaOrig="380" w14:anchorId="53E613EA">
+          <v:shape id="_x0000_i1106" type="#_x0000_t75" style="width:83pt;height:19pt" o:ole="">
+            <v:imagedata r:id="rId169" o:title=""/>
+          </v:shape>
+          <o:OLEObject Type="Embed" ProgID="Equation.DSMT4" ShapeID="_x0000_i1106" DrawAspect="Content" ObjectID="_1374171820" r:id="rId170"/>
+        </w:object>
       </w:r>
       <w:r>
         <w:t>. Using one binary sensor (sensors can move) to detect the single static target, the posterior probability given by the Bayesian estimator will concentrate on the true location of the target, i.e.</w:t>
@@ -3315,23 +4047,30 @@
         <w:rPr>
           <w:position w:val="-48"/>
         </w:rPr>
-        <w:pict w14:anchorId="5DAECBE7">
-          <v:shape id="_x0000_i1106" type="#_x0000_t75" style="width:207pt;height:54pt">
-            <v:imagedata r:id="rId92" o:title=""/>
-          </v:shape>
-        </w:pict>
-      </w:r>
-    </w:p>
-    <w:p>
-      <w:r>
-        <w:t xml:space="preserve">where </w:t>
-      </w:r>
-      <w:r>
-        <w:pict w14:anchorId="15D141C6">
-          <v:shape id="_x0000_i1107" type="#_x0000_t75" style="width:19pt;height:19pt">
-            <v:imagedata r:id="rId93" o:title=""/>
-          </v:shape>
-        </w:pict>
+        <w:object w:dxaOrig="4140" w:dyaOrig="1080" w14:anchorId="3C96D332">
+          <v:shape id="_x0000_i1107" type="#_x0000_t75" style="width:207pt;height:54pt" o:ole="">
+            <v:imagedata r:id="rId171" o:title=""/>
+          </v:shape>
+          <o:OLEObject Type="Embed" ProgID="Equation.DSMT4" ShapeID="_x0000_i1107" DrawAspect="Content" ObjectID="_1374171821" r:id="rId172"/>
+        </w:object>
+      </w:r>
+    </w:p>
+    <w:p>
+      <w:proofErr w:type="gramStart"/>
+      <w:r>
+        <w:t>where</w:t>
+      </w:r>
+      <w:proofErr w:type="gramEnd"/>
+      <w:r>
+        <w:t xml:space="preserve"> </w:t>
+      </w:r>
+      <w:r>
+        <w:object w:dxaOrig="320" w:dyaOrig="320" w14:anchorId="0131012E">
+          <v:shape id="_x0000_i1108" type="#_x0000_t75" style="width:19pt;height:19pt" o:ole="">
+            <v:imagedata r:id="rId173" o:title=""/>
+          </v:shape>
+          <o:OLEObject Type="Embed" ProgID="Equation.DSMT4" ShapeID="_x0000_i1108" DrawAspect="Content" ObjectID="_1374171822" r:id="rId174"/>
+        </w:object>
       </w:r>
       <w:r>
         <w:t xml:space="preserve"> denotes the true location of the target.</w:t>
@@ -3360,7 +4099,15 @@
         <w:t>K</w:t>
       </w:r>
       <w:r>
-        <w:t>-th step</w:t>
+        <w:t>-</w:t>
+      </w:r>
+      <w:proofErr w:type="spellStart"/>
+      <w:r>
+        <w:t>th</w:t>
+      </w:r>
+      <w:proofErr w:type="spellEnd"/>
+      <w:r>
+        <w:t xml:space="preserve"> step</w:t>
       </w:r>
     </w:p>
     <w:tbl>
@@ -3396,11 +4143,12 @@
               <w:rPr>
                 <w:position w:val="-66"/>
               </w:rPr>
-              <w:pict w14:anchorId="17D50F24">
-                <v:shape id="_x0000_i1108" type="#_x0000_t75" style="width:344pt;height:1in">
-                  <v:imagedata r:id="rId94" o:title=""/>
+              <w:object w:dxaOrig="6840" w:dyaOrig="1440" w14:anchorId="5006F749">
+                <v:shape id="_x0000_i1109" type="#_x0000_t75" style="width:344pt;height:1in" o:ole="">
+                  <v:imagedata r:id="rId175" o:title=""/>
                 </v:shape>
-              </w:pict>
+                <o:OLEObject Type="Embed" ProgID="Equation.DSMT4" ShapeID="_x0000_i1109" DrawAspect="Content" ObjectID="_1374171823" r:id="rId176"/>
+              </w:object>
             </w:r>
           </w:p>
         </w:tc>
@@ -3416,14 +4164,27 @@
             <w:r>
               <w:t>(</w:t>
             </w:r>
-            <w:fldSimple w:instr=" SEQ Equation \* ARABIC ">
-              <w:r>
-                <w:rPr>
-                  <w:noProof/>
-                </w:rPr>
-                <w:t>7</w:t>
-              </w:r>
-            </w:fldSimple>
+            <w:r>
+              <w:fldChar w:fldCharType="begin"/>
+            </w:r>
+            <w:r>
+              <w:instrText xml:space="preserve"> SEQ Equation \* ARABIC </w:instrText>
+            </w:r>
+            <w:r>
+              <w:fldChar w:fldCharType="separate"/>
+            </w:r>
+            <w:r>
+              <w:rPr>
+                <w:noProof/>
+              </w:rPr>
+              <w:t>7</w:t>
+            </w:r>
+            <w:r>
+              <w:rPr>
+                <w:noProof/>
+              </w:rPr>
+              <w:fldChar w:fldCharType="end"/>
+            </w:r>
             <w:r>
               <w:t>)</w:t>
             </w:r>
@@ -3432,22 +4193,29 @@
       </w:tr>
     </w:tbl>
     <w:p>
-      <w:r>
-        <w:t xml:space="preserve">where </w:t>
+      <w:proofErr w:type="gramStart"/>
+      <w:r>
+        <w:t>where</w:t>
+      </w:r>
+      <w:proofErr w:type="gramEnd"/>
+      <w:r>
+        <w:t xml:space="preserve"> </w:t>
       </w:r>
       <w:r>
         <w:rPr>
           <w:position w:val="-10"/>
         </w:rPr>
-        <w:pict w14:anchorId="63B2931F">
-          <v:shape id="_x0000_i1109" type="#_x0000_t75" style="width:35pt;height:19pt">
-            <v:imagedata r:id="rId95" o:title=""/>
-          </v:shape>
-        </w:pict>
+        <w:object w:dxaOrig="700" w:dyaOrig="360" w14:anchorId="3649807E">
+          <v:shape id="_x0000_i1110" type="#_x0000_t75" style="width:35pt;height:19pt" o:ole="">
+            <v:imagedata r:id="rId177" o:title=""/>
+          </v:shape>
+          <o:OLEObject Type="Embed" ProgID="Equation.DSMT4" ShapeID="_x0000_i1110" DrawAspect="Content" ObjectID="_1374171824" r:id="rId178"/>
+        </w:object>
       </w:r>
       <w:r>
         <w:t xml:space="preserve"> is initial guess of </w:t>
       </w:r>
+      <w:proofErr w:type="spellStart"/>
       <w:r>
         <w:rPr>
           <w:i/>
@@ -3455,7 +4223,11 @@
         <w:t>i</w:t>
       </w:r>
       <w:r>
-        <w:t>-th local PDF.</w:t>
+        <w:t>-th</w:t>
+      </w:r>
+      <w:proofErr w:type="spellEnd"/>
+      <w:r>
+        <w:t xml:space="preserve"> local PDF.</w:t>
       </w:r>
       <w:r>
         <w:t xml:space="preserve"> </w:t>
@@ -3497,11 +4269,12 @@
               <w:rPr>
                 <w:position w:val="-66"/>
               </w:rPr>
-              <w:pict w14:anchorId="54C2EB32">
-                <v:shape id="_x0000_i1110" type="#_x0000_t75" style="width:329pt;height:1in">
-                  <v:imagedata r:id="rId96" o:title=""/>
+              <w:object w:dxaOrig="6540" w:dyaOrig="1440" w14:anchorId="3CD31FF7">
+                <v:shape id="_x0000_i1111" type="#_x0000_t75" style="width:329pt;height:1in" o:ole="">
+                  <v:imagedata r:id="rId179" o:title=""/>
                 </v:shape>
-              </w:pict>
+                <o:OLEObject Type="Embed" ProgID="Equation.DSMT4" ShapeID="_x0000_i1111" DrawAspect="Content" ObjectID="_1374171825" r:id="rId180"/>
+              </w:object>
             </w:r>
           </w:p>
         </w:tc>
@@ -3580,11 +4353,12 @@
         <w:rPr>
           <w:position w:val="-18"/>
         </w:rPr>
-        <w:pict w14:anchorId="54C5BC52">
-          <v:shape id="_x0000_i1111" type="#_x0000_t75" style="width:73pt;height:22pt">
-            <v:imagedata r:id="rId97" o:title=""/>
-          </v:shape>
-        </w:pict>
+        <w:object w:dxaOrig="1460" w:dyaOrig="440" w14:anchorId="0A7E176F">
+          <v:shape id="_x0000_i1112" type="#_x0000_t75" style="width:73pt;height:22pt" o:ole="">
+            <v:imagedata r:id="rId181" o:title=""/>
+          </v:shape>
+          <o:OLEObject Type="Embed" ProgID="Equation.DSMT4" ShapeID="_x0000_i1112" DrawAspect="Content" ObjectID="_1374171826" r:id="rId182"/>
+        </w:object>
       </w:r>
     </w:p>
     <w:p>
@@ -3595,11 +4369,12 @@
         <w:rPr>
           <w:position w:val="-10"/>
         </w:rPr>
-        <w:pict w14:anchorId="40D689DA">
-          <v:shape id="_x0000_i1112" type="#_x0000_t75" style="width:32pt;height:19pt">
-            <v:imagedata r:id="rId98" o:title=""/>
-          </v:shape>
-        </w:pict>
+        <w:object w:dxaOrig="639" w:dyaOrig="360" w14:anchorId="2255A27E">
+          <v:shape id="_x0000_i1113" type="#_x0000_t75" style="width:32pt;height:19pt" o:ole="">
+            <v:imagedata r:id="rId183" o:title=""/>
+          </v:shape>
+          <o:OLEObject Type="Embed" ProgID="Equation.DSMT4" ShapeID="_x0000_i1113" DrawAspect="Content" ObjectID="_1374171827" r:id="rId184"/>
+        </w:object>
       </w:r>
       <w:r>
         <w:t xml:space="preserve"> has zero-limit. Therefore, the proof of Eq. </w:t>
@@ -3667,9 +4442,9 @@
         <w:rPr>
           <w:position w:val="-14"/>
         </w:rPr>
-        <w:pict w14:anchorId="017357E6">
-          <v:shape id="_x0000_i1113" type="#_x0000_t75" style="width:51pt;height:21pt">
-            <v:imagedata r:id="rId99" o:title=""/>
+        <w:pict w14:anchorId="4A4772D8">
+          <v:shape id="_x0000_i1114" type="#_x0000_t75" style="width:51pt;height:21pt">
+            <v:imagedata r:id="rId185" o:title=""/>
           </v:shape>
         </w:pict>
       </w:r>
@@ -3695,143 +4470,157 @@
         <w:rPr>
           <w:position w:val="-14"/>
         </w:rPr>
-        <w:pict w14:anchorId="40FFD504">
-          <v:shape id="_x0000_i1114" type="#_x0000_t75" style="width:89pt;height:21pt">
-            <v:imagedata r:id="rId100" o:title=""/>
+        <w:object w:dxaOrig="1780" w:dyaOrig="420" w14:anchorId="320DB5B7">
+          <v:shape id="_x0000_i1115" type="#_x0000_t75" style="width:89pt;height:21pt" o:ole="">
+            <v:imagedata r:id="rId186" o:title=""/>
+          </v:shape>
+          <o:OLEObject Type="Embed" ProgID="Equation.DSMT4" ShapeID="_x0000_i1115" DrawAspect="Content" ObjectID="_1374171828" r:id="rId187"/>
+        </w:object>
+      </w:r>
+      <w:r>
+        <w:t xml:space="preserve">.  </w:t>
+      </w:r>
+    </w:p>
+    <w:p>
+      <w:r>
+        <w:t>Following the Bayesian estimation framework:</w:t>
+      </w:r>
+    </w:p>
+    <w:p>
+      <w:r>
+        <w:rPr>
+          <w:position w:val="-62"/>
+        </w:rPr>
+        <w:object w:dxaOrig="10060" w:dyaOrig="1360" w14:anchorId="530100E0">
+          <v:shape id="_x0000_i1116" type="#_x0000_t75" style="width:465pt;height:63pt" o:ole="">
+            <v:imagedata r:id="rId188" o:title=""/>
+          </v:shape>
+          <o:OLEObject Type="Embed" ProgID="Equation.DSMT4" ShapeID="_x0000_i1116" DrawAspect="Content" ObjectID="_1374171829" r:id="rId189"/>
+        </w:object>
+      </w:r>
+    </w:p>
+    <w:p>
+      <w:r>
+        <w:t>Different</w:t>
+      </w:r>
+      <w:r>
+        <w:t xml:space="preserve"> from the DBF for the static target that utilizes the </w:t>
+      </w:r>
+      <w:r>
+        <w:t>target PDF from previous time for updating, DBF for the moving target requires</w:t>
+      </w:r>
+      <w:r>
+        <w:t xml:space="preserve"> the ‘time-aligned’ target PDF</w:t>
+      </w:r>
+      <w:r>
+        <w:t xml:space="preserve"> </w:t>
+      </w:r>
+      <w:r>
+        <w:object w:dxaOrig="2400" w:dyaOrig="420" w14:anchorId="688B7195">
+          <v:shape id="_x0000_i1117" type="#_x0000_t75" style="width:103pt;height:17pt" o:ole="">
+            <v:imagedata r:id="rId190" o:title=""/>
+          </v:shape>
+          <o:OLEObject Type="Embed" ProgID="Equation.DSMT4" ShapeID="_x0000_i1117" DrawAspect="Content" ObjectID="_1374171830" r:id="rId191"/>
+        </w:object>
+      </w:r>
+      <w:r>
+        <w:t xml:space="preserve"> and </w:t>
+      </w:r>
+      <w:r>
+        <w:t xml:space="preserve">all available measurement after time k-2. Define the set </w:t>
+      </w:r>
+      <w:r>
+        <w:rPr>
+          <w:position w:val="-6"/>
+        </w:rPr>
+        <w:pict w14:anchorId="489143A9">
+          <v:shape id="_x0000_i1118" type="#_x0000_t75" style="width:15pt;height:22pt">
+            <v:imagedata r:id="rId192" o:title=""/>
           </v:shape>
         </w:pict>
       </w:r>
       <w:r>
-        <w:t xml:space="preserve">.  </w:t>
-      </w:r>
-    </w:p>
-    <w:p>
-      <w:r>
-        <w:t>Following the Bayesian estimation framework:</w:t>
-      </w:r>
-    </w:p>
-    <w:p>
-      <w:r>
-        <w:rPr>
-          <w:position w:val="-62"/>
-        </w:rPr>
-        <w:pict w14:anchorId="319BD8B7">
-          <v:shape id="_x0000_i1115" type="#_x0000_t75" style="width:465pt;height:63pt">
-            <v:imagedata r:id="rId101" o:title=""/>
+        <w:t xml:space="preserve">, called the </w:t>
+      </w:r>
+      <w:r>
+        <w:rPr>
+          <w:i/>
+        </w:rPr>
+        <w:t>local measurement history</w:t>
+      </w:r>
+      <w:r>
+        <w:rPr>
+          <w:i/>
+        </w:rPr>
+        <w:t>,</w:t>
+      </w:r>
+      <w:r>
+        <w:t xml:space="preserve"> as the set that contains the previous measurement (not belong to </w:t>
+      </w:r>
+      <w:r>
+        <w:rPr>
+          <w:position w:val="-14"/>
+        </w:rPr>
+        <w:object w:dxaOrig="280" w:dyaOrig="420" w14:anchorId="07DD7EC4">
+          <v:shape id="_x0000_i1119" type="#_x0000_t75" style="width:15pt;height:21pt" o:ole="">
+            <v:imagedata r:id="rId193" o:title=""/>
+          </v:shape>
+          <o:OLEObject Type="Embed" ProgID="Equation.DSMT4" ShapeID="_x0000_i1119" DrawAspect="Content" ObjectID="_1374171831" r:id="rId194"/>
+        </w:object>
+      </w:r>
+      <w:r>
+        <w:t xml:space="preserve">) necessary for updating the target PDF. </w:t>
+      </w:r>
+      <w:proofErr w:type="gramStart"/>
+      <w:r>
+        <w:t xml:space="preserve">In this three-robot example, </w:t>
+      </w:r>
+      <w:r>
+        <w:rPr>
+          <w:position w:val="-14"/>
+        </w:rPr>
+        <w:object w:dxaOrig="1920" w:dyaOrig="540" w14:anchorId="5754ECE9">
+          <v:shape id="_x0000_i1120" type="#_x0000_t75" style="width:96pt;height:27pt" o:ole="">
+            <v:imagedata r:id="rId195" o:title=""/>
+          </v:shape>
+          <o:OLEObject Type="Embed" ProgID="Equation.DSMT4" ShapeID="_x0000_i1120" DrawAspect="Content" ObjectID="_1374171832" r:id="rId196"/>
+        </w:object>
+      </w:r>
+      <w:r>
+        <w:t>.</w:t>
+      </w:r>
+      <w:proofErr w:type="gramEnd"/>
+      <w:r>
+        <w:t xml:space="preserve"> The robot needs to update </w:t>
+      </w:r>
+      <w:r>
+        <w:object w:dxaOrig="2400" w:dyaOrig="420" w14:anchorId="701179F6">
+          <v:shape id="_x0000_i1121" type="#_x0000_t75" style="width:103pt;height:17pt" o:ole="">
+            <v:imagedata r:id="rId197" o:title=""/>
+          </v:shape>
+          <o:OLEObject Type="Embed" ProgID="Equation.DSMT4" ShapeID="_x0000_i1121" DrawAspect="Content" ObjectID="_1374171833" r:id="rId198"/>
+        </w:object>
+      </w:r>
+      <w:r>
+        <w:t xml:space="preserve"> </w:t>
+      </w:r>
+      <w:r>
+        <w:t xml:space="preserve">and </w:t>
+      </w:r>
+      <w:r>
+        <w:rPr>
+          <w:position w:val="-6"/>
+        </w:rPr>
+        <w:pict w14:anchorId="6980D1F8">
+          <v:shape id="_x0000_i1122" type="#_x0000_t75" style="width:15pt;height:22pt">
+            <v:imagedata r:id="rId199" o:title=""/>
           </v:shape>
         </w:pict>
       </w:r>
-    </w:p>
-    <w:p>
-      <w:r>
-        <w:t>Different</w:t>
-      </w:r>
-      <w:r>
-        <w:t xml:space="preserve"> from the DBF for the static target that utilizes the </w:t>
-      </w:r>
-      <w:r>
-        <w:t>target PDF from previous time for updating, DBF for the moving target requires</w:t>
-      </w:r>
-      <w:r>
-        <w:t xml:space="preserve"> the ‘time-aligned’ target PDF</w:t>
-      </w:r>
       <w:r>
         <w:t xml:space="preserve"> </w:t>
       </w:r>
       <w:r>
-        <w:pict w14:anchorId="42D5B6C0">
-          <v:shape id="_x0000_i1116" type="#_x0000_t75" style="width:103pt;height:17pt">
-            <v:imagedata r:id="rId102" o:title=""/>
-          </v:shape>
-        </w:pict>
-      </w:r>
-      <w:r>
-        <w:t xml:space="preserve"> and </w:t>
-      </w:r>
-      <w:r>
-        <w:t xml:space="preserve">all available measurement after time k-2. Define the set </w:t>
-      </w:r>
-      <w:r>
-        <w:rPr>
-          <w:position w:val="-6"/>
-        </w:rPr>
-        <w:pict w14:anchorId="1BD0CE86">
-          <v:shape id="_x0000_i1117" type="#_x0000_t75" style="width:15pt;height:22pt">
-            <v:imagedata r:id="rId103" o:title=""/>
-          </v:shape>
-        </w:pict>
-      </w:r>
-      <w:r>
-        <w:t xml:space="preserve">, called the </w:t>
-      </w:r>
-      <w:r>
-        <w:rPr>
-          <w:i/>
-        </w:rPr>
-        <w:t>local measurement history</w:t>
-      </w:r>
-      <w:r>
-        <w:rPr>
-          <w:i/>
-        </w:rPr>
-        <w:t>,</w:t>
-      </w:r>
-      <w:r>
-        <w:t xml:space="preserve"> as the set that contains the previous measurement (not belong to </w:t>
-      </w:r>
-      <w:r>
-        <w:rPr>
-          <w:position w:val="-14"/>
-        </w:rPr>
-        <w:pict w14:anchorId="348FBE4D">
-          <v:shape id="_x0000_i1118" type="#_x0000_t75" style="width:15pt;height:21pt">
-            <v:imagedata r:id="rId104" o:title=""/>
-          </v:shape>
-        </w:pict>
-      </w:r>
-      <w:r>
-        <w:t xml:space="preserve">) necessary for updating the target PDF. In this three-robot example, </w:t>
-      </w:r>
-      <w:r>
-        <w:rPr>
-          <w:position w:val="-14"/>
-        </w:rPr>
-        <w:pict w14:anchorId="09845EBA">
-          <v:shape id="_x0000_i1119" type="#_x0000_t75" style="width:96pt;height:27pt">
-            <v:imagedata r:id="rId105" o:title=""/>
-          </v:shape>
-        </w:pict>
-      </w:r>
-      <w:r>
-        <w:t xml:space="preserve">. The robot needs to update </w:t>
-      </w:r>
-      <w:r>
-        <w:pict w14:anchorId="3632B560">
-          <v:shape id="_x0000_i1120" type="#_x0000_t75" style="width:103pt;height:17pt">
-            <v:imagedata r:id="rId106" o:title=""/>
-          </v:shape>
-        </w:pict>
-      </w:r>
-      <w:r>
-        <w:t xml:space="preserve"> </w:t>
-      </w:r>
-      <w:r>
-        <w:t xml:space="preserve">and </w:t>
-      </w:r>
-      <w:r>
-        <w:rPr>
-          <w:position w:val="-6"/>
-        </w:rPr>
-        <w:pict w14:anchorId="5264F95E">
-          <v:shape id="_x0000_i1121" type="#_x0000_t75" style="width:15pt;height:22pt">
-            <v:imagedata r:id="rId107" o:title=""/>
-          </v:shape>
-        </w:pict>
-      </w:r>
-      <w:r>
-        <w:t xml:space="preserve"> </w:t>
-      </w:r>
-      <w:r>
         <w:t>over time and implement the formula. Algorithm 1 gives the general formula of DBF for a moving target.</w:t>
       </w:r>
       <w:r>
@@ -3841,11 +4630,12 @@
         <w:rPr>
           <w:position w:val="-18"/>
         </w:rPr>
-        <w:pict w14:anchorId="06BF6EA8">
-          <v:shape id="_x0000_i1122" type="#_x0000_t75" style="width:57pt;height:22pt">
-            <v:imagedata r:id="rId108" o:title=""/>
-          </v:shape>
-        </w:pict>
+        <w:object w:dxaOrig="1140" w:dyaOrig="460" w14:anchorId="0E03FDD3">
+          <v:shape id="_x0000_i1123" type="#_x0000_t75" style="width:57pt;height:22pt" o:ole="">
+            <v:imagedata r:id="rId200" o:title=""/>
+          </v:shape>
+          <o:OLEObject Type="Embed" ProgID="Equation.DSMT4" ShapeID="_x0000_i1123" DrawAspect="Content" ObjectID="_1374171834" r:id="rId201"/>
+        </w:object>
       </w:r>
       <w:r>
         <w:t xml:space="preserve"> and let </w:t>
@@ -3854,11 +4644,12 @@
         <w:rPr>
           <w:position w:val="-18"/>
         </w:rPr>
-        <w:pict w14:anchorId="7904DEE5">
-          <v:shape id="_x0000_i1123" type="#_x0000_t75" style="width:62pt;height:22pt">
-            <v:imagedata r:id="rId109" o:title=""/>
-          </v:shape>
-        </w:pict>
+        <w:object w:dxaOrig="1240" w:dyaOrig="460" w14:anchorId="4A2D3C40">
+          <v:shape id="_x0000_i1124" type="#_x0000_t75" style="width:62pt;height:22pt" o:ole="">
+            <v:imagedata r:id="rId202" o:title=""/>
+          </v:shape>
+          <o:OLEObject Type="Embed" ProgID="Equation.DSMT4" ShapeID="_x0000_i1124" DrawAspect="Content" ObjectID="_1374171835" r:id="rId203"/>
+        </w:object>
       </w:r>
       <w:r>
         <w:t>.</w:t>
@@ -3870,7 +4661,15 @@
         <w:t xml:space="preserve">For </w:t>
       </w:r>
       <w:r>
-        <w:t>the ith robot</w:t>
+        <w:t xml:space="preserve">the </w:t>
+      </w:r>
+      <w:proofErr w:type="spellStart"/>
+      <w:r>
+        <w:t>ith</w:t>
+      </w:r>
+      <w:proofErr w:type="spellEnd"/>
+      <w:r>
+        <w:t xml:space="preserve"> robot</w:t>
       </w:r>
     </w:p>
     <w:p>
@@ -3885,11 +4684,12 @@
         <w:t xml:space="preserve">Initialize </w:t>
       </w:r>
       <w:r>
-        <w:pict w14:anchorId="4AE7FC6A">
-          <v:shape id="_x0000_i1124" type="#_x0000_t75" style="width:89pt;height:21pt">
-            <v:imagedata r:id="rId110" o:title=""/>
-          </v:shape>
-        </w:pict>
+        <w:object w:dxaOrig="1780" w:dyaOrig="420" w14:anchorId="446D50B8">
+          <v:shape id="_x0000_i1125" type="#_x0000_t75" style="width:89pt;height:21pt" o:ole="">
+            <v:imagedata r:id="rId204" o:title=""/>
+          </v:shape>
+          <o:OLEObject Type="Embed" ProgID="Equation.DSMT4" ShapeID="_x0000_i1125" DrawAspect="Content" ObjectID="_1374171836" r:id="rId205"/>
+        </w:object>
       </w:r>
     </w:p>
     <w:p>
@@ -3928,11 +4728,12 @@
         <w:rPr>
           <w:position w:val="-26"/>
         </w:rPr>
-        <w:pict w14:anchorId="40CB46D9">
-          <v:shape id="_x0000_i1125" type="#_x0000_t75" style="width:88pt;height:27pt">
-            <v:imagedata r:id="rId111" o:title=""/>
-          </v:shape>
-        </w:pict>
+        <w:object w:dxaOrig="1760" w:dyaOrig="560" w14:anchorId="30BE8B25">
+          <v:shape id="_x0000_i1126" type="#_x0000_t75" style="width:88pt;height:27pt" o:ole="">
+            <v:imagedata r:id="rId206" o:title=""/>
+          </v:shape>
+          <o:OLEObject Type="Embed" ProgID="Equation.DSMT4" ShapeID="_x0000_i1126" DrawAspect="Content" ObjectID="_1374171837" r:id="rId207"/>
+        </w:object>
       </w:r>
       <w:r>
         <w:t xml:space="preserve"> from </w:t>
@@ -3941,11 +4742,12 @@
         <w:rPr>
           <w:position w:val="-26"/>
         </w:rPr>
-        <w:pict w14:anchorId="5169D297">
-          <v:shape id="_x0000_i1126" type="#_x0000_t75" style="width:92pt;height:27pt">
-            <v:imagedata r:id="rId112" o:title=""/>
-          </v:shape>
-        </w:pict>
+        <w:object w:dxaOrig="1860" w:dyaOrig="560" w14:anchorId="18ECDE4A">
+          <v:shape id="_x0000_i1127" type="#_x0000_t75" style="width:92pt;height:27pt" o:ole="">
+            <v:imagedata r:id="rId208" o:title=""/>
+          </v:shape>
+          <o:OLEObject Type="Embed" ProgID="Equation.DSMT4" ShapeID="_x0000_i1127" DrawAspect="Content" ObjectID="_1374171838" r:id="rId209"/>
+        </w:object>
       </w:r>
     </w:p>
     <w:p>
@@ -3957,11 +4759,12 @@
         <w:rPr>
           <w:position w:val="-26"/>
         </w:rPr>
-        <w:pict w14:anchorId="63C0C9F0">
-          <v:shape id="_x0000_i1127" type="#_x0000_t75" style="width:244pt;height:27pt">
-            <v:imagedata r:id="rId113" o:title=""/>
-          </v:shape>
-        </w:pict>
+        <w:object w:dxaOrig="4880" w:dyaOrig="560" w14:anchorId="52187A2C">
+          <v:shape id="_x0000_i1128" type="#_x0000_t75" style="width:244pt;height:27pt" o:ole="">
+            <v:imagedata r:id="rId210" o:title=""/>
+          </v:shape>
+          <o:OLEObject Type="Embed" ProgID="Equation.DSMT4" ShapeID="_x0000_i1128" DrawAspect="Content" ObjectID="_1374171839" r:id="rId211"/>
+        </w:object>
       </w:r>
     </w:p>
     <w:p>
@@ -3988,11 +4791,12 @@
         <w:rPr>
           <w:position w:val="-194"/>
         </w:rPr>
-        <w:pict w14:anchorId="760FE948">
-          <v:shape id="_x0000_i1128" type="#_x0000_t75" style="width:325pt;height:185pt">
-            <v:imagedata r:id="rId114" o:title=""/>
-          </v:shape>
-        </w:pict>
+        <w:object w:dxaOrig="7020" w:dyaOrig="3960" w14:anchorId="1013DA28">
+          <v:shape id="_x0000_i1129" type="#_x0000_t75" style="width:325pt;height:185pt" o:ole="">
+            <v:imagedata r:id="rId212" o:title=""/>
+          </v:shape>
+          <o:OLEObject Type="Embed" ProgID="Equation.DSMT4" ShapeID="_x0000_i1129" DrawAspect="Content" ObjectID="_1374171840" r:id="rId213"/>
+        </w:object>
       </w:r>
     </w:p>
     <w:p>
@@ -5481,6 +6285,95 @@
     </w:lvl>
   </w:abstractNum>
   <w:abstractNum w:abstractNumId="16">
+    <w:nsid w:val="5B05073E"/>
+    <w:multiLevelType w:val="hybridMultilevel"/>
+    <w:tmpl w:val="7D84B400"/>
+    <w:lvl w:ilvl="0" w:tplc="F09EA376">
+      <w:start w:val="1"/>
+      <w:numFmt w:val="decimal"/>
+      <w:lvlText w:val="(%1)"/>
+      <w:lvlJc w:val="left"/>
+      <w:pPr>
+        <w:ind w:left="720" w:hanging="360"/>
+      </w:pPr>
+      <w:rPr>
+        <w:rFonts w:hint="default"/>
+      </w:rPr>
+    </w:lvl>
+    <w:lvl w:ilvl="1" w:tplc="04090019" w:tentative="1">
+      <w:start w:val="1"/>
+      <w:numFmt w:val="lowerLetter"/>
+      <w:lvlText w:val="%2."/>
+      <w:lvlJc w:val="left"/>
+      <w:pPr>
+        <w:ind w:left="1440" w:hanging="360"/>
+      </w:pPr>
+    </w:lvl>
+    <w:lvl w:ilvl="2" w:tplc="0409001B" w:tentative="1">
+      <w:start w:val="1"/>
+      <w:numFmt w:val="lowerRoman"/>
+      <w:lvlText w:val="%3."/>
+      <w:lvlJc w:val="right"/>
+      <w:pPr>
+        <w:ind w:left="2160" w:hanging="180"/>
+      </w:pPr>
+    </w:lvl>
+    <w:lvl w:ilvl="3" w:tplc="0409000F" w:tentative="1">
+      <w:start w:val="1"/>
+      <w:numFmt w:val="decimal"/>
+      <w:lvlText w:val="%4."/>
+      <w:lvlJc w:val="left"/>
+      <w:pPr>
+        <w:ind w:left="2880" w:hanging="360"/>
+      </w:pPr>
+    </w:lvl>
+    <w:lvl w:ilvl="4" w:tplc="04090019" w:tentative="1">
+      <w:start w:val="1"/>
+      <w:numFmt w:val="lowerLetter"/>
+      <w:lvlText w:val="%5."/>
+      <w:lvlJc w:val="left"/>
+      <w:pPr>
+        <w:ind w:left="3600" w:hanging="360"/>
+      </w:pPr>
+    </w:lvl>
+    <w:lvl w:ilvl="5" w:tplc="0409001B" w:tentative="1">
+      <w:start w:val="1"/>
+      <w:numFmt w:val="lowerRoman"/>
+      <w:lvlText w:val="%6."/>
+      <w:lvlJc w:val="right"/>
+      <w:pPr>
+        <w:ind w:left="4320" w:hanging="180"/>
+      </w:pPr>
+    </w:lvl>
+    <w:lvl w:ilvl="6" w:tplc="0409000F" w:tentative="1">
+      <w:start w:val="1"/>
+      <w:numFmt w:val="decimal"/>
+      <w:lvlText w:val="%7."/>
+      <w:lvlJc w:val="left"/>
+      <w:pPr>
+        <w:ind w:left="5040" w:hanging="360"/>
+      </w:pPr>
+    </w:lvl>
+    <w:lvl w:ilvl="7" w:tplc="04090019" w:tentative="1">
+      <w:start w:val="1"/>
+      <w:numFmt w:val="lowerLetter"/>
+      <w:lvlText w:val="%8."/>
+      <w:lvlJc w:val="left"/>
+      <w:pPr>
+        <w:ind w:left="5760" w:hanging="360"/>
+      </w:pPr>
+    </w:lvl>
+    <w:lvl w:ilvl="8" w:tplc="0409001B" w:tentative="1">
+      <w:start w:val="1"/>
+      <w:numFmt w:val="lowerRoman"/>
+      <w:lvlText w:val="%9."/>
+      <w:lvlJc w:val="right"/>
+      <w:pPr>
+        <w:ind w:left="6480" w:hanging="180"/>
+      </w:pPr>
+    </w:lvl>
+  </w:abstractNum>
+  <w:abstractNum w:abstractNumId="17">
     <w:nsid w:val="5DC80A43"/>
     <w:multiLevelType w:val="hybridMultilevel"/>
     <w:tmpl w:val="C3D20AAA"/>
@@ -5593,7 +6486,7 @@
       </w:rPr>
     </w:lvl>
   </w:abstractNum>
-  <w:abstractNum w:abstractNumId="17">
+  <w:abstractNum w:abstractNumId="18">
     <w:nsid w:val="69856D62"/>
     <w:multiLevelType w:val="multilevel"/>
     <w:tmpl w:val="0409001F"/>
@@ -5679,7 +6572,7 @@
       </w:pPr>
     </w:lvl>
   </w:abstractNum>
-  <w:abstractNum w:abstractNumId="18">
+  <w:abstractNum w:abstractNumId="19">
     <w:nsid w:val="6BA26BE6"/>
     <w:multiLevelType w:val="hybridMultilevel"/>
     <w:tmpl w:val="684CB53C"/>
@@ -5765,7 +6658,7 @@
       </w:pPr>
     </w:lvl>
   </w:abstractNum>
-  <w:abstractNum w:abstractNumId="19">
+  <w:abstractNum w:abstractNumId="20">
     <w:nsid w:val="7B860A6A"/>
     <w:multiLevelType w:val="hybridMultilevel"/>
     <w:tmpl w:val="433CEB9E"/>
@@ -5933,13 +6826,13 @@
     <w:abstractNumId w:val="0"/>
   </w:num>
   <w:num w:numId="19">
-    <w:abstractNumId w:val="19"/>
+    <w:abstractNumId w:val="20"/>
   </w:num>
   <w:num w:numId="20">
-    <w:abstractNumId w:val="16"/>
+    <w:abstractNumId w:val="17"/>
   </w:num>
   <w:num w:numId="21">
-    <w:abstractNumId w:val="18"/>
+    <w:abstractNumId w:val="19"/>
   </w:num>
   <w:num w:numId="22">
     <w:abstractNumId w:val="12"/>
@@ -5948,7 +6841,7 @@
     <w:abstractNumId w:val="7"/>
   </w:num>
   <w:num w:numId="24">
-    <w:abstractNumId w:val="17"/>
+    <w:abstractNumId w:val="18"/>
   </w:num>
   <w:num w:numId="25">
     <w:abstractNumId w:val="9"/>
@@ -5964,6 +6857,9 @@
   </w:num>
   <w:num w:numId="29">
     <w:abstractNumId w:val="13"/>
+  </w:num>
+  <w:num w:numId="30">
+    <w:abstractNumId w:val="16"/>
   </w:num>
 </w:numbering>
 </file>
@@ -7565,11 +8461,190 @@
 </file>
 
 <file path=customXml/item1.xml><?xml version="1.0" encoding="utf-8"?>
-<b:Sources xmlns:b="http://schemas.openxmlformats.org/officeDocument/2006/bibliography" xmlns="http://schemas.openxmlformats.org/officeDocument/2006/bibliography" SelectedStyle="/APA.XSL" StyleName="APA"/>
+<b:Sources xmlns:b="http://schemas.openxmlformats.org/officeDocument/2006/bibliography" xmlns="http://schemas.openxmlformats.org/officeDocument/2006/bibliography" SelectedStyle="/APA.XSL" StyleName="APA">
+  <b:Source>
+    <b:Tag>Cha</b:Tag>
+    <b:SourceType>Book</b:SourceType>
+    <b:Guid>{9DD4766B-2BCB-9B49-9AF6-283588E40BC5}</b:Guid>
+    <b:Author>
+      <b:Author>
+        <b:NameList>
+          <b:Person>
+            <b:Last>Chamberland</b:Last>
+          </b:Person>
+        </b:NameList>
+      </b:Author>
+    </b:Author>
+    <b:Title>Wireless sensors in distributed detection applications.</b:Title>
+    <b:RefOrder>1</b:RefOrder>
+  </b:Source>
+  <b:Source>
+    <b:Tag>Bea</b:Tag>
+    <b:SourceType>Book</b:SourceType>
+    <b:Guid>{A29F23A4-4768-6B45-9481-03E5F4378F5A}</b:Guid>
+    <b:Author>
+      <b:Author>
+        <b:NameList>
+          <b:Person>
+            <b:Last>Beaudeau</b:Last>
+          </b:Person>
+        </b:NameList>
+      </b:Author>
+    </b:Author>
+    <b:Title>Target tracking with asynchronous measurements by a network of distributed mobile agents</b:Title>
+    <b:RefOrder>2</b:RefOrder>
+  </b:Source>
+  <b:Source>
+    <b:Tag>LZu</b:Tag>
+    <b:SourceType>Book</b:SourceType>
+    <b:Guid>{7B5BF46A-9BF6-ED41-8F0A-244BA24471E7}</b:Guid>
+    <b:Author>
+      <b:Author>
+        <b:NameList>
+          <b:Person>
+            <b:Last>L. Zuo</b:Last>
+          </b:Person>
+        </b:NameList>
+      </b:Author>
+    </b:Author>
+    <b:Title>Bandwidth-Efficient Target Tracking In Distributed Sensor Networks Using Particle Filters</b:Title>
+    <b:RefOrder>3</b:RefOrder>
+  </b:Source>
+  <b:Source>
+    <b:Tag>Tom</b:Tag>
+    <b:SourceType>Book</b:SourceType>
+    <b:Guid>{D2A4C33A-CCB3-DE43-925B-ABF5E1C34CC3}</b:Guid>
+    <b:Author>
+      <b:Author>
+        <b:NameList>
+          <b:Person>
+            <b:Last>Furukawa</b:Last>
+            <b:First>Tomonari</b:First>
+          </b:Person>
+        </b:NameList>
+      </b:Author>
+    </b:Author>
+    <b:Title>Recursive Bayesian Search-and-Tracking Using Coordinated UAVs for Lost Targets</b:Title>
+    <b:RefOrder>4</b:RefOrder>
+  </b:Source>
+  <b:Source>
+    <b:Tag>Hli</b:Tag>
+    <b:SourceType>Book</b:SourceType>
+    <b:Guid>{6D41BD25-889A-1D4D-84AE-81C0290B9047}</b:Guid>
+    <b:Author>
+      <b:Author>
+        <b:NameList>
+          <b:Person>
+            <b:Last>Hlinka</b:Last>
+          </b:Person>
+        </b:NameList>
+      </b:Author>
+    </b:Author>
+    <b:Title>Distributed particle filtering in agent networks: A survey, classification, and comparison</b:Title>
+    <b:RefOrder>5</b:RefOrder>
+  </b:Source>
+  <b:Source>
+    <b:Tag>Olf</b:Tag>
+    <b:SourceType>Book</b:SourceType>
+    <b:Guid>{2C95E793-AF10-C541-BEF2-5B9F08994334}</b:Guid>
+    <b:Author>
+      <b:Author>
+        <b:NameList>
+          <b:Person>
+            <b:Last>Olfat-Saber</b:Last>
+          </b:Person>
+        </b:NameList>
+      </b:Author>
+    </b:Author>
+    <b:Title>Consensus and Cooperation in Networked Multi-Agent Systems</b:Title>
+    <b:RefOrder>6</b:RefOrder>
+  </b:Source>
+  <b:Source>
+    <b:Tag>Olf1</b:Tag>
+    <b:SourceType>Book</b:SourceType>
+    <b:Guid>{D60C80F6-CA87-714E-9869-60713291855E}</b:Guid>
+    <b:Author>
+      <b:Author>
+        <b:NameList>
+          <b:Person>
+            <b:Last>Olfati-Saber</b:Last>
+          </b:Person>
+        </b:NameList>
+      </b:Author>
+    </b:Author>
+    <b:Title>Distributed Kalman Filter with Embedded Consensus Filters</b:Title>
+    <b:RefOrder>7</b:RefOrder>
+  </b:Source>
+  <b:Source>
+    <b:Tag>Jul</b:Tag>
+    <b:SourceType>Book</b:SourceType>
+    <b:Guid>{C7F9DFBB-09F0-F942-97DB-748C3D2C2504}</b:Guid>
+    <b:Author>
+      <b:Author>
+        <b:NameList>
+          <b:Person>
+            <b:Last>Julian</b:Last>
+          </b:Person>
+        </b:NameList>
+      </b:Author>
+    </b:Author>
+    <b:Title>Distributed robotic sensor networks: An information-theoretic approach</b:Title>
+    <b:RefOrder>8</b:RefOrder>
+  </b:Source>
+  <b:Source>
+    <b:Tag>Sap</b:Tag>
+    <b:SourceType>Book</b:SourceType>
+    <b:Guid>{D7B781B4-EBBD-4D48-9325-1BE7C7AFE36B}</b:Guid>
+    <b:Author>
+      <b:Author>
+        <b:NameList>
+          <b:Person>
+            <b:Last>Bandyopadhyay</b:Last>
+            <b:First>Saptarshi</b:First>
+          </b:Person>
+        </b:NameList>
+      </b:Author>
+    </b:Author>
+    <b:Title>Distributed Estimation using Bayesian Consensus Filtering</b:Title>
+    <b:RefOrder>9</b:RefOrder>
+  </b:Source>
+  <b:Source>
+    <b:Tag>Coa</b:Tag>
+    <b:SourceType>Book</b:SourceType>
+    <b:Guid>{899535CA-1D84-8F44-B392-734E3F33F9CD}</b:Guid>
+    <b:Author>
+      <b:Author>
+        <b:NameList>
+          <b:Person>
+            <b:Last>Coates</b:Last>
+          </b:Person>
+        </b:NameList>
+      </b:Author>
+    </b:Author>
+    <b:Title>Distributed Particle Filters for Sensor Networks</b:Title>
+    <b:RefOrder>10</b:RefOrder>
+  </b:Source>
+  <b:Source>
+    <b:Tag>Dju</b:Tag>
+    <b:SourceType>Book</b:SourceType>
+    <b:Guid>{D0B76C4A-5C8E-6C47-8C11-51F7F0C07550}</b:Guid>
+    <b:Author>
+      <b:Author>
+        <b:NameList>
+          <b:Person>
+            <b:Last>Djuric</b:Last>
+          </b:Person>
+        </b:NameList>
+      </b:Author>
+    </b:Author>
+    <b:Title>NON-CENTRALIZED TARGET TRACKING WITH MOBILE AGENTS</b:Title>
+    <b:RefOrder>11</b:RefOrder>
+  </b:Source>
+</b:Sources>
 </file>
 
 <file path=customXml/itemProps1.xml><?xml version="1.0" encoding="utf-8"?>
-<ds:datastoreItem xmlns:ds="http://schemas.openxmlformats.org/officeDocument/2006/customXml" ds:itemID="{6FAA0151-C692-CF4F-B25F-CA8EC00B7ACE}">
+<ds:datastoreItem xmlns:ds="http://schemas.openxmlformats.org/officeDocument/2006/customXml" ds:itemID="{D5765A11-2F4C-E342-9202-374E77D1FBC9}">
   <ds:schemaRefs>
     <ds:schemaRef ds:uri="http://schemas.openxmlformats.org/officeDocument/2006/bibliography"/>
   </ds:schemaRefs>

</xml_diff>

<commit_message>
Generated simulation. Added to the draft.
</commit_message>
<xml_diff>
--- a/Distributed Bayesian Filtering_ed2.docx
+++ b/Distributed Bayesian Filtering_ed2.docx
@@ -42,7 +42,6 @@
           <w:id w:val="-1344387063"/>
           <w:citation/>
         </w:sdtPr>
-        <w:sdtEndPr/>
         <w:sdtContent>
           <w:r>
             <w:fldChar w:fldCharType="begin"/>
@@ -72,7 +71,6 @@
           <w:id w:val="1242064672"/>
           <w:citation/>
         </w:sdtPr>
-        <w:sdtEndPr/>
         <w:sdtContent>
           <w:r>
             <w:fldChar w:fldCharType="begin"/>
@@ -102,7 +100,6 @@
           <w:id w:val="-1945676124"/>
           <w:citation/>
         </w:sdtPr>
-        <w:sdtEndPr/>
         <w:sdtContent>
           <w:r>
             <w:fldChar w:fldCharType="begin"/>
@@ -132,7 +129,6 @@
           <w:id w:val="-342931198"/>
           <w:citation/>
         </w:sdtPr>
-        <w:sdtEndPr/>
         <w:sdtContent>
           <w:r>
             <w:fldChar w:fldCharType="begin"/>
@@ -177,7 +173,6 @@
           <w:id w:val="-1808468815"/>
           <w:citation/>
         </w:sdtPr>
-        <w:sdtEndPr/>
         <w:sdtContent>
           <w:r>
             <w:fldChar w:fldCharType="begin"/>
@@ -219,7 +214,6 @@
           <w:id w:val="247627356"/>
           <w:citation/>
         </w:sdtPr>
-        <w:sdtEndPr/>
         <w:sdtContent>
           <w:r>
             <w:fldChar w:fldCharType="begin"/>
@@ -248,18 +242,13 @@
         <w:t xml:space="preserve"> </w:t>
       </w:r>
       <w:r>
-        <w:t xml:space="preserve">algorithms. </w:t>
-      </w:r>
-      <w:proofErr w:type="gramStart"/>
-      <w:r>
-        <w:t>For example, in</w:t>
+        <w:t>algorithms. For example, in</w:t>
       </w:r>
       <w:sdt>
         <w:sdtPr>
           <w:id w:val="-1852635081"/>
           <w:citation/>
         </w:sdtPr>
-        <w:sdtEndPr/>
         <w:sdtContent>
           <w:r>
             <w:fldChar w:fldCharType="begin"/>
@@ -287,24 +276,14 @@
       <w:r>
         <w:t xml:space="preserve">distributed </w:t>
       </w:r>
-      <w:proofErr w:type="spellStart"/>
-      <w:r>
-        <w:t>Kalman</w:t>
-      </w:r>
-      <w:proofErr w:type="spellEnd"/>
-      <w:r>
-        <w:t xml:space="preserve"> filter is proposed by constructing low-pass and band-pass consensus filters</w:t>
-      </w:r>
-      <w:proofErr w:type="gramEnd"/>
-      <w:r>
-        <w:t xml:space="preserve">. </w:t>
+      <w:r>
+        <w:t xml:space="preserve">Kalman filter is proposed by constructing low-pass and band-pass consensus filters. </w:t>
       </w:r>
       <w:sdt>
         <w:sdtPr>
           <w:id w:val="1978026452"/>
           <w:citation/>
         </w:sdtPr>
-        <w:sdtEndPr/>
         <w:sdtContent>
           <w:r>
             <w:fldChar w:fldCharType="begin"/>
@@ -327,30 +306,13 @@
         </w:sdtContent>
       </w:sdt>
       <w:r>
-        <w:t xml:space="preserve"> </w:t>
-      </w:r>
-      <w:proofErr w:type="gramStart"/>
-      <w:r>
-        <w:t>et</w:t>
-      </w:r>
-      <w:proofErr w:type="gramEnd"/>
-      <w:r>
-        <w:t xml:space="preserve">. </w:t>
-      </w:r>
-      <w:proofErr w:type="gramStart"/>
-      <w:r>
-        <w:t>al</w:t>
-      </w:r>
-      <w:proofErr w:type="gramEnd"/>
-      <w:r>
-        <w:t xml:space="preserve">. proposed a consensus-based algorithm for the sequential Bayesian filter to approximate agents’ joint measurement probabilities, even when the network diameter, the maximum in/out degree, and the number of agents are unknown. </w:t>
+        <w:t xml:space="preserve"> et. al. proposed a consensus-based algorithm for the sequential Bayesian filter to approximate agents’ joint measurement probabilities, even when the network diameter, the maximum in/out degree, and the number of agents are unknown. </w:t>
       </w:r>
       <w:sdt>
         <w:sdtPr>
           <w:id w:val="1963299672"/>
           <w:citation/>
         </w:sdtPr>
-        <w:sdtEndPr/>
         <w:sdtContent>
           <w:r>
             <w:fldChar w:fldCharType="begin"/>
@@ -373,15 +335,7 @@
         </w:sdtContent>
       </w:sdt>
       <w:r>
-        <w:t xml:space="preserve"> </w:t>
-      </w:r>
-      <w:proofErr w:type="gramStart"/>
-      <w:r>
-        <w:t>presented</w:t>
-      </w:r>
-      <w:proofErr w:type="gramEnd"/>
-      <w:r>
-        <w:t xml:space="preserve"> a Bayesian consensus filter that can incorporate nonlinear target dynamic models, heterogeneous nonlinear measurement models, non-Gaussian uncertainties, and higher-order moments of the locally estimated posterior probability distribution of the target’s states. A consensus algorithm using a logarithmic opinion pool is used to estimate posterior probability distributions. </w:t>
+        <w:t xml:space="preserve"> presented a Bayesian consensus filter that can incorporate nonlinear target dynamic models, heterogeneous nonlinear measurement models, non-Gaussian uncertainties, and higher-order moments of the locally estimated posterior probability distribution of the target’s states. A consensus algorithm using a logarithmic opinion pool is used to estimate posterior probability distributions. </w:t>
       </w:r>
     </w:p>
     <w:p/>
@@ -395,7 +349,6 @@
           <w:id w:val="584494451"/>
           <w:citation/>
         </w:sdtPr>
-        <w:sdtEndPr/>
         <w:sdtContent>
           <w:r>
             <w:fldChar w:fldCharType="begin"/>
@@ -428,28 +381,13 @@
       </w:r>
     </w:p>
     <w:p>
-      <w:proofErr w:type="gramStart"/>
-      <w:r>
-        <w:t>particle</w:t>
-      </w:r>
-      <w:proofErr w:type="gramEnd"/>
-      <w:r>
-        <w:t xml:space="preserve"> filtering approach in a sensor network. A predictive scalar </w:t>
-      </w:r>
-      <w:proofErr w:type="spellStart"/>
-      <w:r>
-        <w:t>quantizer</w:t>
-      </w:r>
-      <w:proofErr w:type="spellEnd"/>
-    </w:p>
-    <w:p>
-      <w:proofErr w:type="gramStart"/>
-      <w:r>
-        <w:t>training</w:t>
-      </w:r>
-      <w:proofErr w:type="gramEnd"/>
-      <w:r>
-        <w:t xml:space="preserve"> step is added to the particle filtering for adaptive encoding of the measurements</w:t>
+      <w:r>
+        <w:t>particle filtering approach in a sensor network. A predictive scalar quantizer</w:t>
+      </w:r>
+    </w:p>
+    <w:p>
+      <w:r>
+        <w:t>training step is added to the particle filtering for adaptive encoding of the measurements</w:t>
       </w:r>
       <w:r>
         <w:t xml:space="preserve"> </w:t>
@@ -474,7 +412,6 @@
           <w:id w:val="302280796"/>
           <w:citation/>
         </w:sdtPr>
-        <w:sdtEndPr/>
         <w:sdtContent>
           <w:r>
             <w:fldChar w:fldCharType="begin"/>
@@ -503,15 +440,7 @@
     <w:p/>
     <w:p>
       <w:r>
-        <w:t xml:space="preserve">Most of works on the target-search application utilize the statistics dissemination-based method. However, the transmitted data, either the posterior or the likelihood functions, contain large amount of data that can cause high burden on the inter-agent communication due to the finite bandwidth of their communication network.  A better approach is transmitting the local observations of each agent in the communication network. In this work, we propose a local exchange of observation (LEO) strategy for distributed Bayesian estimation. Each agent can make observations of the environment and communicates the observations (both current and previously received observations) to neighboring agents. </w:t>
-      </w:r>
-      <w:proofErr w:type="gramStart"/>
-      <w:r>
-        <w:t>Local Bayesian estimation is conducted by each agent</w:t>
-      </w:r>
-      <w:proofErr w:type="gramEnd"/>
-      <w:r>
-        <w:t>. Following contributions have been made in this paper:</w:t>
+        <w:t>Most of works on the target-search application utilize the statistics dissemination-based method. However, the transmitted data, either the posterior or the likelihood functions, contain large amount of data that can cause high burden on the inter-agent communication due to the finite bandwidth of their communication network.  A better approach is transmitting the local observations of each agent in the communication network. In this work, we propose a local exchange of observation (LEO) strategy for distributed Bayesian estimation. Each agent can make observations of the environment and communicates the observations (both current and previously received observations) to neighboring agents. Local Bayesian estimation is conducted by each agent. Following contributions have been made in this paper:</w:t>
       </w:r>
     </w:p>
     <w:p>
@@ -555,15 +484,7 @@
         <w:t xml:space="preserve">Consider a network of N agents. </w:t>
       </w:r>
       <w:r>
-        <w:t xml:space="preserve">The set of neighbors of the </w:t>
-      </w:r>
-      <w:proofErr w:type="spellStart"/>
-      <w:r>
-        <w:t>ith</w:t>
-      </w:r>
-      <w:proofErr w:type="spellEnd"/>
-      <w:r>
-        <w:t xml:space="preserve"> robot is denoted as </w:t>
+        <w:t xml:space="preserve">The set of neighbors of the ith robot is denoted as </w:t>
       </w:r>
       <w:r>
         <w:rPr>
@@ -589,10 +510,10 @@
             <v:path o:extrusionok="f" gradientshapeok="t" o:connecttype="rect"/>
             <o:lock v:ext="edit" aspectratio="t"/>
           </v:shapetype>
-          <v:shape id="_x0000_i1025" type="#_x0000_t75" style="width:16pt;height:19pt" o:ole="">
+          <v:shape id="_x0000_i1025" type="#_x0000_t75" style="width:16.25pt;height:19.05pt" o:ole="">
             <v:imagedata r:id="rId7" o:title=""/>
           </v:shape>
-          <o:OLEObject Type="Embed" ProgID="Equation.DSMT4" ShapeID="_x0000_i1025" DrawAspect="Content" ObjectID="_1374171743" r:id="rId8"/>
+          <o:OLEObject Type="Embed" ProgID="Equation.DSMT4" ShapeID="_x0000_i1025" DrawAspect="Content" ObjectID="_1374423803" r:id="rId8"/>
         </w:object>
       </w:r>
       <w:r>
@@ -603,10 +524,10 @@
           <w:position w:val="-12"/>
         </w:rPr>
         <w:object w:dxaOrig="320" w:dyaOrig="360" w14:anchorId="1143129D">
-          <v:shape id="_x0000_i1026" type="#_x0000_t75" style="width:16pt;height:19pt" o:ole="">
+          <v:shape id="_x0000_i1026" type="#_x0000_t75" style="width:16.25pt;height:19.05pt" o:ole="">
             <v:imagedata r:id="rId9" o:title=""/>
           </v:shape>
-          <o:OLEObject Type="Embed" ProgID="Equation.DSMT4" ShapeID="_x0000_i1026" DrawAspect="Content" ObjectID="_1374171744" r:id="rId10"/>
+          <o:OLEObject Type="Embed" ProgID="Equation.DSMT4" ShapeID="_x0000_i1026" DrawAspect="Content" ObjectID="_1374423804" r:id="rId10"/>
         </w:object>
       </w:r>
       <w:r>
@@ -617,10 +538,10 @@
           <w:position w:val="-12"/>
         </w:rPr>
         <w:object w:dxaOrig="859" w:dyaOrig="360" w14:anchorId="552DC269">
-          <v:shape id="_x0000_i1027" type="#_x0000_t75" style="width:43pt;height:19pt" o:ole="">
+          <v:shape id="_x0000_i1027" type="#_x0000_t75" style="width:43.05pt;height:19.05pt" o:ole="">
             <v:imagedata r:id="rId11" o:title=""/>
           </v:shape>
-          <o:OLEObject Type="Embed" ProgID="Equation.DSMT4" ShapeID="_x0000_i1027" DrawAspect="Content" ObjectID="_1374171745" r:id="rId12"/>
+          <o:OLEObject Type="Embed" ProgID="Equation.DSMT4" ShapeID="_x0000_i1027" DrawAspect="Content" ObjectID="_1374423805" r:id="rId12"/>
         </w:object>
       </w:r>
       <w:r>
@@ -636,21 +557,16 @@
           <w:position w:val="-42"/>
         </w:rPr>
         <w:object w:dxaOrig="2240" w:dyaOrig="960" w14:anchorId="7E66AE37">
-          <v:shape id="_x0000_i1028" type="#_x0000_t75" style="width:112pt;height:49pt" o:ole="">
+          <v:shape id="_x0000_i1028" type="#_x0000_t75" style="width:112.25pt;height:48.7pt" o:ole="">
             <v:imagedata r:id="rId13" o:title=""/>
           </v:shape>
-          <o:OLEObject Type="Embed" ProgID="Equation.DSMT4" ShapeID="_x0000_i1028" DrawAspect="Content" ObjectID="_1374171746" r:id="rId14"/>
+          <o:OLEObject Type="Embed" ProgID="Equation.DSMT4" ShapeID="_x0000_i1028" DrawAspect="Content" ObjectID="_1374423806" r:id="rId14"/>
         </w:object>
       </w:r>
     </w:p>
     <w:p>
-      <w:proofErr w:type="gramStart"/>
-      <w:r>
-        <w:t>i</w:t>
-      </w:r>
-      <w:proofErr w:type="gramEnd"/>
-      <w:r>
-        <w:t xml:space="preserve">.e. each agent can only communicate with its neighboring agents.  </w:t>
+      <w:r>
+        <w:t xml:space="preserve">i.e. each agent can only communicate with its neighboring agents.  </w:t>
       </w:r>
       <w:r>
         <w:t xml:space="preserve">The </w:t>
@@ -659,25 +575,17 @@
         <w:t xml:space="preserve">communicated </w:t>
       </w:r>
       <w:r>
-        <w:t xml:space="preserve">information is limited to the observation of each robot. Each robot has its individual estimation of the target PDF. Considering the limit of the communication range and bandwidth, no PDF is allowed to be transmitted. The individual PDF of robot </w:t>
-      </w:r>
-      <w:proofErr w:type="spellStart"/>
-      <w:r>
-        <w:t>i</w:t>
-      </w:r>
-      <w:proofErr w:type="spellEnd"/>
-      <w:r>
-        <w:t xml:space="preserve"> is initialized by the prior function </w:t>
+        <w:t xml:space="preserve">information is limited to the observation of each robot. Each robot has its individual estimation of the target PDF. Considering the limit of the communication range and bandwidth, no PDF is allowed to be transmitted. The individual PDF of robot i is initialized by the prior function </w:t>
       </w:r>
       <w:r>
         <w:rPr>
           <w:position w:val="-12"/>
         </w:rPr>
         <w:object w:dxaOrig="1800" w:dyaOrig="380" w14:anchorId="57882AE2">
-          <v:shape id="_x0000_i1029" type="#_x0000_t75" style="width:91pt;height:19pt" o:ole="">
+          <v:shape id="_x0000_i1029" type="#_x0000_t75" style="width:91.05pt;height:19.05pt" o:ole="">
             <v:imagedata r:id="rId15" o:title=""/>
           </v:shape>
-          <o:OLEObject Type="Embed" ProgID="Equation.DSMT4" ShapeID="_x0000_i1029" DrawAspect="Content" ObjectID="_1374171747" r:id="rId16"/>
+          <o:OLEObject Type="Embed" ProgID="Equation.DSMT4" ShapeID="_x0000_i1029" DrawAspect="Content" ObjectID="_1374423807" r:id="rId16"/>
         </w:object>
       </w:r>
       <w:r>
@@ -687,25 +595,17 @@
         <w:t xml:space="preserve">The superscript T represents the target, whose position is unknown for robots. </w:t>
       </w:r>
       <w:r>
-        <w:t xml:space="preserve">Once determining the prior distribution, the </w:t>
-      </w:r>
-      <w:proofErr w:type="spellStart"/>
-      <w:r>
-        <w:t>ith</w:t>
-      </w:r>
-      <w:proofErr w:type="spellEnd"/>
-      <w:r>
-        <w:t xml:space="preserve"> individual PDF at time k, </w:t>
+        <w:t xml:space="preserve">Once determining the prior distribution, the ith individual PDF at time k, </w:t>
       </w:r>
       <w:r>
         <w:rPr>
           <w:position w:val="-12"/>
         </w:rPr>
         <w:object w:dxaOrig="1080" w:dyaOrig="380" w14:anchorId="1DE1F9CB">
-          <v:shape id="_x0000_i1030" type="#_x0000_t75" style="width:54pt;height:19pt" o:ole="">
+          <v:shape id="_x0000_i1030" type="#_x0000_t75" style="width:54.35pt;height:19.05pt" o:ole="">
             <v:imagedata r:id="rId17" o:title=""/>
           </v:shape>
-          <o:OLEObject Type="Embed" ProgID="Equation.DSMT4" ShapeID="_x0000_i1030" DrawAspect="Content" ObjectID="_1374171748" r:id="rId18"/>
+          <o:OLEObject Type="Embed" ProgID="Equation.DSMT4" ShapeID="_x0000_i1030" DrawAspect="Content" ObjectID="_1374423808" r:id="rId18"/>
         </w:object>
       </w:r>
       <w:r>
@@ -716,22 +616,14 @@
           <w:position w:val="-12"/>
         </w:rPr>
         <w:object w:dxaOrig="320" w:dyaOrig="360" w14:anchorId="0138A47C">
-          <v:shape id="_x0000_i1031" type="#_x0000_t75" style="width:16pt;height:19pt" o:ole="">
+          <v:shape id="_x0000_i1031" type="#_x0000_t75" style="width:16.25pt;height:19.05pt" o:ole="">
             <v:imagedata r:id="rId19" o:title=""/>
           </v:shape>
-          <o:OLEObject Type="Embed" ProgID="Equation.DSMT4" ShapeID="_x0000_i1031" DrawAspect="Content" ObjectID="_1374171749" r:id="rId20"/>
+          <o:OLEObject Type="Embed" ProgID="Equation.DSMT4" ShapeID="_x0000_i1031" DrawAspect="Content" ObjectID="_1374423809" r:id="rId20"/>
         </w:object>
       </w:r>
       <w:r>
-        <w:t xml:space="preserve">of robot </w:t>
-      </w:r>
-      <w:proofErr w:type="spellStart"/>
-      <w:r>
-        <w:t>i</w:t>
-      </w:r>
-      <w:proofErr w:type="spellEnd"/>
-      <w:r>
-        <w:t xml:space="preserve">. </w:t>
+        <w:t xml:space="preserve">of robot i. </w:t>
       </w:r>
     </w:p>
     <w:p/>
@@ -762,10 +654,10 @@
           <w:position w:val="-12"/>
         </w:rPr>
         <w:object w:dxaOrig="1260" w:dyaOrig="380" w14:anchorId="750AE450">
-          <v:shape id="_x0000_i1032" type="#_x0000_t75" style="width:63pt;height:19pt" o:ole="">
+          <v:shape id="_x0000_i1032" type="#_x0000_t75" style="width:62.8pt;height:19.05pt" o:ole="">
             <v:imagedata r:id="rId21" o:title=""/>
           </v:shape>
-          <o:OLEObject Type="Embed" ProgID="Equation.DSMT4" ShapeID="_x0000_i1032" DrawAspect="Content" ObjectID="_1374171750" r:id="rId22"/>
+          <o:OLEObject Type="Embed" ProgID="Equation.DSMT4" ShapeID="_x0000_i1032" DrawAspect="Content" ObjectID="_1374423810" r:id="rId22"/>
         </w:object>
       </w:r>
     </w:p>
@@ -797,15 +689,7 @@
     </w:p>
     <w:p>
       <w:r>
-        <w:t xml:space="preserve">Suppose the system is at time step k-1 and the latest update for </w:t>
-      </w:r>
-      <w:proofErr w:type="spellStart"/>
-      <w:r>
-        <w:t>ith</w:t>
-      </w:r>
-      <w:proofErr w:type="spellEnd"/>
-      <w:r>
-        <w:t xml:space="preserve"> individual PDF is </w:t>
+        <w:t xml:space="preserve">Suppose the system is at time step k-1 and the latest update for ith individual PDF is </w:t>
       </w:r>
     </w:p>
     <w:p>
@@ -814,17 +698,16 @@
           <w:position w:val="-12"/>
         </w:rPr>
         <w:object w:dxaOrig="1280" w:dyaOrig="380" w14:anchorId="3DE5C4E7">
-          <v:shape id="_x0000_i1033" type="#_x0000_t75" style="width:64pt;height:19pt" o:ole="">
+          <v:shape id="_x0000_i1033" type="#_x0000_t75" style="width:64.25pt;height:19.05pt" o:ole="">
             <v:imagedata r:id="rId23" o:title=""/>
           </v:shape>
-          <o:OLEObject Type="Embed" ProgID="Equation.DSMT4" ShapeID="_x0000_i1033" DrawAspect="Content" ObjectID="_1374171751" r:id="rId24"/>
+          <o:OLEObject Type="Embed" ProgID="Equation.DSMT4" ShapeID="_x0000_i1033" DrawAspect="Content" ObjectID="_1374423811" r:id="rId24"/>
         </w:object>
       </w:r>
       <w:r>
         <w:t>. The prior PDF is predicted forward to time step k by using the Chapman-Kolmogorov equation:</w:t>
       </w:r>
     </w:p>
-    <w:bookmarkStart w:id="0" w:name="_GoBack"/>
     <w:p>
       <w:pPr>
         <w:pStyle w:val="MTDisplayEquation"/>
@@ -835,32 +718,26 @@
           <w:position w:val="-16"/>
         </w:rPr>
         <w:object w:dxaOrig="4160" w:dyaOrig="460" w14:anchorId="32BFB041">
-          <v:shape id="_x0000_i1132" type="#_x0000_t75" style="width:208pt;height:22pt" o:ole="">
+          <v:shape id="_x0000_i1034" type="#_x0000_t75" style="width:208.25pt;height:21.9pt" o:ole="">
             <v:imagedata r:id="rId25" o:title=""/>
           </v:shape>
-          <o:OLEObject Type="Embed" ProgID="Equation.DSMT4" ShapeID="_x0000_i1132" DrawAspect="Content" ObjectID="_1374171752" r:id="rId26"/>
+          <o:OLEObject Type="Embed" ProgID="Equation.DSMT4" ShapeID="_x0000_i1034" DrawAspect="Content" ObjectID="_1374423812" r:id="rId26"/>
         </w:object>
       </w:r>
-      <w:bookmarkEnd w:id="0"/>
-    </w:p>
-    <w:p>
-      <w:proofErr w:type="gramStart"/>
-      <w:r>
-        <w:t>where</w:t>
-      </w:r>
-      <w:proofErr w:type="gramEnd"/>
-      <w:r>
-        <w:t xml:space="preserve"> </w:t>
+    </w:p>
+    <w:p>
+      <w:r>
+        <w:t xml:space="preserve">where </w:t>
       </w:r>
       <w:r>
         <w:rPr>
           <w:position w:val="-12"/>
         </w:rPr>
         <w:object w:dxaOrig="1140" w:dyaOrig="380" w14:anchorId="7ED97B63">
-          <v:shape id="_x0000_i1035" type="#_x0000_t75" style="width:57pt;height:19pt" o:ole="">
+          <v:shape id="_x0000_i1035" type="#_x0000_t75" style="width:57.2pt;height:19.05pt" o:ole="">
             <v:imagedata r:id="rId27" o:title=""/>
           </v:shape>
-          <o:OLEObject Type="Embed" ProgID="Equation.DSMT4" ShapeID="_x0000_i1035" DrawAspect="Content" ObjectID="_1374171753" r:id="rId28"/>
+          <o:OLEObject Type="Embed" ProgID="Equation.DSMT4" ShapeID="_x0000_i1035" DrawAspect="Content" ObjectID="_1374423813" r:id="rId28"/>
         </w:object>
       </w:r>
       <w:r>
@@ -871,10 +748,10 @@
           <w:position w:val="-12"/>
         </w:rPr>
         <w:object w:dxaOrig="440" w:dyaOrig="380" w14:anchorId="785F73A1">
-          <v:shape id="_x0000_i1036" type="#_x0000_t75" style="width:21pt;height:19pt" o:ole="">
+          <v:shape id="_x0000_i1036" type="#_x0000_t75" style="width:21.2pt;height:19.05pt" o:ole="">
             <v:imagedata r:id="rId29" o:title=""/>
           </v:shape>
-          <o:OLEObject Type="Embed" ProgID="Equation.DSMT4" ShapeID="_x0000_i1036" DrawAspect="Content" ObjectID="_1374171754" r:id="rId30"/>
+          <o:OLEObject Type="Embed" ProgID="Equation.DSMT4" ShapeID="_x0000_i1036" DrawAspect="Content" ObjectID="_1374423814" r:id="rId30"/>
         </w:object>
       </w:r>
       <w:r>
@@ -885,10 +762,10 @@
           <w:position w:val="-12"/>
         </w:rPr>
         <w:object w:dxaOrig="300" w:dyaOrig="380" w14:anchorId="00E3F2A2">
-          <v:shape id="_x0000_i1037" type="#_x0000_t75" style="width:15pt;height:19pt" o:ole="">
+          <v:shape id="_x0000_i1037" type="#_x0000_t75" style="width:14.8pt;height:19.05pt" o:ole="">
             <v:imagedata r:id="rId31" o:title=""/>
           </v:shape>
-          <o:OLEObject Type="Embed" ProgID="Equation.DSMT4" ShapeID="_x0000_i1037" DrawAspect="Content" ObjectID="_1374171755" r:id="rId32"/>
+          <o:OLEObject Type="Embed" ProgID="Equation.DSMT4" ShapeID="_x0000_i1037" DrawAspect="Content" ObjectID="_1374423815" r:id="rId32"/>
         </w:object>
       </w:r>
       <w:r>
@@ -904,31 +781,26 @@
           <w:position w:val="-30"/>
         </w:rPr>
         <w:object w:dxaOrig="2799" w:dyaOrig="720" w14:anchorId="43DFF02B">
-          <v:shape id="_x0000_i1038" type="#_x0000_t75" style="width:140pt;height:36pt" o:ole="">
+          <v:shape id="_x0000_i1038" type="#_x0000_t75" style="width:139.75pt;height:36pt" o:ole="">
             <v:imagedata r:id="rId33" o:title=""/>
           </v:shape>
-          <o:OLEObject Type="Embed" ProgID="Equation.DSMT4" ShapeID="_x0000_i1038" DrawAspect="Content" ObjectID="_1374171756" r:id="rId34"/>
+          <o:OLEObject Type="Embed" ProgID="Equation.DSMT4" ShapeID="_x0000_i1038" DrawAspect="Content" ObjectID="_1374423816" r:id="rId34"/>
         </w:object>
       </w:r>
     </w:p>
     <w:p>
-      <w:proofErr w:type="gramStart"/>
-      <w:r>
-        <w:t>and</w:t>
-      </w:r>
-      <w:proofErr w:type="gramEnd"/>
-      <w:r>
-        <w:t xml:space="preserve"> the above equation can be reduced to </w:t>
+      <w:r>
+        <w:t xml:space="preserve">and the above equation can be reduced to </w:t>
       </w:r>
       <w:r>
         <w:rPr>
           <w:position w:val="-14"/>
         </w:rPr>
         <w:object w:dxaOrig="2520" w:dyaOrig="440" w14:anchorId="010D67C2">
-          <v:shape id="_x0000_i1039" type="#_x0000_t75" style="width:125pt;height:23pt" o:ole="">
+          <v:shape id="_x0000_i1039" type="#_x0000_t75" style="width:124.95pt;height:23.3pt" o:ole="">
             <v:imagedata r:id="rId35" o:title=""/>
           </v:shape>
-          <o:OLEObject Type="Embed" ProgID="Equation.DSMT4" ShapeID="_x0000_i1039" DrawAspect="Content" ObjectID="_1374171757" r:id="rId36"/>
+          <o:OLEObject Type="Embed" ProgID="Equation.DSMT4" ShapeID="_x0000_i1039" DrawAspect="Content" ObjectID="_1374423817" r:id="rId36"/>
         </w:object>
       </w:r>
       <w:r>
@@ -952,194 +824,165 @@
         <w:pStyle w:val="MTDisplayEquation"/>
       </w:pPr>
       <w:r>
-        <w:t xml:space="preserve">At time step k, the neighbors of the </w:t>
-      </w:r>
-      <w:proofErr w:type="spellStart"/>
-      <w:r>
-        <w:t>ith</w:t>
-      </w:r>
-      <w:proofErr w:type="spellEnd"/>
-      <w:r>
-        <w:t xml:space="preserve"> robot, denoted as </w:t>
+        <w:t xml:space="preserve">At time step k, the neighbors of the ith robot, denoted as </w:t>
       </w:r>
       <w:r>
         <w:rPr>
           <w:position w:val="-12"/>
         </w:rPr>
         <w:object w:dxaOrig="320" w:dyaOrig="360" w14:anchorId="7A523D03">
-          <v:shape id="_x0000_i1040" type="#_x0000_t75" style="width:16pt;height:19pt" o:ole="">
+          <v:shape id="_x0000_i1040" type="#_x0000_t75" style="width:16.25pt;height:19.05pt" o:ole="">
             <v:imagedata r:id="rId37" o:title=""/>
           </v:shape>
-          <o:OLEObject Type="Embed" ProgID="Equation.DSMT4" ShapeID="_x0000_i1040" DrawAspect="Content" ObjectID="_1374171758" r:id="rId38"/>
+          <o:OLEObject Type="Embed" ProgID="Equation.DSMT4" ShapeID="_x0000_i1040" DrawAspect="Content" ObjectID="_1374423818" r:id="rId38"/>
         </w:object>
       </w:r>
       <w:r>
-        <w:t xml:space="preserve">, the observation of robot </w:t>
-      </w:r>
-      <w:proofErr w:type="spellStart"/>
-      <w:r>
-        <w:t>i</w:t>
-      </w:r>
-      <w:proofErr w:type="spellEnd"/>
+        <w:t xml:space="preserve">, the observation of robot i is </w:t>
+      </w:r>
+      <w:r>
+        <w:rPr>
+          <w:position w:val="-14"/>
+        </w:rPr>
+        <w:object w:dxaOrig="320" w:dyaOrig="420" w14:anchorId="3FFB9D7E">
+          <v:shape id="_x0000_i1041" type="#_x0000_t75" style="width:16.25pt;height:21.2pt" o:ole="">
+            <v:imagedata r:id="rId39" o:title=""/>
+          </v:shape>
+          <o:OLEObject Type="Embed" ProgID="Equation.DSMT4" ShapeID="_x0000_i1041" DrawAspect="Content" ObjectID="_1374423819" r:id="rId40"/>
+        </w:object>
+      </w:r>
+      <w:r>
+        <w:t xml:space="preserve"> and its corresponding observation probability for given target state </w:t>
+      </w:r>
+      <w:r>
+        <w:rPr>
+          <w:position w:val="-12"/>
+        </w:rPr>
+        <w:object w:dxaOrig="300" w:dyaOrig="380" w14:anchorId="32D5C477">
+          <v:shape id="_x0000_i1042" type="#_x0000_t75" style="width:14.8pt;height:19.05pt" o:ole="">
+            <v:imagedata r:id="rId41" o:title=""/>
+          </v:shape>
+          <o:OLEObject Type="Embed" ProgID="Equation.DSMT4" ShapeID="_x0000_i1042" DrawAspect="Content" ObjectID="_1374423820" r:id="rId42"/>
+        </w:object>
+      </w:r>
+      <w:r>
+        <w:t xml:space="preserve">, is denoted as </w:t>
+      </w:r>
+      <w:r>
+        <w:rPr>
+          <w:position w:val="-12"/>
+        </w:rPr>
+        <w:object w:dxaOrig="980" w:dyaOrig="380" w14:anchorId="4DDECCF7">
+          <v:shape id="_x0000_i1043" type="#_x0000_t75" style="width:50.1pt;height:19.05pt" o:ole="">
+            <v:imagedata r:id="rId43" o:title=""/>
+          </v:shape>
+          <o:OLEObject Type="Embed" ProgID="Equation.DSMT4" ShapeID="_x0000_i1043" DrawAspect="Content" ObjectID="_1374423821" r:id="rId44"/>
+        </w:object>
+      </w:r>
+      <w:r>
+        <w:t xml:space="preserve">. This is referred to as the observation likelihood for a fixed </w:t>
+      </w:r>
+      <w:r>
+        <w:rPr>
+          <w:position w:val="-14"/>
+        </w:rPr>
+        <w:object w:dxaOrig="280" w:dyaOrig="420" w14:anchorId="776A015C">
+          <v:shape id="_x0000_i1044" type="#_x0000_t75" style="width:14.8pt;height:21.2pt" o:ole="">
+            <v:imagedata r:id="rId45" o:title=""/>
+          </v:shape>
+          <o:OLEObject Type="Embed" ProgID="Equation.DSMT4" ShapeID="_x0000_i1044" DrawAspect="Content" ObjectID="_1374423822" r:id="rId46"/>
+        </w:object>
+      </w:r>
+      <w:r>
+        <w:t xml:space="preserve">. It is assumed that all observations are conditionally independent given the current state. Then the target PDF is updated by using the Bayes rule: </w:t>
+      </w:r>
+    </w:p>
+    <w:p>
+      <w:pPr>
+        <w:pStyle w:val="MTDisplayEquation"/>
+      </w:pPr>
+      <w:r>
+        <w:tab/>
+      </w:r>
+      <w:r>
+        <w:rPr>
+          <w:position w:val="-34"/>
+        </w:rPr>
+        <w:object w:dxaOrig="5380" w:dyaOrig="780" w14:anchorId="38C31A43">
+          <v:shape id="_x0000_i1045" type="#_x0000_t75" style="width:270.35pt;height:38.8pt" o:ole="">
+            <v:imagedata r:id="rId47" o:title=""/>
+          </v:shape>
+          <o:OLEObject Type="Embed" ProgID="Equation.DSMT4" ShapeID="_x0000_i1045" DrawAspect="Content" ObjectID="_1374423823" r:id="rId48"/>
+        </w:object>
+      </w:r>
       <w:r>
         <w:t xml:space="preserve"> </w:t>
       </w:r>
-      <w:proofErr w:type="gramStart"/>
-      <w:r>
-        <w:t>is</w:t>
-      </w:r>
-      <w:proofErr w:type="gramEnd"/>
-      <w:r>
-        <w:t xml:space="preserve"> </w:t>
+    </w:p>
+    <w:p>
+      <w:r>
+        <w:t xml:space="preserve">where </w:t>
       </w:r>
       <w:r>
         <w:rPr>
           <w:position w:val="-14"/>
         </w:rPr>
-        <w:object w:dxaOrig="320" w:dyaOrig="420" w14:anchorId="3FFB9D7E">
-          <v:shape id="_x0000_i1041" type="#_x0000_t75" style="width:16pt;height:21pt" o:ole="">
-            <v:imagedata r:id="rId39" o:title=""/>
-          </v:shape>
-          <o:OLEObject Type="Embed" ProgID="Equation.DSMT4" ShapeID="_x0000_i1041" DrawAspect="Content" ObjectID="_1374171759" r:id="rId40"/>
+        <w:object w:dxaOrig="280" w:dyaOrig="420" w14:anchorId="2FD34F49">
+          <v:shape id="_x0000_i1046" type="#_x0000_t75" style="width:14.8pt;height:21.2pt" o:ole="">
+            <v:imagedata r:id="rId49" o:title=""/>
+          </v:shape>
+          <o:OLEObject Type="Embed" ProgID="Equation.DSMT4" ShapeID="_x0000_i1046" DrawAspect="Content" ObjectID="_1374423824" r:id="rId50"/>
         </w:object>
       </w:r>
       <w:r>
-        <w:t xml:space="preserve"> and its corresponding observation probability for given target state </w:t>
-      </w:r>
-      <w:r>
-        <w:rPr>
-          <w:position w:val="-12"/>
-        </w:rPr>
-        <w:object w:dxaOrig="300" w:dyaOrig="380" w14:anchorId="32D5C477">
-          <v:shape id="_x0000_i1042" type="#_x0000_t75" style="width:15pt;height:19pt" o:ole="">
-            <v:imagedata r:id="rId41" o:title=""/>
-          </v:shape>
-          <o:OLEObject Type="Embed" ProgID="Equation.DSMT4" ShapeID="_x0000_i1042" DrawAspect="Content" ObjectID="_1374171760" r:id="rId42"/>
+        <w:t xml:space="preserve"> is a normalization factor, given by:</w:t>
+      </w:r>
+    </w:p>
+    <w:p>
+      <w:pPr>
+        <w:jc w:val="center"/>
+      </w:pPr>
+      <w:r>
+        <w:rPr>
+          <w:position w:val="-34"/>
+        </w:rPr>
+        <w:object w:dxaOrig="4820" w:dyaOrig="780" w14:anchorId="58958048">
+          <v:shape id="_x0000_i1047" type="#_x0000_t75" style="width:240.7pt;height:38.8pt" o:ole="">
+            <v:imagedata r:id="rId51" o:title=""/>
+          </v:shape>
+          <o:OLEObject Type="Embed" ProgID="Equation.DSMT4" ShapeID="_x0000_i1047" DrawAspect="Content" ObjectID="_1374423825" r:id="rId52"/>
         </w:object>
       </w:r>
       <w:r>
-        <w:t xml:space="preserve">, is denoted as </w:t>
-      </w:r>
-      <w:r>
-        <w:rPr>
-          <w:position w:val="-12"/>
-        </w:rPr>
-        <w:object w:dxaOrig="980" w:dyaOrig="380" w14:anchorId="4DDECCF7">
-          <v:shape id="_x0000_i1043" type="#_x0000_t75" style="width:50pt;height:19pt" o:ole="">
-            <v:imagedata r:id="rId43" o:title=""/>
-          </v:shape>
-          <o:OLEObject Type="Embed" ProgID="Equation.DSMT4" ShapeID="_x0000_i1043" DrawAspect="Content" ObjectID="_1374171761" r:id="rId44"/>
-        </w:object>
-      </w:r>
-      <w:r>
-        <w:t xml:space="preserve">. This is referred to as the observation likelihood for a fixed </w:t>
-      </w:r>
-      <w:r>
-        <w:rPr>
-          <w:position w:val="-14"/>
-        </w:rPr>
-        <w:object w:dxaOrig="280" w:dyaOrig="420" w14:anchorId="776A015C">
-          <v:shape id="_x0000_i1044" type="#_x0000_t75" style="width:15pt;height:21pt" o:ole="">
-            <v:imagedata r:id="rId45" o:title=""/>
-          </v:shape>
-          <o:OLEObject Type="Embed" ProgID="Equation.DSMT4" ShapeID="_x0000_i1044" DrawAspect="Content" ObjectID="_1374171762" r:id="rId46"/>
-        </w:object>
-      </w:r>
-      <w:r>
-        <w:t xml:space="preserve">. It is assumed that all observations are conditionally independent given the current state. Then the target PDF is updated by using the Bayes rule: </w:t>
-      </w:r>
-    </w:p>
-    <w:p>
-      <w:pPr>
-        <w:pStyle w:val="MTDisplayEquation"/>
-      </w:pPr>
-      <w:r>
-        <w:tab/>
-      </w:r>
+        <w:t>.</w:t>
+      </w:r>
+    </w:p>
+    <w:p>
+      <w:r>
+        <w:t xml:space="preserve">If </w:t>
+      </w:r>
+      <w:r>
+        <w:t>the target is static, the updating step is reduced to</w:t>
+      </w:r>
+    </w:p>
+    <w:p>
+      <w:pPr>
+        <w:jc w:val="center"/>
+      </w:pPr>
+    </w:p>
+    <w:p>
+      <w:pPr>
+        <w:jc w:val="center"/>
+      </w:pPr>
       <w:r>
         <w:rPr>
           <w:position w:val="-34"/>
         </w:rPr>
-        <w:object w:dxaOrig="5380" w:dyaOrig="780" w14:anchorId="38C31A43">
-          <v:shape id="_x0000_i1045" type="#_x0000_t75" style="width:270pt;height:39pt" o:ole="">
-            <v:imagedata r:id="rId47" o:title=""/>
-          </v:shape>
-          <o:OLEObject Type="Embed" ProgID="Equation.DSMT4" ShapeID="_x0000_i1045" DrawAspect="Content" ObjectID="_1374171763" r:id="rId48"/>
-        </w:object>
-      </w:r>
-      <w:r>
-        <w:t xml:space="preserve"> </w:t>
-      </w:r>
-    </w:p>
-    <w:p>
-      <w:proofErr w:type="gramStart"/>
-      <w:r>
-        <w:t>where</w:t>
-      </w:r>
-      <w:proofErr w:type="gramEnd"/>
-      <w:r>
-        <w:t xml:space="preserve"> </w:t>
-      </w:r>
-      <w:r>
-        <w:rPr>
-          <w:position w:val="-14"/>
-        </w:rPr>
-        <w:object w:dxaOrig="280" w:dyaOrig="420" w14:anchorId="2FD34F49">
-          <v:shape id="_x0000_i1046" type="#_x0000_t75" style="width:15pt;height:21pt" o:ole="">
-            <v:imagedata r:id="rId49" o:title=""/>
-          </v:shape>
-          <o:OLEObject Type="Embed" ProgID="Equation.DSMT4" ShapeID="_x0000_i1046" DrawAspect="Content" ObjectID="_1374171764" r:id="rId50"/>
-        </w:object>
-      </w:r>
-      <w:r>
-        <w:t xml:space="preserve"> is a normalization factor, given by:</w:t>
-      </w:r>
-    </w:p>
-    <w:p>
-      <w:pPr>
-        <w:jc w:val="center"/>
-      </w:pPr>
-      <w:r>
-        <w:rPr>
-          <w:position w:val="-34"/>
-        </w:rPr>
-        <w:object w:dxaOrig="4820" w:dyaOrig="780" w14:anchorId="58958048">
-          <v:shape id="_x0000_i1047" type="#_x0000_t75" style="width:241pt;height:39pt" o:ole="">
-            <v:imagedata r:id="rId51" o:title=""/>
-          </v:shape>
-          <o:OLEObject Type="Embed" ProgID="Equation.DSMT4" ShapeID="_x0000_i1047" DrawAspect="Content" ObjectID="_1374171765" r:id="rId52"/>
-        </w:object>
-      </w:r>
-      <w:r>
-        <w:t>.</w:t>
-      </w:r>
-    </w:p>
-    <w:p>
-      <w:r>
-        <w:t xml:space="preserve">If </w:t>
-      </w:r>
-      <w:r>
-        <w:t>the target is static, the updating step is reduced to</w:t>
-      </w:r>
-    </w:p>
-    <w:p>
-      <w:pPr>
-        <w:jc w:val="center"/>
-      </w:pPr>
-    </w:p>
-    <w:p>
-      <w:pPr>
-        <w:jc w:val="center"/>
-      </w:pPr>
-      <w:r>
-        <w:rPr>
-          <w:position w:val="-34"/>
-        </w:rPr>
         <w:object w:dxaOrig="3980" w:dyaOrig="780" w14:anchorId="7A671F0C">
-          <v:shape id="_x0000_i1048" type="#_x0000_t75" style="width:199pt;height:39pt" o:ole="">
+          <v:shape id="_x0000_i1048" type="#_x0000_t75" style="width:199.05pt;height:38.8pt" o:ole="">
             <v:imagedata r:id="rId53" o:title=""/>
           </v:shape>
-          <o:OLEObject Type="Embed" ProgID="Equation.DSMT4" ShapeID="_x0000_i1048" DrawAspect="Content" ObjectID="_1374171766" r:id="rId54"/>
+          <o:OLEObject Type="Embed" ProgID="Equation.DSMT4" ShapeID="_x0000_i1048" DrawAspect="Content" ObjectID="_1374423826" r:id="rId54"/>
         </w:object>
       </w:r>
     </w:p>
@@ -1230,33 +1073,17 @@
         <w:t xml:space="preserve"> strategy for the network of robots. </w:t>
       </w:r>
       <w:r>
-        <w:t xml:space="preserve">The observation of </w:t>
-      </w:r>
-      <w:proofErr w:type="spellStart"/>
-      <w:r>
-        <w:t>i-th</w:t>
-      </w:r>
-      <w:proofErr w:type="spellEnd"/>
-      <w:r>
-        <w:t xml:space="preserve"> robot at k-</w:t>
-      </w:r>
-      <w:proofErr w:type="spellStart"/>
-      <w:r>
-        <w:t>th</w:t>
-      </w:r>
-      <w:proofErr w:type="spellEnd"/>
-      <w:r>
-        <w:t xml:space="preserve"> step is denoted as </w:t>
+        <w:t xml:space="preserve">The observation of i-th robot at k-th step is denoted as </w:t>
       </w:r>
       <w:r>
         <w:rPr>
           <w:position w:val="-12"/>
         </w:rPr>
         <w:object w:dxaOrig="279" w:dyaOrig="380" w14:anchorId="611F07D8">
-          <v:shape id="_x0000_i1049" type="#_x0000_t75" style="width:15pt;height:19pt" o:ole="">
+          <v:shape id="_x0000_i1049" type="#_x0000_t75" style="width:14.8pt;height:19.05pt" o:ole="">
             <v:imagedata r:id="rId55" o:title=""/>
           </v:shape>
-          <o:OLEObject Type="Embed" ProgID="Equation.DSMT4" ShapeID="_x0000_i1049" DrawAspect="Content" ObjectID="_1374171767" r:id="rId56"/>
+          <o:OLEObject Type="Embed" ProgID="Equation.DSMT4" ShapeID="_x0000_i1049" DrawAspect="Content" ObjectID="_1374423827" r:id="rId56"/>
         </w:object>
       </w:r>
       <w:r>
@@ -1319,43 +1146,33 @@
           <w:position w:val="-22"/>
         </w:rPr>
         <w:object w:dxaOrig="2340" w:dyaOrig="560" w14:anchorId="7E7CC64D">
-          <v:shape id="_x0000_i1050" type="#_x0000_t75" style="width:117pt;height:27pt" o:ole="">
+          <v:shape id="_x0000_i1050" type="#_x0000_t75" style="width:117.2pt;height:26.8pt" o:ole="">
             <v:imagedata r:id="rId57" o:title=""/>
           </v:shape>
-          <o:OLEObject Type="Embed" ProgID="Equation.DSMT4" ShapeID="_x0000_i1050" DrawAspect="Content" ObjectID="_1374171768" r:id="rId58"/>
+          <o:OLEObject Type="Embed" ProgID="Equation.DSMT4" ShapeID="_x0000_i1050" DrawAspect="Content" ObjectID="_1374423828" r:id="rId58"/>
         </w:object>
       </w:r>
     </w:p>
     <w:p>
-      <w:proofErr w:type="gramStart"/>
       <w:r>
         <w:t>where</w:t>
       </w:r>
-      <w:proofErr w:type="gramEnd"/>
       <w:r>
         <w:rPr>
           <w:position w:val="-20"/>
         </w:rPr>
         <w:object w:dxaOrig="320" w:dyaOrig="460" w14:anchorId="13D07A33">
-          <v:shape id="_x0000_i1051" type="#_x0000_t75" style="width:16pt;height:22pt" o:ole="">
+          <v:shape id="_x0000_i1051" type="#_x0000_t75" style="width:16.25pt;height:21.9pt" o:ole="">
             <v:imagedata r:id="rId59" o:title=""/>
           </v:shape>
-          <o:OLEObject Type="Embed" ProgID="Equation.DSMT4" ShapeID="_x0000_i1051" DrawAspect="Content" ObjectID="_1374171769" r:id="rId60"/>
+          <o:OLEObject Type="Embed" ProgID="Equation.DSMT4" ShapeID="_x0000_i1051" DrawAspect="Content" ObjectID="_1374423829" r:id="rId60"/>
         </w:object>
       </w:r>
       <w:r>
         <w:t xml:space="preserve"> denotes </w:t>
       </w:r>
       <w:r>
-        <w:t>that for and at k-</w:t>
-      </w:r>
-      <w:proofErr w:type="spellStart"/>
-      <w:r>
-        <w:t>th</w:t>
-      </w:r>
-      <w:proofErr w:type="spellEnd"/>
-      <w:r>
-        <w:t xml:space="preserve"> step, </w:t>
+        <w:t xml:space="preserve">that for and at k-th step, </w:t>
       </w:r>
       <w:r>
         <w:t xml:space="preserve">the </w:t>
@@ -1369,13 +1186,8 @@
       <w:r>
         <w:t>-</w:t>
       </w:r>
-      <w:proofErr w:type="spellStart"/>
-      <w:r>
-        <w:t>th</w:t>
-      </w:r>
-      <w:proofErr w:type="spellEnd"/>
-      <w:r>
-        <w:t xml:space="preserve"> robot</w:t>
+      <w:r>
+        <w:t>th robot</w:t>
       </w:r>
       <w:r>
         <w:t xml:space="preserve"> received by </w:t>
@@ -1443,30 +1255,14 @@
         </w:drawing>
       </w:r>
       <w:r>
-        <w:t>-</w:t>
-      </w:r>
-      <w:proofErr w:type="spellStart"/>
-      <w:r>
-        <w:t>th</w:t>
-      </w:r>
-      <w:proofErr w:type="spellEnd"/>
-      <w:r>
-        <w:t xml:space="preserve"> step observation of j-</w:t>
-      </w:r>
-      <w:proofErr w:type="spellStart"/>
-      <w:r>
-        <w:t>th</w:t>
-      </w:r>
-      <w:proofErr w:type="spellEnd"/>
-      <w:r>
-        <w:t xml:space="preserve"> robot (note that </w:t>
+        <w:t xml:space="preserve">-th step observation of j-th robot (note that </w:t>
       </w:r>
       <w:r>
         <w:rPr>
           <w:position w:val="-16"/>
         </w:rPr>
         <w:pict w14:anchorId="75D305BB">
-          <v:shape id="_x0000_i1052" type="#_x0000_t75" style="width:13pt;height:21pt">
+          <v:shape id="_x0000_i1052" type="#_x0000_t75" style="width:12.7pt;height:21.2pt">
             <v:imagedata r:id="rId62" o:title=""/>
           </v:shape>
         </w:pict>
@@ -1496,15 +1292,7 @@
         <w:t xml:space="preserve"> </w:t>
       </w:r>
       <w:r>
-        <w:t xml:space="preserve">The storage buffer of </w:t>
-      </w:r>
-      <w:proofErr w:type="spellStart"/>
-      <w:r>
-        <w:t>i-th</w:t>
-      </w:r>
-      <w:proofErr w:type="spellEnd"/>
-      <w:r>
-        <w:t xml:space="preserve"> robot is initialized </w:t>
+        <w:t xml:space="preserve">The storage buffer of i-th robot is initialized </w:t>
       </w:r>
       <w:r>
         <w:t xml:space="preserve">when k=0: </w:t>
@@ -1519,10 +1307,10 @@
           <w:position w:val="-20"/>
         </w:rPr>
         <w:object w:dxaOrig="2260" w:dyaOrig="460" w14:anchorId="3B8FDDE1">
-          <v:shape id="_x0000_i1053" type="#_x0000_t75" style="width:113pt;height:22pt" o:ole="">
+          <v:shape id="_x0000_i1053" type="#_x0000_t75" style="width:112.95pt;height:21.9pt" o:ole="">
             <v:imagedata r:id="rId63" o:title=""/>
           </v:shape>
-          <o:OLEObject Type="Embed" ProgID="Equation.DSMT4" ShapeID="_x0000_i1053" DrawAspect="Content" ObjectID="_1374171770" r:id="rId64"/>
+          <o:OLEObject Type="Embed" ProgID="Equation.DSMT4" ShapeID="_x0000_i1053" DrawAspect="Content" ObjectID="_1374423830" r:id="rId64"/>
         </w:object>
       </w:r>
     </w:p>
@@ -1536,185 +1324,342 @@
         <w:rPr>
           <w:b/>
         </w:rPr>
-        <w:t>(2) At k-</w:t>
-      </w:r>
-      <w:proofErr w:type="spellStart"/>
+        <w:t>(2) At k-th</w:t>
+      </w:r>
       <w:r>
         <w:rPr>
           <w:b/>
         </w:rPr>
-        <w:t>th</w:t>
-      </w:r>
-      <w:proofErr w:type="spellEnd"/>
+        <w:t xml:space="preserve"> step and for i-th robot</w:t>
+      </w:r>
+    </w:p>
+    <w:p>
       <w:r>
         <w:rPr>
           <w:b/>
         </w:rPr>
-        <w:t xml:space="preserve"> step and for </w:t>
-      </w:r>
-      <w:proofErr w:type="spellStart"/>
+        <w:t xml:space="preserve">(2.1) Receiving Step: </w:t>
+      </w:r>
+      <w:r>
+        <w:t xml:space="preserve">The i-th robot </w:t>
+      </w:r>
+      <w:r>
+        <w:t xml:space="preserve">only </w:t>
+      </w:r>
+      <w:r>
+        <w:t xml:space="preserve">receives </w:t>
+      </w:r>
+      <w:r>
+        <w:t xml:space="preserve">the </w:t>
+      </w:r>
+      <w:r>
+        <w:t>sending</w:t>
+      </w:r>
+      <w:r>
+        <w:t xml:space="preserve"> buffer</w:t>
+      </w:r>
+      <w:r>
+        <w:t>s</w:t>
+      </w:r>
+      <w:r>
+        <w:t xml:space="preserve"> from its neighboring nodes</w:t>
+      </w:r>
+      <w:r>
+        <w:t xml:space="preserve">, i.e, </w:t>
+      </w:r>
+      <w:r>
+        <w:rPr>
+          <w:position w:val="-12"/>
+        </w:rPr>
+        <w:object w:dxaOrig="320" w:dyaOrig="360" w14:anchorId="193FDFD3">
+          <v:shape id="_x0000_i1054" type="#_x0000_t75" style="width:16.25pt;height:19.05pt" o:ole="">
+            <v:imagedata r:id="rId65" o:title=""/>
+          </v:shape>
+          <o:OLEObject Type="Embed" ProgID="Equation.DSMT4" ShapeID="_x0000_i1054" DrawAspect="Content" ObjectID="_1374423831" r:id="rId66"/>
+        </w:object>
+      </w:r>
+      <w:r>
+        <w:t xml:space="preserve"> </w:t>
+      </w:r>
+      <w:r>
+        <w:t xml:space="preserve">. The received buffers are totally </w:t>
+      </w:r>
+      <w:r>
+        <w:rPr>
+          <w:position w:val="-14"/>
+        </w:rPr>
+        <w:object w:dxaOrig="400" w:dyaOrig="400" w14:anchorId="427A6863">
+          <v:shape id="_x0000_i1055" type="#_x0000_t75" style="width:19.75pt;height:19.75pt" o:ole="">
+            <v:imagedata r:id="rId67" o:title=""/>
+          </v:shape>
+          <o:OLEObject Type="Embed" ProgID="Equation.DSMT4" ShapeID="_x0000_i1055" DrawAspect="Content" ObjectID="_1374423832" r:id="rId68"/>
+        </w:object>
+      </w:r>
+      <w:r>
+        <w:t xml:space="preserve"> groups, each of which is actually the (k-1)-step buffer of a node in </w:t>
+      </w:r>
+      <w:r>
+        <w:rPr>
+          <w:position w:val="-12"/>
+        </w:rPr>
+        <w:object w:dxaOrig="320" w:dyaOrig="360" w14:anchorId="6D03636C">
+          <v:shape id="_x0000_i1056" type="#_x0000_t75" style="width:16.25pt;height:19.05pt" o:ole="">
+            <v:imagedata r:id="rId69" o:title=""/>
+          </v:shape>
+          <o:OLEObject Type="Embed" ProgID="Equation.DSMT4" ShapeID="_x0000_i1056" DrawAspect="Content" ObjectID="_1374423833" r:id="rId70"/>
+        </w:object>
+      </w:r>
+      <w:r>
+        <w:t xml:space="preserve">. </w:t>
+      </w:r>
+      <w:r>
+        <w:t>For narrative simplicity, t</w:t>
+      </w:r>
+      <w:r>
+        <w:t xml:space="preserve">he </w:t>
+      </w:r>
+      <w:r>
+        <w:rPr>
+          <w:i/>
+        </w:rPr>
+        <w:t>l</w:t>
+      </w:r>
+      <w:r>
+        <w:t>-th</w:t>
+      </w:r>
+      <w:r>
+        <w:t xml:space="preserve"> (</w:t>
+      </w:r>
+      <w:r>
+        <w:rPr>
+          <w:position w:val="-12"/>
+        </w:rPr>
+        <w:object w:dxaOrig="600" w:dyaOrig="360" w14:anchorId="360A0EAF">
+          <v:shape id="_x0000_i1057" type="#_x0000_t75" style="width:30.35pt;height:19.05pt" o:ole="">
+            <v:imagedata r:id="rId71" o:title=""/>
+          </v:shape>
+          <o:OLEObject Type="Embed" ProgID="Equation.DSMT4" ShapeID="_x0000_i1057" DrawAspect="Content" ObjectID="_1374423834" r:id="rId72"/>
+        </w:object>
+      </w:r>
+      <w:r>
+        <w:t xml:space="preserve">) </w:t>
+      </w:r>
+      <w:r>
+        <w:t xml:space="preserve"> received buffers is</w:t>
+      </w:r>
+      <w:r>
+        <w:t xml:space="preserve"> noted as</w:t>
+      </w:r>
+    </w:p>
+    <w:p>
+      <w:pPr>
+        <w:jc w:val="center"/>
+      </w:pPr>
+      <w:r>
+        <w:rPr>
+          <w:position w:val="-26"/>
+        </w:rPr>
+        <w:object w:dxaOrig="3900" w:dyaOrig="639" w14:anchorId="3AE23182">
+          <v:shape id="_x0000_i1058" type="#_x0000_t75" style="width:194.8pt;height:31.75pt" o:ole="">
+            <v:imagedata r:id="rId73" o:title=""/>
+          </v:shape>
+          <o:OLEObject Type="Embed" ProgID="Equation.DSMT4" ShapeID="_x0000_i1058" DrawAspect="Content" ObjectID="_1374423835" r:id="rId74"/>
+        </w:object>
+      </w:r>
+    </w:p>
+    <w:p>
       <w:r>
         <w:rPr>
           <w:b/>
         </w:rPr>
-        <w:t>i-th</w:t>
-      </w:r>
-      <w:proofErr w:type="spellEnd"/>
-      <w:r>
+        <w:t xml:space="preserve">(2.2) Observation Step: </w:t>
+      </w:r>
+      <w:r>
+        <w:t xml:space="preserve">The i-th robot updates </w:t>
+      </w:r>
+      <w:r>
+        <w:rPr>
+          <w:position w:val="-20"/>
+        </w:rPr>
+        <w:object w:dxaOrig="840" w:dyaOrig="460" w14:anchorId="12920B37">
+          <v:shape id="_x0000_i1059" type="#_x0000_t75" style="width:42.35pt;height:21.9pt" o:ole="">
+            <v:imagedata r:id="rId75" o:title=""/>
+          </v:shape>
+          <o:OLEObject Type="Embed" ProgID="Equation.DSMT4" ShapeID="_x0000_i1059" DrawAspect="Content" ObjectID="_1374423836" r:id="rId76"/>
+        </w:object>
+      </w:r>
+      <w:r>
+        <w:t>, in its buffer</w:t>
+      </w:r>
+      <w:r>
+        <w:t xml:space="preserve"> according to its </w:t>
+      </w:r>
+      <w:r>
+        <w:t>current-step</w:t>
+      </w:r>
+      <w:r>
+        <w:t xml:space="preserve"> observation </w:t>
+      </w:r>
+      <w:r>
+        <w:rPr>
+          <w:position w:val="-12"/>
+        </w:rPr>
+        <w:object w:dxaOrig="279" w:dyaOrig="380" w14:anchorId="07C4FF4C">
+          <v:shape id="_x0000_i1060" type="#_x0000_t75" style="width:14.8pt;height:19.05pt" o:ole="">
+            <v:imagedata r:id="rId77" o:title=""/>
+          </v:shape>
+          <o:OLEObject Type="Embed" ProgID="Equation.DSMT4" ShapeID="_x0000_i1060" DrawAspect="Content" ObjectID="_1374423837" r:id="rId78"/>
+        </w:object>
+      </w:r>
+    </w:p>
+    <w:p>
+      <w:pPr>
+        <w:jc w:val="center"/>
+      </w:pPr>
+      <w:r>
+        <w:rPr>
+          <w:position w:val="-20"/>
+        </w:rPr>
+        <w:object w:dxaOrig="1860" w:dyaOrig="460" w14:anchorId="2B82B092">
+          <v:shape id="_x0000_i1061" type="#_x0000_t75" style="width:91.75pt;height:21.9pt" o:ole="">
+            <v:imagedata r:id="rId79" o:title=""/>
+          </v:shape>
+          <o:OLEObject Type="Embed" ProgID="Equation.DSMT4" ShapeID="_x0000_i1061" DrawAspect="Content" ObjectID="_1374423838" r:id="rId80"/>
+        </w:object>
+      </w:r>
+    </w:p>
+    <w:p>
+      <w:pPr>
         <w:rPr>
           <w:b/>
         </w:rPr>
-        <w:t xml:space="preserve"> robot</w:t>
-      </w:r>
-    </w:p>
-    <w:p>
+      </w:pPr>
       <w:r>
         <w:rPr>
           <w:b/>
         </w:rPr>
-        <w:t xml:space="preserve">(2.1) Receiving Step: </w:t>
-      </w:r>
-      <w:r>
-        <w:t xml:space="preserve">The </w:t>
-      </w:r>
-      <w:proofErr w:type="spellStart"/>
-      <w:r>
-        <w:t>i-th</w:t>
-      </w:r>
-      <w:proofErr w:type="spellEnd"/>
-      <w:r>
-        <w:t xml:space="preserve"> robot </w:t>
-      </w:r>
-      <w:r>
-        <w:t xml:space="preserve">only </w:t>
-      </w:r>
-      <w:r>
-        <w:t xml:space="preserve">receives </w:t>
-      </w:r>
-      <w:r>
-        <w:t xml:space="preserve">the </w:t>
-      </w:r>
-      <w:r>
-        <w:t>sending</w:t>
-      </w:r>
-      <w:r>
-        <w:t xml:space="preserve"> buffer</w:t>
-      </w:r>
-      <w:r>
-        <w:t>s</w:t>
-      </w:r>
-      <w:r>
-        <w:t xml:space="preserve"> from its neighboring nodes</w:t>
+        <w:t>(2.3) Comparison Step:</w:t>
+      </w:r>
+      <w:r>
+        <w:rPr>
+          <w:b/>
+        </w:rPr>
+        <w:t xml:space="preserve"> </w:t>
+      </w:r>
+    </w:p>
+    <w:p>
+      <w:r>
+        <w:rPr>
+          <w:b/>
+        </w:rPr>
+        <w:t xml:space="preserve">Besides </w:t>
+      </w:r>
+      <w:r>
+        <w:rPr>
+          <w:position w:val="-20"/>
+        </w:rPr>
+        <w:object w:dxaOrig="840" w:dyaOrig="460" w14:anchorId="4FBCA016">
+          <v:shape id="_x0000_i1062" type="#_x0000_t75" style="width:42.35pt;height:21.9pt" o:ole="">
+            <v:imagedata r:id="rId81" o:title=""/>
+          </v:shape>
+          <o:OLEObject Type="Embed" ProgID="Equation.DSMT4" ShapeID="_x0000_i1062" DrawAspect="Content" ObjectID="_1374423839" r:id="rId82"/>
+        </w:object>
+      </w:r>
+      <w:r>
+        <w:t>,</w:t>
+      </w:r>
+      <w:r>
+        <w:rPr>
+          <w:b/>
+        </w:rPr>
+        <w:t xml:space="preserve"> t</w:t>
+      </w:r>
+      <w:r>
+        <w:rPr>
+          <w:b/>
+        </w:rPr>
+        <w:t>he</w:t>
+      </w:r>
+      <w:r>
+        <w:rPr>
+          <w:b/>
+        </w:rPr>
+        <w:t xml:space="preserve"> other </w:t>
+      </w:r>
+      <w:r>
+        <w:t>values</w:t>
+      </w:r>
+      <w:r>
+        <w:t xml:space="preserve"> in i-th robot buffer</w:t>
+      </w:r>
+      <w:r>
+        <w:t xml:space="preserve">, i.e, </w:t>
+      </w:r>
+      <w:r>
+        <w:rPr>
+          <w:position w:val="-20"/>
+        </w:rPr>
+        <w:object w:dxaOrig="840" w:dyaOrig="460" w14:anchorId="12565E09">
+          <v:shape id="_x0000_i1063" type="#_x0000_t75" style="width:42.35pt;height:21.9pt" o:ole="">
+            <v:imagedata r:id="rId83" o:title=""/>
+          </v:shape>
+          <o:OLEObject Type="Embed" ProgID="Equation.DSMT4" ShapeID="_x0000_i1063" DrawAspect="Content" ObjectID="_1374423840" r:id="rId84"/>
+        </w:object>
+      </w:r>
+      <w:r>
+        <w:t>,</w:t>
+      </w:r>
+      <w:r>
+        <w:t xml:space="preserve"> is updated by using the latest information </w:t>
+      </w:r>
+      <w:r>
+        <w:t>among</w:t>
+      </w:r>
+      <w:r>
+        <w:t xml:space="preserve"> all received buffers</w:t>
+      </w:r>
+      <w:r>
+        <w:t xml:space="preserve"> from </w:t>
+      </w:r>
+      <w:r>
+        <w:rPr>
+          <w:position w:val="-12"/>
+        </w:rPr>
+        <w:object w:dxaOrig="320" w:dyaOrig="360" w14:anchorId="16624448">
+          <v:shape id="_x0000_i1064" type="#_x0000_t75" style="width:16.25pt;height:19.05pt" o:ole="">
+            <v:imagedata r:id="rId85" o:title=""/>
+          </v:shape>
+          <o:OLEObject Type="Embed" ProgID="Equation.DSMT4" ShapeID="_x0000_i1064" DrawAspect="Content" ObjectID="_1374423841" r:id="rId86"/>
+        </w:object>
+      </w:r>
+      <w:r>
+        <w:t>.</w:t>
+      </w:r>
+    </w:p>
+    <w:p>
+      <w:pPr>
+        <w:ind w:firstLine="720"/>
+        <w:rPr>
+          <w:b/>
+        </w:rPr>
+      </w:pPr>
+      <w:r>
+        <w:t xml:space="preserve">For any </w:t>
+      </w:r>
+      <w:r>
+        <w:rPr>
+          <w:position w:val="-10"/>
+        </w:rPr>
+        <w:object w:dxaOrig="480" w:dyaOrig="300" w14:anchorId="52E23CCC">
+          <v:shape id="_x0000_i1065" type="#_x0000_t75" style="width:24pt;height:14.8pt" o:ole="">
+            <v:imagedata r:id="rId87" o:title=""/>
+          </v:shape>
+          <o:OLEObject Type="Embed" ProgID="Equation.DSMT4" ShapeID="_x0000_i1065" DrawAspect="Content" ObjectID="_1374423842" r:id="rId88"/>
+        </w:object>
       </w:r>
       <w:r>
         <w:t xml:space="preserve">, </w:t>
       </w:r>
-      <w:proofErr w:type="spellStart"/>
-      <w:r>
-        <w:t>i.e</w:t>
-      </w:r>
-      <w:proofErr w:type="spellEnd"/>
-      <w:r>
-        <w:t xml:space="preserve">, </w:t>
-      </w:r>
-      <w:r>
-        <w:rPr>
-          <w:position w:val="-12"/>
-        </w:rPr>
-        <w:object w:dxaOrig="320" w:dyaOrig="360" w14:anchorId="193FDFD3">
-          <v:shape id="_x0000_i1054" type="#_x0000_t75" style="width:16pt;height:19pt" o:ole="">
-            <v:imagedata r:id="rId65" o:title=""/>
-          </v:shape>
-          <o:OLEObject Type="Embed" ProgID="Equation.DSMT4" ShapeID="_x0000_i1054" DrawAspect="Content" ObjectID="_1374171771" r:id="rId66"/>
-        </w:object>
-      </w:r>
-      <w:proofErr w:type="gramStart"/>
-      <w:r>
-        <w:t xml:space="preserve"> </w:t>
-      </w:r>
-      <w:r>
-        <w:t>.</w:t>
-      </w:r>
-      <w:proofErr w:type="gramEnd"/>
-      <w:r>
-        <w:t xml:space="preserve"> The received buffers are totally </w:t>
-      </w:r>
-      <w:r>
-        <w:rPr>
-          <w:position w:val="-14"/>
-        </w:rPr>
-        <w:object w:dxaOrig="400" w:dyaOrig="400" w14:anchorId="427A6863">
-          <v:shape id="_x0000_i1055" type="#_x0000_t75" style="width:20pt;height:20pt" o:ole="">
-            <v:imagedata r:id="rId67" o:title=""/>
-          </v:shape>
-          <o:OLEObject Type="Embed" ProgID="Equation.DSMT4" ShapeID="_x0000_i1055" DrawAspect="Content" ObjectID="_1374171772" r:id="rId68"/>
-        </w:object>
-      </w:r>
-      <w:r>
-        <w:t xml:space="preserve"> groups, each of which is actually the (k-1)-step buffer of a node in </w:t>
-      </w:r>
-      <w:r>
-        <w:rPr>
-          <w:position w:val="-12"/>
-        </w:rPr>
-        <w:object w:dxaOrig="320" w:dyaOrig="360" w14:anchorId="6D03636C">
-          <v:shape id="_x0000_i1056" type="#_x0000_t75" style="width:16pt;height:19pt" o:ole="">
-            <v:imagedata r:id="rId69" o:title=""/>
-          </v:shape>
-          <o:OLEObject Type="Embed" ProgID="Equation.DSMT4" ShapeID="_x0000_i1056" DrawAspect="Content" ObjectID="_1374171773" r:id="rId70"/>
-        </w:object>
-      </w:r>
-      <w:r>
-        <w:t xml:space="preserve">. </w:t>
-      </w:r>
-      <w:r>
-        <w:t>For narrative simplicity, t</w:t>
-      </w:r>
-      <w:r>
-        <w:t xml:space="preserve">he </w:t>
-      </w:r>
-      <w:r>
-        <w:rPr>
-          <w:i/>
-        </w:rPr>
-        <w:t>l</w:t>
-      </w:r>
-      <w:r>
-        <w:t>-</w:t>
-      </w:r>
-      <w:proofErr w:type="spellStart"/>
-      <w:r>
-        <w:t>th</w:t>
-      </w:r>
-      <w:proofErr w:type="spellEnd"/>
-      <w:r>
-        <w:t xml:space="preserve"> (</w:t>
-      </w:r>
-      <w:r>
-        <w:rPr>
-          <w:position w:val="-12"/>
-        </w:rPr>
-        <w:object w:dxaOrig="600" w:dyaOrig="360" w14:anchorId="360A0EAF">
-          <v:shape id="_x0000_i1057" type="#_x0000_t75" style="width:30pt;height:19pt" o:ole="">
-            <v:imagedata r:id="rId71" o:title=""/>
-          </v:shape>
-          <o:OLEObject Type="Embed" ProgID="Equation.DSMT4" ShapeID="_x0000_i1057" DrawAspect="Content" ObjectID="_1374171774" r:id="rId72"/>
-        </w:object>
-      </w:r>
-      <w:proofErr w:type="gramStart"/>
-      <w:r>
-        <w:t xml:space="preserve">) </w:t>
-      </w:r>
-      <w:r>
-        <w:t xml:space="preserve"> received</w:t>
-      </w:r>
-      <w:proofErr w:type="gramEnd"/>
-      <w:r>
-        <w:t xml:space="preserve"> buffers is</w:t>
-      </w:r>
-      <w:r>
-        <w:t xml:space="preserve"> noted as</w:t>
-      </w:r>
     </w:p>
     <w:p>
       <w:pPr>
@@ -1724,245 +1669,11 @@
         <w:rPr>
           <w:position w:val="-26"/>
         </w:rPr>
-        <w:object w:dxaOrig="3900" w:dyaOrig="639" w14:anchorId="3AE23182">
-          <v:shape id="_x0000_i1058" type="#_x0000_t75" style="width:195pt;height:32pt" o:ole="">
-            <v:imagedata r:id="rId73" o:title=""/>
-          </v:shape>
-          <o:OLEObject Type="Embed" ProgID="Equation.DSMT4" ShapeID="_x0000_i1058" DrawAspect="Content" ObjectID="_1374171775" r:id="rId74"/>
-        </w:object>
-      </w:r>
-    </w:p>
-    <w:p>
-      <w:r>
-        <w:rPr>
-          <w:b/>
-        </w:rPr>
-        <w:t xml:space="preserve">(2.2) Observation Step: </w:t>
-      </w:r>
-      <w:r>
-        <w:t xml:space="preserve">The </w:t>
-      </w:r>
-      <w:proofErr w:type="spellStart"/>
-      <w:r>
-        <w:t>i-th</w:t>
-      </w:r>
-      <w:proofErr w:type="spellEnd"/>
-      <w:r>
-        <w:t xml:space="preserve"> robot updates </w:t>
-      </w:r>
-      <w:r>
-        <w:rPr>
-          <w:position w:val="-20"/>
-        </w:rPr>
-        <w:object w:dxaOrig="840" w:dyaOrig="460" w14:anchorId="12920B37">
-          <v:shape id="_x0000_i1059" type="#_x0000_t75" style="width:42pt;height:22pt" o:ole="">
-            <v:imagedata r:id="rId75" o:title=""/>
-          </v:shape>
-          <o:OLEObject Type="Embed" ProgID="Equation.DSMT4" ShapeID="_x0000_i1059" DrawAspect="Content" ObjectID="_1374171776" r:id="rId76"/>
-        </w:object>
-      </w:r>
-      <w:r>
-        <w:t>, in its buffer</w:t>
-      </w:r>
-      <w:r>
-        <w:t xml:space="preserve"> according to its </w:t>
-      </w:r>
-      <w:r>
-        <w:t>current-step</w:t>
-      </w:r>
-      <w:r>
-        <w:t xml:space="preserve"> observation </w:t>
-      </w:r>
-      <w:r>
-        <w:rPr>
-          <w:position w:val="-12"/>
-        </w:rPr>
-        <w:object w:dxaOrig="279" w:dyaOrig="380" w14:anchorId="07C4FF4C">
-          <v:shape id="_x0000_i1060" type="#_x0000_t75" style="width:15pt;height:19pt" o:ole="">
-            <v:imagedata r:id="rId77" o:title=""/>
-          </v:shape>
-          <o:OLEObject Type="Embed" ProgID="Equation.DSMT4" ShapeID="_x0000_i1060" DrawAspect="Content" ObjectID="_1374171777" r:id="rId78"/>
-        </w:object>
-      </w:r>
-    </w:p>
-    <w:p>
-      <w:pPr>
-        <w:jc w:val="center"/>
-      </w:pPr>
-      <w:r>
-        <w:rPr>
-          <w:position w:val="-20"/>
-        </w:rPr>
-        <w:object w:dxaOrig="1860" w:dyaOrig="460" w14:anchorId="2B82B092">
-          <v:shape id="_x0000_i1061" type="#_x0000_t75" style="width:92pt;height:22pt" o:ole="">
-            <v:imagedata r:id="rId79" o:title=""/>
-          </v:shape>
-          <o:OLEObject Type="Embed" ProgID="Equation.DSMT4" ShapeID="_x0000_i1061" DrawAspect="Content" ObjectID="_1374171778" r:id="rId80"/>
-        </w:object>
-      </w:r>
-    </w:p>
-    <w:p>
-      <w:pPr>
-        <w:rPr>
-          <w:b/>
-        </w:rPr>
-      </w:pPr>
-      <w:r>
-        <w:rPr>
-          <w:b/>
-        </w:rPr>
-        <w:t>(2.3) Comparison Step:</w:t>
-      </w:r>
-      <w:r>
-        <w:rPr>
-          <w:b/>
-        </w:rPr>
-        <w:t xml:space="preserve"> </w:t>
-      </w:r>
-    </w:p>
-    <w:p>
-      <w:r>
-        <w:rPr>
-          <w:b/>
-        </w:rPr>
-        <w:t xml:space="preserve">Besides </w:t>
-      </w:r>
-      <w:r>
-        <w:rPr>
-          <w:position w:val="-20"/>
-        </w:rPr>
-        <w:object w:dxaOrig="840" w:dyaOrig="460" w14:anchorId="4FBCA016">
-          <v:shape id="_x0000_i1062" type="#_x0000_t75" style="width:42pt;height:22pt" o:ole="">
-            <v:imagedata r:id="rId81" o:title=""/>
-          </v:shape>
-          <o:OLEObject Type="Embed" ProgID="Equation.DSMT4" ShapeID="_x0000_i1062" DrawAspect="Content" ObjectID="_1374171779" r:id="rId82"/>
-        </w:object>
-      </w:r>
-      <w:r>
-        <w:t>,</w:t>
-      </w:r>
-      <w:r>
-        <w:rPr>
-          <w:b/>
-        </w:rPr>
-        <w:t xml:space="preserve"> t</w:t>
-      </w:r>
-      <w:r>
-        <w:rPr>
-          <w:b/>
-        </w:rPr>
-        <w:t>he</w:t>
-      </w:r>
-      <w:r>
-        <w:rPr>
-          <w:b/>
-        </w:rPr>
-        <w:t xml:space="preserve"> other </w:t>
-      </w:r>
-      <w:r>
-        <w:t>values</w:t>
-      </w:r>
-      <w:r>
-        <w:t xml:space="preserve"> in </w:t>
-      </w:r>
-      <w:proofErr w:type="spellStart"/>
-      <w:r>
-        <w:t>i-th</w:t>
-      </w:r>
-      <w:proofErr w:type="spellEnd"/>
-      <w:r>
-        <w:t xml:space="preserve"> robot buffer</w:t>
-      </w:r>
-      <w:r>
-        <w:t xml:space="preserve">, </w:t>
-      </w:r>
-      <w:proofErr w:type="spellStart"/>
-      <w:r>
-        <w:t>i.e</w:t>
-      </w:r>
-      <w:proofErr w:type="spellEnd"/>
-      <w:r>
-        <w:t xml:space="preserve">, </w:t>
-      </w:r>
-      <w:r>
-        <w:rPr>
-          <w:position w:val="-20"/>
-        </w:rPr>
-        <w:object w:dxaOrig="840" w:dyaOrig="460" w14:anchorId="12565E09">
-          <v:shape id="_x0000_i1063" type="#_x0000_t75" style="width:42pt;height:22pt" o:ole="">
-            <v:imagedata r:id="rId83" o:title=""/>
-          </v:shape>
-          <o:OLEObject Type="Embed" ProgID="Equation.DSMT4" ShapeID="_x0000_i1063" DrawAspect="Content" ObjectID="_1374171780" r:id="rId84"/>
-        </w:object>
-      </w:r>
-      <w:r>
-        <w:t>,</w:t>
-      </w:r>
-      <w:r>
-        <w:t xml:space="preserve"> is updated by using the latest information </w:t>
-      </w:r>
-      <w:r>
-        <w:t>among</w:t>
-      </w:r>
-      <w:r>
-        <w:t xml:space="preserve"> all received buffers</w:t>
-      </w:r>
-      <w:r>
-        <w:t xml:space="preserve"> from </w:t>
-      </w:r>
-      <w:r>
-        <w:rPr>
-          <w:position w:val="-12"/>
-        </w:rPr>
-        <w:object w:dxaOrig="320" w:dyaOrig="360" w14:anchorId="16624448">
-          <v:shape id="_x0000_i1064" type="#_x0000_t75" style="width:16pt;height:19pt" o:ole="">
-            <v:imagedata r:id="rId85" o:title=""/>
-          </v:shape>
-          <o:OLEObject Type="Embed" ProgID="Equation.DSMT4" ShapeID="_x0000_i1064" DrawAspect="Content" ObjectID="_1374171781" r:id="rId86"/>
-        </w:object>
-      </w:r>
-      <w:r>
-        <w:t>.</w:t>
-      </w:r>
-    </w:p>
-    <w:p>
-      <w:pPr>
-        <w:ind w:firstLine="720"/>
-        <w:rPr>
-          <w:b/>
-        </w:rPr>
-      </w:pPr>
-      <w:r>
-        <w:t xml:space="preserve">For any </w:t>
-      </w:r>
-      <w:r>
-        <w:rPr>
-          <w:position w:val="-10"/>
-        </w:rPr>
-        <w:object w:dxaOrig="480" w:dyaOrig="300" w14:anchorId="52E23CCC">
-          <v:shape id="_x0000_i1065" type="#_x0000_t75" style="width:24pt;height:15pt" o:ole="">
-            <v:imagedata r:id="rId87" o:title=""/>
-          </v:shape>
-          <o:OLEObject Type="Embed" ProgID="Equation.DSMT4" ShapeID="_x0000_i1065" DrawAspect="Content" ObjectID="_1374171782" r:id="rId88"/>
-        </w:object>
-      </w:r>
-      <w:r>
-        <w:t xml:space="preserve">, </w:t>
-      </w:r>
-    </w:p>
-    <w:p>
-      <w:pPr>
-        <w:jc w:val="center"/>
-      </w:pPr>
-      <w:r>
-        <w:rPr>
-          <w:position w:val="-26"/>
-        </w:rPr>
         <w:object w:dxaOrig="3519" w:dyaOrig="580" w14:anchorId="4C433241">
-          <v:shape id="_x0000_i1066" type="#_x0000_t75" style="width:176pt;height:29pt" o:ole="">
+          <v:shape id="_x0000_i1066" type="#_x0000_t75" style="width:175.75pt;height:28.95pt" o:ole="">
             <v:imagedata r:id="rId89" o:title=""/>
           </v:shape>
-          <o:OLEObject Type="Embed" ProgID="Equation.DSMT4" ShapeID="_x0000_i1066" DrawAspect="Content" ObjectID="_1374171783" r:id="rId90"/>
+          <o:OLEObject Type="Embed" ProgID="Equation.DSMT4" ShapeID="_x0000_i1066" DrawAspect="Content" ObjectID="_1374423843" r:id="rId90"/>
         </w:object>
       </w:r>
     </w:p>
@@ -1979,10 +1690,10 @@
           <w:position w:val="-24"/>
         </w:rPr>
         <w:object w:dxaOrig="1340" w:dyaOrig="499" w14:anchorId="48EBC0C7">
-          <v:shape id="_x0000_i1067" type="#_x0000_t75" style="width:67pt;height:25pt" o:ole="">
+          <v:shape id="_x0000_i1067" type="#_x0000_t75" style="width:67.05pt;height:24.7pt" o:ole="">
             <v:imagedata r:id="rId91" o:title=""/>
           </v:shape>
-          <o:OLEObject Type="Embed" ProgID="Equation.DSMT4" ShapeID="_x0000_i1067" DrawAspect="Content" ObjectID="_1374171784" r:id="rId92"/>
+          <o:OLEObject Type="Embed" ProgID="Equation.DSMT4" ShapeID="_x0000_i1067" DrawAspect="Content" ObjectID="_1374423844" r:id="rId92"/>
         </w:object>
       </w:r>
     </w:p>
@@ -2005,25 +1716,17 @@
         <w:t xml:space="preserve">(2.4) Sending Step: </w:t>
       </w:r>
       <w:r>
-        <w:t xml:space="preserve">Finally, send the updated buffer of </w:t>
-      </w:r>
-      <w:proofErr w:type="spellStart"/>
-      <w:r>
-        <w:t>i-th</w:t>
-      </w:r>
-      <w:proofErr w:type="spellEnd"/>
-      <w:r>
-        <w:t xml:space="preserve"> robot to all its neighbors in </w:t>
+        <w:t xml:space="preserve">Finally, send the updated buffer of i-th robot to all its neighbors in </w:t>
       </w:r>
       <w:r>
         <w:rPr>
           <w:position w:val="-12"/>
         </w:rPr>
         <w:object w:dxaOrig="320" w:dyaOrig="360" w14:anchorId="174F71FB">
-          <v:shape id="_x0000_i1068" type="#_x0000_t75" style="width:16pt;height:19pt" o:ole="">
+          <v:shape id="_x0000_i1068" type="#_x0000_t75" style="width:16.25pt;height:19.05pt" o:ole="">
             <v:imagedata r:id="rId93" o:title=""/>
           </v:shape>
-          <o:OLEObject Type="Embed" ProgID="Equation.DSMT4" ShapeID="_x0000_i1068" DrawAspect="Content" ObjectID="_1374171785" r:id="rId94"/>
+          <o:OLEObject Type="Embed" ProgID="Equation.DSMT4" ShapeID="_x0000_i1068" DrawAspect="Content" ObjectID="_1374423845" r:id="rId94"/>
         </w:object>
       </w:r>
       <w:r>
@@ -2056,21 +1759,7 @@
         <w:rPr>
           <w:lang w:eastAsia="zh-CN"/>
         </w:rPr>
-        <w:t xml:space="preserve">each robot will obtain the history observations of all other robots within a finite number of communication rounds, as stated in the following </w:t>
-      </w:r>
-      <w:proofErr w:type="spellStart"/>
-      <w:r>
-        <w:rPr>
-          <w:lang w:eastAsia="zh-CN"/>
-        </w:rPr>
-        <w:t>propostion</w:t>
-      </w:r>
-      <w:proofErr w:type="spellEnd"/>
-      <w:r>
-        <w:rPr>
-          <w:lang w:eastAsia="zh-CN"/>
-        </w:rPr>
-        <w:t>:</w:t>
+        <w:t>each robot will obtain the history observations of all other robots within a finite number of communication rounds, as stated in the following propostion:</w:t>
       </w:r>
     </w:p>
     <w:p/>
@@ -2128,7 +1817,7 @@
           <w:position w:val="-14"/>
         </w:rPr>
         <w:pict w14:anchorId="5DD45BEF">
-          <v:shape id="_x0000_i1069" type="#_x0000_t75" style="width:15pt;height:21pt">
+          <v:shape id="_x0000_i1069" type="#_x0000_t75" style="width:14.8pt;height:21.2pt">
             <v:imagedata r:id="rId95" o:title=""/>
           </v:shape>
         </w:pict>
@@ -2143,15 +1832,7 @@
         <w:t xml:space="preserve"> nonempty </w:t>
       </w:r>
       <w:r>
-        <w:t xml:space="preserve">within at most N-1 step, i.e., the information delay from node j to node </w:t>
-      </w:r>
-      <w:proofErr w:type="spellStart"/>
-      <w:r>
-        <w:t>i</w:t>
-      </w:r>
-      <w:proofErr w:type="spellEnd"/>
-      <w:r>
-        <w:t xml:space="preserve"> </w:t>
+        <w:t xml:space="preserve">within at most N-1 step, i.e., the information delay from node j to node i </w:t>
       </w:r>
       <w:r>
         <w:rPr>
@@ -2159,10 +1840,10 @@
           <w:position w:val="-14"/>
         </w:rPr>
         <w:object w:dxaOrig="340" w:dyaOrig="380" w14:anchorId="36D7D10B">
-          <v:shape id="_x0000_i1070" type="#_x0000_t75" style="width:17pt;height:19pt" o:ole="">
+          <v:shape id="_x0000_i1070" type="#_x0000_t75" style="width:16.95pt;height:19.05pt" o:ole="">
             <v:imagedata r:id="rId96" o:title=""/>
           </v:shape>
-          <o:OLEObject Type="Embed" ProgID="Equation.DSMT4" ShapeID="_x0000_i1070" DrawAspect="Content" ObjectID="_1374171786" r:id="rId97"/>
+          <o:OLEObject Type="Embed" ProgID="Equation.DSMT4" ShapeID="_x0000_i1070" DrawAspect="Content" ObjectID="_1374423846" r:id="rId97"/>
         </w:object>
       </w:r>
       <w:r>
@@ -2234,10 +1915,10 @@
           <w:position w:val="-14"/>
         </w:rPr>
         <w:object w:dxaOrig="340" w:dyaOrig="380" w14:anchorId="75906B2E">
-          <v:shape id="_x0000_i1071" type="#_x0000_t75" style="width:17pt;height:19pt" o:ole="">
+          <v:shape id="_x0000_i1071" type="#_x0000_t75" style="width:16.95pt;height:19.05pt" o:ole="">
             <v:imagedata r:id="rId99" o:title=""/>
           </v:shape>
-          <o:OLEObject Type="Embed" ProgID="Equation.DSMT4" ShapeID="_x0000_i1071" DrawAspect="Content" ObjectID="_1374171787" r:id="rId100"/>
+          <o:OLEObject Type="Embed" ProgID="Equation.DSMT4" ShapeID="_x0000_i1071" DrawAspect="Content" ObjectID="_1374423847" r:id="rId100"/>
         </w:object>
       </w:r>
       <w:r>
@@ -2310,16 +1991,8 @@
         <w:rPr>
           <w:lang w:eastAsia="zh-CN"/>
         </w:rPr>
-        <w:t xml:space="preserve">why only </w:t>
-      </w:r>
-      <w:proofErr w:type="spellStart"/>
-      <w:r>
-        <w:rPr>
-          <w:lang w:eastAsia="zh-CN"/>
-        </w:rPr>
-        <w:t>l_atest</w:t>
-      </w:r>
-      <w:proofErr w:type="spellEnd"/>
+        <w:t>why only l_atest</w:t>
+      </w:r>
     </w:p>
     <w:p>
       <w:pPr>
@@ -2437,7 +2110,7 @@
           <w:highlight w:val="yellow"/>
         </w:rPr>
         <w:pict w14:anchorId="406CC39D">
-          <v:shape id="_x0000_i1072" type="#_x0000_t75" style="width:13pt;height:16pt">
+          <v:shape id="_x0000_i1072" type="#_x0000_t75" style="width:12.7pt;height:16.25pt">
             <v:imagedata r:id="rId101" o:title=""/>
           </v:shape>
         </w:pict>
@@ -2455,10 +2128,10 @@
           <w:position w:val="-36"/>
         </w:rPr>
         <w:object w:dxaOrig="3720" w:dyaOrig="800" w14:anchorId="27993A46">
-          <v:shape id="_x0000_i1073" type="#_x0000_t75" style="width:186pt;height:40pt" o:ole="">
+          <v:shape id="_x0000_i1073" type="#_x0000_t75" style="width:186.35pt;height:40.25pt" o:ole="">
             <v:imagedata r:id="rId102" o:title=""/>
           </v:shape>
-          <o:OLEObject Type="Embed" ProgID="Equation.DSMT4" ShapeID="_x0000_i1073" DrawAspect="Content" ObjectID="_1374171788" r:id="rId103"/>
+          <o:OLEObject Type="Embed" ProgID="Equation.DSMT4" ShapeID="_x0000_i1073" DrawAspect="Content" ObjectID="_1374423848" r:id="rId103"/>
         </w:object>
       </w:r>
     </w:p>
@@ -2475,7 +2148,7 @@
           <w:highlight w:val="yellow"/>
         </w:rPr>
         <w:pict w14:anchorId="3C5D59E9">
-          <v:shape id="_x0000_i1074" type="#_x0000_t75" style="width:13pt;height:21pt">
+          <v:shape id="_x0000_i1074" type="#_x0000_t75" style="width:12.7pt;height:21.2pt">
             <v:imagedata r:id="rId104" o:title=""/>
           </v:shape>
         </w:pict>
@@ -2611,13 +2284,8 @@
       </w:r>
     </w:p>
     <w:p>
-      <w:proofErr w:type="gramStart"/>
-      <w:r>
-        <w:t>where</w:t>
-      </w:r>
-      <w:proofErr w:type="gramEnd"/>
-      <w:r>
-        <w:t xml:space="preserve"> </w:t>
+      <w:r>
+        <w:t xml:space="preserve">where </w:t>
       </w:r>
       <w:r>
         <w:rPr>
@@ -2701,15 +2369,7 @@
         <w:t>K</w:t>
       </w:r>
       <w:r>
-        <w:t>-</w:t>
-      </w:r>
-      <w:proofErr w:type="spellStart"/>
-      <w:r>
-        <w:t>th</w:t>
-      </w:r>
-      <w:proofErr w:type="spellEnd"/>
-      <w:r>
-        <w:t xml:space="preserve"> step</w:t>
+        <w:t>-th step</w:t>
       </w:r>
     </w:p>
     <w:tbl>
@@ -2746,10 +2406,10 @@
                 <w:position w:val="-66"/>
               </w:rPr>
               <w:object w:dxaOrig="5319" w:dyaOrig="1440" w14:anchorId="7127820F">
-                <v:shape id="_x0000_i1075" type="#_x0000_t75" style="width:268pt;height:1in" o:ole="">
+                <v:shape id="_x0000_i1075" type="#_x0000_t75" style="width:268.25pt;height:1in" o:ole="">
                   <v:imagedata r:id="rId107" o:title=""/>
                 </v:shape>
-                <o:OLEObject Type="Embed" ProgID="Equation.DSMT4" ShapeID="_x0000_i1075" DrawAspect="Content" ObjectID="_1374171789" r:id="rId108"/>
+                <o:OLEObject Type="Embed" ProgID="Equation.DSMT4" ShapeID="_x0000_i1075" DrawAspect="Content" ObjectID="_1374423849" r:id="rId108"/>
               </w:object>
             </w:r>
           </w:p>
@@ -2763,63 +2423,44 @@
             <w:pPr>
               <w:jc w:val="center"/>
             </w:pPr>
-            <w:bookmarkStart w:id="1" w:name="_Ref426379555"/>
+            <w:bookmarkStart w:id="0" w:name="_Ref426379555"/>
             <w:r>
               <w:t>(</w:t>
             </w:r>
-            <w:r>
-              <w:fldChar w:fldCharType="begin"/>
-            </w:r>
-            <w:r>
-              <w:instrText xml:space="preserve"> SEQ Equation \* ARABIC </w:instrText>
-            </w:r>
-            <w:r>
-              <w:fldChar w:fldCharType="separate"/>
-            </w:r>
-            <w:r>
-              <w:rPr>
-                <w:noProof/>
-              </w:rPr>
-              <w:t>1</w:t>
-            </w:r>
-            <w:r>
-              <w:rPr>
-                <w:noProof/>
-              </w:rPr>
-              <w:fldChar w:fldCharType="end"/>
-            </w:r>
+            <w:fldSimple w:instr=" SEQ Equation \* ARABIC ">
+              <w:r>
+                <w:rPr>
+                  <w:noProof/>
+                </w:rPr>
+                <w:t>1</w:t>
+              </w:r>
+            </w:fldSimple>
             <w:r>
               <w:t>)</w:t>
             </w:r>
-            <w:bookmarkEnd w:id="1"/>
+            <w:bookmarkEnd w:id="0"/>
           </w:p>
         </w:tc>
       </w:tr>
     </w:tbl>
     <w:p>
-      <w:proofErr w:type="gramStart"/>
-      <w:r>
-        <w:t>where</w:t>
-      </w:r>
-      <w:proofErr w:type="gramEnd"/>
-      <w:r>
-        <w:t xml:space="preserve"> </w:t>
+      <w:r>
+        <w:t xml:space="preserve">where </w:t>
       </w:r>
       <w:r>
         <w:rPr>
           <w:position w:val="-10"/>
         </w:rPr>
         <w:object w:dxaOrig="700" w:dyaOrig="360" w14:anchorId="13B58066">
-          <v:shape id="_x0000_i1076" type="#_x0000_t75" style="width:35pt;height:19pt" o:ole="">
+          <v:shape id="_x0000_i1076" type="#_x0000_t75" style="width:35.3pt;height:19.05pt" o:ole="">
             <v:imagedata r:id="rId109" o:title=""/>
           </v:shape>
-          <o:OLEObject Type="Embed" ProgID="Equation.DSMT4" ShapeID="_x0000_i1076" DrawAspect="Content" ObjectID="_1374171790" r:id="rId110"/>
+          <o:OLEObject Type="Embed" ProgID="Equation.DSMT4" ShapeID="_x0000_i1076" DrawAspect="Content" ObjectID="_1374423850" r:id="rId110"/>
         </w:object>
       </w:r>
       <w:r>
         <w:t xml:space="preserve"> is initial guess of </w:t>
       </w:r>
-      <w:proofErr w:type="spellStart"/>
       <w:r>
         <w:rPr>
           <w:i/>
@@ -2827,11 +2468,7 @@
         <w:t>i</w:t>
       </w:r>
       <w:r>
-        <w:t>-th</w:t>
-      </w:r>
-      <w:proofErr w:type="spellEnd"/>
-      <w:r>
-        <w:t xml:space="preserve"> local PDF. </w:t>
+        <w:t xml:space="preserve">-th local PDF. </w:t>
       </w:r>
       <w:r>
         <w:t>It is known from t</w:t>
@@ -2877,10 +2514,10 @@
                 <w:position w:val="-14"/>
               </w:rPr>
               <w:object w:dxaOrig="1480" w:dyaOrig="380" w14:anchorId="350B81C7">
-                <v:shape id="_x0000_i1077" type="#_x0000_t75" style="width:75pt;height:19pt" o:ole="">
+                <v:shape id="_x0000_i1077" type="#_x0000_t75" style="width:74.8pt;height:19.05pt" o:ole="">
                   <v:imagedata r:id="rId111" o:title=""/>
                 </v:shape>
-                <o:OLEObject Type="Embed" ProgID="Equation.DSMT4" ShapeID="_x0000_i1077" DrawAspect="Content" ObjectID="_1374171791" r:id="rId112"/>
+                <o:OLEObject Type="Embed" ProgID="Equation.DSMT4" ShapeID="_x0000_i1077" DrawAspect="Content" ObjectID="_1374423851" r:id="rId112"/>
               </w:object>
             </w:r>
           </w:p>
@@ -2894,7 +2531,7 @@
             <w:pPr>
               <w:jc w:val="center"/>
             </w:pPr>
-            <w:bookmarkStart w:id="2" w:name="_Ref426386793"/>
+            <w:bookmarkStart w:id="1" w:name="_Ref426386793"/>
             <w:r>
               <w:t>(</w:t>
             </w:r>
@@ -2909,7 +2546,7 @@
             <w:r>
               <w:t>)</w:t>
             </w:r>
-            <w:bookmarkEnd w:id="2"/>
+            <w:bookmarkEnd w:id="1"/>
           </w:p>
         </w:tc>
       </w:tr>
@@ -2929,22 +2566,14 @@
           <w:position w:val="-12"/>
         </w:rPr>
         <w:object w:dxaOrig="279" w:dyaOrig="380" w14:anchorId="157E7607">
-          <v:shape id="_x0000_i1078" type="#_x0000_t75" style="width:14pt;height:19pt" o:ole="">
+          <v:shape id="_x0000_i1078" type="#_x0000_t75" style="width:14.1pt;height:19.05pt" o:ole="">
             <v:imagedata r:id="rId113" o:title=""/>
           </v:shape>
-          <o:OLEObject Type="Embed" ProgID="Equation.DSMT4" ShapeID="_x0000_i1078" DrawAspect="Content" ObjectID="_1374171792" r:id="rId114"/>
+          <o:OLEObject Type="Embed" ProgID="Equation.DSMT4" ShapeID="_x0000_i1078" DrawAspect="Content" ObjectID="_1374423852" r:id="rId114"/>
         </w:object>
       </w:r>
       <w:r>
-        <w:t xml:space="preserve"> (k=1:kj, j=1:N</w:t>
-      </w:r>
-      <w:proofErr w:type="gramStart"/>
-      <w:r>
-        <w:t>)  are</w:t>
-      </w:r>
-      <w:proofErr w:type="gramEnd"/>
-      <w:r>
-        <w:t xml:space="preserve"> conditionally independent samples from sensor model</w:t>
+        <w:t xml:space="preserve"> (k=1:kj, j=1:N)  are conditionally independent samples from sensor model</w:t>
       </w:r>
       <w:r>
         <w:t>s</w:t>
@@ -2957,10 +2586,10 @@
           <w:position w:val="-12"/>
         </w:rPr>
         <w:object w:dxaOrig="980" w:dyaOrig="380" w14:anchorId="2F82B001">
-          <v:shape id="_x0000_i1079" type="#_x0000_t75" style="width:50pt;height:19pt" o:ole="">
+          <v:shape id="_x0000_i1079" type="#_x0000_t75" style="width:50.1pt;height:19.05pt" o:ole="">
             <v:imagedata r:id="rId115" o:title=""/>
           </v:shape>
-          <o:OLEObject Type="Embed" ProgID="Equation.DSMT4" ShapeID="_x0000_i1079" DrawAspect="Content" ObjectID="_1374171793" r:id="rId116"/>
+          <o:OLEObject Type="Embed" ProgID="Equation.DSMT4" ShapeID="_x0000_i1079" DrawAspect="Content" ObjectID="_1374423853" r:id="rId116"/>
         </w:object>
       </w:r>
       <w:r>
@@ -2971,10 +2600,10 @@
           <w:position w:val="-4"/>
         </w:rPr>
         <w:object w:dxaOrig="279" w:dyaOrig="300" w14:anchorId="43A6D873">
-          <v:shape id="_x0000_i1080" type="#_x0000_t75" style="width:14pt;height:16pt" o:ole="">
+          <v:shape id="_x0000_i1080" type="#_x0000_t75" style="width:14.1pt;height:16.25pt" o:ole="">
             <v:imagedata r:id="rId117" o:title=""/>
           </v:shape>
-          <o:OLEObject Type="Embed" ProgID="Equation.DSMT4" ShapeID="_x0000_i1080" DrawAspect="Content" ObjectID="_1374171794" r:id="rId118"/>
+          <o:OLEObject Type="Embed" ProgID="Equation.DSMT4" ShapeID="_x0000_i1080" DrawAspect="Content" ObjectID="_1374423854" r:id="rId118"/>
         </w:object>
       </w:r>
       <w:r>
@@ -3024,10 +2653,10 @@
                 <w:position w:val="-14"/>
               </w:rPr>
               <w:object w:dxaOrig="2520" w:dyaOrig="440" w14:anchorId="72CA958E">
-                <v:shape id="_x0000_i1081" type="#_x0000_t75" style="width:128pt;height:22pt" o:ole="">
+                <v:shape id="_x0000_i1081" type="#_x0000_t75" style="width:127.75pt;height:21.9pt" o:ole="">
                   <v:imagedata r:id="rId119" o:title=""/>
                 </v:shape>
-                <o:OLEObject Type="Embed" ProgID="Equation.DSMT4" ShapeID="_x0000_i1081" DrawAspect="Content" ObjectID="_1374171795" r:id="rId120"/>
+                <o:OLEObject Type="Embed" ProgID="Equation.DSMT4" ShapeID="_x0000_i1081" DrawAspect="Content" ObjectID="_1374423855" r:id="rId120"/>
               </w:object>
             </w:r>
           </w:p>
@@ -3060,13 +2689,8 @@
       </w:tr>
     </w:tbl>
     <w:p>
-      <w:proofErr w:type="gramStart"/>
-      <w:r>
-        <w:t>where</w:t>
-      </w:r>
-      <w:proofErr w:type="gramEnd"/>
-      <w:r>
-        <w:t xml:space="preserve"> </w:t>
+      <w:r>
+        <w:t xml:space="preserve">where </w:t>
       </w:r>
     </w:p>
     <w:p>
@@ -3078,10 +2702,10 @@
           <w:position w:val="-16"/>
         </w:rPr>
         <w:object w:dxaOrig="2940" w:dyaOrig="440" w14:anchorId="60D86A5C">
-          <v:shape id="_x0000_i1082" type="#_x0000_t75" style="width:148pt;height:22pt" o:ole="">
+          <v:shape id="_x0000_i1082" type="#_x0000_t75" style="width:148.25pt;height:21.9pt" o:ole="">
             <v:imagedata r:id="rId121" o:title=""/>
           </v:shape>
-          <o:OLEObject Type="Embed" ProgID="Equation.DSMT4" ShapeID="_x0000_i1082" DrawAspect="Content" ObjectID="_1374171796" r:id="rId122"/>
+          <o:OLEObject Type="Embed" ProgID="Equation.DSMT4" ShapeID="_x0000_i1082" DrawAspect="Content" ObjectID="_1374423856" r:id="rId122"/>
         </w:object>
       </w:r>
     </w:p>
@@ -3157,10 +2781,10 @@
                 <w:position w:val="-30"/>
               </w:rPr>
               <w:object w:dxaOrig="4160" w:dyaOrig="700" w14:anchorId="69753C56">
-                <v:shape id="_x0000_i1083" type="#_x0000_t75" style="width:209pt;height:35pt" o:ole="">
+                <v:shape id="_x0000_i1083" type="#_x0000_t75" style="width:208.95pt;height:35.3pt" o:ole="">
                   <v:imagedata r:id="rId123" o:title=""/>
                 </v:shape>
-                <o:OLEObject Type="Embed" ProgID="Equation.DSMT4" ShapeID="_x0000_i1083" DrawAspect="Content" ObjectID="_1374171797" r:id="rId124"/>
+                <o:OLEObject Type="Embed" ProgID="Equation.DSMT4" ShapeID="_x0000_i1083" DrawAspect="Content" ObjectID="_1374423857" r:id="rId124"/>
               </w:object>
             </w:r>
           </w:p>
@@ -3174,7 +2798,7 @@
             <w:pPr>
               <w:jc w:val="center"/>
             </w:pPr>
-            <w:bookmarkStart w:id="3" w:name="_Ref426382433"/>
+            <w:bookmarkStart w:id="2" w:name="_Ref426382433"/>
             <w:r>
               <w:t>(</w:t>
             </w:r>
@@ -3189,17 +2813,15 @@
             <w:r>
               <w:t>)</w:t>
             </w:r>
-            <w:bookmarkEnd w:id="3"/>
+            <w:bookmarkEnd w:id="2"/>
           </w:p>
         </w:tc>
       </w:tr>
     </w:tbl>
     <w:p>
-      <w:proofErr w:type="gramStart"/>
       <w:r>
         <w:t>where</w:t>
       </w:r>
-      <w:proofErr w:type="gramEnd"/>
     </w:p>
     <w:p>
       <w:pPr>
@@ -3210,10 +2832,10 @@
           <w:position w:val="-34"/>
         </w:rPr>
         <w:object w:dxaOrig="4720" w:dyaOrig="800" w14:anchorId="5198A52E">
-          <v:shape id="_x0000_i1084" type="#_x0000_t75" style="width:236pt;height:40pt" o:ole="">
+          <v:shape id="_x0000_i1084" type="#_x0000_t75" style="width:235.75pt;height:40.25pt" o:ole="">
             <v:imagedata r:id="rId125" o:title=""/>
           </v:shape>
-          <o:OLEObject Type="Embed" ProgID="Equation.DSMT4" ShapeID="_x0000_i1084" DrawAspect="Content" ObjectID="_1374171798" r:id="rId126"/>
+          <o:OLEObject Type="Embed" ProgID="Equation.DSMT4" ShapeID="_x0000_i1084" DrawAspect="Content" ObjectID="_1374423858" r:id="rId126"/>
         </w:object>
       </w:r>
     </w:p>
@@ -3226,10 +2848,10 @@
           <w:position w:val="-46"/>
         </w:rPr>
         <w:object w:dxaOrig="4520" w:dyaOrig="1040" w14:anchorId="6805ABCD">
-          <v:shape id="_x0000_i1085" type="#_x0000_t75" style="width:226pt;height:52pt" o:ole="">
+          <v:shape id="_x0000_i1085" type="#_x0000_t75" style="width:225.9pt;height:52.25pt" o:ole="">
             <v:imagedata r:id="rId127" o:title=""/>
           </v:shape>
-          <o:OLEObject Type="Embed" ProgID="Equation.DSMT4" ShapeID="_x0000_i1085" DrawAspect="Content" ObjectID="_1374171799" r:id="rId128"/>
+          <o:OLEObject Type="Embed" ProgID="Equation.DSMT4" ShapeID="_x0000_i1085" DrawAspect="Content" ObjectID="_1374423859" r:id="rId128"/>
         </w:object>
       </w:r>
       <w:r>
@@ -3248,33 +2870,25 @@
           <w:position w:val="-12"/>
         </w:rPr>
         <w:object w:dxaOrig="279" w:dyaOrig="380" w14:anchorId="3C9CCC5C">
-          <v:shape id="_x0000_i1086" type="#_x0000_t75" style="width:14pt;height:19pt" o:ole="">
+          <v:shape id="_x0000_i1086" type="#_x0000_t75" style="width:14.1pt;height:19.05pt" o:ole="">
             <v:imagedata r:id="rId129" o:title=""/>
           </v:shape>
-          <o:OLEObject Type="Embed" ProgID="Equation.DSMT4" ShapeID="_x0000_i1086" DrawAspect="Content" ObjectID="_1374171800" r:id="rId130"/>
+          <o:OLEObject Type="Embed" ProgID="Equation.DSMT4" ShapeID="_x0000_i1086" DrawAspect="Content" ObjectID="_1374423860" r:id="rId130"/>
         </w:object>
       </w:r>
       <w:r>
-        <w:t xml:space="preserve"> (k=1:kj, j=1:N</w:t>
-      </w:r>
-      <w:proofErr w:type="gramStart"/>
-      <w:r>
-        <w:t xml:space="preserve">) </w:t>
-      </w:r>
-      <w:r>
-        <w:t xml:space="preserve"> are</w:t>
-      </w:r>
-      <w:proofErr w:type="gramEnd"/>
+        <w:t xml:space="preserve"> (k=1:kj, j=1:N) </w:t>
+      </w:r>
+      <w:r>
+        <w:t xml:space="preserve"> are </w:t>
+      </w:r>
+      <w:r>
+        <w:t>conditionally independent,</w:t>
+      </w:r>
       <w:r>
         <w:t xml:space="preserve"> </w:t>
       </w:r>
       <w:r>
-        <w:t>conditionally independent,</w:t>
-      </w:r>
-      <w:r>
-        <w:t xml:space="preserve"> </w:t>
-      </w:r>
-      <w:r>
         <w:t xml:space="preserve">and (2) </w:t>
       </w:r>
       <w:r>
@@ -3282,10 +2896,10 @@
           <w:position w:val="-14"/>
         </w:rPr>
         <w:object w:dxaOrig="1480" w:dyaOrig="380" w14:anchorId="6658CD0C">
-          <v:shape id="_x0000_i1087" type="#_x0000_t75" style="width:75pt;height:19pt" o:ole="">
+          <v:shape id="_x0000_i1087" type="#_x0000_t75" style="width:74.8pt;height:19.05pt" o:ole="">
             <v:imagedata r:id="rId131" o:title=""/>
           </v:shape>
-          <o:OLEObject Type="Embed" ProgID="Equation.DSMT4" ShapeID="_x0000_i1087" DrawAspect="Content" ObjectID="_1374171801" r:id="rId132"/>
+          <o:OLEObject Type="Embed" ProgID="Equation.DSMT4" ShapeID="_x0000_i1087" DrawAspect="Content" ObjectID="_1374423861" r:id="rId132"/>
         </w:object>
       </w:r>
       <w:r>
@@ -3313,31 +2927,26 @@
           <w:position w:val="-28"/>
         </w:rPr>
         <w:object w:dxaOrig="4360" w:dyaOrig="720" w14:anchorId="77BF2736">
-          <v:shape id="_x0000_i1088" type="#_x0000_t75" style="width:219pt;height:36pt" o:ole="">
+          <v:shape id="_x0000_i1088" type="#_x0000_t75" style="width:218.8pt;height:36pt" o:ole="">
             <v:imagedata r:id="rId133" o:title=""/>
           </v:shape>
-          <o:OLEObject Type="Embed" ProgID="Equation.DSMT4" ShapeID="_x0000_i1088" DrawAspect="Content" ObjectID="_1374171802" r:id="rId134"/>
+          <o:OLEObject Type="Embed" ProgID="Equation.DSMT4" ShapeID="_x0000_i1088" DrawAspect="Content" ObjectID="_1374423862" r:id="rId134"/>
         </w:object>
       </w:r>
     </w:p>
     <w:p>
-      <w:proofErr w:type="gramStart"/>
-      <w:r>
-        <w:t>where</w:t>
-      </w:r>
-      <w:proofErr w:type="gramEnd"/>
-      <w:r>
-        <w:t xml:space="preserve"> </w:t>
+      <w:r>
+        <w:t xml:space="preserve">where </w:t>
       </w:r>
       <w:r>
         <w:rPr>
           <w:position w:val="-14"/>
         </w:rPr>
         <w:object w:dxaOrig="1840" w:dyaOrig="400" w14:anchorId="7B504B5C">
-          <v:shape id="_x0000_i1089" type="#_x0000_t75" style="width:93pt;height:20pt" o:ole="">
+          <v:shape id="_x0000_i1089" type="#_x0000_t75" style="width:93.2pt;height:19.75pt" o:ole="">
             <v:imagedata r:id="rId135" o:title=""/>
           </v:shape>
-          <o:OLEObject Type="Embed" ProgID="Equation.DSMT4" ShapeID="_x0000_i1089" DrawAspect="Content" ObjectID="_1374171803" r:id="rId136"/>
+          <o:OLEObject Type="Embed" ProgID="Equation.DSMT4" ShapeID="_x0000_i1089" DrawAspect="Content" ObjectID="_1374423863" r:id="rId136"/>
         </w:object>
       </w:r>
       <w:r>
@@ -3417,10 +3026,10 @@
                 <w:position w:val="-18"/>
               </w:rPr>
               <w:object w:dxaOrig="3879" w:dyaOrig="440" w14:anchorId="5267F54B">
-                <v:shape id="_x0000_i1090" type="#_x0000_t75" style="width:195pt;height:21pt" o:ole="">
+                <v:shape id="_x0000_i1090" type="#_x0000_t75" style="width:194.8pt;height:21.2pt" o:ole="">
                   <v:imagedata r:id="rId137" o:title=""/>
                 </v:shape>
-                <o:OLEObject Type="Embed" ProgID="Equation.DSMT4" ShapeID="_x0000_i1090" DrawAspect="Content" ObjectID="_1374171804" r:id="rId138"/>
+                <o:OLEObject Type="Embed" ProgID="Equation.DSMT4" ShapeID="_x0000_i1090" DrawAspect="Content" ObjectID="_1374423864" r:id="rId138"/>
               </w:object>
             </w:r>
           </w:p>
@@ -3434,7 +3043,7 @@
             <w:pPr>
               <w:jc w:val="center"/>
             </w:pPr>
-            <w:bookmarkStart w:id="4" w:name="_Ref426381958"/>
+            <w:bookmarkStart w:id="3" w:name="_Ref426381958"/>
             <w:r>
               <w:t>(</w:t>
             </w:r>
@@ -3449,22 +3058,14 @@
             <w:r>
               <w:t>)</w:t>
             </w:r>
-            <w:bookmarkEnd w:id="4"/>
+            <w:bookmarkEnd w:id="3"/>
           </w:p>
         </w:tc>
       </w:tr>
     </w:tbl>
     <w:p>
       <w:r>
-        <w:t xml:space="preserve">Note that the </w:t>
-      </w:r>
-      <w:proofErr w:type="spellStart"/>
-      <w:r>
-        <w:t>r.h.s</w:t>
-      </w:r>
-      <w:proofErr w:type="spellEnd"/>
-      <w:r>
-        <w:t xml:space="preserve"> of </w:t>
+        <w:t xml:space="preserve">Note that the r.h.s of </w:t>
       </w:r>
       <w:r>
         <w:fldChar w:fldCharType="begin"/>
@@ -3504,10 +3105,10 @@
           <w:position w:val="-14"/>
         </w:rPr>
         <w:object w:dxaOrig="720" w:dyaOrig="400" w14:anchorId="793A153C">
-          <v:shape id="_x0000_i1091" type="#_x0000_t75" style="width:36pt;height:20pt" o:ole="">
+          <v:shape id="_x0000_i1091" type="#_x0000_t75" style="width:36pt;height:19.75pt" o:ole="">
             <v:imagedata r:id="rId139" o:title=""/>
           </v:shape>
-          <o:OLEObject Type="Embed" ProgID="Equation.DSMT4" ShapeID="_x0000_i1091" DrawAspect="Content" ObjectID="_1374171805" r:id="rId140"/>
+          <o:OLEObject Type="Embed" ProgID="Equation.DSMT4" ShapeID="_x0000_i1091" DrawAspect="Content" ObjectID="_1374423865" r:id="rId140"/>
         </w:object>
       </w:r>
       <w:r>
@@ -3528,10 +3129,10 @@
           <w:position w:val="-14"/>
         </w:rPr>
         <w:object w:dxaOrig="2760" w:dyaOrig="700" w14:anchorId="444D9A94">
-          <v:shape id="_x0000_i1092" type="#_x0000_t75" style="width:138pt;height:35pt" o:ole="">
+          <v:shape id="_x0000_i1092" type="#_x0000_t75" style="width:138.35pt;height:35.3pt" o:ole="">
             <v:imagedata r:id="rId141" o:title=""/>
           </v:shape>
-          <o:OLEObject Type="Embed" ProgID="Equation.DSMT4" ShapeID="_x0000_i1092" DrawAspect="Content" ObjectID="_1374171806" r:id="rId142"/>
+          <o:OLEObject Type="Embed" ProgID="Equation.DSMT4" ShapeID="_x0000_i1092" DrawAspect="Content" ObjectID="_1374423866" r:id="rId142"/>
         </w:object>
       </w:r>
     </w:p>
@@ -3582,10 +3183,10 @@
           <w:position w:val="-30"/>
         </w:rPr>
         <w:object w:dxaOrig="3500" w:dyaOrig="720" w14:anchorId="702FFC4D">
-          <v:shape id="_x0000_i1093" type="#_x0000_t75" style="width:175pt;height:36pt" o:ole="">
+          <v:shape id="_x0000_i1093" type="#_x0000_t75" style="width:175.05pt;height:36pt" o:ole="">
             <v:imagedata r:id="rId143" o:title=""/>
           </v:shape>
-          <o:OLEObject Type="Embed" ProgID="Equation.DSMT4" ShapeID="_x0000_i1093" DrawAspect="Content" ObjectID="_1374171807" r:id="rId144"/>
+          <o:OLEObject Type="Embed" ProgID="Equation.DSMT4" ShapeID="_x0000_i1093" DrawAspect="Content" ObjectID="_1374423867" r:id="rId144"/>
         </w:object>
       </w:r>
     </w:p>
@@ -3612,10 +3213,10 @@
           <w:position w:val="-32"/>
         </w:rPr>
         <w:object w:dxaOrig="7620" w:dyaOrig="760" w14:anchorId="7BEEFC52">
-          <v:shape id="_x0000_i1094" type="#_x0000_t75" style="width:383pt;height:38pt" o:ole="">
+          <v:shape id="_x0000_i1094" type="#_x0000_t75" style="width:382.6pt;height:38.1pt" o:ole="">
             <v:imagedata r:id="rId145" o:title=""/>
           </v:shape>
-          <o:OLEObject Type="Embed" ProgID="Equation.DSMT4" ShapeID="_x0000_i1094" DrawAspect="Content" ObjectID="_1374171808" r:id="rId146"/>
+          <o:OLEObject Type="Embed" ProgID="Equation.DSMT4" ShapeID="_x0000_i1094" DrawAspect="Content" ObjectID="_1374423868" r:id="rId146"/>
         </w:object>
       </w:r>
     </w:p>
@@ -3658,10 +3259,10 @@
           <w:position w:val="-10"/>
         </w:rPr>
         <w:object w:dxaOrig="2020" w:dyaOrig="360" w14:anchorId="1A52DACA">
-          <v:shape id="_x0000_i1095" type="#_x0000_t75" style="width:101pt;height:19pt" o:ole="">
+          <v:shape id="_x0000_i1095" type="#_x0000_t75" style="width:100.95pt;height:19.05pt" o:ole="">
             <v:imagedata r:id="rId147" o:title=""/>
           </v:shape>
-          <o:OLEObject Type="Embed" ProgID="Equation.DSMT4" ShapeID="_x0000_i1095" DrawAspect="Content" ObjectID="_1374171809" r:id="rId148"/>
+          <o:OLEObject Type="Embed" ProgID="Equation.DSMT4" ShapeID="_x0000_i1095" DrawAspect="Content" ObjectID="_1374423869" r:id="rId148"/>
         </w:object>
       </w:r>
       <w:r>
@@ -3672,10 +3273,10 @@
           <w:position w:val="-4"/>
         </w:rPr>
         <w:object w:dxaOrig="840" w:dyaOrig="300" w14:anchorId="77A03ABE">
-          <v:shape id="_x0000_i1096" type="#_x0000_t75" style="width:42pt;height:15pt" o:ole="">
+          <v:shape id="_x0000_i1096" type="#_x0000_t75" style="width:42.35pt;height:14.8pt" o:ole="">
             <v:imagedata r:id="rId149" o:title=""/>
           </v:shape>
-          <o:OLEObject Type="Embed" ProgID="Equation.DSMT4" ShapeID="_x0000_i1096" DrawAspect="Content" ObjectID="_1374171810" r:id="rId150"/>
+          <o:OLEObject Type="Embed" ProgID="Equation.DSMT4" ShapeID="_x0000_i1096" DrawAspect="Content" ObjectID="_1374423870" r:id="rId150"/>
         </w:object>
       </w:r>
       <w:r>
@@ -3686,19 +3287,14 @@
           <w:position w:val="-6"/>
         </w:rPr>
         <w:object w:dxaOrig="760" w:dyaOrig="260" w14:anchorId="58FA702D">
-          <v:shape id="_x0000_i1097" type="#_x0000_t75" style="width:38pt;height:13pt" o:ole="">
+          <v:shape id="_x0000_i1097" type="#_x0000_t75" style="width:38.1pt;height:12.7pt" o:ole="">
             <v:imagedata r:id="rId151" o:title=""/>
           </v:shape>
-          <o:OLEObject Type="Embed" ProgID="Equation.DSMT4" ShapeID="_x0000_i1097" DrawAspect="Content" ObjectID="_1374171811" r:id="rId152"/>
+          <o:OLEObject Type="Embed" ProgID="Equation.DSMT4" ShapeID="_x0000_i1097" DrawAspect="Content" ObjectID="_1374423871" r:id="rId152"/>
         </w:object>
       </w:r>
-      <w:proofErr w:type="gramStart"/>
-      <w:r>
-        <w:t xml:space="preserve"> .</w:t>
-      </w:r>
-      <w:proofErr w:type="gramEnd"/>
-      <w:r>
-        <w:t xml:space="preserve"> Then, </w:t>
+      <w:r>
+        <w:t xml:space="preserve"> . Then, </w:t>
       </w:r>
     </w:p>
     <w:p>
@@ -3710,10 +3306,10 @@
           <w:position w:val="-78"/>
         </w:rPr>
         <w:object w:dxaOrig="6160" w:dyaOrig="1780" w14:anchorId="1AAE5095">
-          <v:shape id="_x0000_i1098" type="#_x0000_t75" style="width:310pt;height:90pt" o:ole="">
+          <v:shape id="_x0000_i1098" type="#_x0000_t75" style="width:309.9pt;height:89.65pt" o:ole="">
             <v:imagedata r:id="rId153" o:title=""/>
           </v:shape>
-          <o:OLEObject Type="Embed" ProgID="Equation.DSMT4" ShapeID="_x0000_i1098" DrawAspect="Content" ObjectID="_1374171812" r:id="rId154"/>
+          <o:OLEObject Type="Embed" ProgID="Equation.DSMT4" ShapeID="_x0000_i1098" DrawAspect="Content" ObjectID="_1374423872" r:id="rId154"/>
         </w:object>
       </w:r>
     </w:p>
@@ -3786,10 +3382,10 @@
                 <w:position w:val="-102"/>
               </w:rPr>
               <w:object w:dxaOrig="6399" w:dyaOrig="2060" w14:anchorId="2C561CA0">
-                <v:shape id="_x0000_i1099" type="#_x0000_t75" style="width:322pt;height:104pt" o:ole="">
+                <v:shape id="_x0000_i1099" type="#_x0000_t75" style="width:321.9pt;height:103.75pt" o:ole="">
                   <v:imagedata r:id="rId155" o:title=""/>
                 </v:shape>
-                <o:OLEObject Type="Embed" ProgID="Equation.DSMT4" ShapeID="_x0000_i1099" DrawAspect="Content" ObjectID="_1374171813" r:id="rId156"/>
+                <o:OLEObject Type="Embed" ProgID="Equation.DSMT4" ShapeID="_x0000_i1099" DrawAspect="Content" ObjectID="_1374423873" r:id="rId156"/>
               </w:object>
             </w:r>
           </w:p>
@@ -3803,7 +3399,7 @@
             <w:pPr>
               <w:jc w:val="center"/>
             </w:pPr>
-            <w:bookmarkStart w:id="5" w:name="_Ref426385519"/>
+            <w:bookmarkStart w:id="4" w:name="_Ref426385519"/>
             <w:r>
               <w:t>(</w:t>
             </w:r>
@@ -3818,7 +3414,7 @@
             <w:r>
               <w:t>)</w:t>
             </w:r>
-            <w:bookmarkEnd w:id="5"/>
+            <w:bookmarkEnd w:id="4"/>
           </w:p>
         </w:tc>
       </w:tr>
@@ -3875,10 +3471,10 @@
           <w:position w:val="-14"/>
         </w:rPr>
         <w:object w:dxaOrig="720" w:dyaOrig="400" w14:anchorId="7E94FE50">
-          <v:shape id="_x0000_i1100" type="#_x0000_t75" style="width:36pt;height:20pt" o:ole="">
+          <v:shape id="_x0000_i1100" type="#_x0000_t75" style="width:36pt;height:19.75pt" o:ole="">
             <v:imagedata r:id="rId157" o:title=""/>
           </v:shape>
-          <o:OLEObject Type="Embed" ProgID="Equation.DSMT4" ShapeID="_x0000_i1100" DrawAspect="Content" ObjectID="_1374171814" r:id="rId158"/>
+          <o:OLEObject Type="Embed" ProgID="Equation.DSMT4" ShapeID="_x0000_i1100" DrawAspect="Content" ObjectID="_1374423874" r:id="rId158"/>
         </w:object>
       </w:r>
       <w:r>
@@ -3889,10 +3485,10 @@
           <w:position w:val="-24"/>
         </w:rPr>
         <w:object w:dxaOrig="1620" w:dyaOrig="620" w14:anchorId="34ED3B40">
-          <v:shape id="_x0000_i1101" type="#_x0000_t75" style="width:81pt;height:31pt" o:ole="">
+          <v:shape id="_x0000_i1101" type="#_x0000_t75" style="width:81.2pt;height:31.05pt" o:ole="">
             <v:imagedata r:id="rId159" o:title=""/>
           </v:shape>
-          <o:OLEObject Type="Embed" ProgID="Equation.DSMT4" ShapeID="_x0000_i1101" DrawAspect="Content" ObjectID="_1374171815" r:id="rId160"/>
+          <o:OLEObject Type="Embed" ProgID="Equation.DSMT4" ShapeID="_x0000_i1101" DrawAspect="Content" ObjectID="_1374423875" r:id="rId160"/>
         </w:object>
       </w:r>
       <w:r>
@@ -3903,10 +3499,10 @@
           <w:position w:val="-18"/>
         </w:rPr>
         <w:object w:dxaOrig="1180" w:dyaOrig="440" w14:anchorId="0C06C737">
-          <v:shape id="_x0000_i1102" type="#_x0000_t75" style="width:59pt;height:22pt" o:ole="">
+          <v:shape id="_x0000_i1102" type="#_x0000_t75" style="width:59.3pt;height:21.9pt" o:ole="">
             <v:imagedata r:id="rId161" o:title=""/>
           </v:shape>
-          <o:OLEObject Type="Embed" ProgID="Equation.DSMT4" ShapeID="_x0000_i1102" DrawAspect="Content" ObjectID="_1374171816" r:id="rId162"/>
+          <o:OLEObject Type="Embed" ProgID="Equation.DSMT4" ShapeID="_x0000_i1102" DrawAspect="Content" ObjectID="_1374423876" r:id="rId162"/>
         </w:object>
       </w:r>
       <w:r>
@@ -3928,10 +3524,10 @@
           <w:position w:val="-14"/>
         </w:rPr>
         <w:object w:dxaOrig="720" w:dyaOrig="400" w14:anchorId="7B154EF6">
-          <v:shape id="_x0000_i1103" type="#_x0000_t75" style="width:36pt;height:20pt" o:ole="">
+          <v:shape id="_x0000_i1103" type="#_x0000_t75" style="width:36pt;height:19.75pt" o:ole="">
             <v:imagedata r:id="rId163" o:title=""/>
           </v:shape>
-          <o:OLEObject Type="Embed" ProgID="Equation.DSMT4" ShapeID="_x0000_i1103" DrawAspect="Content" ObjectID="_1374171817" r:id="rId164"/>
+          <o:OLEObject Type="Embed" ProgID="Equation.DSMT4" ShapeID="_x0000_i1103" DrawAspect="Content" ObjectID="_1374423877" r:id="rId164"/>
         </w:object>
       </w:r>
       <w:r>
@@ -3942,10 +3538,10 @@
           <w:position w:val="-24"/>
         </w:rPr>
         <w:object w:dxaOrig="1640" w:dyaOrig="620" w14:anchorId="7B83263B">
-          <v:shape id="_x0000_i1104" type="#_x0000_t75" style="width:82pt;height:31pt" o:ole="">
+          <v:shape id="_x0000_i1104" type="#_x0000_t75" style="width:81.9pt;height:31.05pt" o:ole="">
             <v:imagedata r:id="rId165" o:title=""/>
           </v:shape>
-          <o:OLEObject Type="Embed" ProgID="Equation.DSMT4" ShapeID="_x0000_i1104" DrawAspect="Content" ObjectID="_1374171818" r:id="rId166"/>
+          <o:OLEObject Type="Embed" ProgID="Equation.DSMT4" ShapeID="_x0000_i1104" DrawAspect="Content" ObjectID="_1374423878" r:id="rId166"/>
         </w:object>
       </w:r>
       <w:r>
@@ -3956,10 +3552,10 @@
           <w:position w:val="-18"/>
         </w:rPr>
         <w:object w:dxaOrig="1160" w:dyaOrig="440" w14:anchorId="715E90CE">
-          <v:shape id="_x0000_i1105" type="#_x0000_t75" style="width:58pt;height:22pt" o:ole="">
+          <v:shape id="_x0000_i1105" type="#_x0000_t75" style="width:57.9pt;height:21.9pt" o:ole="">
             <v:imagedata r:id="rId167" o:title=""/>
           </v:shape>
-          <o:OLEObject Type="Embed" ProgID="Equation.DSMT4" ShapeID="_x0000_i1105" DrawAspect="Content" ObjectID="_1374171819" r:id="rId168"/>
+          <o:OLEObject Type="Embed" ProgID="Equation.DSMT4" ShapeID="_x0000_i1105" DrawAspect="Content" ObjectID="_1374423879" r:id="rId168"/>
         </w:object>
       </w:r>
       <w:r>
@@ -4026,10 +3622,10 @@
           <w:position w:val="-12"/>
         </w:rPr>
         <w:object w:dxaOrig="1660" w:dyaOrig="380" w14:anchorId="53E613EA">
-          <v:shape id="_x0000_i1106" type="#_x0000_t75" style="width:83pt;height:19pt" o:ole="">
+          <v:shape id="_x0000_i1106" type="#_x0000_t75" style="width:83.3pt;height:19.05pt" o:ole="">
             <v:imagedata r:id="rId169" o:title=""/>
           </v:shape>
-          <o:OLEObject Type="Embed" ProgID="Equation.DSMT4" ShapeID="_x0000_i1106" DrawAspect="Content" ObjectID="_1374171820" r:id="rId170"/>
+          <o:OLEObject Type="Embed" ProgID="Equation.DSMT4" ShapeID="_x0000_i1106" DrawAspect="Content" ObjectID="_1374423880" r:id="rId170"/>
         </w:object>
       </w:r>
       <w:r>
@@ -4048,66 +3644,53 @@
           <w:position w:val="-48"/>
         </w:rPr>
         <w:object w:dxaOrig="4140" w:dyaOrig="1080" w14:anchorId="3C96D332">
-          <v:shape id="_x0000_i1107" type="#_x0000_t75" style="width:207pt;height:54pt" o:ole="">
+          <v:shape id="_x0000_i1107" type="#_x0000_t75" style="width:206.8pt;height:54.35pt" o:ole="">
             <v:imagedata r:id="rId171" o:title=""/>
           </v:shape>
-          <o:OLEObject Type="Embed" ProgID="Equation.DSMT4" ShapeID="_x0000_i1107" DrawAspect="Content" ObjectID="_1374171821" r:id="rId172"/>
+          <o:OLEObject Type="Embed" ProgID="Equation.DSMT4" ShapeID="_x0000_i1107" DrawAspect="Content" ObjectID="_1374423881" r:id="rId172"/>
         </w:object>
       </w:r>
     </w:p>
     <w:p>
-      <w:proofErr w:type="gramStart"/>
-      <w:r>
-        <w:t>where</w:t>
-      </w:r>
-      <w:proofErr w:type="gramEnd"/>
+      <w:r>
+        <w:t xml:space="preserve">where </w:t>
+      </w:r>
+      <w:r>
+        <w:object w:dxaOrig="320" w:dyaOrig="320" w14:anchorId="0131012E">
+          <v:shape id="_x0000_i1108" type="#_x0000_t75" style="width:19.05pt;height:19.05pt" o:ole="">
+            <v:imagedata r:id="rId173" o:title=""/>
+          </v:shape>
+          <o:OLEObject Type="Embed" ProgID="Equation.DSMT4" ShapeID="_x0000_i1108" DrawAspect="Content" ObjectID="_1374423882" r:id="rId174"/>
+        </w:object>
+      </w:r>
+      <w:r>
+        <w:t xml:space="preserve"> denotes the true location of the target.</w:t>
+      </w:r>
+    </w:p>
+    <w:p/>
+    <w:p>
+      <w:r>
+        <w:rPr>
+          <w:i/>
+        </w:rPr>
+        <w:t xml:space="preserve">Proof: </w:t>
+      </w:r>
       <w:r>
         <w:t xml:space="preserve"> </w:t>
       </w:r>
-      <w:r>
-        <w:object w:dxaOrig="320" w:dyaOrig="320" w14:anchorId="0131012E">
-          <v:shape id="_x0000_i1108" type="#_x0000_t75" style="width:19pt;height:19pt" o:ole="">
-            <v:imagedata r:id="rId173" o:title=""/>
-          </v:shape>
-          <o:OLEObject Type="Embed" ProgID="Equation.DSMT4" ShapeID="_x0000_i1108" DrawAspect="Content" ObjectID="_1374171822" r:id="rId174"/>
-        </w:object>
-      </w:r>
-      <w:r>
-        <w:t xml:space="preserve"> denotes the true location of the target.</w:t>
-      </w:r>
-    </w:p>
-    <w:p/>
-    <w:p>
+    </w:p>
+    <w:p>
+      <w:r>
+        <w:t xml:space="preserve">The batch form of DBF at </w:t>
+      </w:r>
       <w:r>
         <w:rPr>
           <w:i/>
         </w:rPr>
-        <w:t xml:space="preserve">Proof: </w:t>
-      </w:r>
-      <w:r>
-        <w:t xml:space="preserve"> </w:t>
-      </w:r>
-    </w:p>
-    <w:p>
-      <w:r>
-        <w:t xml:space="preserve">The batch form of DBF at </w:t>
-      </w:r>
-      <w:r>
-        <w:rPr>
-          <w:i/>
-        </w:rPr>
         <w:t>K</w:t>
       </w:r>
       <w:r>
-        <w:t>-</w:t>
-      </w:r>
-      <w:proofErr w:type="spellStart"/>
-      <w:r>
-        <w:t>th</w:t>
-      </w:r>
-      <w:proofErr w:type="spellEnd"/>
-      <w:r>
-        <w:t xml:space="preserve"> step</w:t>
+        <w:t>-th step</w:t>
       </w:r>
     </w:p>
     <w:tbl>
@@ -4144,10 +3727,10 @@
                 <w:position w:val="-66"/>
               </w:rPr>
               <w:object w:dxaOrig="6840" w:dyaOrig="1440" w14:anchorId="5006F749">
-                <v:shape id="_x0000_i1109" type="#_x0000_t75" style="width:344pt;height:1in" o:ole="">
+                <v:shape id="_x0000_i1109" type="#_x0000_t75" style="width:343.75pt;height:1in" o:ole="">
                   <v:imagedata r:id="rId175" o:title=""/>
                 </v:shape>
-                <o:OLEObject Type="Embed" ProgID="Equation.DSMT4" ShapeID="_x0000_i1109" DrawAspect="Content" ObjectID="_1374171823" r:id="rId176"/>
+                <o:OLEObject Type="Embed" ProgID="Equation.DSMT4" ShapeID="_x0000_i1109" DrawAspect="Content" ObjectID="_1374423883" r:id="rId176"/>
               </w:object>
             </w:r>
           </w:p>
@@ -4164,27 +3747,14 @@
             <w:r>
               <w:t>(</w:t>
             </w:r>
-            <w:r>
-              <w:fldChar w:fldCharType="begin"/>
-            </w:r>
-            <w:r>
-              <w:instrText xml:space="preserve"> SEQ Equation \* ARABIC </w:instrText>
-            </w:r>
-            <w:r>
-              <w:fldChar w:fldCharType="separate"/>
-            </w:r>
-            <w:r>
-              <w:rPr>
-                <w:noProof/>
-              </w:rPr>
-              <w:t>7</w:t>
-            </w:r>
-            <w:r>
-              <w:rPr>
-                <w:noProof/>
-              </w:rPr>
-              <w:fldChar w:fldCharType="end"/>
-            </w:r>
+            <w:fldSimple w:instr=" SEQ Equation \* ARABIC ">
+              <w:r>
+                <w:rPr>
+                  <w:noProof/>
+                </w:rPr>
+                <w:t>7</w:t>
+              </w:r>
+            </w:fldSimple>
             <w:r>
               <w:t>)</w:t>
             </w:r>
@@ -4193,29 +3763,23 @@
       </w:tr>
     </w:tbl>
     <w:p>
-      <w:proofErr w:type="gramStart"/>
-      <w:r>
-        <w:t>where</w:t>
-      </w:r>
-      <w:proofErr w:type="gramEnd"/>
-      <w:r>
-        <w:t xml:space="preserve"> </w:t>
+      <w:r>
+        <w:t xml:space="preserve">where </w:t>
       </w:r>
       <w:r>
         <w:rPr>
           <w:position w:val="-10"/>
         </w:rPr>
         <w:object w:dxaOrig="700" w:dyaOrig="360" w14:anchorId="3649807E">
-          <v:shape id="_x0000_i1110" type="#_x0000_t75" style="width:35pt;height:19pt" o:ole="">
+          <v:shape id="_x0000_i1110" type="#_x0000_t75" style="width:35.3pt;height:19.05pt" o:ole="">
             <v:imagedata r:id="rId177" o:title=""/>
           </v:shape>
-          <o:OLEObject Type="Embed" ProgID="Equation.DSMT4" ShapeID="_x0000_i1110" DrawAspect="Content" ObjectID="_1374171824" r:id="rId178"/>
+          <o:OLEObject Type="Embed" ProgID="Equation.DSMT4" ShapeID="_x0000_i1110" DrawAspect="Content" ObjectID="_1374423884" r:id="rId178"/>
         </w:object>
       </w:r>
       <w:r>
         <w:t xml:space="preserve"> is initial guess of </w:t>
       </w:r>
-      <w:proofErr w:type="spellStart"/>
       <w:r>
         <w:rPr>
           <w:i/>
@@ -4223,11 +3787,7 @@
         <w:t>i</w:t>
       </w:r>
       <w:r>
-        <w:t>-th</w:t>
-      </w:r>
-      <w:proofErr w:type="spellEnd"/>
-      <w:r>
-        <w:t xml:space="preserve"> local PDF.</w:t>
+        <w:t>-th local PDF.</w:t>
       </w:r>
       <w:r>
         <w:t xml:space="preserve"> </w:t>
@@ -4270,10 +3830,10 @@
                 <w:position w:val="-66"/>
               </w:rPr>
               <w:object w:dxaOrig="6540" w:dyaOrig="1440" w14:anchorId="3CD31FF7">
-                <v:shape id="_x0000_i1111" type="#_x0000_t75" style="width:329pt;height:1in" o:ole="">
+                <v:shape id="_x0000_i1111" type="#_x0000_t75" style="width:328.95pt;height:1in" o:ole="">
                   <v:imagedata r:id="rId179" o:title=""/>
                 </v:shape>
-                <o:OLEObject Type="Embed" ProgID="Equation.DSMT4" ShapeID="_x0000_i1111" DrawAspect="Content" ObjectID="_1374171825" r:id="rId180"/>
+                <o:OLEObject Type="Embed" ProgID="Equation.DSMT4" ShapeID="_x0000_i1111" DrawAspect="Content" ObjectID="_1374423885" r:id="rId180"/>
               </w:object>
             </w:r>
           </w:p>
@@ -4287,7 +3847,7 @@
             <w:pPr>
               <w:jc w:val="center"/>
             </w:pPr>
-            <w:bookmarkStart w:id="6" w:name="_Ref426387088"/>
+            <w:bookmarkStart w:id="5" w:name="_Ref426387088"/>
             <w:r>
               <w:t>(</w:t>
             </w:r>
@@ -4302,7 +3862,7 @@
             <w:r>
               <w:t>)</w:t>
             </w:r>
-            <w:bookmarkEnd w:id="6"/>
+            <w:bookmarkEnd w:id="5"/>
           </w:p>
         </w:tc>
       </w:tr>
@@ -4354,10 +3914,10 @@
           <w:position w:val="-18"/>
         </w:rPr>
         <w:object w:dxaOrig="1460" w:dyaOrig="440" w14:anchorId="0A7E176F">
-          <v:shape id="_x0000_i1112" type="#_x0000_t75" style="width:73pt;height:22pt" o:ole="">
+          <v:shape id="_x0000_i1112" type="#_x0000_t75" style="width:72.7pt;height:21.9pt" o:ole="">
             <v:imagedata r:id="rId181" o:title=""/>
           </v:shape>
-          <o:OLEObject Type="Embed" ProgID="Equation.DSMT4" ShapeID="_x0000_i1112" DrawAspect="Content" ObjectID="_1374171826" r:id="rId182"/>
+          <o:OLEObject Type="Embed" ProgID="Equation.DSMT4" ShapeID="_x0000_i1112" DrawAspect="Content" ObjectID="_1374423886" r:id="rId182"/>
         </w:object>
       </w:r>
     </w:p>
@@ -4370,10 +3930,10 @@
           <w:position w:val="-10"/>
         </w:rPr>
         <w:object w:dxaOrig="639" w:dyaOrig="360" w14:anchorId="2255A27E">
-          <v:shape id="_x0000_i1113" type="#_x0000_t75" style="width:32pt;height:19pt" o:ole="">
+          <v:shape id="_x0000_i1113" type="#_x0000_t75" style="width:31.75pt;height:19.05pt" o:ole="">
             <v:imagedata r:id="rId183" o:title=""/>
           </v:shape>
-          <o:OLEObject Type="Embed" ProgID="Equation.DSMT4" ShapeID="_x0000_i1113" DrawAspect="Content" ObjectID="_1374171827" r:id="rId184"/>
+          <o:OLEObject Type="Embed" ProgID="Equation.DSMT4" ShapeID="_x0000_i1113" DrawAspect="Content" ObjectID="_1374423887" r:id="rId184"/>
         </w:object>
       </w:r>
       <w:r>
@@ -4443,7 +4003,7 @@
           <w:position w:val="-14"/>
         </w:rPr>
         <w:pict w14:anchorId="4A4772D8">
-          <v:shape id="_x0000_i1114" type="#_x0000_t75" style="width:51pt;height:21pt">
+          <v:shape id="_x0000_i1114" type="#_x0000_t75" style="width:50.8pt;height:21.2pt">
             <v:imagedata r:id="rId185" o:title=""/>
           </v:shape>
         </w:pict>
@@ -4471,10 +4031,10 @@
           <w:position w:val="-14"/>
         </w:rPr>
         <w:object w:dxaOrig="1780" w:dyaOrig="420" w14:anchorId="320DB5B7">
-          <v:shape id="_x0000_i1115" type="#_x0000_t75" style="width:89pt;height:21pt" o:ole="">
+          <v:shape id="_x0000_i1115" type="#_x0000_t75" style="width:88.95pt;height:21.2pt" o:ole="">
             <v:imagedata r:id="rId186" o:title=""/>
           </v:shape>
-          <o:OLEObject Type="Embed" ProgID="Equation.DSMT4" ShapeID="_x0000_i1115" DrawAspect="Content" ObjectID="_1374171828" r:id="rId187"/>
+          <o:OLEObject Type="Embed" ProgID="Equation.DSMT4" ShapeID="_x0000_i1115" DrawAspect="Content" ObjectID="_1374423888" r:id="rId187"/>
         </w:object>
       </w:r>
       <w:r>
@@ -4492,10 +4052,10 @@
           <w:position w:val="-62"/>
         </w:rPr>
         <w:object w:dxaOrig="10060" w:dyaOrig="1360" w14:anchorId="530100E0">
-          <v:shape id="_x0000_i1116" type="#_x0000_t75" style="width:465pt;height:63pt" o:ole="">
+          <v:shape id="_x0000_i1116" type="#_x0000_t75" style="width:464.45pt;height:62.8pt" o:ole="">
             <v:imagedata r:id="rId188" o:title=""/>
           </v:shape>
-          <o:OLEObject Type="Embed" ProgID="Equation.DSMT4" ShapeID="_x0000_i1116" DrawAspect="Content" ObjectID="_1374171829" r:id="rId189"/>
+          <o:OLEObject Type="Embed" ProgID="Equation.DSMT4" ShapeID="_x0000_i1116" DrawAspect="Content" ObjectID="_1374423889" r:id="rId189"/>
         </w:object>
       </w:r>
     </w:p>
@@ -4517,10 +4077,10 @@
       </w:r>
       <w:r>
         <w:object w:dxaOrig="2400" w:dyaOrig="420" w14:anchorId="688B7195">
-          <v:shape id="_x0000_i1117" type="#_x0000_t75" style="width:103pt;height:17pt" o:ole="">
+          <v:shape id="_x0000_i1117" type="#_x0000_t75" style="width:103.05pt;height:16.95pt" o:ole="">
             <v:imagedata r:id="rId190" o:title=""/>
           </v:shape>
-          <o:OLEObject Type="Embed" ProgID="Equation.DSMT4" ShapeID="_x0000_i1117" DrawAspect="Content" ObjectID="_1374171830" r:id="rId191"/>
+          <o:OLEObject Type="Embed" ProgID="Equation.DSMT4" ShapeID="_x0000_i1117" DrawAspect="Content" ObjectID="_1374423890" r:id="rId191"/>
         </w:object>
       </w:r>
       <w:r>
@@ -4534,7 +4094,7 @@
           <w:position w:val="-6"/>
         </w:rPr>
         <w:pict w14:anchorId="489143A9">
-          <v:shape id="_x0000_i1118" type="#_x0000_t75" style="width:15pt;height:22pt">
+          <v:shape id="_x0000_i1118" type="#_x0000_t75" style="width:14.8pt;height:21.9pt">
             <v:imagedata r:id="rId192" o:title=""/>
           </v:shape>
         </w:pict>
@@ -4562,98 +4122,90 @@
           <w:position w:val="-14"/>
         </w:rPr>
         <w:object w:dxaOrig="280" w:dyaOrig="420" w14:anchorId="07DD7EC4">
-          <v:shape id="_x0000_i1119" type="#_x0000_t75" style="width:15pt;height:21pt" o:ole="">
+          <v:shape id="_x0000_i1119" type="#_x0000_t75" style="width:14.8pt;height:21.2pt" o:ole="">
             <v:imagedata r:id="rId193" o:title=""/>
           </v:shape>
-          <o:OLEObject Type="Embed" ProgID="Equation.DSMT4" ShapeID="_x0000_i1119" DrawAspect="Content" ObjectID="_1374171831" r:id="rId194"/>
+          <o:OLEObject Type="Embed" ProgID="Equation.DSMT4" ShapeID="_x0000_i1119" DrawAspect="Content" ObjectID="_1374423891" r:id="rId194"/>
         </w:object>
       </w:r>
       <w:r>
-        <w:t xml:space="preserve">) necessary for updating the target PDF. </w:t>
-      </w:r>
-      <w:proofErr w:type="gramStart"/>
-      <w:r>
-        <w:t xml:space="preserve">In this three-robot example, </w:t>
+        <w:t xml:space="preserve">) necessary for updating the target PDF. In this three-robot example, </w:t>
       </w:r>
       <w:r>
         <w:rPr>
           <w:position w:val="-14"/>
         </w:rPr>
         <w:object w:dxaOrig="1920" w:dyaOrig="540" w14:anchorId="5754ECE9">
-          <v:shape id="_x0000_i1120" type="#_x0000_t75" style="width:96pt;height:27pt" o:ole="">
+          <v:shape id="_x0000_i1120" type="#_x0000_t75" style="width:96pt;height:26.8pt" o:ole="">
             <v:imagedata r:id="rId195" o:title=""/>
           </v:shape>
-          <o:OLEObject Type="Embed" ProgID="Equation.DSMT4" ShapeID="_x0000_i1120" DrawAspect="Content" ObjectID="_1374171832" r:id="rId196"/>
+          <o:OLEObject Type="Embed" ProgID="Equation.DSMT4" ShapeID="_x0000_i1120" DrawAspect="Content" ObjectID="_1374423892" r:id="rId196"/>
         </w:object>
       </w:r>
       <w:r>
+        <w:t xml:space="preserve">. The robot needs to update </w:t>
+      </w:r>
+      <w:r>
+        <w:object w:dxaOrig="2400" w:dyaOrig="420" w14:anchorId="701179F6">
+          <v:shape id="_x0000_i1121" type="#_x0000_t75" style="width:103.05pt;height:16.95pt" o:ole="">
+            <v:imagedata r:id="rId197" o:title=""/>
+          </v:shape>
+          <o:OLEObject Type="Embed" ProgID="Equation.DSMT4" ShapeID="_x0000_i1121" DrawAspect="Content" ObjectID="_1374423893" r:id="rId198"/>
+        </w:object>
+      </w:r>
+      <w:r>
+        <w:t xml:space="preserve"> </w:t>
+      </w:r>
+      <w:r>
+        <w:t xml:space="preserve">and </w:t>
+      </w:r>
+      <w:r>
+        <w:rPr>
+          <w:position w:val="-6"/>
+        </w:rPr>
+        <w:pict w14:anchorId="6980D1F8">
+          <v:shape id="_x0000_i1122" type="#_x0000_t75" style="width:14.8pt;height:21.9pt">
+            <v:imagedata r:id="rId199" o:title=""/>
+          </v:shape>
+        </w:pict>
+      </w:r>
+      <w:r>
+        <w:t xml:space="preserve"> </w:t>
+      </w:r>
+      <w:r>
+        <w:t>over time and implement the formula. Algorithm 1 gives the general formula of DBF for a moving target.</w:t>
+      </w:r>
+      <w:r>
+        <w:t xml:space="preserve"> Without loss of generality, assume </w:t>
+      </w:r>
+      <w:r>
+        <w:rPr>
+          <w:position w:val="-18"/>
+        </w:rPr>
+        <w:object w:dxaOrig="1140" w:dyaOrig="460" w14:anchorId="0E03FDD3">
+          <v:shape id="_x0000_i1123" type="#_x0000_t75" style="width:57.2pt;height:21.9pt" o:ole="">
+            <v:imagedata r:id="rId200" o:title=""/>
+          </v:shape>
+          <o:OLEObject Type="Embed" ProgID="Equation.DSMT4" ShapeID="_x0000_i1123" DrawAspect="Content" ObjectID="_1374423894" r:id="rId201"/>
+        </w:object>
+      </w:r>
+      <w:r>
+        <w:t xml:space="preserve"> and let </w:t>
+      </w:r>
+      <w:r>
+        <w:rPr>
+          <w:position w:val="-18"/>
+        </w:rPr>
+        <w:object w:dxaOrig="1240" w:dyaOrig="460" w14:anchorId="4A2D3C40">
+          <v:shape id="_x0000_i1124" type="#_x0000_t75" style="width:62.1pt;height:21.9pt" o:ole="">
+            <v:imagedata r:id="rId202" o:title=""/>
+          </v:shape>
+          <o:OLEObject Type="Embed" ProgID="Equation.DSMT4" ShapeID="_x0000_i1124" DrawAspect="Content" ObjectID="_1374423895" r:id="rId203"/>
+        </w:object>
+      </w:r>
+      <w:r>
         <w:t>.</w:t>
       </w:r>
-      <w:proofErr w:type="gramEnd"/>
-      <w:r>
-        <w:t xml:space="preserve"> The robot needs to update </w:t>
-      </w:r>
-      <w:r>
-        <w:object w:dxaOrig="2400" w:dyaOrig="420" w14:anchorId="701179F6">
-          <v:shape id="_x0000_i1121" type="#_x0000_t75" style="width:103pt;height:17pt" o:ole="">
-            <v:imagedata r:id="rId197" o:title=""/>
-          </v:shape>
-          <o:OLEObject Type="Embed" ProgID="Equation.DSMT4" ShapeID="_x0000_i1121" DrawAspect="Content" ObjectID="_1374171833" r:id="rId198"/>
-        </w:object>
-      </w:r>
-      <w:r>
-        <w:t xml:space="preserve"> </w:t>
-      </w:r>
-      <w:r>
-        <w:t xml:space="preserve">and </w:t>
-      </w:r>
-      <w:r>
-        <w:rPr>
-          <w:position w:val="-6"/>
-        </w:rPr>
-        <w:pict w14:anchorId="6980D1F8">
-          <v:shape id="_x0000_i1122" type="#_x0000_t75" style="width:15pt;height:22pt">
-            <v:imagedata r:id="rId199" o:title=""/>
-          </v:shape>
-        </w:pict>
-      </w:r>
-      <w:r>
-        <w:t xml:space="preserve"> </w:t>
-      </w:r>
-      <w:r>
-        <w:t>over time and implement the formula. Algorithm 1 gives the general formula of DBF for a moving target.</w:t>
-      </w:r>
-      <w:r>
-        <w:t xml:space="preserve"> Without loss of generality, assume </w:t>
-      </w:r>
-      <w:r>
-        <w:rPr>
-          <w:position w:val="-18"/>
-        </w:rPr>
-        <w:object w:dxaOrig="1140" w:dyaOrig="460" w14:anchorId="0E03FDD3">
-          <v:shape id="_x0000_i1123" type="#_x0000_t75" style="width:57pt;height:22pt" o:ole="">
-            <v:imagedata r:id="rId200" o:title=""/>
-          </v:shape>
-          <o:OLEObject Type="Embed" ProgID="Equation.DSMT4" ShapeID="_x0000_i1123" DrawAspect="Content" ObjectID="_1374171834" r:id="rId201"/>
-        </w:object>
-      </w:r>
-      <w:r>
-        <w:t xml:space="preserve"> and let </w:t>
-      </w:r>
-      <w:r>
-        <w:rPr>
-          <w:position w:val="-18"/>
-        </w:rPr>
-        <w:object w:dxaOrig="1240" w:dyaOrig="460" w14:anchorId="4A2D3C40">
-          <v:shape id="_x0000_i1124" type="#_x0000_t75" style="width:62pt;height:22pt" o:ole="">
-            <v:imagedata r:id="rId202" o:title=""/>
-          </v:shape>
-          <o:OLEObject Type="Embed" ProgID="Equation.DSMT4" ShapeID="_x0000_i1124" DrawAspect="Content" ObjectID="_1374171835" r:id="rId203"/>
-        </w:object>
-      </w:r>
-      <w:r>
-        <w:t>.</w:t>
-      </w:r>
     </w:p>
     <w:p/>
     <w:p>
@@ -4661,15 +4213,7 @@
         <w:t xml:space="preserve">For </w:t>
       </w:r>
       <w:r>
-        <w:t xml:space="preserve">the </w:t>
-      </w:r>
-      <w:proofErr w:type="spellStart"/>
-      <w:r>
-        <w:t>ith</w:t>
-      </w:r>
-      <w:proofErr w:type="spellEnd"/>
-      <w:r>
-        <w:t xml:space="preserve"> robot</w:t>
+        <w:t>the ith robot</w:t>
       </w:r>
     </w:p>
     <w:p>
@@ -4685,10 +4229,10 @@
       </w:r>
       <w:r>
         <w:object w:dxaOrig="1780" w:dyaOrig="420" w14:anchorId="446D50B8">
-          <v:shape id="_x0000_i1125" type="#_x0000_t75" style="width:89pt;height:21pt" o:ole="">
+          <v:shape id="_x0000_i1125" type="#_x0000_t75" style="width:88.95pt;height:21.2pt" o:ole="">
             <v:imagedata r:id="rId204" o:title=""/>
           </v:shape>
-          <o:OLEObject Type="Embed" ProgID="Equation.DSMT4" ShapeID="_x0000_i1125" DrawAspect="Content" ObjectID="_1374171836" r:id="rId205"/>
+          <o:OLEObject Type="Embed" ProgID="Equation.DSMT4" ShapeID="_x0000_i1125" DrawAspect="Content" ObjectID="_1374423896" r:id="rId205"/>
         </w:object>
       </w:r>
     </w:p>
@@ -4729,10 +4273,10 @@
           <w:position w:val="-26"/>
         </w:rPr>
         <w:object w:dxaOrig="1760" w:dyaOrig="560" w14:anchorId="30BE8B25">
-          <v:shape id="_x0000_i1126" type="#_x0000_t75" style="width:88pt;height:27pt" o:ole="">
+          <v:shape id="_x0000_i1126" type="#_x0000_t75" style="width:88.25pt;height:26.8pt" o:ole="">
             <v:imagedata r:id="rId206" o:title=""/>
           </v:shape>
-          <o:OLEObject Type="Embed" ProgID="Equation.DSMT4" ShapeID="_x0000_i1126" DrawAspect="Content" ObjectID="_1374171837" r:id="rId207"/>
+          <o:OLEObject Type="Embed" ProgID="Equation.DSMT4" ShapeID="_x0000_i1126" DrawAspect="Content" ObjectID="_1374423897" r:id="rId207"/>
         </w:object>
       </w:r>
       <w:r>
@@ -4743,10 +4287,10 @@
           <w:position w:val="-26"/>
         </w:rPr>
         <w:object w:dxaOrig="1860" w:dyaOrig="560" w14:anchorId="18ECDE4A">
-          <v:shape id="_x0000_i1127" type="#_x0000_t75" style="width:92pt;height:27pt" o:ole="">
+          <v:shape id="_x0000_i1127" type="#_x0000_t75" style="width:91.75pt;height:26.8pt" o:ole="">
             <v:imagedata r:id="rId208" o:title=""/>
           </v:shape>
-          <o:OLEObject Type="Embed" ProgID="Equation.DSMT4" ShapeID="_x0000_i1127" DrawAspect="Content" ObjectID="_1374171838" r:id="rId209"/>
+          <o:OLEObject Type="Embed" ProgID="Equation.DSMT4" ShapeID="_x0000_i1127" DrawAspect="Content" ObjectID="_1374423898" r:id="rId209"/>
         </w:object>
       </w:r>
     </w:p>
@@ -4760,10 +4304,10 @@
           <w:position w:val="-26"/>
         </w:rPr>
         <w:object w:dxaOrig="4880" w:dyaOrig="560" w14:anchorId="52187A2C">
-          <v:shape id="_x0000_i1128" type="#_x0000_t75" style="width:244pt;height:27pt" o:ole="">
+          <v:shape id="_x0000_i1143" type="#_x0000_t75" style="width:244.25pt;height:26.8pt" o:ole="">
             <v:imagedata r:id="rId210" o:title=""/>
           </v:shape>
-          <o:OLEObject Type="Embed" ProgID="Equation.DSMT4" ShapeID="_x0000_i1128" DrawAspect="Content" ObjectID="_1374171839" r:id="rId211"/>
+          <o:OLEObject Type="Embed" ProgID="Equation.DSMT4" ShapeID="_x0000_i1143" DrawAspect="Content" ObjectID="_1374423899" r:id="rId211"/>
         </w:object>
       </w:r>
     </w:p>
@@ -4779,6 +4323,7 @@
         <w:t>Update the target PDF</w:t>
       </w:r>
     </w:p>
+    <w:bookmarkStart w:id="6" w:name="_GoBack"/>
     <w:p>
       <w:pPr>
         <w:pStyle w:val="ListParagraph"/>
@@ -4792,12 +4337,13 @@
           <w:position w:val="-194"/>
         </w:rPr>
         <w:object w:dxaOrig="7020" w:dyaOrig="3960" w14:anchorId="1013DA28">
-          <v:shape id="_x0000_i1129" type="#_x0000_t75" style="width:325pt;height:185pt" o:ole="">
+          <v:shape id="_x0000_i1145" type="#_x0000_t75" style="width:324.7pt;height:184.95pt" o:ole="">
             <v:imagedata r:id="rId212" o:title=""/>
           </v:shape>
-          <o:OLEObject Type="Embed" ProgID="Equation.DSMT4" ShapeID="_x0000_i1129" DrawAspect="Content" ObjectID="_1374171840" r:id="rId213"/>
+          <o:OLEObject Type="Embed" ProgID="Equation.DSMT4" ShapeID="_x0000_i1145" DrawAspect="Content" ObjectID="_1374423900" r:id="rId213"/>
         </w:object>
       </w:r>
+      <w:bookmarkEnd w:id="6"/>
     </w:p>
     <w:p>
       <w:pPr>
@@ -4814,17 +4360,6 @@
         <w:t>For the network with N robots, the space complexity is.</w:t>
       </w:r>
     </w:p>
-    <w:p>
-      <w:pPr>
-        <w:rPr>
-          <w:position w:val="-72"/>
-        </w:rPr>
-      </w:pPr>
-    </w:p>
-    <w:p/>
-    <w:p/>
-    <w:p/>
-    <w:p/>
     <w:p>
       <w:pPr>
         <w:pStyle w:val="Heading1"/>
@@ -4838,22 +4373,1235 @@
       </w:r>
     </w:p>
     <w:p>
-      <w:pPr>
-        <w:pStyle w:val="Heading2"/>
-      </w:pPr>
-      <w:r>
-        <w:t xml:space="preserve">Setup </w:t>
+      <w:r>
+        <w:t xml:space="preserve">This section presents </w:t>
+      </w:r>
+      <w:r>
+        <w:t>three</w:t>
+      </w:r>
+      <w:r>
+        <w:t xml:space="preserve"> scenarios in order to demonstrate</w:t>
+      </w:r>
+      <w:r>
+        <w:t xml:space="preserve"> </w:t>
+      </w:r>
+      <w:r>
+        <w:t xml:space="preserve">the use of </w:t>
+      </w:r>
+      <w:r>
+        <w:t xml:space="preserve">the LEO strategy for </w:t>
+      </w:r>
+      <w:r>
+        <w:t xml:space="preserve">recursive Bayesian filtering </w:t>
+      </w:r>
+      <w:r>
+        <w:t xml:space="preserve">in autonomous target search. In all scenarios, six sensors are utilized for target search, each receiving binary observation following the sensor model in xxx. </w:t>
       </w:r>
     </w:p>
     <w:p/>
     <w:p>
-      <w:pPr>
-        <w:pStyle w:val="Heading2"/>
-      </w:pPr>
-      <w:r>
-        <w:t>Results and Discussion</w:t>
-      </w:r>
-    </w:p>
+      <w:r>
+        <w:t>The first scenario consists</w:t>
+      </w:r>
+      <w:r>
+        <w:t xml:space="preserve"> of </w:t>
+      </w:r>
+      <w:r>
+        <w:t xml:space="preserve">six static sensors and single static target, which </w:t>
+      </w:r>
+      <w:r>
+        <w:t>a</w:t>
+      </w:r>
+      <w:r>
+        <w:t xml:space="preserve">cts as a proof of concept of the LEO strategy for static cases. </w:t>
+      </w:r>
+      <w:r>
+        <w:t xml:space="preserve">The second scenario </w:t>
+      </w:r>
+      <w:r>
+        <w:t>s</w:t>
+      </w:r>
+      <w:r>
+        <w:t>ubsequently</w:t>
+      </w:r>
+      <w:r>
+        <w:t xml:space="preserve"> </w:t>
+      </w:r>
+      <w:r>
+        <w:t>deals with the</w:t>
+      </w:r>
+      <w:r>
+        <w:t xml:space="preserve"> six moving sensors for searching the single static target</w:t>
+      </w:r>
+      <w:r>
+        <w:t xml:space="preserve">. Finally, </w:t>
+      </w:r>
+      <w:r>
+        <w:t xml:space="preserve">a general scenario is presented that contains six moving sensors and one moving target. </w:t>
+      </w:r>
+    </w:p>
+    <w:p>
+      <w:pPr>
+        <w:pStyle w:val="Heading1"/>
+        <w:numPr>
+          <w:ilvl w:val="1"/>
+          <w:numId w:val="24"/>
+        </w:numPr>
+      </w:pPr>
+      <w:r>
+        <w:t>Static sensors, static target</w:t>
+      </w:r>
+    </w:p>
+    <w:p>
+      <w:r>
+        <w:t xml:space="preserve">The six static sensors are places at. Each sensor constantly receives binary observations from the target, using the sensor model in xxx. </w:t>
+      </w:r>
+      <w:r>
+        <w:t>Sensors use LEO strategy to communicate their current and saved observations with their communication neighbors. Recursive Bayesian filtering is conducted for target position estimation.</w:t>
+      </w:r>
+    </w:p>
+    <w:p/>
+    <w:p>
+      <w:r>
+        <w:t xml:space="preserve">Figure 1 shows the result of the estimation. After the initial observation, each sensor forms a </w:t>
+      </w:r>
+      <w:r>
+        <w:t>semi</w:t>
+      </w:r>
+      <w:r>
+        <w:t>circle of the probability map</w:t>
+      </w:r>
+      <w:r>
+        <w:t xml:space="preserve">, centered at the corresponding sensor position. As more observations are received, the posterior probability concentrates on the true location of the target. This demonstrates the effectiveness of the LEO strategy for achieving the consensus on the estimate of the target position. </w:t>
+      </w:r>
+    </w:p>
+    <w:p/>
+    <w:tbl>
+      <w:tblPr>
+        <w:tblStyle w:val="TableGrid"/>
+        <w:tblW w:w="0" w:type="auto"/>
+        <w:jc w:val="center"/>
+        <w:tblLook w:val="04A0" w:firstRow="1" w:lastRow="0" w:firstColumn="1" w:lastColumn="0" w:noHBand="0" w:noVBand="1"/>
+      </w:tblPr>
+      <w:tblGrid>
+        <w:gridCol w:w="4446"/>
+        <w:gridCol w:w="4410"/>
+      </w:tblGrid>
+      <w:tr>
+        <w:trPr>
+          <w:jc w:val="center"/>
+        </w:trPr>
+        <w:tc>
+          <w:tcPr>
+            <w:tcW w:w="4419" w:type="dxa"/>
+          </w:tcPr>
+          <w:p>
+            <w:r>
+              <w:rPr>
+                <w:noProof/>
+              </w:rPr>
+              <w:drawing>
+                <wp:inline distT="0" distB="0" distL="0" distR="0" wp14:anchorId="14A14EE7" wp14:editId="76D9CCD8">
+                  <wp:extent cx="2774136" cy="2079476"/>
+                  <wp:effectExtent l="0" t="0" r="0" b="0"/>
+                  <wp:docPr id="13" name="Picture 13" descr="Macintosh HD:Users:changliu:Documents:TortoiseHg:multi-agent_search:remultiagentsearch:figures:data_exchange:sta_sen_sta_tar_1.jpg"/>
+                  <wp:cNvGraphicFramePr>
+                    <a:graphicFrameLocks xmlns:a="http://schemas.openxmlformats.org/drawingml/2006/main" noChangeAspect="1"/>
+                  </wp:cNvGraphicFramePr>
+                  <a:graphic xmlns:a="http://schemas.openxmlformats.org/drawingml/2006/main">
+                    <a:graphicData uri="http://schemas.openxmlformats.org/drawingml/2006/picture">
+                      <pic:pic xmlns:pic="http://schemas.openxmlformats.org/drawingml/2006/picture">
+                        <pic:nvPicPr>
+                          <pic:cNvPr id="0" name="Picture 110" descr="Macintosh HD:Users:changliu:Documents:TortoiseHg:multi-agent_search:remultiagentsearch:figures:data_exchange:sta_sen_sta_tar_1.jpg"/>
+                          <pic:cNvPicPr>
+                            <a:picLocks noChangeAspect="1" noChangeArrowheads="1"/>
+                          </pic:cNvPicPr>
+                        </pic:nvPicPr>
+                        <pic:blipFill>
+                          <a:blip r:embed="rId214">
+                            <a:extLst>
+                              <a:ext uri="{28A0092B-C50C-407E-A947-70E740481C1C}">
+                                <a14:useLocalDpi xmlns:a14="http://schemas.microsoft.com/office/drawing/2010/main" val="0"/>
+                              </a:ext>
+                            </a:extLst>
+                          </a:blip>
+                          <a:srcRect/>
+                          <a:stretch>
+                            <a:fillRect/>
+                          </a:stretch>
+                        </pic:blipFill>
+                        <pic:spPr bwMode="auto">
+                          <a:xfrm>
+                            <a:off x="0" y="0"/>
+                            <a:ext cx="2774550" cy="2079787"/>
+                          </a:xfrm>
+                          <a:prstGeom prst="rect">
+                            <a:avLst/>
+                          </a:prstGeom>
+                          <a:noFill/>
+                          <a:ln>
+                            <a:noFill/>
+                          </a:ln>
+                        </pic:spPr>
+                      </pic:pic>
+                    </a:graphicData>
+                  </a:graphic>
+                </wp:inline>
+              </w:drawing>
+            </w:r>
+          </w:p>
+        </w:tc>
+        <w:tc>
+          <w:tcPr>
+            <w:tcW w:w="4437" w:type="dxa"/>
+          </w:tcPr>
+          <w:p>
+            <w:r>
+              <w:rPr>
+                <w:noProof/>
+              </w:rPr>
+              <w:drawing>
+                <wp:inline distT="0" distB="0" distL="0" distR="0" wp14:anchorId="42AFC628" wp14:editId="79C772EC">
+                  <wp:extent cx="2750666" cy="2061882"/>
+                  <wp:effectExtent l="0" t="0" r="0" b="0"/>
+                  <wp:docPr id="14" name="Picture 14" descr="Macintosh HD:Users:changliu:Documents:TortoiseHg:multi-agent_search:remultiagentsearch:figures:data_exchange:sta_sen_sta_tar_10.jpg"/>
+                  <wp:cNvGraphicFramePr>
+                    <a:graphicFrameLocks xmlns:a="http://schemas.openxmlformats.org/drawingml/2006/main" noChangeAspect="1"/>
+                  </wp:cNvGraphicFramePr>
+                  <a:graphic xmlns:a="http://schemas.openxmlformats.org/drawingml/2006/main">
+                    <a:graphicData uri="http://schemas.openxmlformats.org/drawingml/2006/picture">
+                      <pic:pic xmlns:pic="http://schemas.openxmlformats.org/drawingml/2006/picture">
+                        <pic:nvPicPr>
+                          <pic:cNvPr id="0" name="Picture 111" descr="Macintosh HD:Users:changliu:Documents:TortoiseHg:multi-agent_search:remultiagentsearch:figures:data_exchange:sta_sen_sta_tar_10.jpg"/>
+                          <pic:cNvPicPr>
+                            <a:picLocks noChangeAspect="1" noChangeArrowheads="1"/>
+                          </pic:cNvPicPr>
+                        </pic:nvPicPr>
+                        <pic:blipFill>
+                          <a:blip r:embed="rId215">
+                            <a:extLst>
+                              <a:ext uri="{28A0092B-C50C-407E-A947-70E740481C1C}">
+                                <a14:useLocalDpi xmlns:a14="http://schemas.microsoft.com/office/drawing/2010/main" val="0"/>
+                              </a:ext>
+                            </a:extLst>
+                          </a:blip>
+                          <a:srcRect/>
+                          <a:stretch>
+                            <a:fillRect/>
+                          </a:stretch>
+                        </pic:blipFill>
+                        <pic:spPr bwMode="auto">
+                          <a:xfrm>
+                            <a:off x="0" y="0"/>
+                            <a:ext cx="2751902" cy="2062808"/>
+                          </a:xfrm>
+                          <a:prstGeom prst="rect">
+                            <a:avLst/>
+                          </a:prstGeom>
+                          <a:noFill/>
+                          <a:ln>
+                            <a:noFill/>
+                          </a:ln>
+                        </pic:spPr>
+                      </pic:pic>
+                    </a:graphicData>
+                  </a:graphic>
+                </wp:inline>
+              </w:drawing>
+            </w:r>
+          </w:p>
+        </w:tc>
+      </w:tr>
+      <w:tr>
+        <w:trPr>
+          <w:jc w:val="center"/>
+        </w:trPr>
+        <w:tc>
+          <w:tcPr>
+            <w:tcW w:w="4419" w:type="dxa"/>
+          </w:tcPr>
+          <w:p>
+            <w:pPr>
+              <w:jc w:val="center"/>
+            </w:pPr>
+            <w:r>
+              <w:t>Step = 1</w:t>
+            </w:r>
+          </w:p>
+        </w:tc>
+        <w:tc>
+          <w:tcPr>
+            <w:tcW w:w="4437" w:type="dxa"/>
+          </w:tcPr>
+          <w:p>
+            <w:pPr>
+              <w:jc w:val="center"/>
+            </w:pPr>
+            <w:r>
+              <w:t>Step = 10</w:t>
+            </w:r>
+          </w:p>
+        </w:tc>
+      </w:tr>
+      <w:tr>
+        <w:trPr>
+          <w:jc w:val="center"/>
+        </w:trPr>
+        <w:tc>
+          <w:tcPr>
+            <w:tcW w:w="4419" w:type="dxa"/>
+          </w:tcPr>
+          <w:p>
+            <w:r>
+              <w:rPr>
+                <w:noProof/>
+              </w:rPr>
+              <w:drawing>
+                <wp:inline distT="0" distB="0" distL="0" distR="0" wp14:anchorId="1150B699" wp14:editId="18D2F0DE">
+                  <wp:extent cx="2733870" cy="2049294"/>
+                  <wp:effectExtent l="0" t="0" r="0" b="0"/>
+                  <wp:docPr id="15" name="Picture 15" descr="Macintosh HD:Users:changliu:Documents:TortoiseHg:multi-agent_search:remultiagentsearch:figures:data_exchange:sta_sen_sta_tar_30.jpg"/>
+                  <wp:cNvGraphicFramePr>
+                    <a:graphicFrameLocks xmlns:a="http://schemas.openxmlformats.org/drawingml/2006/main" noChangeAspect="1"/>
+                  </wp:cNvGraphicFramePr>
+                  <a:graphic xmlns:a="http://schemas.openxmlformats.org/drawingml/2006/main">
+                    <a:graphicData uri="http://schemas.openxmlformats.org/drawingml/2006/picture">
+                      <pic:pic xmlns:pic="http://schemas.openxmlformats.org/drawingml/2006/picture">
+                        <pic:nvPicPr>
+                          <pic:cNvPr id="0" name="Picture 112" descr="Macintosh HD:Users:changliu:Documents:TortoiseHg:multi-agent_search:remultiagentsearch:figures:data_exchange:sta_sen_sta_tar_30.jpg"/>
+                          <pic:cNvPicPr>
+                            <a:picLocks noChangeAspect="1" noChangeArrowheads="1"/>
+                          </pic:cNvPicPr>
+                        </pic:nvPicPr>
+                        <pic:blipFill>
+                          <a:blip r:embed="rId216">
+                            <a:extLst>
+                              <a:ext uri="{28A0092B-C50C-407E-A947-70E740481C1C}">
+                                <a14:useLocalDpi xmlns:a14="http://schemas.microsoft.com/office/drawing/2010/main" val="0"/>
+                              </a:ext>
+                            </a:extLst>
+                          </a:blip>
+                          <a:srcRect/>
+                          <a:stretch>
+                            <a:fillRect/>
+                          </a:stretch>
+                        </pic:blipFill>
+                        <pic:spPr bwMode="auto">
+                          <a:xfrm>
+                            <a:off x="0" y="0"/>
+                            <a:ext cx="2734190" cy="2049534"/>
+                          </a:xfrm>
+                          <a:prstGeom prst="rect">
+                            <a:avLst/>
+                          </a:prstGeom>
+                          <a:noFill/>
+                          <a:ln>
+                            <a:noFill/>
+                          </a:ln>
+                        </pic:spPr>
+                      </pic:pic>
+                    </a:graphicData>
+                  </a:graphic>
+                </wp:inline>
+              </w:drawing>
+            </w:r>
+          </w:p>
+        </w:tc>
+        <w:tc>
+          <w:tcPr>
+            <w:tcW w:w="4437" w:type="dxa"/>
+          </w:tcPr>
+          <w:p>
+            <w:r>
+              <w:rPr>
+                <w:noProof/>
+              </w:rPr>
+              <w:drawing>
+                <wp:inline distT="0" distB="0" distL="0" distR="0" wp14:anchorId="1A70D69D" wp14:editId="7378621F">
+                  <wp:extent cx="2726746" cy="2043953"/>
+                  <wp:effectExtent l="0" t="0" r="0" b="0"/>
+                  <wp:docPr id="16" name="Picture 16" descr="Macintosh HD:Users:changliu:Documents:TortoiseHg:multi-agent_search:remultiagentsearch:figures:data_exchange:sta_sen_sta_tar_100.jpg"/>
+                  <wp:cNvGraphicFramePr>
+                    <a:graphicFrameLocks xmlns:a="http://schemas.openxmlformats.org/drawingml/2006/main" noChangeAspect="1"/>
+                  </wp:cNvGraphicFramePr>
+                  <a:graphic xmlns:a="http://schemas.openxmlformats.org/drawingml/2006/main">
+                    <a:graphicData uri="http://schemas.openxmlformats.org/drawingml/2006/picture">
+                      <pic:pic xmlns:pic="http://schemas.openxmlformats.org/drawingml/2006/picture">
+                        <pic:nvPicPr>
+                          <pic:cNvPr id="0" name="Picture 113" descr="Macintosh HD:Users:changliu:Documents:TortoiseHg:multi-agent_search:remultiagentsearch:figures:data_exchange:sta_sen_sta_tar_100.jpg"/>
+                          <pic:cNvPicPr>
+                            <a:picLocks noChangeAspect="1" noChangeArrowheads="1"/>
+                          </pic:cNvPicPr>
+                        </pic:nvPicPr>
+                        <pic:blipFill>
+                          <a:blip r:embed="rId217">
+                            <a:extLst>
+                              <a:ext uri="{28A0092B-C50C-407E-A947-70E740481C1C}">
+                                <a14:useLocalDpi xmlns:a14="http://schemas.microsoft.com/office/drawing/2010/main" val="0"/>
+                              </a:ext>
+                            </a:extLst>
+                          </a:blip>
+                          <a:srcRect/>
+                          <a:stretch>
+                            <a:fillRect/>
+                          </a:stretch>
+                        </pic:blipFill>
+                        <pic:spPr bwMode="auto">
+                          <a:xfrm>
+                            <a:off x="0" y="0"/>
+                            <a:ext cx="2727426" cy="2044462"/>
+                          </a:xfrm>
+                          <a:prstGeom prst="rect">
+                            <a:avLst/>
+                          </a:prstGeom>
+                          <a:noFill/>
+                          <a:ln>
+                            <a:noFill/>
+                          </a:ln>
+                        </pic:spPr>
+                      </pic:pic>
+                    </a:graphicData>
+                  </a:graphic>
+                </wp:inline>
+              </w:drawing>
+            </w:r>
+          </w:p>
+        </w:tc>
+      </w:tr>
+      <w:tr>
+        <w:trPr>
+          <w:jc w:val="center"/>
+        </w:trPr>
+        <w:tc>
+          <w:tcPr>
+            <w:tcW w:w="4419" w:type="dxa"/>
+          </w:tcPr>
+          <w:p>
+            <w:pPr>
+              <w:jc w:val="center"/>
+            </w:pPr>
+            <w:r>
+              <w:t>Step = 30</w:t>
+            </w:r>
+          </w:p>
+        </w:tc>
+        <w:tc>
+          <w:tcPr>
+            <w:tcW w:w="4437" w:type="dxa"/>
+          </w:tcPr>
+          <w:p>
+            <w:pPr>
+              <w:jc w:val="center"/>
+            </w:pPr>
+            <w:r>
+              <w:t>Step = 100</w:t>
+            </w:r>
+          </w:p>
+        </w:tc>
+      </w:tr>
+      <w:tr>
+        <w:trPr>
+          <w:jc w:val="center"/>
+        </w:trPr>
+        <w:tc>
+          <w:tcPr>
+            <w:tcW w:w="8856" w:type="dxa"/>
+            <w:gridSpan w:val="2"/>
+          </w:tcPr>
+          <w:p>
+            <w:pPr>
+              <w:jc w:val="center"/>
+            </w:pPr>
+            <w:r>
+              <w:t>Figure 1. static sensors, static target</w:t>
+            </w:r>
+          </w:p>
+        </w:tc>
+      </w:tr>
+    </w:tbl>
+    <w:p/>
+    <w:p/>
+    <w:p>
+      <w:pPr>
+        <w:pStyle w:val="Heading1"/>
+        <w:numPr>
+          <w:ilvl w:val="1"/>
+          <w:numId w:val="24"/>
+        </w:numPr>
+      </w:pPr>
+      <w:r>
+        <w:t>Moving sensors, static target</w:t>
+      </w:r>
+    </w:p>
+    <w:p>
+      <w:r>
+        <w:t xml:space="preserve">The six sensors start moving from the positions respectively to estimate the target position. The motion planning of sensors for effective target search has received much attention in the past decade. In this work, the sensor </w:t>
+      </w:r>
+      <w:r>
+        <w:t>pos</w:t>
+      </w:r>
+      <w:r>
+        <w:t>i</w:t>
+      </w:r>
+      <w:r>
+        <w:t>tions</w:t>
+      </w:r>
+      <w:r>
+        <w:t xml:space="preserve"> are randomly generated at each time in order to demonstrate the effectiveness of the LEO strategy. Readers interested in sensor motion planning can refer to xxx.</w:t>
+      </w:r>
+    </w:p>
+    <w:p/>
+    <w:p>
+      <w:r>
+        <w:t>Figure 2 shows</w:t>
+      </w:r>
+      <w:r>
+        <w:t xml:space="preserve"> the result of the estimation. Similar to sec. 5.1, </w:t>
+      </w:r>
+      <w:r>
+        <w:t>the posterior probability concentrates to the true target location. Figure 2(b) gives the decrease of the entropy of the posterior distribution, showing the reduction of uncertainty in the estimated target position.</w:t>
+      </w:r>
+    </w:p>
+    <w:p/>
+    <w:tbl>
+      <w:tblPr>
+        <w:tblStyle w:val="TableGrid"/>
+        <w:tblW w:w="0" w:type="auto"/>
+        <w:jc w:val="center"/>
+        <w:tblLook w:val="04A0" w:firstRow="1" w:lastRow="0" w:firstColumn="1" w:lastColumn="0" w:noHBand="0" w:noVBand="1"/>
+      </w:tblPr>
+      <w:tblGrid>
+        <w:gridCol w:w="4473"/>
+        <w:gridCol w:w="4383"/>
+      </w:tblGrid>
+      <w:tr>
+        <w:trPr>
+          <w:jc w:val="center"/>
+        </w:trPr>
+        <w:tc>
+          <w:tcPr>
+            <w:tcW w:w="4419" w:type="dxa"/>
+          </w:tcPr>
+          <w:p>
+            <w:r>
+              <w:rPr>
+                <w:noProof/>
+              </w:rPr>
+              <w:drawing>
+                <wp:inline distT="0" distB="0" distL="0" distR="0" wp14:anchorId="6D527330" wp14:editId="641D7BFE">
+                  <wp:extent cx="2834380" cy="2124635"/>
+                  <wp:effectExtent l="0" t="0" r="0" b="0"/>
+                  <wp:docPr id="17" name="Picture 17" descr="Macintosh HD:Users:changliu:Documents:TortoiseHg:multi-agent_search:remultiagentsearch:figures:data_exchange:mov_sen_sta_tar_1.jpg"/>
+                  <wp:cNvGraphicFramePr>
+                    <a:graphicFrameLocks xmlns:a="http://schemas.openxmlformats.org/drawingml/2006/main" noChangeAspect="1"/>
+                  </wp:cNvGraphicFramePr>
+                  <a:graphic xmlns:a="http://schemas.openxmlformats.org/drawingml/2006/main">
+                    <a:graphicData uri="http://schemas.openxmlformats.org/drawingml/2006/picture">
+                      <pic:pic xmlns:pic="http://schemas.openxmlformats.org/drawingml/2006/picture">
+                        <pic:nvPicPr>
+                          <pic:cNvPr id="0" name="Picture 114" descr="Macintosh HD:Users:changliu:Documents:TortoiseHg:multi-agent_search:remultiagentsearch:figures:data_exchange:mov_sen_sta_tar_1.jpg"/>
+                          <pic:cNvPicPr>
+                            <a:picLocks noChangeAspect="1" noChangeArrowheads="1"/>
+                          </pic:cNvPicPr>
+                        </pic:nvPicPr>
+                        <pic:blipFill>
+                          <a:blip r:embed="rId218">
+                            <a:extLst>
+                              <a:ext uri="{28A0092B-C50C-407E-A947-70E740481C1C}">
+                                <a14:useLocalDpi xmlns:a14="http://schemas.microsoft.com/office/drawing/2010/main" val="0"/>
+                              </a:ext>
+                            </a:extLst>
+                          </a:blip>
+                          <a:srcRect/>
+                          <a:stretch>
+                            <a:fillRect/>
+                          </a:stretch>
+                        </pic:blipFill>
+                        <pic:spPr bwMode="auto">
+                          <a:xfrm>
+                            <a:off x="0" y="0"/>
+                            <a:ext cx="2834969" cy="2125076"/>
+                          </a:xfrm>
+                          <a:prstGeom prst="rect">
+                            <a:avLst/>
+                          </a:prstGeom>
+                          <a:noFill/>
+                          <a:ln>
+                            <a:noFill/>
+                          </a:ln>
+                        </pic:spPr>
+                      </pic:pic>
+                    </a:graphicData>
+                  </a:graphic>
+                </wp:inline>
+              </w:drawing>
+            </w:r>
+          </w:p>
+        </w:tc>
+        <w:tc>
+          <w:tcPr>
+            <w:tcW w:w="4437" w:type="dxa"/>
+          </w:tcPr>
+          <w:p>
+            <w:r>
+              <w:rPr>
+                <w:noProof/>
+              </w:rPr>
+              <w:drawing>
+                <wp:inline distT="0" distB="0" distL="0" distR="0" wp14:anchorId="33C76A0A" wp14:editId="00C81140">
+                  <wp:extent cx="2774582" cy="2079811"/>
+                  <wp:effectExtent l="0" t="0" r="0" b="0"/>
+                  <wp:docPr id="18" name="Picture 18" descr="Macintosh HD:Users:changliu:Documents:TortoiseHg:multi-agent_search:remultiagentsearch:figures:data_exchange:mov_sen_sta_tar_10.jpg"/>
+                  <wp:cNvGraphicFramePr>
+                    <a:graphicFrameLocks xmlns:a="http://schemas.openxmlformats.org/drawingml/2006/main" noChangeAspect="1"/>
+                  </wp:cNvGraphicFramePr>
+                  <a:graphic xmlns:a="http://schemas.openxmlformats.org/drawingml/2006/main">
+                    <a:graphicData uri="http://schemas.openxmlformats.org/drawingml/2006/picture">
+                      <pic:pic xmlns:pic="http://schemas.openxmlformats.org/drawingml/2006/picture">
+                        <pic:nvPicPr>
+                          <pic:cNvPr id="0" name="Picture 115" descr="Macintosh HD:Users:changliu:Documents:TortoiseHg:multi-agent_search:remultiagentsearch:figures:data_exchange:mov_sen_sta_tar_10.jpg"/>
+                          <pic:cNvPicPr>
+                            <a:picLocks noChangeAspect="1" noChangeArrowheads="1"/>
+                          </pic:cNvPicPr>
+                        </pic:nvPicPr>
+                        <pic:blipFill>
+                          <a:blip r:embed="rId219">
+                            <a:extLst>
+                              <a:ext uri="{28A0092B-C50C-407E-A947-70E740481C1C}">
+                                <a14:useLocalDpi xmlns:a14="http://schemas.microsoft.com/office/drawing/2010/main" val="0"/>
+                              </a:ext>
+                            </a:extLst>
+                          </a:blip>
+                          <a:srcRect/>
+                          <a:stretch>
+                            <a:fillRect/>
+                          </a:stretch>
+                        </pic:blipFill>
+                        <pic:spPr bwMode="auto">
+                          <a:xfrm>
+                            <a:off x="0" y="0"/>
+                            <a:ext cx="2775064" cy="2080173"/>
+                          </a:xfrm>
+                          <a:prstGeom prst="rect">
+                            <a:avLst/>
+                          </a:prstGeom>
+                          <a:noFill/>
+                          <a:ln>
+                            <a:noFill/>
+                          </a:ln>
+                        </pic:spPr>
+                      </pic:pic>
+                    </a:graphicData>
+                  </a:graphic>
+                </wp:inline>
+              </w:drawing>
+            </w:r>
+          </w:p>
+        </w:tc>
+      </w:tr>
+      <w:tr>
+        <w:trPr>
+          <w:jc w:val="center"/>
+        </w:trPr>
+        <w:tc>
+          <w:tcPr>
+            <w:tcW w:w="4419" w:type="dxa"/>
+          </w:tcPr>
+          <w:p>
+            <w:pPr>
+              <w:jc w:val="center"/>
+            </w:pPr>
+            <w:r>
+              <w:t>Step = 1</w:t>
+            </w:r>
+          </w:p>
+        </w:tc>
+        <w:tc>
+          <w:tcPr>
+            <w:tcW w:w="4437" w:type="dxa"/>
+          </w:tcPr>
+          <w:p>
+            <w:pPr>
+              <w:jc w:val="center"/>
+            </w:pPr>
+            <w:r>
+              <w:t>Step = 10</w:t>
+            </w:r>
+          </w:p>
+        </w:tc>
+      </w:tr>
+      <w:tr>
+        <w:trPr>
+          <w:jc w:val="center"/>
+        </w:trPr>
+        <w:tc>
+          <w:tcPr>
+            <w:tcW w:w="4419" w:type="dxa"/>
+          </w:tcPr>
+          <w:p>
+            <w:r>
+              <w:rPr>
+                <w:noProof/>
+              </w:rPr>
+              <w:drawing>
+                <wp:inline distT="0" distB="0" distL="0" distR="0" wp14:anchorId="34E6DA25" wp14:editId="174B7F75">
+                  <wp:extent cx="2631070" cy="1972235"/>
+                  <wp:effectExtent l="0" t="0" r="0" b="0"/>
+                  <wp:docPr id="19" name="Picture 19" descr="Macintosh HD:Users:changliu:Documents:TortoiseHg:multi-agent_search:remultiagentsearch:figures:data_exchange:mov_sen_sta_tar_30.jpg"/>
+                  <wp:cNvGraphicFramePr>
+                    <a:graphicFrameLocks xmlns:a="http://schemas.openxmlformats.org/drawingml/2006/main" noChangeAspect="1"/>
+                  </wp:cNvGraphicFramePr>
+                  <a:graphic xmlns:a="http://schemas.openxmlformats.org/drawingml/2006/main">
+                    <a:graphicData uri="http://schemas.openxmlformats.org/drawingml/2006/picture">
+                      <pic:pic xmlns:pic="http://schemas.openxmlformats.org/drawingml/2006/picture">
+                        <pic:nvPicPr>
+                          <pic:cNvPr id="0" name="Picture 116" descr="Macintosh HD:Users:changliu:Documents:TortoiseHg:multi-agent_search:remultiagentsearch:figures:data_exchange:mov_sen_sta_tar_30.jpg"/>
+                          <pic:cNvPicPr>
+                            <a:picLocks noChangeAspect="1" noChangeArrowheads="1"/>
+                          </pic:cNvPicPr>
+                        </pic:nvPicPr>
+                        <pic:blipFill>
+                          <a:blip r:embed="rId220">
+                            <a:extLst>
+                              <a:ext uri="{28A0092B-C50C-407E-A947-70E740481C1C}">
+                                <a14:useLocalDpi xmlns:a14="http://schemas.microsoft.com/office/drawing/2010/main" val="0"/>
+                              </a:ext>
+                            </a:extLst>
+                          </a:blip>
+                          <a:srcRect/>
+                          <a:stretch>
+                            <a:fillRect/>
+                          </a:stretch>
+                        </pic:blipFill>
+                        <pic:spPr bwMode="auto">
+                          <a:xfrm>
+                            <a:off x="0" y="0"/>
+                            <a:ext cx="2631172" cy="1972312"/>
+                          </a:xfrm>
+                          <a:prstGeom prst="rect">
+                            <a:avLst/>
+                          </a:prstGeom>
+                          <a:noFill/>
+                          <a:ln>
+                            <a:noFill/>
+                          </a:ln>
+                        </pic:spPr>
+                      </pic:pic>
+                    </a:graphicData>
+                  </a:graphic>
+                </wp:inline>
+              </w:drawing>
+            </w:r>
+          </w:p>
+        </w:tc>
+        <w:tc>
+          <w:tcPr>
+            <w:tcW w:w="4437" w:type="dxa"/>
+          </w:tcPr>
+          <w:p>
+            <w:r>
+              <w:rPr>
+                <w:noProof/>
+              </w:rPr>
+              <w:drawing>
+                <wp:inline distT="0" distB="0" distL="0" distR="0" wp14:anchorId="68DC3525" wp14:editId="58E51855">
+                  <wp:extent cx="2666949" cy="1999129"/>
+                  <wp:effectExtent l="0" t="0" r="0" b="0"/>
+                  <wp:docPr id="20" name="Picture 20" descr="Macintosh HD:Users:changliu:Documents:TortoiseHg:multi-agent_search:remultiagentsearch:figures:data_exchange:mov_sen_sta_tar_100.jpg"/>
+                  <wp:cNvGraphicFramePr>
+                    <a:graphicFrameLocks xmlns:a="http://schemas.openxmlformats.org/drawingml/2006/main" noChangeAspect="1"/>
+                  </wp:cNvGraphicFramePr>
+                  <a:graphic xmlns:a="http://schemas.openxmlformats.org/drawingml/2006/main">
+                    <a:graphicData uri="http://schemas.openxmlformats.org/drawingml/2006/picture">
+                      <pic:pic xmlns:pic="http://schemas.openxmlformats.org/drawingml/2006/picture">
+                        <pic:nvPicPr>
+                          <pic:cNvPr id="0" name="Picture 117" descr="Macintosh HD:Users:changliu:Documents:TortoiseHg:multi-agent_search:remultiagentsearch:figures:data_exchange:mov_sen_sta_tar_100.jpg"/>
+                          <pic:cNvPicPr>
+                            <a:picLocks noChangeAspect="1" noChangeArrowheads="1"/>
+                          </pic:cNvPicPr>
+                        </pic:nvPicPr>
+                        <pic:blipFill>
+                          <a:blip r:embed="rId221">
+                            <a:extLst>
+                              <a:ext uri="{28A0092B-C50C-407E-A947-70E740481C1C}">
+                                <a14:useLocalDpi xmlns:a14="http://schemas.microsoft.com/office/drawing/2010/main" val="0"/>
+                              </a:ext>
+                            </a:extLst>
+                          </a:blip>
+                          <a:srcRect/>
+                          <a:stretch>
+                            <a:fillRect/>
+                          </a:stretch>
+                        </pic:blipFill>
+                        <pic:spPr bwMode="auto">
+                          <a:xfrm>
+                            <a:off x="0" y="0"/>
+                            <a:ext cx="2667468" cy="1999518"/>
+                          </a:xfrm>
+                          <a:prstGeom prst="rect">
+                            <a:avLst/>
+                          </a:prstGeom>
+                          <a:noFill/>
+                          <a:ln>
+                            <a:noFill/>
+                          </a:ln>
+                        </pic:spPr>
+                      </pic:pic>
+                    </a:graphicData>
+                  </a:graphic>
+                </wp:inline>
+              </w:drawing>
+            </w:r>
+          </w:p>
+        </w:tc>
+      </w:tr>
+      <w:tr>
+        <w:trPr>
+          <w:jc w:val="center"/>
+        </w:trPr>
+        <w:tc>
+          <w:tcPr>
+            <w:tcW w:w="4419" w:type="dxa"/>
+          </w:tcPr>
+          <w:p>
+            <w:pPr>
+              <w:jc w:val="center"/>
+            </w:pPr>
+            <w:r>
+              <w:t>Step = 30</w:t>
+            </w:r>
+          </w:p>
+        </w:tc>
+        <w:tc>
+          <w:tcPr>
+            <w:tcW w:w="4437" w:type="dxa"/>
+          </w:tcPr>
+          <w:p>
+            <w:pPr>
+              <w:jc w:val="center"/>
+            </w:pPr>
+            <w:r>
+              <w:t>Step = 100</w:t>
+            </w:r>
+          </w:p>
+        </w:tc>
+      </w:tr>
+      <w:tr>
+        <w:trPr>
+          <w:jc w:val="center"/>
+        </w:trPr>
+        <w:tc>
+          <w:tcPr>
+            <w:tcW w:w="8856" w:type="dxa"/>
+            <w:gridSpan w:val="2"/>
+          </w:tcPr>
+          <w:p>
+            <w:pPr>
+              <w:jc w:val="center"/>
+            </w:pPr>
+            <w:r>
+              <w:t>Figure 3. moving sensors, static target</w:t>
+            </w:r>
+          </w:p>
+        </w:tc>
+      </w:tr>
+    </w:tbl>
+    <w:p/>
+    <w:p>
+      <w:pPr>
+        <w:pStyle w:val="Heading1"/>
+        <w:numPr>
+          <w:ilvl w:val="1"/>
+          <w:numId w:val="24"/>
+        </w:numPr>
+      </w:pPr>
+      <w:r>
+        <w:t>Moving sensors, moving target</w:t>
+      </w:r>
+    </w:p>
+    <w:p>
+      <w:r>
+        <w:t xml:space="preserve">The target </w:t>
+      </w:r>
+      <w:r>
+        <w:t xml:space="preserve">in the scenario </w:t>
+      </w:r>
+      <w:r>
+        <w:t>move</w:t>
+      </w:r>
+      <w:r>
+        <w:t>s</w:t>
+      </w:r>
+      <w:r>
+        <w:t xml:space="preserve"> on a horizontal plane and </w:t>
+      </w:r>
+      <w:r>
+        <w:t xml:space="preserve">the model is </w:t>
+      </w:r>
+      <w:r>
+        <w:t>given by</w:t>
+      </w:r>
+      <w:r>
+        <w:t xml:space="preserve">. The sensor </w:t>
+      </w:r>
+      <w:r>
+        <w:t>pos</w:t>
+      </w:r>
+      <w:r>
+        <w:t>i</w:t>
+      </w:r>
+      <w:r>
+        <w:t>tions</w:t>
+      </w:r>
+      <w:r>
+        <w:t xml:space="preserve"> are randomly generated at each time. LEO given in section 4 is utilized for distributed recursive Bayesian filtering. Figure 3 shows the result of the estimation. As expected, the posterior probability concentrates to the true target location.</w:t>
+      </w:r>
+    </w:p>
+    <w:p/>
+    <w:tbl>
+      <w:tblPr>
+        <w:tblStyle w:val="TableGrid"/>
+        <w:tblW w:w="0" w:type="auto"/>
+        <w:jc w:val="center"/>
+        <w:tblLook w:val="04A0" w:firstRow="1" w:lastRow="0" w:firstColumn="1" w:lastColumn="0" w:noHBand="0" w:noVBand="1"/>
+      </w:tblPr>
+      <w:tblGrid>
+        <w:gridCol w:w="4419"/>
+        <w:gridCol w:w="4437"/>
+      </w:tblGrid>
+      <w:tr>
+        <w:trPr>
+          <w:jc w:val="center"/>
+        </w:trPr>
+        <w:tc>
+          <w:tcPr>
+            <w:tcW w:w="4419" w:type="dxa"/>
+          </w:tcPr>
+          <w:p>
+            <w:r>
+              <w:rPr>
+                <w:noProof/>
+              </w:rPr>
+              <w:drawing>
+                <wp:inline distT="0" distB="0" distL="0" distR="0" wp14:anchorId="06B60B7E" wp14:editId="10E397D9">
+                  <wp:extent cx="2714786" cy="2034988"/>
+                  <wp:effectExtent l="0" t="0" r="0" b="0"/>
+                  <wp:docPr id="1" name="Picture 1" descr="Macintosh HD:Users:changliu:Documents:TortoiseHg:multi-agent_search:remultiagentsearch:figures:data_exchange:mov_sen_mov_tar_1.jpg"/>
+                  <wp:cNvGraphicFramePr>
+                    <a:graphicFrameLocks xmlns:a="http://schemas.openxmlformats.org/drawingml/2006/main" noChangeAspect="1"/>
+                  </wp:cNvGraphicFramePr>
+                  <a:graphic xmlns:a="http://schemas.openxmlformats.org/drawingml/2006/main">
+                    <a:graphicData uri="http://schemas.openxmlformats.org/drawingml/2006/picture">
+                      <pic:pic xmlns:pic="http://schemas.openxmlformats.org/drawingml/2006/picture">
+                        <pic:nvPicPr>
+                          <pic:cNvPr id="0" name="Picture 106" descr="Macintosh HD:Users:changliu:Documents:TortoiseHg:multi-agent_search:remultiagentsearch:figures:data_exchange:mov_sen_mov_tar_1.jpg"/>
+                          <pic:cNvPicPr>
+                            <a:picLocks noChangeAspect="1" noChangeArrowheads="1"/>
+                          </pic:cNvPicPr>
+                        </pic:nvPicPr>
+                        <pic:blipFill>
+                          <a:blip r:embed="rId222">
+                            <a:extLst>
+                              <a:ext uri="{28A0092B-C50C-407E-A947-70E740481C1C}">
+                                <a14:useLocalDpi xmlns:a14="http://schemas.microsoft.com/office/drawing/2010/main" val="0"/>
+                              </a:ext>
+                            </a:extLst>
+                          </a:blip>
+                          <a:srcRect/>
+                          <a:stretch>
+                            <a:fillRect/>
+                          </a:stretch>
+                        </pic:blipFill>
+                        <pic:spPr bwMode="auto">
+                          <a:xfrm>
+                            <a:off x="0" y="0"/>
+                            <a:ext cx="2714786" cy="2034988"/>
+                          </a:xfrm>
+                          <a:prstGeom prst="rect">
+                            <a:avLst/>
+                          </a:prstGeom>
+                          <a:noFill/>
+                          <a:ln>
+                            <a:noFill/>
+                          </a:ln>
+                        </pic:spPr>
+                      </pic:pic>
+                    </a:graphicData>
+                  </a:graphic>
+                </wp:inline>
+              </w:drawing>
+            </w:r>
+          </w:p>
+        </w:tc>
+        <w:tc>
+          <w:tcPr>
+            <w:tcW w:w="4437" w:type="dxa"/>
+          </w:tcPr>
+          <w:p>
+            <w:r>
+              <w:rPr>
+                <w:noProof/>
+              </w:rPr>
+              <w:drawing>
+                <wp:inline distT="0" distB="0" distL="0" distR="0" wp14:anchorId="064526B8" wp14:editId="25EB0DE1">
+                  <wp:extent cx="2726745" cy="2043953"/>
+                  <wp:effectExtent l="0" t="0" r="0" b="0"/>
+                  <wp:docPr id="3" name="Picture 3" descr="Macintosh HD:Users:changliu:Documents:TortoiseHg:multi-agent_search:remultiagentsearch:figures:data_exchange:mov_sen_mov_tar_10.jpg"/>
+                  <wp:cNvGraphicFramePr>
+                    <a:graphicFrameLocks xmlns:a="http://schemas.openxmlformats.org/drawingml/2006/main" noChangeAspect="1"/>
+                  </wp:cNvGraphicFramePr>
+                  <a:graphic xmlns:a="http://schemas.openxmlformats.org/drawingml/2006/main">
+                    <a:graphicData uri="http://schemas.openxmlformats.org/drawingml/2006/picture">
+                      <pic:pic xmlns:pic="http://schemas.openxmlformats.org/drawingml/2006/picture">
+                        <pic:nvPicPr>
+                          <pic:cNvPr id="0" name="Picture 108" descr="Macintosh HD:Users:changliu:Documents:TortoiseHg:multi-agent_search:remultiagentsearch:figures:data_exchange:mov_sen_mov_tar_10.jpg"/>
+                          <pic:cNvPicPr>
+                            <a:picLocks noChangeAspect="1" noChangeArrowheads="1"/>
+                          </pic:cNvPicPr>
+                        </pic:nvPicPr>
+                        <pic:blipFill>
+                          <a:blip r:embed="rId223">
+                            <a:extLst>
+                              <a:ext uri="{28A0092B-C50C-407E-A947-70E740481C1C}">
+                                <a14:useLocalDpi xmlns:a14="http://schemas.microsoft.com/office/drawing/2010/main" val="0"/>
+                              </a:ext>
+                            </a:extLst>
+                          </a:blip>
+                          <a:srcRect/>
+                          <a:stretch>
+                            <a:fillRect/>
+                          </a:stretch>
+                        </pic:blipFill>
+                        <pic:spPr bwMode="auto">
+                          <a:xfrm>
+                            <a:off x="0" y="0"/>
+                            <a:ext cx="2727482" cy="2044505"/>
+                          </a:xfrm>
+                          <a:prstGeom prst="rect">
+                            <a:avLst/>
+                          </a:prstGeom>
+                          <a:noFill/>
+                          <a:ln>
+                            <a:noFill/>
+                          </a:ln>
+                        </pic:spPr>
+                      </pic:pic>
+                    </a:graphicData>
+                  </a:graphic>
+                </wp:inline>
+              </w:drawing>
+            </w:r>
+          </w:p>
+        </w:tc>
+      </w:tr>
+      <w:tr>
+        <w:trPr>
+          <w:jc w:val="center"/>
+        </w:trPr>
+        <w:tc>
+          <w:tcPr>
+            <w:tcW w:w="4419" w:type="dxa"/>
+          </w:tcPr>
+          <w:p>
+            <w:pPr>
+              <w:jc w:val="center"/>
+            </w:pPr>
+            <w:r>
+              <w:t>Step = 1</w:t>
+            </w:r>
+          </w:p>
+        </w:tc>
+        <w:tc>
+          <w:tcPr>
+            <w:tcW w:w="4437" w:type="dxa"/>
+          </w:tcPr>
+          <w:p>
+            <w:pPr>
+              <w:jc w:val="center"/>
+            </w:pPr>
+            <w:r>
+              <w:t>Step = 10</w:t>
+            </w:r>
+          </w:p>
+        </w:tc>
+      </w:tr>
+      <w:tr>
+        <w:trPr>
+          <w:jc w:val="center"/>
+        </w:trPr>
+        <w:tc>
+          <w:tcPr>
+            <w:tcW w:w="4419" w:type="dxa"/>
+          </w:tcPr>
+          <w:p>
+            <w:r>
+              <w:rPr>
+                <w:noProof/>
+              </w:rPr>
+              <w:drawing>
+                <wp:inline distT="0" distB="0" distL="0" distR="0" wp14:anchorId="45802A95" wp14:editId="60EE78A8">
+                  <wp:extent cx="2644589" cy="1982369"/>
+                  <wp:effectExtent l="0" t="0" r="0" b="0"/>
+                  <wp:docPr id="2" name="Picture 2" descr="Macintosh HD:Users:changliu:Documents:TortoiseHg:multi-agent_search:remultiagentsearch:figures:data_exchange:mov_sen_mov_tar_30.jpg"/>
+                  <wp:cNvGraphicFramePr>
+                    <a:graphicFrameLocks xmlns:a="http://schemas.openxmlformats.org/drawingml/2006/main" noChangeAspect="1"/>
+                  </wp:cNvGraphicFramePr>
+                  <a:graphic xmlns:a="http://schemas.openxmlformats.org/drawingml/2006/main">
+                    <a:graphicData uri="http://schemas.openxmlformats.org/drawingml/2006/picture">
+                      <pic:pic xmlns:pic="http://schemas.openxmlformats.org/drawingml/2006/picture">
+                        <pic:nvPicPr>
+                          <pic:cNvPr id="0" name="Picture 107" descr="Macintosh HD:Users:changliu:Documents:TortoiseHg:multi-agent_search:remultiagentsearch:figures:data_exchange:mov_sen_mov_tar_30.jpg"/>
+                          <pic:cNvPicPr>
+                            <a:picLocks noChangeAspect="1" noChangeArrowheads="1"/>
+                          </pic:cNvPicPr>
+                        </pic:nvPicPr>
+                        <pic:blipFill>
+                          <a:blip r:embed="rId224">
+                            <a:extLst>
+                              <a:ext uri="{28A0092B-C50C-407E-A947-70E740481C1C}">
+                                <a14:useLocalDpi xmlns:a14="http://schemas.microsoft.com/office/drawing/2010/main" val="0"/>
+                              </a:ext>
+                            </a:extLst>
+                          </a:blip>
+                          <a:srcRect/>
+                          <a:stretch>
+                            <a:fillRect/>
+                          </a:stretch>
+                        </pic:blipFill>
+                        <pic:spPr bwMode="auto">
+                          <a:xfrm>
+                            <a:off x="0" y="0"/>
+                            <a:ext cx="2645087" cy="1982742"/>
+                          </a:xfrm>
+                          <a:prstGeom prst="rect">
+                            <a:avLst/>
+                          </a:prstGeom>
+                          <a:noFill/>
+                          <a:ln>
+                            <a:noFill/>
+                          </a:ln>
+                        </pic:spPr>
+                      </pic:pic>
+                    </a:graphicData>
+                  </a:graphic>
+                </wp:inline>
+              </w:drawing>
+            </w:r>
+          </w:p>
+        </w:tc>
+        <w:tc>
+          <w:tcPr>
+            <w:tcW w:w="4437" w:type="dxa"/>
+          </w:tcPr>
+          <w:p>
+            <w:r>
+              <w:rPr>
+                <w:noProof/>
+              </w:rPr>
+              <w:drawing>
+                <wp:inline distT="0" distB="0" distL="0" distR="0" wp14:anchorId="3797BFC4" wp14:editId="53A489E9">
+                  <wp:extent cx="2666950" cy="1999130"/>
+                  <wp:effectExtent l="0" t="0" r="0" b="0"/>
+                  <wp:docPr id="4" name="Picture 4" descr="Macintosh HD:Users:changliu:Documents:TortoiseHg:multi-agent_search:remultiagentsearch:figures:data_exchange:mov_sen_mov_tar_100.jpg"/>
+                  <wp:cNvGraphicFramePr>
+                    <a:graphicFrameLocks xmlns:a="http://schemas.openxmlformats.org/drawingml/2006/main" noChangeAspect="1"/>
+                  </wp:cNvGraphicFramePr>
+                  <a:graphic xmlns:a="http://schemas.openxmlformats.org/drawingml/2006/main">
+                    <a:graphicData uri="http://schemas.openxmlformats.org/drawingml/2006/picture">
+                      <pic:pic xmlns:pic="http://schemas.openxmlformats.org/drawingml/2006/picture">
+                        <pic:nvPicPr>
+                          <pic:cNvPr id="0" name="Picture 109" descr="Macintosh HD:Users:changliu:Documents:TortoiseHg:multi-agent_search:remultiagentsearch:figures:data_exchange:mov_sen_mov_tar_100.jpg"/>
+                          <pic:cNvPicPr>
+                            <a:picLocks noChangeAspect="1" noChangeArrowheads="1"/>
+                          </pic:cNvPicPr>
+                        </pic:nvPicPr>
+                        <pic:blipFill>
+                          <a:blip r:embed="rId225">
+                            <a:extLst>
+                              <a:ext uri="{28A0092B-C50C-407E-A947-70E740481C1C}">
+                                <a14:useLocalDpi xmlns:a14="http://schemas.microsoft.com/office/drawing/2010/main" val="0"/>
+                              </a:ext>
+                            </a:extLst>
+                          </a:blip>
+                          <a:srcRect/>
+                          <a:stretch>
+                            <a:fillRect/>
+                          </a:stretch>
+                        </pic:blipFill>
+                        <pic:spPr bwMode="auto">
+                          <a:xfrm>
+                            <a:off x="0" y="0"/>
+                            <a:ext cx="2667379" cy="1999452"/>
+                          </a:xfrm>
+                          <a:prstGeom prst="rect">
+                            <a:avLst/>
+                          </a:prstGeom>
+                          <a:noFill/>
+                          <a:ln>
+                            <a:noFill/>
+                          </a:ln>
+                        </pic:spPr>
+                      </pic:pic>
+                    </a:graphicData>
+                  </a:graphic>
+                </wp:inline>
+              </w:drawing>
+            </w:r>
+          </w:p>
+        </w:tc>
+      </w:tr>
+      <w:tr>
+        <w:trPr>
+          <w:jc w:val="center"/>
+        </w:trPr>
+        <w:tc>
+          <w:tcPr>
+            <w:tcW w:w="4419" w:type="dxa"/>
+          </w:tcPr>
+          <w:p>
+            <w:pPr>
+              <w:jc w:val="center"/>
+            </w:pPr>
+            <w:r>
+              <w:t>Step = 30</w:t>
+            </w:r>
+          </w:p>
+        </w:tc>
+        <w:tc>
+          <w:tcPr>
+            <w:tcW w:w="4437" w:type="dxa"/>
+          </w:tcPr>
+          <w:p>
+            <w:pPr>
+              <w:jc w:val="center"/>
+            </w:pPr>
+            <w:r>
+              <w:t>Step = 100</w:t>
+            </w:r>
+          </w:p>
+        </w:tc>
+      </w:tr>
+      <w:tr>
+        <w:trPr>
+          <w:jc w:val="center"/>
+        </w:trPr>
+        <w:tc>
+          <w:tcPr>
+            <w:tcW w:w="8856" w:type="dxa"/>
+            <w:gridSpan w:val="2"/>
+          </w:tcPr>
+          <w:p>
+            <w:pPr>
+              <w:jc w:val="center"/>
+            </w:pPr>
+            <w:r>
+              <w:t>Figure 3. moving sensors, moving target</w:t>
+            </w:r>
+          </w:p>
+        </w:tc>
+      </w:tr>
+    </w:tbl>
+    <w:p/>
     <w:p/>
     <w:p>
       <w:pPr>
@@ -6496,7 +7244,7 @@
       <w:lvlText w:val="%1."/>
       <w:lvlJc w:val="left"/>
       <w:pPr>
-        <w:ind w:left="425" w:hanging="425"/>
+        <w:ind w:left="360" w:hanging="360"/>
       </w:pPr>
     </w:lvl>
     <w:lvl w:ilvl="1">
@@ -6505,7 +7253,7 @@
       <w:lvlText w:val="%1.%2."/>
       <w:lvlJc w:val="left"/>
       <w:pPr>
-        <w:ind w:left="567" w:hanging="567"/>
+        <w:ind w:left="792" w:hanging="432"/>
       </w:pPr>
     </w:lvl>
     <w:lvl w:ilvl="2">
@@ -6514,7 +7262,7 @@
       <w:lvlText w:val="%1.%2.%3."/>
       <w:lvlJc w:val="left"/>
       <w:pPr>
-        <w:ind w:left="709" w:hanging="709"/>
+        <w:ind w:left="1224" w:hanging="504"/>
       </w:pPr>
     </w:lvl>
     <w:lvl w:ilvl="3">
@@ -6523,7 +7271,7 @@
       <w:lvlText w:val="%1.%2.%3.%4."/>
       <w:lvlJc w:val="left"/>
       <w:pPr>
-        <w:ind w:left="851" w:hanging="851"/>
+        <w:ind w:left="1728" w:hanging="648"/>
       </w:pPr>
     </w:lvl>
     <w:lvl w:ilvl="4">
@@ -6532,7 +7280,7 @@
       <w:lvlText w:val="%1.%2.%3.%4.%5."/>
       <w:lvlJc w:val="left"/>
       <w:pPr>
-        <w:ind w:left="992" w:hanging="992"/>
+        <w:ind w:left="2232" w:hanging="792"/>
       </w:pPr>
     </w:lvl>
     <w:lvl w:ilvl="5">
@@ -6541,7 +7289,7 @@
       <w:lvlText w:val="%1.%2.%3.%4.%5.%6."/>
       <w:lvlJc w:val="left"/>
       <w:pPr>
-        <w:ind w:left="1134" w:hanging="1134"/>
+        <w:ind w:left="2736" w:hanging="936"/>
       </w:pPr>
     </w:lvl>
     <w:lvl w:ilvl="6">
@@ -6550,7 +7298,7 @@
       <w:lvlText w:val="%1.%2.%3.%4.%5.%6.%7."/>
       <w:lvlJc w:val="left"/>
       <w:pPr>
-        <w:ind w:left="1276" w:hanging="1276"/>
+        <w:ind w:left="3240" w:hanging="1080"/>
       </w:pPr>
     </w:lvl>
     <w:lvl w:ilvl="7">
@@ -6559,7 +7307,7 @@
       <w:lvlText w:val="%1.%2.%3.%4.%5.%6.%7.%8."/>
       <w:lvlJc w:val="left"/>
       <w:pPr>
-        <w:ind w:left="1418" w:hanging="1418"/>
+        <w:ind w:left="3744" w:hanging="1224"/>
       </w:pPr>
     </w:lvl>
     <w:lvl w:ilvl="8">
@@ -6568,7 +7316,7 @@
       <w:lvlText w:val="%1.%2.%3.%4.%5.%6.%7.%8.%9."/>
       <w:lvlJc w:val="left"/>
       <w:pPr>
-        <w:ind w:left="1559" w:hanging="1559"/>
+        <w:ind w:left="4320" w:hanging="1440"/>
       </w:pPr>
     </w:lvl>
   </w:abstractNum>
@@ -8644,7 +9392,7 @@
 </file>
 
 <file path=customXml/itemProps1.xml><?xml version="1.0" encoding="utf-8"?>
-<ds:datastoreItem xmlns:ds="http://schemas.openxmlformats.org/officeDocument/2006/customXml" ds:itemID="{D5765A11-2F4C-E342-9202-374E77D1FBC9}">
+<ds:datastoreItem xmlns:ds="http://schemas.openxmlformats.org/officeDocument/2006/customXml" ds:itemID="{01D18351-1DE0-304C-9BDF-6AF44AD8FE29}">
   <ds:schemaRefs>
     <ds:schemaRef ds:uri="http://schemas.openxmlformats.org/officeDocument/2006/bibliography"/>
   </ds:schemaRefs>

</xml_diff>

<commit_message>
Modified the draft, created a Tex file.
</commit_message>
<xml_diff>
--- a/Distributed Bayesian Filtering_ed2.docx
+++ b/Distributed Bayesian Filtering_ed2.docx
@@ -242,7 +242,11 @@
         <w:t xml:space="preserve"> </w:t>
       </w:r>
       <w:r>
-        <w:t>algorithms. For example, in</w:t>
+        <w:t xml:space="preserve">algorithms. </w:t>
+      </w:r>
+      <w:proofErr w:type="gramStart"/>
+      <w:r>
+        <w:t>For example, in</w:t>
       </w:r>
       <w:sdt>
         <w:sdtPr>
@@ -276,8 +280,17 @@
       <w:r>
         <w:t xml:space="preserve">distributed </w:t>
       </w:r>
-      <w:r>
-        <w:t xml:space="preserve">Kalman filter is proposed by constructing low-pass and band-pass consensus filters. </w:t>
+      <w:proofErr w:type="spellStart"/>
+      <w:r>
+        <w:t>Kalman</w:t>
+      </w:r>
+      <w:proofErr w:type="spellEnd"/>
+      <w:r>
+        <w:t xml:space="preserve"> filter is proposed by constructing low-pass and band-pass consensus filters</w:t>
+      </w:r>
+      <w:proofErr w:type="gramEnd"/>
+      <w:r>
+        <w:t xml:space="preserve">. </w:t>
       </w:r>
       <w:sdt>
         <w:sdtPr>
@@ -306,7 +319,23 @@
         </w:sdtContent>
       </w:sdt>
       <w:r>
-        <w:t xml:space="preserve"> et. al. proposed a consensus-based algorithm for the sequential Bayesian filter to approximate agents’ joint measurement probabilities, even when the network diameter, the maximum in/out degree, and the number of agents are unknown. </w:t>
+        <w:t xml:space="preserve"> </w:t>
+      </w:r>
+      <w:proofErr w:type="gramStart"/>
+      <w:r>
+        <w:t>et</w:t>
+      </w:r>
+      <w:proofErr w:type="gramEnd"/>
+      <w:r>
+        <w:t xml:space="preserve">. </w:t>
+      </w:r>
+      <w:proofErr w:type="gramStart"/>
+      <w:r>
+        <w:t>al</w:t>
+      </w:r>
+      <w:proofErr w:type="gramEnd"/>
+      <w:r>
+        <w:t xml:space="preserve">. proposed a consensus-based algorithm for the sequential Bayesian filter to approximate agents’ joint measurement probabilities, even when the network diameter, the maximum in/out degree, and the number of agents are unknown. </w:t>
       </w:r>
       <w:sdt>
         <w:sdtPr>
@@ -335,7 +364,15 @@
         </w:sdtContent>
       </w:sdt>
       <w:r>
-        <w:t xml:space="preserve"> presented a Bayesian consensus filter that can incorporate nonlinear target dynamic models, heterogeneous nonlinear measurement models, non-Gaussian uncertainties, and higher-order moments of the locally estimated posterior probability distribution of the target’s states. A consensus algorithm using a logarithmic opinion pool is used to estimate posterior probability distributions. </w:t>
+        <w:t xml:space="preserve"> </w:t>
+      </w:r>
+      <w:proofErr w:type="gramStart"/>
+      <w:r>
+        <w:t>presented</w:t>
+      </w:r>
+      <w:proofErr w:type="gramEnd"/>
+      <w:r>
+        <w:t xml:space="preserve"> a Bayesian consensus filter that can incorporate nonlinear target dynamic models, heterogeneous nonlinear measurement models, non-Gaussian uncertainties, and higher-order moments of the locally estimated posterior probability distribution of the target’s states. A consensus algorithm using a logarithmic opinion pool is used to estimate posterior probability distributions. </w:t>
       </w:r>
     </w:p>
     <w:p/>
@@ -381,13 +418,28 @@
       </w:r>
     </w:p>
     <w:p>
-      <w:r>
-        <w:t>particle filtering approach in a sensor network. A predictive scalar quantizer</w:t>
-      </w:r>
-    </w:p>
-    <w:p>
-      <w:r>
-        <w:t>training step is added to the particle filtering for adaptive encoding of the measurements</w:t>
+      <w:proofErr w:type="gramStart"/>
+      <w:r>
+        <w:t>particle</w:t>
+      </w:r>
+      <w:proofErr w:type="gramEnd"/>
+      <w:r>
+        <w:t xml:space="preserve"> filtering approach in a sensor network. A predictive scalar </w:t>
+      </w:r>
+      <w:proofErr w:type="spellStart"/>
+      <w:r>
+        <w:t>quantizer</w:t>
+      </w:r>
+      <w:proofErr w:type="spellEnd"/>
+    </w:p>
+    <w:p>
+      <w:proofErr w:type="gramStart"/>
+      <w:r>
+        <w:t>training</w:t>
+      </w:r>
+      <w:proofErr w:type="gramEnd"/>
+      <w:r>
+        <w:t xml:space="preserve"> step is added to the particle filtering for adaptive encoding of the measurements</w:t>
       </w:r>
       <w:r>
         <w:t xml:space="preserve"> </w:t>
@@ -440,7 +492,15 @@
     <w:p/>
     <w:p>
       <w:r>
-        <w:t>Most of works on the target-search application utilize the statistics dissemination-based method. However, the transmitted data, either the posterior or the likelihood functions, contain large amount of data that can cause high burden on the inter-agent communication due to the finite bandwidth of their communication network.  A better approach is transmitting the local observations of each agent in the communication network. In this work, we propose a local exchange of observation (LEO) strategy for distributed Bayesian estimation. Each agent can make observations of the environment and communicates the observations (both current and previously received observations) to neighboring agents. Local Bayesian estimation is conducted by each agent. Following contributions have been made in this paper:</w:t>
+        <w:t xml:space="preserve">Most of works on the target-search application utilize the statistics dissemination-based method. However, the transmitted data, either the posterior or the likelihood functions, contain large amount of data that can cause high burden on the inter-agent communication due to the finite bandwidth of their communication network.  A better approach is transmitting the local observations of each agent in the communication network. In this work, we propose a local exchange of observation (LEO) strategy for distributed Bayesian estimation. Each agent can make observations of the environment and communicates the observations (both current and previously received observations) to neighboring agents. </w:t>
+      </w:r>
+      <w:proofErr w:type="gramStart"/>
+      <w:r>
+        <w:t>Local Bayesian estimation is conducted by each agent</w:t>
+      </w:r>
+      <w:proofErr w:type="gramEnd"/>
+      <w:r>
+        <w:t>. Following contributions have been made in this paper:</w:t>
       </w:r>
     </w:p>
     <w:p>
@@ -484,7 +544,15 @@
         <w:t xml:space="preserve">Consider a network of N agents. </w:t>
       </w:r>
       <w:r>
-        <w:t xml:space="preserve">The set of neighbors of the ith robot is denoted as </w:t>
+        <w:t xml:space="preserve">The set of neighbors of the </w:t>
+      </w:r>
+      <w:proofErr w:type="spellStart"/>
+      <w:r>
+        <w:t>ith</w:t>
+      </w:r>
+      <w:proofErr w:type="spellEnd"/>
+      <w:r>
+        <w:t xml:space="preserve"> robot is denoted as </w:t>
       </w:r>
       <w:r>
         <w:rPr>
@@ -513,7 +581,7 @@
           <v:shape id="_x0000_i1025" type="#_x0000_t75" style="width:16.25pt;height:19.05pt" o:ole="">
             <v:imagedata r:id="rId7" o:title=""/>
           </v:shape>
-          <o:OLEObject Type="Embed" ProgID="Equation.DSMT4" ShapeID="_x0000_i1025" DrawAspect="Content" ObjectID="_1374423803" r:id="rId8"/>
+          <o:OLEObject Type="Embed" ProgID="Equation.DSMT4" ShapeID="_x0000_i1025" DrawAspect="Content" ObjectID="_1374564359" r:id="rId8"/>
         </w:object>
       </w:r>
       <w:r>
@@ -521,13 +589,13 @@
       </w:r>
       <w:r>
         <w:rPr>
-          <w:position w:val="-12"/>
-        </w:rPr>
-        <w:object w:dxaOrig="320" w:dyaOrig="360" w14:anchorId="1143129D">
-          <v:shape id="_x0000_i1026" type="#_x0000_t75" style="width:16.25pt;height:19.05pt" o:ole="">
+          <w:position w:val="-14"/>
+        </w:rPr>
+        <w:object w:dxaOrig="320" w:dyaOrig="420" w14:anchorId="1143129D">
+          <v:shape id="_x0000_i1026" type="#_x0000_t75" style="width:16.25pt;height:21.9pt" o:ole="">
             <v:imagedata r:id="rId9" o:title=""/>
           </v:shape>
-          <o:OLEObject Type="Embed" ProgID="Equation.DSMT4" ShapeID="_x0000_i1026" DrawAspect="Content" ObjectID="_1374423804" r:id="rId10"/>
+          <o:OLEObject Type="Embed" ProgID="Equation.DSMT4" ShapeID="_x0000_i1026" DrawAspect="Content" ObjectID="_1374564360" r:id="rId10"/>
         </w:object>
       </w:r>
       <w:r>
@@ -541,7 +609,7 @@
           <v:shape id="_x0000_i1027" type="#_x0000_t75" style="width:43.05pt;height:19.05pt" o:ole="">
             <v:imagedata r:id="rId11" o:title=""/>
           </v:shape>
-          <o:OLEObject Type="Embed" ProgID="Equation.DSMT4" ShapeID="_x0000_i1027" DrawAspect="Content" ObjectID="_1374423805" r:id="rId12"/>
+          <o:OLEObject Type="Embed" ProgID="Equation.DSMT4" ShapeID="_x0000_i1027" DrawAspect="Content" ObjectID="_1374564361" r:id="rId12"/>
         </w:object>
       </w:r>
       <w:r>
@@ -560,13 +628,18 @@
           <v:shape id="_x0000_i1028" type="#_x0000_t75" style="width:112.25pt;height:48.7pt" o:ole="">
             <v:imagedata r:id="rId13" o:title=""/>
           </v:shape>
-          <o:OLEObject Type="Embed" ProgID="Equation.DSMT4" ShapeID="_x0000_i1028" DrawAspect="Content" ObjectID="_1374423806" r:id="rId14"/>
-        </w:object>
-      </w:r>
-    </w:p>
-    <w:p>
-      <w:r>
-        <w:t xml:space="preserve">i.e. each agent can only communicate with its neighboring agents.  </w:t>
+          <o:OLEObject Type="Embed" ProgID="Equation.DSMT4" ShapeID="_x0000_i1028" DrawAspect="Content" ObjectID="_1374564362" r:id="rId14"/>
+        </w:object>
+      </w:r>
+    </w:p>
+    <w:p>
+      <w:proofErr w:type="gramStart"/>
+      <w:r>
+        <w:t>i</w:t>
+      </w:r>
+      <w:proofErr w:type="gramEnd"/>
+      <w:r>
+        <w:t xml:space="preserve">.e. each agent can only communicate with its neighboring agents.  </w:t>
       </w:r>
       <w:r>
         <w:t xml:space="preserve">The </w:t>
@@ -575,7 +648,15 @@
         <w:t xml:space="preserve">communicated </w:t>
       </w:r>
       <w:r>
-        <w:t xml:space="preserve">information is limited to the observation of each robot. Each robot has its individual estimation of the target PDF. Considering the limit of the communication range and bandwidth, no PDF is allowed to be transmitted. The individual PDF of robot i is initialized by the prior function </w:t>
+        <w:t xml:space="preserve">information is limited to the observation of each robot. Each robot has its individual estimation of the target PDF. Considering the limit of the communication range and bandwidth, no PDF is allowed to be transmitted. The individual PDF of robot </w:t>
+      </w:r>
+      <w:proofErr w:type="spellStart"/>
+      <w:r>
+        <w:t>i</w:t>
+      </w:r>
+      <w:proofErr w:type="spellEnd"/>
+      <w:r>
+        <w:t xml:space="preserve"> is initialized by the prior function </w:t>
       </w:r>
       <w:r>
         <w:rPr>
@@ -585,7 +666,7 @@
           <v:shape id="_x0000_i1029" type="#_x0000_t75" style="width:91.05pt;height:19.05pt" o:ole="">
             <v:imagedata r:id="rId15" o:title=""/>
           </v:shape>
-          <o:OLEObject Type="Embed" ProgID="Equation.DSMT4" ShapeID="_x0000_i1029" DrawAspect="Content" ObjectID="_1374423807" r:id="rId16"/>
+          <o:OLEObject Type="Embed" ProgID="Equation.DSMT4" ShapeID="_x0000_i1029" DrawAspect="Content" ObjectID="_1374564363" r:id="rId16"/>
         </w:object>
       </w:r>
       <w:r>
@@ -595,7 +676,15 @@
         <w:t xml:space="preserve">The superscript T represents the target, whose position is unknown for robots. </w:t>
       </w:r>
       <w:r>
-        <w:t xml:space="preserve">Once determining the prior distribution, the ith individual PDF at time k, </w:t>
+        <w:t xml:space="preserve">Once determining the prior distribution, the </w:t>
+      </w:r>
+      <w:proofErr w:type="spellStart"/>
+      <w:r>
+        <w:t>ith</w:t>
+      </w:r>
+      <w:proofErr w:type="spellEnd"/>
+      <w:r>
+        <w:t xml:space="preserve"> individual PDF at time k, </w:t>
       </w:r>
       <w:r>
         <w:rPr>
@@ -605,7 +694,7 @@
           <v:shape id="_x0000_i1030" type="#_x0000_t75" style="width:54.35pt;height:19.05pt" o:ole="">
             <v:imagedata r:id="rId17" o:title=""/>
           </v:shape>
-          <o:OLEObject Type="Embed" ProgID="Equation.DSMT4" ShapeID="_x0000_i1030" DrawAspect="Content" ObjectID="_1374423808" r:id="rId18"/>
+          <o:OLEObject Type="Embed" ProgID="Equation.DSMT4" ShapeID="_x0000_i1030" DrawAspect="Content" ObjectID="_1374564364" r:id="rId18"/>
         </w:object>
       </w:r>
       <w:r>
@@ -619,11 +708,19 @@
           <v:shape id="_x0000_i1031" type="#_x0000_t75" style="width:16.25pt;height:19.05pt" o:ole="">
             <v:imagedata r:id="rId19" o:title=""/>
           </v:shape>
-          <o:OLEObject Type="Embed" ProgID="Equation.DSMT4" ShapeID="_x0000_i1031" DrawAspect="Content" ObjectID="_1374423809" r:id="rId20"/>
-        </w:object>
-      </w:r>
-      <w:r>
-        <w:t xml:space="preserve">of robot i. </w:t>
+          <o:OLEObject Type="Embed" ProgID="Equation.DSMT4" ShapeID="_x0000_i1031" DrawAspect="Content" ObjectID="_1374564365" r:id="rId20"/>
+        </w:object>
+      </w:r>
+      <w:r>
+        <w:t xml:space="preserve">of robot </w:t>
+      </w:r>
+      <w:proofErr w:type="spellStart"/>
+      <w:r>
+        <w:t>i</w:t>
+      </w:r>
+      <w:proofErr w:type="spellEnd"/>
+      <w:r>
+        <w:t xml:space="preserve">. </w:t>
       </w:r>
     </w:p>
     <w:p/>
@@ -657,7 +754,7 @@
           <v:shape id="_x0000_i1032" type="#_x0000_t75" style="width:62.8pt;height:19.05pt" o:ole="">
             <v:imagedata r:id="rId21" o:title=""/>
           </v:shape>
-          <o:OLEObject Type="Embed" ProgID="Equation.DSMT4" ShapeID="_x0000_i1032" DrawAspect="Content" ObjectID="_1374423810" r:id="rId22"/>
+          <o:OLEObject Type="Embed" ProgID="Equation.DSMT4" ShapeID="_x0000_i1032" DrawAspect="Content" ObjectID="_1374564366" r:id="rId22"/>
         </w:object>
       </w:r>
     </w:p>
@@ -689,7 +786,15 @@
     </w:p>
     <w:p>
       <w:r>
-        <w:t xml:space="preserve">Suppose the system is at time step k-1 and the latest update for ith individual PDF is </w:t>
+        <w:t xml:space="preserve">Suppose the system is at time step k-1 and the latest update for </w:t>
+      </w:r>
+      <w:proofErr w:type="spellStart"/>
+      <w:r>
+        <w:t>ith</w:t>
+      </w:r>
+      <w:proofErr w:type="spellEnd"/>
+      <w:r>
+        <w:t xml:space="preserve"> individual PDF is </w:t>
       </w:r>
     </w:p>
     <w:p>
@@ -701,7 +806,7 @@
           <v:shape id="_x0000_i1033" type="#_x0000_t75" style="width:64.25pt;height:19.05pt" o:ole="">
             <v:imagedata r:id="rId23" o:title=""/>
           </v:shape>
-          <o:OLEObject Type="Embed" ProgID="Equation.DSMT4" ShapeID="_x0000_i1033" DrawAspect="Content" ObjectID="_1374423811" r:id="rId24"/>
+          <o:OLEObject Type="Embed" ProgID="Equation.DSMT4" ShapeID="_x0000_i1033" DrawAspect="Content" ObjectID="_1374564367" r:id="rId24"/>
         </w:object>
       </w:r>
       <w:r>
@@ -721,13 +826,18 @@
           <v:shape id="_x0000_i1034" type="#_x0000_t75" style="width:208.25pt;height:21.9pt" o:ole="">
             <v:imagedata r:id="rId25" o:title=""/>
           </v:shape>
-          <o:OLEObject Type="Embed" ProgID="Equation.DSMT4" ShapeID="_x0000_i1034" DrawAspect="Content" ObjectID="_1374423812" r:id="rId26"/>
-        </w:object>
-      </w:r>
-    </w:p>
-    <w:p>
-      <w:r>
-        <w:t xml:space="preserve">where </w:t>
+          <o:OLEObject Type="Embed" ProgID="Equation.DSMT4" ShapeID="_x0000_i1034" DrawAspect="Content" ObjectID="_1374564368" r:id="rId26"/>
+        </w:object>
+      </w:r>
+    </w:p>
+    <w:p>
+      <w:proofErr w:type="gramStart"/>
+      <w:r>
+        <w:t>where</w:t>
+      </w:r>
+      <w:proofErr w:type="gramEnd"/>
+      <w:r>
+        <w:t xml:space="preserve"> </w:t>
       </w:r>
       <w:r>
         <w:rPr>
@@ -737,7 +847,7 @@
           <v:shape id="_x0000_i1035" type="#_x0000_t75" style="width:57.2pt;height:19.05pt" o:ole="">
             <v:imagedata r:id="rId27" o:title=""/>
           </v:shape>
-          <o:OLEObject Type="Embed" ProgID="Equation.DSMT4" ShapeID="_x0000_i1035" DrawAspect="Content" ObjectID="_1374423813" r:id="rId28"/>
+          <o:OLEObject Type="Embed" ProgID="Equation.DSMT4" ShapeID="_x0000_i1035" DrawAspect="Content" ObjectID="_1374564369" r:id="rId28"/>
         </w:object>
       </w:r>
       <w:r>
@@ -751,7 +861,7 @@
           <v:shape id="_x0000_i1036" type="#_x0000_t75" style="width:21.2pt;height:19.05pt" o:ole="">
             <v:imagedata r:id="rId29" o:title=""/>
           </v:shape>
-          <o:OLEObject Type="Embed" ProgID="Equation.DSMT4" ShapeID="_x0000_i1036" DrawAspect="Content" ObjectID="_1374423814" r:id="rId30"/>
+          <o:OLEObject Type="Embed" ProgID="Equation.DSMT4" ShapeID="_x0000_i1036" DrawAspect="Content" ObjectID="_1374564370" r:id="rId30"/>
         </w:object>
       </w:r>
       <w:r>
@@ -765,7 +875,7 @@
           <v:shape id="_x0000_i1037" type="#_x0000_t75" style="width:14.8pt;height:19.05pt" o:ole="">
             <v:imagedata r:id="rId31" o:title=""/>
           </v:shape>
-          <o:OLEObject Type="Embed" ProgID="Equation.DSMT4" ShapeID="_x0000_i1037" DrawAspect="Content" ObjectID="_1374423815" r:id="rId32"/>
+          <o:OLEObject Type="Embed" ProgID="Equation.DSMT4" ShapeID="_x0000_i1037" DrawAspect="Content" ObjectID="_1374564371" r:id="rId32"/>
         </w:object>
       </w:r>
       <w:r>
@@ -784,13 +894,18 @@
           <v:shape id="_x0000_i1038" type="#_x0000_t75" style="width:139.75pt;height:36pt" o:ole="">
             <v:imagedata r:id="rId33" o:title=""/>
           </v:shape>
-          <o:OLEObject Type="Embed" ProgID="Equation.DSMT4" ShapeID="_x0000_i1038" DrawAspect="Content" ObjectID="_1374423816" r:id="rId34"/>
-        </w:object>
-      </w:r>
-    </w:p>
-    <w:p>
-      <w:r>
-        <w:t xml:space="preserve">and the above equation can be reduced to </w:t>
+          <o:OLEObject Type="Embed" ProgID="Equation.DSMT4" ShapeID="_x0000_i1038" DrawAspect="Content" ObjectID="_1374564372" r:id="rId34"/>
+        </w:object>
+      </w:r>
+    </w:p>
+    <w:p>
+      <w:proofErr w:type="gramStart"/>
+      <w:r>
+        <w:t>and</w:t>
+      </w:r>
+      <w:proofErr w:type="gramEnd"/>
+      <w:r>
+        <w:t xml:space="preserve"> the above equation can be reduced to </w:t>
       </w:r>
       <w:r>
         <w:rPr>
@@ -800,7 +915,7 @@
           <v:shape id="_x0000_i1039" type="#_x0000_t75" style="width:124.95pt;height:23.3pt" o:ole="">
             <v:imagedata r:id="rId35" o:title=""/>
           </v:shape>
-          <o:OLEObject Type="Embed" ProgID="Equation.DSMT4" ShapeID="_x0000_i1039" DrawAspect="Content" ObjectID="_1374423817" r:id="rId36"/>
+          <o:OLEObject Type="Embed" ProgID="Equation.DSMT4" ShapeID="_x0000_i1039" DrawAspect="Content" ObjectID="_1374564373" r:id="rId36"/>
         </w:object>
       </w:r>
       <w:r>
@@ -824,7 +939,15 @@
         <w:pStyle w:val="MTDisplayEquation"/>
       </w:pPr>
       <w:r>
-        <w:t xml:space="preserve">At time step k, the neighbors of the ith robot, denoted as </w:t>
+        <w:t xml:space="preserve">At time step k, the neighbors of the </w:t>
+      </w:r>
+      <w:proofErr w:type="spellStart"/>
+      <w:r>
+        <w:t>ith</w:t>
+      </w:r>
+      <w:proofErr w:type="spellEnd"/>
+      <w:r>
+        <w:t xml:space="preserve"> robot, denoted as </w:t>
       </w:r>
       <w:r>
         <w:rPr>
@@ -834,11 +957,27 @@
           <v:shape id="_x0000_i1040" type="#_x0000_t75" style="width:16.25pt;height:19.05pt" o:ole="">
             <v:imagedata r:id="rId37" o:title=""/>
           </v:shape>
-          <o:OLEObject Type="Embed" ProgID="Equation.DSMT4" ShapeID="_x0000_i1040" DrawAspect="Content" ObjectID="_1374423818" r:id="rId38"/>
-        </w:object>
-      </w:r>
-      <w:r>
-        <w:t xml:space="preserve">, the observation of robot i is </w:t>
+          <o:OLEObject Type="Embed" ProgID="Equation.DSMT4" ShapeID="_x0000_i1040" DrawAspect="Content" ObjectID="_1374564374" r:id="rId38"/>
+        </w:object>
+      </w:r>
+      <w:r>
+        <w:t xml:space="preserve">, the observation of robot </w:t>
+      </w:r>
+      <w:proofErr w:type="spellStart"/>
+      <w:r>
+        <w:t>i</w:t>
+      </w:r>
+      <w:proofErr w:type="spellEnd"/>
+      <w:r>
+        <w:t xml:space="preserve"> </w:t>
+      </w:r>
+      <w:proofErr w:type="gramStart"/>
+      <w:r>
+        <w:t>is</w:t>
+      </w:r>
+      <w:proofErr w:type="gramEnd"/>
+      <w:r>
+        <w:t xml:space="preserve"> </w:t>
       </w:r>
       <w:r>
         <w:rPr>
@@ -848,7 +987,7 @@
           <v:shape id="_x0000_i1041" type="#_x0000_t75" style="width:16.25pt;height:21.2pt" o:ole="">
             <v:imagedata r:id="rId39" o:title=""/>
           </v:shape>
-          <o:OLEObject Type="Embed" ProgID="Equation.DSMT4" ShapeID="_x0000_i1041" DrawAspect="Content" ObjectID="_1374423819" r:id="rId40"/>
+          <o:OLEObject Type="Embed" ProgID="Equation.DSMT4" ShapeID="_x0000_i1041" DrawAspect="Content" ObjectID="_1374564375" r:id="rId40"/>
         </w:object>
       </w:r>
       <w:r>
@@ -862,7 +1001,7 @@
           <v:shape id="_x0000_i1042" type="#_x0000_t75" style="width:14.8pt;height:19.05pt" o:ole="">
             <v:imagedata r:id="rId41" o:title=""/>
           </v:shape>
-          <o:OLEObject Type="Embed" ProgID="Equation.DSMT4" ShapeID="_x0000_i1042" DrawAspect="Content" ObjectID="_1374423820" r:id="rId42"/>
+          <o:OLEObject Type="Embed" ProgID="Equation.DSMT4" ShapeID="_x0000_i1042" DrawAspect="Content" ObjectID="_1374564376" r:id="rId42"/>
         </w:object>
       </w:r>
       <w:r>
@@ -876,7 +1015,7 @@
           <v:shape id="_x0000_i1043" type="#_x0000_t75" style="width:50.1pt;height:19.05pt" o:ole="">
             <v:imagedata r:id="rId43" o:title=""/>
           </v:shape>
-          <o:OLEObject Type="Embed" ProgID="Equation.DSMT4" ShapeID="_x0000_i1043" DrawAspect="Content" ObjectID="_1374423821" r:id="rId44"/>
+          <o:OLEObject Type="Embed" ProgID="Equation.DSMT4" ShapeID="_x0000_i1043" DrawAspect="Content" ObjectID="_1374564377" r:id="rId44"/>
         </w:object>
       </w:r>
       <w:r>
@@ -890,7 +1029,7 @@
           <v:shape id="_x0000_i1044" type="#_x0000_t75" style="width:14.8pt;height:21.2pt" o:ole="">
             <v:imagedata r:id="rId45" o:title=""/>
           </v:shape>
-          <o:OLEObject Type="Embed" ProgID="Equation.DSMT4" ShapeID="_x0000_i1044" DrawAspect="Content" ObjectID="_1374423822" r:id="rId46"/>
+          <o:OLEObject Type="Embed" ProgID="Equation.DSMT4" ShapeID="_x0000_i1044" DrawAspect="Content" ObjectID="_1374564378" r:id="rId46"/>
         </w:object>
       </w:r>
       <w:r>
@@ -912,7 +1051,7 @@
           <v:shape id="_x0000_i1045" type="#_x0000_t75" style="width:270.35pt;height:38.8pt" o:ole="">
             <v:imagedata r:id="rId47" o:title=""/>
           </v:shape>
-          <o:OLEObject Type="Embed" ProgID="Equation.DSMT4" ShapeID="_x0000_i1045" DrawAspect="Content" ObjectID="_1374423823" r:id="rId48"/>
+          <o:OLEObject Type="Embed" ProgID="Equation.DSMT4" ShapeID="_x0000_i1045" DrawAspect="Content" ObjectID="_1374564379" r:id="rId48"/>
         </w:object>
       </w:r>
       <w:r>
@@ -920,8 +1059,13 @@
       </w:r>
     </w:p>
     <w:p>
-      <w:r>
-        <w:t xml:space="preserve">where </w:t>
+      <w:proofErr w:type="gramStart"/>
+      <w:r>
+        <w:t>where</w:t>
+      </w:r>
+      <w:proofErr w:type="gramEnd"/>
+      <w:r>
+        <w:t xml:space="preserve"> </w:t>
       </w:r>
       <w:r>
         <w:rPr>
@@ -931,7 +1075,7 @@
           <v:shape id="_x0000_i1046" type="#_x0000_t75" style="width:14.8pt;height:21.2pt" o:ole="">
             <v:imagedata r:id="rId49" o:title=""/>
           </v:shape>
-          <o:OLEObject Type="Embed" ProgID="Equation.DSMT4" ShapeID="_x0000_i1046" DrawAspect="Content" ObjectID="_1374423824" r:id="rId50"/>
+          <o:OLEObject Type="Embed" ProgID="Equation.DSMT4" ShapeID="_x0000_i1046" DrawAspect="Content" ObjectID="_1374564380" r:id="rId50"/>
         </w:object>
       </w:r>
       <w:r>
@@ -950,7 +1094,7 @@
           <v:shape id="_x0000_i1047" type="#_x0000_t75" style="width:240.7pt;height:38.8pt" o:ole="">
             <v:imagedata r:id="rId51" o:title=""/>
           </v:shape>
-          <o:OLEObject Type="Embed" ProgID="Equation.DSMT4" ShapeID="_x0000_i1047" DrawAspect="Content" ObjectID="_1374423825" r:id="rId52"/>
+          <o:OLEObject Type="Embed" ProgID="Equation.DSMT4" ShapeID="_x0000_i1047" DrawAspect="Content" ObjectID="_1374564381" r:id="rId52"/>
         </w:object>
       </w:r>
       <w:r>
@@ -982,7 +1126,7 @@
           <v:shape id="_x0000_i1048" type="#_x0000_t75" style="width:199.05pt;height:38.8pt" o:ole="">
             <v:imagedata r:id="rId53" o:title=""/>
           </v:shape>
-          <o:OLEObject Type="Embed" ProgID="Equation.DSMT4" ShapeID="_x0000_i1048" DrawAspect="Content" ObjectID="_1374423826" r:id="rId54"/>
+          <o:OLEObject Type="Embed" ProgID="Equation.DSMT4" ShapeID="_x0000_i1048" DrawAspect="Content" ObjectID="_1374564382" r:id="rId54"/>
         </w:object>
       </w:r>
     </w:p>
@@ -1022,13 +1166,6 @@
         <w:t>Exchange</w:t>
       </w:r>
     </w:p>
-    <w:p/>
-    <w:p>
-      <w:r>
-        <w:t xml:space="preserve">This section assumes to detect a static target. </w:t>
-      </w:r>
-    </w:p>
-    <w:p/>
     <w:p>
       <w:pPr>
         <w:pStyle w:val="Heading2"/>
@@ -1070,10 +1207,29 @@
         <w:t>)</w:t>
       </w:r>
       <w:r>
-        <w:t xml:space="preserve"> strategy for the network of robots. </w:t>
-      </w:r>
-      <w:r>
-        <w:t xml:space="preserve">The observation of i-th robot at k-th step is denoted as </w:t>
+        <w:t xml:space="preserve"> stra</w:t>
+      </w:r>
+      <w:r>
+        <w:t xml:space="preserve">tegy for the network of robots to search for a static target. </w:t>
+      </w:r>
+      <w:r>
+        <w:t xml:space="preserve">The observation of </w:t>
+      </w:r>
+      <w:proofErr w:type="spellStart"/>
+      <w:r>
+        <w:t>i-th</w:t>
+      </w:r>
+      <w:proofErr w:type="spellEnd"/>
+      <w:r>
+        <w:t xml:space="preserve"> robot at k-</w:t>
+      </w:r>
+      <w:proofErr w:type="spellStart"/>
+      <w:r>
+        <w:t>th</w:t>
+      </w:r>
+      <w:proofErr w:type="spellEnd"/>
+      <w:r>
+        <w:t xml:space="preserve"> step is denoted as </w:t>
       </w:r>
       <w:r>
         <w:rPr>
@@ -1083,7 +1239,7 @@
           <v:shape id="_x0000_i1049" type="#_x0000_t75" style="width:14.8pt;height:19.05pt" o:ole="">
             <v:imagedata r:id="rId55" o:title=""/>
           </v:shape>
-          <o:OLEObject Type="Embed" ProgID="Equation.DSMT4" ShapeID="_x0000_i1049" DrawAspect="Content" ObjectID="_1374423827" r:id="rId56"/>
+          <o:OLEObject Type="Embed" ProgID="Equation.DSMT4" ShapeID="_x0000_i1049" DrawAspect="Content" ObjectID="_1374564383" r:id="rId56"/>
         </w:object>
       </w:r>
       <w:r>
@@ -1107,7 +1263,19 @@
         <w:t xml:space="preserve"> </w:t>
       </w:r>
       <w:r>
-        <w:t>contains a buffer to store</w:t>
+        <w:t>contains a</w:t>
+      </w:r>
+      <w:r>
+        <w:t>n observation</w:t>
+      </w:r>
+      <w:r>
+        <w:t xml:space="preserve"> buffe</w:t>
+      </w:r>
+      <w:r>
+        <w:t xml:space="preserve">r (OB) </w:t>
+      </w:r>
+      <w:r>
+        <w:t>to store</w:t>
       </w:r>
       <w:r>
         <w:t xml:space="preserve"> </w:t>
@@ -1143,20 +1311,22 @@
       </w:pPr>
       <w:r>
         <w:rPr>
-          <w:position w:val="-22"/>
-        </w:rPr>
-        <w:object w:dxaOrig="2340" w:dyaOrig="560" w14:anchorId="7E7CC64D">
-          <v:shape id="_x0000_i1050" type="#_x0000_t75" style="width:117.2pt;height:26.8pt" o:ole="">
+          <w:position w:val="-26"/>
+        </w:rPr>
+        <w:object w:dxaOrig="2260" w:dyaOrig="640" w14:anchorId="7E7CC64D">
+          <v:shape id="_x0000_i1132" type="#_x0000_t75" style="width:112.95pt;height:31.05pt" o:ole="">
             <v:imagedata r:id="rId57" o:title=""/>
           </v:shape>
-          <o:OLEObject Type="Embed" ProgID="Equation.DSMT4" ShapeID="_x0000_i1050" DrawAspect="Content" ObjectID="_1374423828" r:id="rId58"/>
-        </w:object>
-      </w:r>
-    </w:p>
-    <w:p>
+          <o:OLEObject Type="Embed" ProgID="Equation.DSMT4" ShapeID="_x0000_i1132" DrawAspect="Content" ObjectID="_1374564384" r:id="rId58"/>
+        </w:object>
+      </w:r>
+    </w:p>
+    <w:p>
+      <w:proofErr w:type="gramStart"/>
       <w:r>
         <w:t>where</w:t>
       </w:r>
+      <w:proofErr w:type="gramEnd"/>
       <w:r>
         <w:rPr>
           <w:position w:val="-20"/>
@@ -1165,20 +1335,34 @@
           <v:shape id="_x0000_i1051" type="#_x0000_t75" style="width:16.25pt;height:21.9pt" o:ole="">
             <v:imagedata r:id="rId59" o:title=""/>
           </v:shape>
-          <o:OLEObject Type="Embed" ProgID="Equation.DSMT4" ShapeID="_x0000_i1051" DrawAspect="Content" ObjectID="_1374423829" r:id="rId60"/>
+          <o:OLEObject Type="Embed" ProgID="Equation.DSMT4" ShapeID="_x0000_i1051" DrawAspect="Content" ObjectID="_1374564385" r:id="rId60"/>
         </w:object>
       </w:r>
       <w:r>
         <w:t xml:space="preserve"> denotes </w:t>
       </w:r>
       <w:r>
-        <w:t xml:space="preserve">that for and at k-th step, </w:t>
+        <w:t xml:space="preserve">that </w:t>
+      </w:r>
+      <w:r>
+        <w:t>at k-</w:t>
+      </w:r>
+      <w:proofErr w:type="spellStart"/>
+      <w:r>
+        <w:t>th</w:t>
+      </w:r>
+      <w:proofErr w:type="spellEnd"/>
+      <w:r>
+        <w:t xml:space="preserve"> step, </w:t>
       </w:r>
       <w:r>
         <w:t xml:space="preserve">the </w:t>
       </w:r>
       <w:r>
-        <w:t xml:space="preserve">latest information on </w:t>
+        <w:t>latest information of</w:t>
+      </w:r>
+      <w:r>
+        <w:t xml:space="preserve"> </w:t>
       </w:r>
       <w:r>
         <w:t>j</w:t>
@@ -1186,11 +1370,24 @@
       <w:r>
         <w:t>-</w:t>
       </w:r>
-      <w:r>
-        <w:t>th robot</w:t>
+      <w:proofErr w:type="spellStart"/>
+      <w:r>
+        <w:t>th</w:t>
+      </w:r>
+      <w:proofErr w:type="spellEnd"/>
+      <w:r>
+        <w:t xml:space="preserve"> robot</w:t>
       </w:r>
       <w:r>
         <w:t xml:space="preserve"> received by </w:t>
+      </w:r>
+      <w:proofErr w:type="spellStart"/>
+      <w:r>
+        <w:t>th</w:t>
+      </w:r>
+      <w:proofErr w:type="spellEnd"/>
+      <w:r>
+        <w:t xml:space="preserve"> </w:t>
       </w:r>
       <m:oMath>
         <m:r>
@@ -1201,7 +1398,33 @@
         </m:r>
       </m:oMath>
       <w:r>
-        <w:t xml:space="preserve">-th robot is the </w:t>
+        <w:t xml:space="preserve">-th robot is </w:t>
+      </w:r>
+      <w:r>
+        <w:t xml:space="preserve">the </w:t>
+      </w:r>
+      <w:r>
+        <w:t>j-</w:t>
+      </w:r>
+      <w:proofErr w:type="spellStart"/>
+      <w:r>
+        <w:t>th</w:t>
+      </w:r>
+      <w:proofErr w:type="spellEnd"/>
+      <w:r>
+        <w:t xml:space="preserve"> robot</w:t>
+      </w:r>
+      <w:r>
+        <w:t>’s observation</w:t>
+      </w:r>
+      <w:r>
+        <w:t xml:space="preserve"> </w:t>
+      </w:r>
+      <w:r>
+        <w:t xml:space="preserve">at </w:t>
+      </w:r>
+      <w:r>
+        <w:t xml:space="preserve">the </w:t>
       </w:r>
       <w:r>
         <w:rPr>
@@ -1209,7 +1432,7 @@
           <w:position w:val="-16"/>
         </w:rPr>
         <w:drawing>
-          <wp:inline distT="0" distB="0" distL="0" distR="0" wp14:anchorId="3FECC4AE" wp14:editId="79420BFE">
+          <wp:inline distT="0" distB="0" distL="0" distR="0" wp14:anchorId="63E3259C" wp14:editId="1C26BB19">
             <wp:extent cx="167005" cy="279400"/>
             <wp:effectExtent l="19050" t="0" r="4445" b="0"/>
             <wp:docPr id="672" name="Picture 672"/>
@@ -1255,7 +1478,18 @@
         </w:drawing>
       </w:r>
       <w:r>
-        <w:t xml:space="preserve">-th step observation of j-th robot (note that </w:t>
+        <w:t>-</w:t>
+      </w:r>
+      <w:proofErr w:type="spellStart"/>
+      <w:r>
+        <w:t>th</w:t>
+      </w:r>
+      <w:proofErr w:type="spellEnd"/>
+      <w:r>
+        <w:t xml:space="preserve"> step</w:t>
+      </w:r>
+      <w:r>
+        <w:t xml:space="preserve">(note that </w:t>
       </w:r>
       <w:r>
         <w:rPr>
@@ -1292,7 +1526,18 @@
         <w:t xml:space="preserve"> </w:t>
       </w:r>
       <w:r>
-        <w:t xml:space="preserve">The storage buffer of i-th robot is initialized </w:t>
+        <w:t xml:space="preserve">The storage buffer of </w:t>
+      </w:r>
+      <w:r>
+        <w:t xml:space="preserve">the </w:t>
+      </w:r>
+      <w:proofErr w:type="spellStart"/>
+      <w:r>
+        <w:t>i-th</w:t>
+      </w:r>
+      <w:proofErr w:type="spellEnd"/>
+      <w:r>
+        <w:t xml:space="preserve"> robot is initialized </w:t>
       </w:r>
       <w:r>
         <w:t xml:space="preserve">when k=0: </w:t>
@@ -1310,7 +1555,7 @@
           <v:shape id="_x0000_i1053" type="#_x0000_t75" style="width:112.95pt;height:21.9pt" o:ole="">
             <v:imagedata r:id="rId63" o:title=""/>
           </v:shape>
-          <o:OLEObject Type="Embed" ProgID="Equation.DSMT4" ShapeID="_x0000_i1053" DrawAspect="Content" ObjectID="_1374423830" r:id="rId64"/>
+          <o:OLEObject Type="Embed" ProgID="Equation.DSMT4" ShapeID="_x0000_i1053" DrawAspect="Content" ObjectID="_1374564386" r:id="rId64"/>
         </w:object>
       </w:r>
     </w:p>
@@ -1324,65 +1569,100 @@
         <w:rPr>
           <w:b/>
         </w:rPr>
-        <w:t>(2) At k-th</w:t>
-      </w:r>
+        <w:t>(2) At k-</w:t>
+      </w:r>
+      <w:proofErr w:type="spellStart"/>
       <w:r>
         <w:rPr>
           <w:b/>
         </w:rPr>
-        <w:t xml:space="preserve"> step and for i-th robot</w:t>
-      </w:r>
-    </w:p>
-    <w:p>
+        <w:t>th</w:t>
+      </w:r>
+      <w:proofErr w:type="spellEnd"/>
       <w:r>
         <w:rPr>
           <w:b/>
         </w:rPr>
+        <w:t xml:space="preserve"> step and for </w:t>
+      </w:r>
+      <w:r>
+        <w:rPr>
+          <w:b/>
+        </w:rPr>
+        <w:t xml:space="preserve">the </w:t>
+      </w:r>
+      <w:proofErr w:type="spellStart"/>
+      <w:r>
+        <w:rPr>
+          <w:b/>
+        </w:rPr>
+        <w:t>i-th</w:t>
+      </w:r>
+      <w:proofErr w:type="spellEnd"/>
+      <w:r>
+        <w:rPr>
+          <w:b/>
+        </w:rPr>
+        <w:t xml:space="preserve"> robot</w:t>
+      </w:r>
+    </w:p>
+    <w:p>
+      <w:r>
+        <w:rPr>
+          <w:b/>
+        </w:rPr>
         <w:t xml:space="preserve">(2.1) Receiving Step: </w:t>
       </w:r>
       <w:r>
-        <w:t xml:space="preserve">The i-th robot </w:t>
-      </w:r>
-      <w:r>
-        <w:t xml:space="preserve">only </w:t>
-      </w:r>
-      <w:r>
-        <w:t xml:space="preserve">receives </w:t>
-      </w:r>
-      <w:r>
-        <w:t xml:space="preserve">the </w:t>
-      </w:r>
-      <w:r>
-        <w:t>sending</w:t>
-      </w:r>
-      <w:r>
-        <w:t xml:space="preserve"> buffer</w:t>
-      </w:r>
-      <w:r>
-        <w:t>s</w:t>
+        <w:t xml:space="preserve">The </w:t>
+      </w:r>
+      <w:proofErr w:type="spellStart"/>
+      <w:r>
+        <w:t>i-th</w:t>
+      </w:r>
+      <w:proofErr w:type="spellEnd"/>
+      <w:r>
+        <w:t xml:space="preserve"> robot receives </w:t>
+      </w:r>
+      <w:r>
+        <w:t>OBs</w:t>
       </w:r>
       <w:r>
         <w:t xml:space="preserve"> from its neighboring nodes</w:t>
       </w:r>
       <w:r>
-        <w:t xml:space="preserve">, i.e, </w:t>
-      </w:r>
-      <w:r>
-        <w:rPr>
-          <w:position w:val="-12"/>
-        </w:rPr>
-        <w:object w:dxaOrig="320" w:dyaOrig="360" w14:anchorId="193FDFD3">
-          <v:shape id="_x0000_i1054" type="#_x0000_t75" style="width:16.25pt;height:19.05pt" o:ole="">
+        <w:t xml:space="preserve">, </w:t>
+      </w:r>
+      <w:proofErr w:type="spellStart"/>
+      <w:r>
+        <w:t>i.e</w:t>
+      </w:r>
+      <w:proofErr w:type="spellEnd"/>
+      <w:r>
+        <w:t xml:space="preserve">, </w:t>
+      </w:r>
+      <w:r>
+        <w:rPr>
+          <w:position w:val="-14"/>
+        </w:rPr>
+        <w:object w:dxaOrig="320" w:dyaOrig="420" w14:anchorId="193FDFD3">
+          <v:shape id="_x0000_i1135" type="#_x0000_t75" style="width:16.25pt;height:21.9pt" o:ole="">
             <v:imagedata r:id="rId65" o:title=""/>
           </v:shape>
-          <o:OLEObject Type="Embed" ProgID="Equation.DSMT4" ShapeID="_x0000_i1054" DrawAspect="Content" ObjectID="_1374423831" r:id="rId66"/>
-        </w:object>
+          <o:OLEObject Type="Embed" ProgID="Equation.DSMT4" ShapeID="_x0000_i1135" DrawAspect="Content" ObjectID="_1374564387" r:id="rId66"/>
+        </w:object>
+      </w:r>
+      <w:r>
+        <w:t xml:space="preserve">. The received </w:t>
+      </w:r>
+      <w:r>
+        <w:t>OBs</w:t>
       </w:r>
       <w:r>
         <w:t xml:space="preserve"> </w:t>
       </w:r>
       <w:r>
-        <w:t xml:space="preserve">. The received buffers are totally </w:t>
+        <w:t xml:space="preserve">contain </w:t>
       </w:r>
       <w:r>
         <w:rPr>
@@ -1392,11 +1672,17 @@
           <v:shape id="_x0000_i1055" type="#_x0000_t75" style="width:19.75pt;height:19.75pt" o:ole="">
             <v:imagedata r:id="rId67" o:title=""/>
           </v:shape>
-          <o:OLEObject Type="Embed" ProgID="Equation.DSMT4" ShapeID="_x0000_i1055" DrawAspect="Content" ObjectID="_1374423832" r:id="rId68"/>
-        </w:object>
-      </w:r>
-      <w:r>
-        <w:t xml:space="preserve"> groups, each of which is actually the (k-1)-step buffer of a node in </w:t>
+          <o:OLEObject Type="Embed" ProgID="Equation.DSMT4" ShapeID="_x0000_i1055" DrawAspect="Content" ObjectID="_1374564388" r:id="rId68"/>
+        </w:object>
+      </w:r>
+      <w:r>
+        <w:t xml:space="preserve"> groups, each of which is actually the (k-1)-step </w:t>
+      </w:r>
+      <w:r>
+        <w:t>OB</w:t>
+      </w:r>
+      <w:r>
+        <w:t xml:space="preserve"> of a node in </w:t>
       </w:r>
       <w:r>
         <w:rPr>
@@ -1406,17 +1692,34 @@
           <v:shape id="_x0000_i1056" type="#_x0000_t75" style="width:16.25pt;height:19.05pt" o:ole="">
             <v:imagedata r:id="rId69" o:title=""/>
           </v:shape>
-          <o:OLEObject Type="Embed" ProgID="Equation.DSMT4" ShapeID="_x0000_i1056" DrawAspect="Content" ObjectID="_1374423833" r:id="rId70"/>
+          <o:OLEObject Type="Embed" ProgID="Equation.DSMT4" ShapeID="_x0000_i1056" DrawAspect="Content" ObjectID="_1374564389" r:id="rId70"/>
         </w:object>
       </w:r>
       <w:r>
         <w:t xml:space="preserve">. </w:t>
       </w:r>
       <w:r>
-        <w:t>For narrative simplicity, t</w:t>
-      </w:r>
-      <w:r>
-        <w:t xml:space="preserve">he </w:t>
+        <w:t xml:space="preserve">To be specific, the </w:t>
+      </w:r>
+      <w:r>
+        <w:t xml:space="preserve">received </w:t>
+      </w:r>
+      <w:r>
+        <w:t>OB</w:t>
+      </w:r>
+      <w:r>
+        <w:t xml:space="preserve"> </w:t>
+      </w:r>
+      <w:r>
+        <w:t xml:space="preserve">from the </w:t>
+      </w:r>
+      <w:proofErr w:type="spellStart"/>
+      <w:r>
+        <w:t>the</w:t>
+      </w:r>
+      <w:proofErr w:type="spellEnd"/>
+      <w:r>
+        <w:t xml:space="preserve"> </w:t>
       </w:r>
       <w:r>
         <w:rPr>
@@ -1425,8 +1728,13 @@
         <w:t>l</w:t>
       </w:r>
       <w:r>
-        <w:t>-th</w:t>
-      </w:r>
+        <w:t>-</w:t>
+      </w:r>
+      <w:proofErr w:type="spellStart"/>
+      <w:r>
+        <w:t>th</w:t>
+      </w:r>
+      <w:proofErr w:type="spellEnd"/>
       <w:r>
         <w:t xml:space="preserve"> (</w:t>
       </w:r>
@@ -1434,18 +1742,18 @@
         <w:rPr>
           <w:position w:val="-12"/>
         </w:rPr>
-        <w:object w:dxaOrig="600" w:dyaOrig="360" w14:anchorId="360A0EAF">
-          <v:shape id="_x0000_i1057" type="#_x0000_t75" style="width:30.35pt;height:19.05pt" o:ole="">
+        <w:object w:dxaOrig="600" w:dyaOrig="360" w14:anchorId="1BC7897D">
+          <v:shape id="_x0000_i1143" type="#_x0000_t75" style="width:30.35pt;height:19.05pt" o:ole="">
             <v:imagedata r:id="rId71" o:title=""/>
           </v:shape>
-          <o:OLEObject Type="Embed" ProgID="Equation.DSMT4" ShapeID="_x0000_i1057" DrawAspect="Content" ObjectID="_1374423834" r:id="rId72"/>
-        </w:object>
-      </w:r>
-      <w:r>
-        <w:t xml:space="preserve">) </w:t>
-      </w:r>
-      <w:r>
-        <w:t xml:space="preserve"> received buffers is</w:t>
+          <o:OLEObject Type="Embed" ProgID="Equation.DSMT4" ShapeID="_x0000_i1143" DrawAspect="Content" ObjectID="_1374564390" r:id="rId72"/>
+        </w:object>
+      </w:r>
+      <w:r>
+        <w:t xml:space="preserve">) agent </w:t>
+      </w:r>
+      <w:r>
+        <w:t>is</w:t>
       </w:r>
       <w:r>
         <w:t xml:space="preserve"> noted as</w:t>
@@ -1457,13 +1765,13 @@
       </w:pPr>
       <w:r>
         <w:rPr>
-          <w:position w:val="-26"/>
-        </w:rPr>
-        <w:object w:dxaOrig="3900" w:dyaOrig="639" w14:anchorId="3AE23182">
-          <v:shape id="_x0000_i1058" type="#_x0000_t75" style="width:194.8pt;height:31.75pt" o:ole="">
+          <w:position w:val="-32"/>
+        </w:rPr>
+        <w:object w:dxaOrig="3760" w:dyaOrig="760" w14:anchorId="3AE23182">
+          <v:shape id="_x0000_i1138" type="#_x0000_t75" style="width:187.75pt;height:38.1pt" o:ole="">
             <v:imagedata r:id="rId73" o:title=""/>
           </v:shape>
-          <o:OLEObject Type="Embed" ProgID="Equation.DSMT4" ShapeID="_x0000_i1058" DrawAspect="Content" ObjectID="_1374423835" r:id="rId74"/>
+          <o:OLEObject Type="Embed" ProgID="Equation.DSMT4" ShapeID="_x0000_i1138" DrawAspect="Content" ObjectID="_1374564391" r:id="rId74"/>
         </w:object>
       </w:r>
     </w:p>
@@ -1475,17 +1783,25 @@
         <w:t xml:space="preserve">(2.2) Observation Step: </w:t>
       </w:r>
       <w:r>
-        <w:t xml:space="preserve">The i-th robot updates </w:t>
-      </w:r>
-      <w:r>
-        <w:rPr>
-          <w:position w:val="-20"/>
-        </w:rPr>
-        <w:object w:dxaOrig="840" w:dyaOrig="460" w14:anchorId="12920B37">
-          <v:shape id="_x0000_i1059" type="#_x0000_t75" style="width:42.35pt;height:21.9pt" o:ole="">
+        <w:t xml:space="preserve">The </w:t>
+      </w:r>
+      <w:proofErr w:type="spellStart"/>
+      <w:r>
+        <w:t>i-th</w:t>
+      </w:r>
+      <w:proofErr w:type="spellEnd"/>
+      <w:r>
+        <w:t xml:space="preserve"> robot updates </w:t>
+      </w:r>
+      <w:r>
+        <w:rPr>
+          <w:position w:val="-24"/>
+        </w:rPr>
+        <w:object w:dxaOrig="820" w:dyaOrig="520" w14:anchorId="12920B37">
+          <v:shape id="_x0000_i1141" type="#_x0000_t75" style="width:40.95pt;height:24.7pt" o:ole="">
             <v:imagedata r:id="rId75" o:title=""/>
           </v:shape>
-          <o:OLEObject Type="Embed" ProgID="Equation.DSMT4" ShapeID="_x0000_i1059" DrawAspect="Content" ObjectID="_1374423836" r:id="rId76"/>
+          <o:OLEObject Type="Embed" ProgID="Equation.DSMT4" ShapeID="_x0000_i1141" DrawAspect="Content" ObjectID="_1374564392" r:id="rId76"/>
         </w:object>
       </w:r>
       <w:r>
@@ -1508,7 +1824,7 @@
           <v:shape id="_x0000_i1060" type="#_x0000_t75" style="width:14.8pt;height:19.05pt" o:ole="">
             <v:imagedata r:id="rId77" o:title=""/>
           </v:shape>
-          <o:OLEObject Type="Embed" ProgID="Equation.DSMT4" ShapeID="_x0000_i1060" DrawAspect="Content" ObjectID="_1374423837" r:id="rId78"/>
+          <o:OLEObject Type="Embed" ProgID="Equation.DSMT4" ShapeID="_x0000_i1060" DrawAspect="Content" ObjectID="_1374564393" r:id="rId78"/>
         </w:object>
       </w:r>
     </w:p>
@@ -1524,7 +1840,7 @@
           <v:shape id="_x0000_i1061" type="#_x0000_t75" style="width:91.75pt;height:21.9pt" o:ole="">
             <v:imagedata r:id="rId79" o:title=""/>
           </v:shape>
-          <o:OLEObject Type="Embed" ProgID="Equation.DSMT4" ShapeID="_x0000_i1061" DrawAspect="Content" ObjectID="_1374423838" r:id="rId80"/>
+          <o:OLEObject Type="Embed" ProgID="Equation.DSMT4" ShapeID="_x0000_i1061" DrawAspect="Content" ObjectID="_1374564394" r:id="rId80"/>
         </w:object>
       </w:r>
     </w:p>
@@ -1549,10 +1865,13 @@
     </w:p>
     <w:p>
       <w:r>
+        <w:t>Except</w:t>
+      </w:r>
+      <w:r>
         <w:rPr>
           <w:b/>
         </w:rPr>
-        <w:t xml:space="preserve">Besides </w:t>
+        <w:t xml:space="preserve"> </w:t>
       </w:r>
       <w:r>
         <w:rPr>
@@ -1562,7 +1881,7 @@
           <v:shape id="_x0000_i1062" type="#_x0000_t75" style="width:42.35pt;height:21.9pt" o:ole="">
             <v:imagedata r:id="rId81" o:title=""/>
           </v:shape>
-          <o:OLEObject Type="Embed" ProgID="Equation.DSMT4" ShapeID="_x0000_i1062" DrawAspect="Content" ObjectID="_1374423839" r:id="rId82"/>
+          <o:OLEObject Type="Embed" ProgID="Equation.DSMT4" ShapeID="_x0000_i1062" DrawAspect="Content" ObjectID="_1374564395" r:id="rId82"/>
         </w:object>
       </w:r>
       <w:r>
@@ -1572,28 +1891,47 @@
         <w:rPr>
           <w:b/>
         </w:rPr>
-        <w:t xml:space="preserve"> t</w:t>
-      </w:r>
-      <w:r>
-        <w:rPr>
-          <w:b/>
-        </w:rPr>
+        <w:t xml:space="preserve"> </w:t>
+      </w:r>
+      <w:r>
+        <w:t>t</w:t>
+      </w:r>
+      <w:r>
         <w:t>he</w:t>
       </w:r>
       <w:r>
-        <w:rPr>
-          <w:b/>
-        </w:rPr>
-        <w:t xml:space="preserve"> other </w:t>
+        <w:t xml:space="preserve"> </w:t>
       </w:r>
       <w:r>
         <w:t>values</w:t>
       </w:r>
       <w:r>
-        <w:t xml:space="preserve"> in i-th robot buffer</w:t>
-      </w:r>
-      <w:r>
-        <w:t xml:space="preserve">, i.e, </w:t>
+        <w:t xml:space="preserve"> in </w:t>
+      </w:r>
+      <w:r>
+        <w:t xml:space="preserve">the </w:t>
+      </w:r>
+      <w:proofErr w:type="spellStart"/>
+      <w:r>
+        <w:t>i-th</w:t>
+      </w:r>
+      <w:proofErr w:type="spellEnd"/>
+      <w:r>
+        <w:t xml:space="preserve"> robot</w:t>
+      </w:r>
+      <w:r>
+        <w:t>’s OB</w:t>
+      </w:r>
+      <w:r>
+        <w:t xml:space="preserve">, </w:t>
+      </w:r>
+      <w:proofErr w:type="spellStart"/>
+      <w:r>
+        <w:t>i.e</w:t>
+      </w:r>
+      <w:proofErr w:type="spellEnd"/>
+      <w:r>
+        <w:t xml:space="preserve">, </w:t>
       </w:r>
       <w:r>
         <w:rPr>
@@ -1603,7 +1941,7 @@
           <v:shape id="_x0000_i1063" type="#_x0000_t75" style="width:42.35pt;height:21.9pt" o:ole="">
             <v:imagedata r:id="rId83" o:title=""/>
           </v:shape>
-          <o:OLEObject Type="Embed" ProgID="Equation.DSMT4" ShapeID="_x0000_i1063" DrawAspect="Content" ObjectID="_1374423840" r:id="rId84"/>
+          <o:OLEObject Type="Embed" ProgID="Equation.DSMT4" ShapeID="_x0000_i1063" DrawAspect="Content" ObjectID="_1374564396" r:id="rId84"/>
         </w:object>
       </w:r>
       <w:r>
@@ -1616,7 +1954,13 @@
         <w:t>among</w:t>
       </w:r>
       <w:r>
-        <w:t xml:space="preserve"> all received buffers</w:t>
+        <w:t xml:space="preserve"> all received </w:t>
+      </w:r>
+      <w:r>
+        <w:t>OB</w:t>
+      </w:r>
+      <w:r>
+        <w:t>s</w:t>
       </w:r>
       <w:r>
         <w:t xml:space="preserve"> from </w:t>
@@ -1629,104 +1973,133 @@
           <v:shape id="_x0000_i1064" type="#_x0000_t75" style="width:16.25pt;height:19.05pt" o:ole="">
             <v:imagedata r:id="rId85" o:title=""/>
           </v:shape>
-          <o:OLEObject Type="Embed" ProgID="Equation.DSMT4" ShapeID="_x0000_i1064" DrawAspect="Content" ObjectID="_1374423841" r:id="rId86"/>
-        </w:object>
-      </w:r>
-      <w:r>
-        <w:t>.</w:t>
+          <o:OLEObject Type="Embed" ProgID="Equation.DSMT4" ShapeID="_x0000_i1064" DrawAspect="Content" ObjectID="_1374564397" r:id="rId86"/>
+        </w:object>
+      </w:r>
+      <w:r>
+        <w:t>:</w:t>
       </w:r>
     </w:p>
     <w:p>
       <w:pPr>
         <w:ind w:firstLine="720"/>
+      </w:pPr>
+      <w:r>
+        <w:t xml:space="preserve">For all </w:t>
+      </w:r>
+      <w:r>
+        <w:object w:dxaOrig="480" w:dyaOrig="300" w14:anchorId="52E23CCC">
+          <v:shape id="_x0000_i1160" type="#_x0000_t75" style="width:24pt;height:14.8pt" o:ole="">
+            <v:imagedata r:id="rId87" o:title=""/>
+          </v:shape>
+          <o:OLEObject Type="Embed" ProgID="Equation.DSMT4" ShapeID="_x0000_i1160" DrawAspect="Content" ObjectID="_1374564398" r:id="rId88"/>
+        </w:object>
+      </w:r>
+      <w:r>
+        <w:t xml:space="preserve">, </w:t>
+      </w:r>
+    </w:p>
+    <w:p>
+      <w:pPr>
+        <w:jc w:val="center"/>
+      </w:pPr>
+      <w:r>
+        <w:rPr>
+          <w:position w:val="-26"/>
+        </w:rPr>
+        <w:object w:dxaOrig="3960" w:dyaOrig="640" w14:anchorId="4C433241">
+          <v:shape id="_x0000_i1154" type="#_x0000_t75" style="width:198.35pt;height:31.75pt" o:ole="">
+            <v:imagedata r:id="rId89" o:title=""/>
+          </v:shape>
+          <o:OLEObject Type="Embed" ProgID="Equation.DSMT4" ShapeID="_x0000_i1154" DrawAspect="Content" ObjectID="_1374564399" r:id="rId90"/>
+        </w:object>
+      </w:r>
+    </w:p>
+    <w:p>
+      <w:pPr>
+        <w:jc w:val="center"/>
         <w:rPr>
           <w:b/>
         </w:rPr>
       </w:pPr>
       <w:r>
-        <w:t xml:space="preserve">For any </w:t>
-      </w:r>
-      <w:r>
-        <w:rPr>
-          <w:position w:val="-10"/>
-        </w:rPr>
-        <w:object w:dxaOrig="480" w:dyaOrig="300" w14:anchorId="52E23CCC">
-          <v:shape id="_x0000_i1065" type="#_x0000_t75" style="width:24pt;height:14.8pt" o:ole="">
-            <v:imagedata r:id="rId87" o:title=""/>
-          </v:shape>
-          <o:OLEObject Type="Embed" ProgID="Equation.DSMT4" ShapeID="_x0000_i1065" DrawAspect="Content" ObjectID="_1374423842" r:id="rId88"/>
-        </w:object>
-      </w:r>
-      <w:r>
-        <w:t xml:space="preserve">, </w:t>
-      </w:r>
-    </w:p>
-    <w:p>
-      <w:pPr>
-        <w:jc w:val="center"/>
-      </w:pPr>
-      <w:r>
-        <w:rPr>
-          <w:position w:val="-26"/>
-        </w:rPr>
-        <w:object w:dxaOrig="3519" w:dyaOrig="580" w14:anchorId="4C433241">
-          <v:shape id="_x0000_i1066" type="#_x0000_t75" style="width:175.75pt;height:28.95pt" o:ole="">
-            <v:imagedata r:id="rId89" o:title=""/>
-          </v:shape>
-          <o:OLEObject Type="Embed" ProgID="Equation.DSMT4" ShapeID="_x0000_i1066" DrawAspect="Content" ObjectID="_1374423843" r:id="rId90"/>
-        </w:object>
-      </w:r>
-    </w:p>
-    <w:p>
-      <w:pPr>
-        <w:jc w:val="center"/>
         <w:rPr>
           <w:b/>
-        </w:rPr>
-      </w:pPr>
+          <w:position w:val="-30"/>
+        </w:rPr>
+        <w:object w:dxaOrig="2720" w:dyaOrig="660" w14:anchorId="48EBC0C7">
+          <v:shape id="_x0000_i1157" type="#_x0000_t75" style="width:136.25pt;height:33.2pt" o:ole="">
+            <v:imagedata r:id="rId91" o:title=""/>
+          </v:shape>
+          <o:OLEObject Type="Embed" ProgID="Equation.DSMT4" ShapeID="_x0000_i1157" DrawAspect="Content" ObjectID="_1374564400" r:id="rId92"/>
+        </w:object>
+      </w:r>
+    </w:p>
+    <w:p>
+      <w:pPr>
+        <w:ind w:firstLine="720"/>
+      </w:pPr>
+      <w:r>
+        <w:t>End</w:t>
+      </w:r>
+    </w:p>
+    <w:p>
       <w:r>
         <w:rPr>
           <w:b/>
-          <w:position w:val="-24"/>
-        </w:rPr>
-        <w:object w:dxaOrig="1340" w:dyaOrig="499" w14:anchorId="48EBC0C7">
-          <v:shape id="_x0000_i1067" type="#_x0000_t75" style="width:67.05pt;height:24.7pt" o:ole="">
-            <v:imagedata r:id="rId91" o:title=""/>
-          </v:shape>
-          <o:OLEObject Type="Embed" ProgID="Equation.DSMT4" ShapeID="_x0000_i1067" DrawAspect="Content" ObjectID="_1374423844" r:id="rId92"/>
-        </w:object>
-      </w:r>
-    </w:p>
-    <w:p>
-      <w:pPr>
-        <w:ind w:firstLine="720"/>
+        </w:rPr>
+        <w:t xml:space="preserve">(2.4) </w:t>
+      </w:r>
+      <w:r>
         <w:rPr>
           <w:b/>
         </w:rPr>
-      </w:pPr>
+        <w:t xml:space="preserve">Transmission </w:t>
+      </w:r>
       <w:r>
         <w:rPr>
           <w:b/>
         </w:rPr>
-        <w:t>End</w:t>
-      </w:r>
-    </w:p>
-    <w:p>
-      <w:r>
-        <w:t xml:space="preserve">(2.4) Sending Step: </w:t>
-      </w:r>
-      <w:r>
-        <w:t xml:space="preserve">Finally, send the updated buffer of i-th robot to all its neighbors in </w:t>
-      </w:r>
-      <w:r>
-        <w:rPr>
-          <w:position w:val="-12"/>
-        </w:rPr>
-        <w:object w:dxaOrig="320" w:dyaOrig="360" w14:anchorId="174F71FB">
-          <v:shape id="_x0000_i1068" type="#_x0000_t75" style="width:16.25pt;height:19.05pt" o:ole="">
+        <w:t>Step:</w:t>
+      </w:r>
+      <w:r>
+        <w:t xml:space="preserve"> </w:t>
+      </w:r>
+      <w:r>
+        <w:t xml:space="preserve">the </w:t>
+      </w:r>
+      <w:proofErr w:type="spellStart"/>
+      <w:r>
+        <w:t>i-th</w:t>
+      </w:r>
+      <w:proofErr w:type="spellEnd"/>
+      <w:r>
+        <w:t xml:space="preserve"> robot broadcasts</w:t>
+      </w:r>
+      <w:r>
+        <w:t xml:space="preserve"> the updated </w:t>
+      </w:r>
+      <w:r>
+        <w:t xml:space="preserve">OB </w:t>
+      </w:r>
+      <w:r>
+        <w:t>to all</w:t>
+      </w:r>
+      <w:r>
+        <w:t xml:space="preserve"> of</w:t>
+      </w:r>
+      <w:r>
+        <w:t xml:space="preserve"> its neighbors in </w:t>
+      </w:r>
+      <w:r>
+        <w:rPr>
+          <w:position w:val="-14"/>
+        </w:rPr>
+        <w:object w:dxaOrig="320" w:dyaOrig="420" w14:anchorId="174F71FB">
+          <v:shape id="_x0000_i1215" type="#_x0000_t75" style="width:16.25pt;height:21.9pt" o:ole="">
             <v:imagedata r:id="rId93" o:title=""/>
           </v:shape>
-          <o:OLEObject Type="Embed" ProgID="Equation.DSMT4" ShapeID="_x0000_i1068" DrawAspect="Content" ObjectID="_1374423845" r:id="rId94"/>
+          <o:OLEObject Type="Embed" ProgID="Equation.DSMT4" ShapeID="_x0000_i1215" DrawAspect="Content" ObjectID="_1374564401" r:id="rId94"/>
         </w:object>
       </w:r>
       <w:r>
@@ -1735,11 +2108,15 @@
     </w:p>
     <w:p>
       <w:r>
-        <w:t xml:space="preserve">(3) Repeat step (2) until stop. </w:t>
-      </w:r>
-    </w:p>
-    <w:p/>
-    <w:p/>
+        <w:rPr>
+          <w:b/>
+        </w:rPr>
+        <w:t>(3) Repeat step (2) until stop</w:t>
+      </w:r>
+      <w:r>
+        <w:t xml:space="preserve">. </w:t>
+      </w:r>
+    </w:p>
     <w:p/>
     <w:p>
       <w:r>
@@ -1759,95 +2136,229 @@
         <w:rPr>
           <w:lang w:eastAsia="zh-CN"/>
         </w:rPr>
-        <w:t>each robot will obtain the history observations of all other robots within a finite number of communication rounds, as stated in the following propostion:</w:t>
+        <w:t>each robot will obtain the history observations of all other robots within a finite number of communication rounds, as stated in the following propos</w:t>
+      </w:r>
+      <w:r>
+        <w:rPr>
+          <w:lang w:eastAsia="zh-CN"/>
+        </w:rPr>
+        <w:t>i</w:t>
+      </w:r>
+      <w:r>
+        <w:rPr>
+          <w:lang w:eastAsia="zh-CN"/>
+        </w:rPr>
+        <w:t>tion:</w:t>
       </w:r>
     </w:p>
     <w:p/>
     <w:p>
-      <w:pPr>
+      <w:r>
+        <w:rPr>
+          <w:i/>
+        </w:rPr>
+        <w:t>Proposition</w:t>
+      </w:r>
+      <w:r>
+        <w:rPr>
+          <w:i/>
+        </w:rPr>
+        <w:t xml:space="preserve"> 1</w:t>
+      </w:r>
+      <w:r>
+        <w:rPr>
+          <w:i/>
+        </w:rPr>
+        <w:t xml:space="preserve">: </w:t>
+      </w:r>
+      <w:r>
         <w:rPr>
           <w:lang w:eastAsia="zh-CN"/>
         </w:rPr>
-      </w:pPr>
-      <w:r>
-        <w:rPr>
-          <w:i/>
-        </w:rPr>
-        <w:t>Proposition</w:t>
-      </w:r>
-      <w:r>
-        <w:rPr>
-          <w:i/>
-        </w:rPr>
-        <w:t xml:space="preserve"> 1</w:t>
-      </w:r>
-      <w:r>
-        <w:rPr>
-          <w:i/>
-        </w:rPr>
-        <w:t xml:space="preserve">: </w:t>
+        <w:t xml:space="preserve">For </w:t>
       </w:r>
       <w:r>
         <w:rPr>
           <w:lang w:eastAsia="zh-CN"/>
         </w:rPr>
-        <w:t xml:space="preserve">For an undirected and connected </w:t>
+        <w:t xml:space="preserve">any agent </w:t>
+      </w:r>
+      <w:r>
+        <w:rPr>
+          <w:b/>
+          <w:position w:val="-4"/>
+        </w:rPr>
+        <w:object w:dxaOrig="140" w:dyaOrig="240" w14:anchorId="0E5970E0">
+          <v:shape id="_x0000_i1177" type="#_x0000_t75" style="width:7.05pt;height:12pt" o:ole="">
+            <v:imagedata r:id="rId95" o:title=""/>
+          </v:shape>
+          <o:OLEObject Type="Embed" ProgID="Equation.DSMT4" ShapeID="_x0000_i1177" DrawAspect="Content" ObjectID="_1374564402" r:id="rId96"/>
+        </w:object>
+      </w:r>
+      <w:r>
+        <w:rPr>
+          <w:b/>
+          <w:position w:val="-14"/>
+        </w:rPr>
+        <w:t xml:space="preserve"> </w:t>
+      </w:r>
+      <w:r>
+        <w:rPr>
+          <w:lang w:eastAsia="zh-CN"/>
+        </w:rPr>
+        <w:t xml:space="preserve">in </w:t>
+      </w:r>
+      <w:r>
+        <w:rPr>
+          <w:lang w:eastAsia="zh-CN"/>
+        </w:rPr>
+        <w:t xml:space="preserve">a connected </w:t>
       </w:r>
       <w:r>
         <w:rPr>
           <w:rFonts w:hint="eastAsia"/>
           <w:lang w:eastAsia="zh-CN"/>
         </w:rPr>
-        <w:t xml:space="preserve">network of N robots, </w:t>
+        <w:t>network</w:t>
       </w:r>
       <w:r>
         <w:rPr>
           <w:lang w:eastAsia="zh-CN"/>
         </w:rPr>
-        <w:t xml:space="preserve">any element in </w:t>
-      </w:r>
-      <w:r>
-        <w:rPr>
+        <w:t xml:space="preserve"> composed</w:t>
+      </w:r>
+      <w:r>
+        <w:rPr>
+          <w:rFonts w:hint="eastAsia"/>
           <w:lang w:eastAsia="zh-CN"/>
         </w:rPr>
+        <w:t xml:space="preserve"> of N robots with constant communication, </w:t>
+      </w:r>
+      <w:r>
+        <w:rPr>
+          <w:lang w:eastAsia="zh-CN"/>
+        </w:rPr>
+        <w:t xml:space="preserve">all </w:t>
+      </w:r>
+      <w:r>
+        <w:rPr>
+          <w:lang w:eastAsia="zh-CN"/>
+        </w:rPr>
+        <w:t>element</w:t>
+      </w:r>
+      <w:r>
+        <w:rPr>
+          <w:lang w:eastAsia="zh-CN"/>
+        </w:rPr>
+        <w:t>s</w:t>
+      </w:r>
+      <w:r>
+        <w:rPr>
+          <w:lang w:eastAsia="zh-CN"/>
+        </w:rPr>
+        <w:t xml:space="preserve"> in </w:t>
+      </w:r>
+      <w:r>
+        <w:rPr>
+          <w:lang w:eastAsia="zh-CN"/>
+        </w:rPr>
+        <w:t xml:space="preserve">the observation </w:t>
+      </w:r>
+      <w:r>
+        <w:rPr>
+          <w:lang w:eastAsia="zh-CN"/>
+        </w:rPr>
         <w:t xml:space="preserve">buffer </w:t>
-      </w:r>
-      <w:r>
-        <w:rPr>
-          <w:position w:val="-14"/>
-        </w:rPr>
-        <w:pict w14:anchorId="5DD45BEF">
-          <v:shape id="_x0000_i1069" type="#_x0000_t75" style="width:14.8pt;height:21.2pt">
-            <v:imagedata r:id="rId95" o:title=""/>
-          </v:shape>
-        </w:pict>
-      </w:r>
-      <w:r>
-        <w:t xml:space="preserve"> become</w:t>
-      </w:r>
-      <w:r>
-        <w:t>s</w:t>
-      </w:r>
-      <w:r>
-        <w:t xml:space="preserve"> nonempty </w:t>
-      </w:r>
-      <w:r>
-        <w:t xml:space="preserve">within at most N-1 step, i.e., the information delay from node j to node i </w:t>
       </w:r>
       <w:r>
         <w:rPr>
           <w:b/>
           <w:position w:val="-14"/>
         </w:rPr>
-        <w:object w:dxaOrig="340" w:dyaOrig="380" w14:anchorId="36D7D10B">
-          <v:shape id="_x0000_i1070" type="#_x0000_t75" style="width:16.95pt;height:19.05pt" o:ole="">
-            <v:imagedata r:id="rId96" o:title=""/>
-          </v:shape>
-          <o:OLEObject Type="Embed" ProgID="Equation.DSMT4" ShapeID="_x0000_i1070" DrawAspect="Content" ObjectID="_1374423846" r:id="rId97"/>
-        </w:object>
-      </w:r>
-      <w:r>
-        <w:t xml:space="preserve"> &lt;=N-1; m</w:t>
+        <w:object w:dxaOrig="280" w:dyaOrig="420" w14:anchorId="4FCDF8C6">
+          <v:shape id="_x0000_i1189" type="#_x0000_t75" style="width:14.1pt;height:21.2pt" o:ole="">
+            <v:imagedata r:id="rId97" o:title=""/>
+          </v:shape>
+          <o:OLEObject Type="Embed" ProgID="Equation.DSMT4" ShapeID="_x0000_i1189" DrawAspect="Content" ObjectID="_1374564403" r:id="rId98"/>
+        </w:object>
+      </w:r>
+      <w:r>
+        <w:rPr>
+          <w:b/>
+          <w:position w:val="-14"/>
+        </w:rPr>
+        <w:t xml:space="preserve"> </w:t>
+      </w:r>
+      <w:r>
+        <w:t>become</w:t>
+      </w:r>
+      <w:r>
+        <w:t>s</w:t>
+      </w:r>
+      <w:r>
+        <w:t xml:space="preserve"> nonempty </w:t>
+      </w:r>
+      <w:r>
+        <w:t xml:space="preserve">when </w:t>
+      </w:r>
+      <w:r>
+        <w:rPr>
+          <w:b/>
+          <w:position w:val="-4"/>
+        </w:rPr>
+        <w:object w:dxaOrig="900" w:dyaOrig="260" w14:anchorId="2EA201D9">
+          <v:shape id="_x0000_i1185" type="#_x0000_t75" style="width:45.2pt;height:12.7pt" o:ole="">
+            <v:imagedata r:id="rId99" o:title=""/>
+          </v:shape>
+          <o:OLEObject Type="Embed" ProgID="Equation.DSMT4" ShapeID="_x0000_i1185" DrawAspect="Content" ObjectID="_1374564404" r:id="rId100"/>
+        </w:object>
+      </w:r>
+      <w:r>
+        <w:t>,</w:t>
+      </w:r>
+      <w:r>
+        <w:t xml:space="preserve"> i.e.</w:t>
+      </w:r>
+      <w:r>
+        <w:t xml:space="preserve"> the informat</w:t>
+      </w:r>
+      <w:r>
+        <w:t xml:space="preserve">ion delay from </w:t>
+      </w:r>
+      <w:r>
+        <w:t>agent</w:t>
+      </w:r>
+      <w:r>
+        <w:t xml:space="preserve"> j to </w:t>
+      </w:r>
+      <w:r>
+        <w:t>agent</w:t>
+      </w:r>
+      <w:r>
+        <w:t xml:space="preserve"> </w:t>
+      </w:r>
+      <w:proofErr w:type="spellStart"/>
+      <w:r>
+        <w:t>i</w:t>
+      </w:r>
+      <w:proofErr w:type="spellEnd"/>
+      <w:r>
+        <w:t>,</w:t>
+      </w:r>
+      <w:r>
+        <w:rPr>
+          <w:b/>
+          <w:position w:val="-16"/>
+        </w:rPr>
+        <w:object w:dxaOrig="1060" w:dyaOrig="440" w14:anchorId="36D7D10B">
+          <v:shape id="_x0000_i1193" type="#_x0000_t75" style="width:52.95pt;height:21.9pt" o:ole="">
+            <v:imagedata r:id="rId101" o:title=""/>
+          </v:shape>
+          <o:OLEObject Type="Embed" ProgID="Equation.DSMT4" ShapeID="_x0000_i1193" DrawAspect="Content" ObjectID="_1374564405" r:id="rId102"/>
+        </w:object>
+      </w:r>
+      <w:r>
+        <w:t>; m</w:t>
       </w:r>
       <w:r>
         <w:t xml:space="preserve">oreover, </w:t>
@@ -1878,7 +2389,7 @@
                     </pic:cNvPicPr>
                   </pic:nvPicPr>
                   <pic:blipFill>
-                    <a:blip r:embed="rId98"/>
+                    <a:blip r:embed="rId103"/>
                     <a:srcRect/>
                     <a:stretch>
                       <a:fillRect/>
@@ -1912,21 +2423,40 @@
       <w:r>
         <w:rPr>
           <w:b/>
-          <w:position w:val="-14"/>
-        </w:rPr>
-        <w:object w:dxaOrig="340" w:dyaOrig="380" w14:anchorId="75906B2E">
-          <v:shape id="_x0000_i1071" type="#_x0000_t75" style="width:16.95pt;height:19.05pt" o:ole="">
-            <v:imagedata r:id="rId99" o:title=""/>
-          </v:shape>
-          <o:OLEObject Type="Embed" ProgID="Equation.DSMT4" ShapeID="_x0000_i1071" DrawAspect="Content" ObjectID="_1374423847" r:id="rId100"/>
+          <w:position w:val="-16"/>
+        </w:rPr>
+        <w:object w:dxaOrig="340" w:dyaOrig="440" w14:anchorId="75906B2E">
+          <v:shape id="_x0000_i1170" type="#_x0000_t75" style="width:16.95pt;height:21.9pt" o:ole="">
+            <v:imagedata r:id="rId104" o:title=""/>
+          </v:shape>
+          <o:OLEObject Type="Embed" ProgID="Equation.DSMT4" ShapeID="_x0000_i1170" DrawAspect="Content" ObjectID="_1374564406" r:id="rId105"/>
         </w:object>
       </w:r>
       <w:r>
         <w:rPr>
           <w:b/>
         </w:rPr>
-        <w:t xml:space="preserve"> is constant. </w:t>
-      </w:r>
+        <w:t xml:space="preserve"> </w:t>
+      </w:r>
+      <w:r>
+        <w:t>becomes</w:t>
+      </w:r>
+      <w:r>
+        <w:t xml:space="preserve"> </w:t>
+      </w:r>
+      <w:r>
+        <w:t xml:space="preserve">a </w:t>
+      </w:r>
+      <w:r>
+        <w:t xml:space="preserve">constant. </w:t>
+      </w:r>
+    </w:p>
+    <w:p>
+      <w:pPr>
+        <w:rPr>
+          <w:lang w:eastAsia="zh-CN"/>
+        </w:rPr>
+      </w:pPr>
     </w:p>
     <w:p>
       <w:pPr>
@@ -1938,11 +2468,329 @@
       <w:r>
         <w:rPr>
           <w:i/>
-          <w:highlight w:val="yellow"/>
           <w:lang w:eastAsia="zh-CN"/>
         </w:rPr>
         <w:t>Proof:</w:t>
       </w:r>
+    </w:p>
+    <w:p>
+      <w:pPr>
+        <w:rPr>
+          <w:lang w:eastAsia="zh-CN"/>
+        </w:rPr>
+      </w:pPr>
+      <w:r>
+        <w:rPr>
+          <w:lang w:eastAsia="zh-CN"/>
+        </w:rPr>
+        <w:t xml:space="preserve">Consider a graph </w:t>
+      </w:r>
+      <w:r>
+        <w:rPr>
+          <w:b/>
+          <w:position w:val="-10"/>
+        </w:rPr>
+        <w:object w:dxaOrig="980" w:dyaOrig="320" w14:anchorId="0EB4D0F3">
+          <v:shape id="_x0000_i1197" type="#_x0000_t75" style="width:48.7pt;height:16.25pt" o:ole="">
+            <v:imagedata r:id="rId106" o:title=""/>
+          </v:shape>
+          <o:OLEObject Type="Embed" ProgID="Equation.DSMT4" ShapeID="_x0000_i1197" DrawAspect="Content" ObjectID="_1374564407" r:id="rId107"/>
+        </w:object>
+      </w:r>
+      <w:r>
+        <w:rPr>
+          <w:lang w:eastAsia="zh-CN"/>
+        </w:rPr>
+        <w:t xml:space="preserve">, where </w:t>
+      </w:r>
+      <w:r>
+        <w:rPr>
+          <w:b/>
+          <w:position w:val="-14"/>
+        </w:rPr>
+        <w:object w:dxaOrig="800" w:dyaOrig="420" w14:anchorId="7F899569">
+          <v:shape id="_x0000_i1209" type="#_x0000_t75" style="width:40.25pt;height:21.2pt" o:ole="">
+            <v:imagedata r:id="rId108" o:title=""/>
+          </v:shape>
+          <o:OLEObject Type="Embed" ProgID="Equation.DSMT4" ShapeID="_x0000_i1209" DrawAspect="Content" ObjectID="_1374564408" r:id="rId109"/>
+        </w:object>
+      </w:r>
+      <w:r>
+        <w:rPr>
+          <w:b/>
+          <w:position w:val="-14"/>
+        </w:rPr>
+        <w:t xml:space="preserve"> </w:t>
+      </w:r>
+      <w:r>
+        <w:rPr>
+          <w:lang w:eastAsia="zh-CN"/>
+        </w:rPr>
+        <w:t xml:space="preserve">is the set of nodes and </w:t>
+      </w:r>
+      <w:r>
+        <w:rPr>
+          <w:b/>
+          <w:position w:val="-16"/>
+        </w:rPr>
+        <w:object w:dxaOrig="880" w:dyaOrig="440" w14:anchorId="3BCAAB32">
+          <v:shape id="_x0000_i1205" type="#_x0000_t75" style="width:43.75pt;height:21.9pt" o:ole="">
+            <v:imagedata r:id="rId110" o:title=""/>
+          </v:shape>
+          <o:OLEObject Type="Embed" ProgID="Equation.DSMT4" ShapeID="_x0000_i1205" DrawAspect="Content" ObjectID="_1374564409" r:id="rId111"/>
+        </w:object>
+      </w:r>
+      <w:r>
+        <w:rPr>
+          <w:lang w:eastAsia="zh-CN"/>
+        </w:rPr>
+        <w:t xml:space="preserve"> is the set of edges. Let V represent all agents in the network and E represent the communication link. Then </w:t>
+      </w:r>
+      <w:r>
+        <w:rPr>
+          <w:b/>
+          <w:position w:val="-42"/>
+        </w:rPr>
+        <w:object w:dxaOrig="2100" w:dyaOrig="960" w14:anchorId="119F8433">
+          <v:shape id="_x0000_i1216" type="#_x0000_t75" style="width:105.2pt;height:48pt" o:ole="">
+            <v:imagedata r:id="rId112" o:title=""/>
+          </v:shape>
+          <o:OLEObject Type="Embed" ProgID="Equation.DSMT4" ShapeID="_x0000_i1216" DrawAspect="Content" ObjectID="_1374564410" r:id="rId113"/>
+        </w:object>
+      </w:r>
+      <w:r>
+        <w:rPr>
+          <w:lang w:eastAsia="zh-CN"/>
+        </w:rPr>
+        <w:t xml:space="preserve">. </w:t>
+      </w:r>
+      <w:r>
+        <w:rPr>
+          <w:lang w:eastAsia="zh-CN"/>
+        </w:rPr>
+        <w:t xml:space="preserve">The transmission delay between the </w:t>
+      </w:r>
+      <w:proofErr w:type="spellStart"/>
+      <w:r>
+        <w:rPr>
+          <w:lang w:eastAsia="zh-CN"/>
+        </w:rPr>
+        <w:t>i-th</w:t>
+      </w:r>
+      <w:proofErr w:type="spellEnd"/>
+      <w:r>
+        <w:rPr>
+          <w:lang w:eastAsia="zh-CN"/>
+        </w:rPr>
+        <w:t xml:space="preserve"> and j-</w:t>
+      </w:r>
+      <w:proofErr w:type="spellStart"/>
+      <w:r>
+        <w:rPr>
+          <w:lang w:eastAsia="zh-CN"/>
+        </w:rPr>
+        <w:t>th</w:t>
+      </w:r>
+      <w:proofErr w:type="spellEnd"/>
+      <w:r>
+        <w:rPr>
+          <w:lang w:eastAsia="zh-CN"/>
+        </w:rPr>
+        <w:t xml:space="preserve"> node is the shortest path between </w:t>
+      </w:r>
+      <w:r>
+        <w:rPr>
+          <w:b/>
+          <w:position w:val="-14"/>
+        </w:rPr>
+        <w:object w:dxaOrig="240" w:dyaOrig="420" w14:anchorId="53C0DB03">
+          <v:shape id="_x0000_i1227" type="#_x0000_t75" style="width:12pt;height:21.2pt" o:ole="">
+            <v:imagedata r:id="rId114" o:title=""/>
+          </v:shape>
+          <o:OLEObject Type="Embed" ProgID="Equation.DSMT4" ShapeID="_x0000_i1227" DrawAspect="Content" ObjectID="_1374564411" r:id="rId115"/>
+        </w:object>
+      </w:r>
+      <w:r>
+        <w:rPr>
+          <w:lang w:eastAsia="zh-CN"/>
+        </w:rPr>
+        <w:t xml:space="preserve"> and </w:t>
+      </w:r>
+      <w:r>
+        <w:rPr>
+          <w:position w:val="-16"/>
+          <w:lang w:eastAsia="zh-CN"/>
+        </w:rPr>
+        <w:object w:dxaOrig="260" w:dyaOrig="440" w14:anchorId="7FBE6E85">
+          <v:shape id="_x0000_i1231" type="#_x0000_t75" style="width:12.7pt;height:21.9pt" o:ole="">
+            <v:imagedata r:id="rId116" o:title=""/>
+          </v:shape>
+          <o:OLEObject Type="Embed" ProgID="Equation.DSMT4" ShapeID="_x0000_i1231" DrawAspect="Content" ObjectID="_1374564412" r:id="rId117"/>
+        </w:object>
+      </w:r>
+      <w:r>
+        <w:rPr>
+          <w:lang w:eastAsia="zh-CN"/>
+        </w:rPr>
+        <w:t>.</w:t>
+      </w:r>
+      <w:r>
+        <w:rPr>
+          <w:lang w:eastAsia="zh-CN"/>
+        </w:rPr>
+        <w:t xml:space="preserve"> For any connected graph with </w:t>
+      </w:r>
+      <w:r>
+        <w:rPr>
+          <w:b/>
+          <w:position w:val="-4"/>
+        </w:rPr>
+        <w:object w:dxaOrig="260" w:dyaOrig="240" w14:anchorId="15FEAC75">
+          <v:shape id="_x0000_i1244" type="#_x0000_t75" style="width:12.7pt;height:12pt" o:ole="">
+            <v:imagedata r:id="rId118" o:title=""/>
+          </v:shape>
+          <o:OLEObject Type="Embed" ProgID="Equation.DSMT4" ShapeID="_x0000_i1244" DrawAspect="Content" ObjectID="_1374564413" r:id="rId119"/>
+        </w:object>
+      </w:r>
+      <w:r>
+        <w:rPr>
+          <w:lang w:eastAsia="zh-CN"/>
+        </w:rPr>
+        <w:t xml:space="preserve"> nodes, the maximal shortest path between any two nodes is </w:t>
+      </w:r>
+      <w:r>
+        <w:rPr>
+          <w:b/>
+          <w:position w:val="-4"/>
+        </w:rPr>
+        <w:object w:dxaOrig="560" w:dyaOrig="240" w14:anchorId="34C76498">
+          <v:shape id="_x0000_i1240" type="#_x0000_t75" style="width:28.25pt;height:12pt" o:ole="">
+            <v:imagedata r:id="rId120" o:title=""/>
+          </v:shape>
+          <o:OLEObject Type="Embed" ProgID="Equation.DSMT4" ShapeID="_x0000_i1240" DrawAspect="Content" ObjectID="_1374564414" r:id="rId121"/>
+        </w:object>
+      </w:r>
+      <w:r>
+        <w:rPr>
+          <w:lang w:eastAsia="zh-CN"/>
+        </w:rPr>
+        <w:t xml:space="preserve">. Therefore, any node </w:t>
+      </w:r>
+      <w:r>
+        <w:rPr>
+          <w:b/>
+          <w:position w:val="-4"/>
+        </w:rPr>
+        <w:object w:dxaOrig="140" w:dyaOrig="240" w14:anchorId="4514E0E5">
+          <v:shape id="_x0000_i1248" type="#_x0000_t75" style="width:7.05pt;height:12pt" o:ole="">
+            <v:imagedata r:id="rId122" o:title=""/>
+          </v:shape>
+          <o:OLEObject Type="Embed" ProgID="Equation.DSMT4" ShapeID="_x0000_i1248" DrawAspect="Content" ObjectID="_1374564415" r:id="rId123"/>
+        </w:object>
+      </w:r>
+      <w:r>
+        <w:rPr>
+          <w:lang w:eastAsia="zh-CN"/>
+        </w:rPr>
+        <w:t xml:space="preserve"> </w:t>
+      </w:r>
+      <w:r>
+        <w:rPr>
+          <w:lang w:eastAsia="zh-CN"/>
+        </w:rPr>
+        <w:t>receives the j-</w:t>
+      </w:r>
+      <w:proofErr w:type="spellStart"/>
+      <w:r>
+        <w:rPr>
+          <w:lang w:eastAsia="zh-CN"/>
+        </w:rPr>
+        <w:t>th</w:t>
+      </w:r>
+      <w:proofErr w:type="spellEnd"/>
+      <w:r>
+        <w:rPr>
+          <w:lang w:eastAsia="zh-CN"/>
+        </w:rPr>
+        <w:t xml:space="preserve"> node’s observation with delay no greater than </w:t>
+      </w:r>
+      <w:r>
+        <w:rPr>
+          <w:b/>
+          <w:position w:val="-4"/>
+        </w:rPr>
+        <w:object w:dxaOrig="560" w:dyaOrig="240" w14:anchorId="5A00E126">
+          <v:shape id="_x0000_i1252" type="#_x0000_t75" style="width:28.25pt;height:12pt" o:ole="">
+            <v:imagedata r:id="rId124" o:title=""/>
+          </v:shape>
+          <o:OLEObject Type="Embed" ProgID="Equation.DSMT4" ShapeID="_x0000_i1252" DrawAspect="Content" ObjectID="_1374564416" r:id="rId125"/>
+        </w:object>
+      </w:r>
+      <w:r>
+        <w:rPr>
+          <w:lang w:eastAsia="zh-CN"/>
+        </w:rPr>
+        <w:t xml:space="preserve">. This proves </w:t>
+      </w:r>
+      <w:r>
+        <w:rPr>
+          <w:b/>
+          <w:position w:val="-16"/>
+        </w:rPr>
+        <w:object w:dxaOrig="1060" w:dyaOrig="440" w14:anchorId="1F808C25">
+          <v:shape id="_x0000_i1253" type="#_x0000_t75" style="width:52.95pt;height:21.9pt" o:ole="">
+            <v:imagedata r:id="rId126" o:title=""/>
+          </v:shape>
+          <o:OLEObject Type="Embed" ProgID="Equation.DSMT4" ShapeID="_x0000_i1253" DrawAspect="Content" ObjectID="_1374564417" r:id="rId127"/>
+        </w:object>
+      </w:r>
+      <w:r>
+        <w:rPr>
+          <w:lang w:eastAsia="zh-CN"/>
+        </w:rPr>
+        <w:t xml:space="preserve">. For a connected network with unchanged edges (constant communication link), the shortest path is a constant. Therefore, </w:t>
+      </w:r>
+      <w:r>
+        <w:rPr>
+          <w:b/>
+          <w:position w:val="-16"/>
+        </w:rPr>
+        <w:object w:dxaOrig="340" w:dyaOrig="440" w14:anchorId="2A4E833B">
+          <v:shape id="_x0000_i1254" type="#_x0000_t75" style="width:16.95pt;height:21.9pt" o:ole="">
+            <v:imagedata r:id="rId128" o:title=""/>
+          </v:shape>
+          <o:OLEObject Type="Embed" ProgID="Equation.DSMT4" ShapeID="_x0000_i1254" DrawAspect="Content" ObjectID="_1374564418" r:id="rId129"/>
+        </w:object>
+      </w:r>
+      <w:r>
+        <w:rPr>
+          <w:lang w:eastAsia="zh-CN"/>
+        </w:rPr>
+        <w:t xml:space="preserve">is a </w:t>
+      </w:r>
+      <w:proofErr w:type="gramStart"/>
+      <w:r>
+        <w:rPr>
+          <w:lang w:eastAsia="zh-CN"/>
+        </w:rPr>
+        <w:t>constant.</w:t>
+      </w:r>
+      <w:proofErr w:type="gramEnd"/>
+    </w:p>
+    <w:p>
+      <w:pPr>
+        <w:rPr>
+          <w:lang w:eastAsia="zh-CN"/>
+        </w:rPr>
+      </w:pPr>
+      <w:proofErr w:type="gramStart"/>
+      <w:r>
+        <w:rPr>
+          <w:lang w:eastAsia="zh-CN"/>
+        </w:rPr>
+        <w:t>End of proof.</w:t>
+      </w:r>
+      <w:proofErr w:type="gramEnd"/>
     </w:p>
     <w:p>
       <w:pPr>
@@ -1955,25 +2803,22 @@
     <w:p>
       <w:pPr>
         <w:rPr>
-          <w:i/>
           <w:lang w:eastAsia="zh-CN"/>
         </w:rPr>
       </w:pPr>
-    </w:p>
-    <w:p>
-      <w:pPr>
-        <w:rPr>
-          <w:i/>
+      <w:r>
+        <w:rPr>
           <w:lang w:eastAsia="zh-CN"/>
         </w:rPr>
-      </w:pPr>
-      <w:r>
-        <w:rPr>
-          <w:i/>
+        <w:t>Remark (1): Example</w:t>
+      </w:r>
+    </w:p>
+    <w:p>
+      <w:pPr>
+        <w:rPr>
           <w:lang w:eastAsia="zh-CN"/>
         </w:rPr>
-        <w:t>Remark (1): Example</w:t>
-      </w:r>
+      </w:pPr>
     </w:p>
     <w:p>
       <w:pPr>
@@ -1991,35 +2836,165 @@
         <w:rPr>
           <w:lang w:eastAsia="zh-CN"/>
         </w:rPr>
-        <w:t>why only l_atest</w:t>
-      </w:r>
-    </w:p>
-    <w:p>
-      <w:pPr>
+        <w:t xml:space="preserve">in the proposed LEO, only the latest available observation from each </w:t>
+      </w:r>
+      <w:proofErr w:type="gramStart"/>
+      <w:r>
         <w:rPr>
           <w:lang w:eastAsia="zh-CN"/>
         </w:rPr>
-      </w:pPr>
-      <w:r>
-        <w:rPr>
-          <w:highlight w:val="yellow"/>
+        <w:t>agents</w:t>
+      </w:r>
+      <w:proofErr w:type="gramEnd"/>
+      <w:r>
+        <w:rPr>
           <w:lang w:eastAsia="zh-CN"/>
         </w:rPr>
+        <w:t xml:space="preserve"> are stored in </w:t>
+      </w:r>
+      <w:proofErr w:type="spellStart"/>
+      <w:r>
+        <w:rPr>
+          <w:lang w:eastAsia="zh-CN"/>
+        </w:rPr>
+        <w:t>OBs.</w:t>
+      </w:r>
+      <w:proofErr w:type="spellEnd"/>
+      <w:r>
+        <w:rPr>
+          <w:lang w:eastAsia="zh-CN"/>
+        </w:rPr>
+        <w:t xml:space="preserve"> This makes sense for the purpose of searching a static target. Since the target does not move, the observations made at different time carry equal importance for estimating the target position. The LEO for searching a moving target is presented in section 4.</w:t>
+      </w:r>
+    </w:p>
+    <w:p>
+      <w:pPr>
+        <w:rPr>
+          <w:lang w:eastAsia="zh-CN"/>
+        </w:rPr>
+      </w:pPr>
+    </w:p>
+    <w:p>
+      <w:pPr>
+        <w:rPr>
+          <w:lang w:eastAsia="zh-CN"/>
+        </w:rPr>
+      </w:pPr>
+      <w:r>
+        <w:rPr>
+          <w:lang w:eastAsia="zh-CN"/>
+        </w:rPr>
         <w:t xml:space="preserve">Remark (3): </w:t>
       </w:r>
       <w:r>
         <w:rPr>
-          <w:highlight w:val="yellow"/>
           <w:lang w:eastAsia="zh-CN"/>
         </w:rPr>
-        <w:t>Need c</w:t>
-      </w:r>
-      <w:r>
-        <w:rPr>
-          <w:highlight w:val="yellow"/>
+        <w:t>the proposed LEO strategy is a more transmission-efficient approach than the traditionally used statistics-based dissemination approaches. To be specific, consider a</w:t>
+      </w:r>
+      <w:r>
+        <w:rPr>
+          <w:b/>
+          <w:position w:val="-4"/>
+        </w:rPr>
+        <w:object w:dxaOrig="680" w:dyaOrig="240" w14:anchorId="0B2920C6">
+          <v:shape id="_x0000_i1277" type="#_x0000_t75" style="width:33.9pt;height:12pt" o:ole="">
+            <v:imagedata r:id="rId130" o:title=""/>
+          </v:shape>
+          <o:OLEObject Type="Embed" ProgID="Equation.DSMT4" ShapeID="_x0000_i1277" DrawAspect="Content" ObjectID="_1374564419" r:id="rId131"/>
+        </w:object>
+      </w:r>
+      <w:r>
+        <w:rPr>
           <w:lang w:eastAsia="zh-CN"/>
         </w:rPr>
-        <w:t>omplexity analysis.</w:t>
+        <w:t xml:space="preserve">grid world that contains a target to be searched and localized. With a network of </w:t>
+      </w:r>
+      <w:r>
+        <w:rPr>
+          <w:b/>
+          <w:position w:val="-4"/>
+        </w:rPr>
+        <w:object w:dxaOrig="260" w:dyaOrig="240" w14:anchorId="00C0C834">
+          <v:shape id="_x0000_i1281" type="#_x0000_t75" style="width:12.7pt;height:12pt" o:ole="">
+            <v:imagedata r:id="rId132" o:title=""/>
+          </v:shape>
+          <o:OLEObject Type="Embed" ProgID="Equation.DSMT4" ShapeID="_x0000_i1281" DrawAspect="Content" ObjectID="_1374564420" r:id="rId133"/>
+        </w:object>
+      </w:r>
+      <w:r>
+        <w:rPr>
+          <w:lang w:eastAsia="zh-CN"/>
+        </w:rPr>
+        <w:t xml:space="preserve">robots, the transmitted data of the LEO between each pair of robots are composed of the observation buffer of each robot, the quantity of which is </w:t>
+      </w:r>
+      <w:r>
+        <w:rPr>
+          <w:b/>
+          <w:position w:val="-10"/>
+        </w:rPr>
+        <w:object w:dxaOrig="580" w:dyaOrig="320" w14:anchorId="42BF6D1E">
+          <v:shape id="_x0000_i1285" type="#_x0000_t75" style="width:28.95pt;height:16.25pt" o:ole="">
+            <v:imagedata r:id="rId134" o:title=""/>
+          </v:shape>
+          <o:OLEObject Type="Embed" ProgID="Equation.DSMT4" ShapeID="_x0000_i1285" DrawAspect="Content" ObjectID="_1374564421" r:id="rId135"/>
+        </w:object>
+      </w:r>
+      <w:r>
+        <w:rPr>
+          <w:lang w:eastAsia="zh-CN"/>
+        </w:rPr>
+        <w:t xml:space="preserve">. On the contrary, the quantity of transmitted data for the posterior or likelihood functions are </w:t>
+      </w:r>
+      <w:r>
+        <w:rPr>
+          <w:b/>
+          <w:position w:val="-10"/>
+        </w:rPr>
+        <w:object w:dxaOrig="680" w:dyaOrig="380" w14:anchorId="2BD1A2DC">
+          <v:shape id="_x0000_i1289" type="#_x0000_t75" style="width:33.9pt;height:19.05pt" o:ole="">
+            <v:imagedata r:id="rId136" o:title=""/>
+          </v:shape>
+          <o:OLEObject Type="Embed" ProgID="Equation.DSMT4" ShapeID="_x0000_i1289" DrawAspect="Content" ObjectID="_1374564422" r:id="rId137"/>
+        </w:object>
+      </w:r>
+      <w:r>
+        <w:rPr>
+          <w:lang w:eastAsia="zh-CN"/>
+        </w:rPr>
+        <w:t xml:space="preserve">. Since </w:t>
+      </w:r>
+      <w:bookmarkStart w:id="0" w:name="_GoBack"/>
+      <w:bookmarkEnd w:id="0"/>
+      <w:r>
+        <w:rPr>
+          <w:b/>
+          <w:position w:val="-4"/>
+        </w:rPr>
+        <w:object w:dxaOrig="740" w:dyaOrig="240" w14:anchorId="10153BC6">
+          <v:shape id="_x0000_i1293" type="#_x0000_t75" style="width:36.7pt;height:12pt" o:ole="">
+            <v:imagedata r:id="rId138" o:title=""/>
+          </v:shape>
+          <o:OLEObject Type="Embed" ProgID="Equation.DSMT4" ShapeID="_x0000_i1293" DrawAspect="Content" ObjectID="_1374564423" r:id="rId139"/>
+        </w:object>
+      </w:r>
+      <w:r>
+        <w:rPr>
+          <w:lang w:eastAsia="zh-CN"/>
+        </w:rPr>
+        <w:t xml:space="preserve">, our LEO strategy requires much less data transmission than the </w:t>
+      </w:r>
+      <w:r>
+        <w:rPr>
+          <w:lang w:eastAsia="zh-CN"/>
+        </w:rPr>
+        <w:t>statistics-based dissemination approaches</w:t>
+      </w:r>
+      <w:r>
+        <w:rPr>
+          <w:lang w:eastAsia="zh-CN"/>
+        </w:rPr>
+        <w:t xml:space="preserve"> for the target-search application.</w:t>
       </w:r>
     </w:p>
     <w:p>
@@ -2111,7 +3086,7 @@
         </w:rPr>
         <w:pict w14:anchorId="406CC39D">
           <v:shape id="_x0000_i1072" type="#_x0000_t75" style="width:12.7pt;height:16.25pt">
-            <v:imagedata r:id="rId101" o:title=""/>
+            <v:imagedata r:id="rId140" o:title=""/>
           </v:shape>
         </w:pict>
       </w:r>
@@ -2129,9 +3104,9 @@
         </w:rPr>
         <w:object w:dxaOrig="3720" w:dyaOrig="800" w14:anchorId="27993A46">
           <v:shape id="_x0000_i1073" type="#_x0000_t75" style="width:186.35pt;height:40.25pt" o:ole="">
-            <v:imagedata r:id="rId102" o:title=""/>
-          </v:shape>
-          <o:OLEObject Type="Embed" ProgID="Equation.DSMT4" ShapeID="_x0000_i1073" DrawAspect="Content" ObjectID="_1374423848" r:id="rId103"/>
+            <v:imagedata r:id="rId141" o:title=""/>
+          </v:shape>
+          <o:OLEObject Type="Embed" ProgID="Equation.DSMT4" ShapeID="_x0000_i1073" DrawAspect="Content" ObjectID="_1374564424" r:id="rId142"/>
         </w:object>
       </w:r>
     </w:p>
@@ -2149,7 +3124,7 @@
         </w:rPr>
         <w:pict w14:anchorId="3C5D59E9">
           <v:shape id="_x0000_i1074" type="#_x0000_t75" style="width:12.7pt;height:21.2pt">
-            <v:imagedata r:id="rId104" o:title=""/>
+            <v:imagedata r:id="rId143" o:title=""/>
           </v:shape>
         </w:pict>
       </w:r>
@@ -2254,7 +3229,7 @@
                     </pic:cNvPicPr>
                   </pic:nvPicPr>
                   <pic:blipFill>
-                    <a:blip r:embed="rId105"/>
+                    <a:blip r:embed="rId144"/>
                     <a:srcRect/>
                     <a:stretch>
                       <a:fillRect/>
@@ -2284,8 +3259,13 @@
       </w:r>
     </w:p>
     <w:p>
-      <w:r>
-        <w:t xml:space="preserve">where </w:t>
+      <w:proofErr w:type="gramStart"/>
+      <w:r>
+        <w:t>where</w:t>
+      </w:r>
+      <w:proofErr w:type="gramEnd"/>
+      <w:r>
+        <w:t xml:space="preserve"> </w:t>
       </w:r>
       <w:r>
         <w:rPr>
@@ -2309,7 +3289,7 @@
                     </pic:cNvPicPr>
                   </pic:nvPicPr>
                   <pic:blipFill>
-                    <a:blip r:embed="rId106"/>
+                    <a:blip r:embed="rId145"/>
                     <a:srcRect/>
                     <a:stretch>
                       <a:fillRect/>
@@ -2369,7 +3349,15 @@
         <w:t>K</w:t>
       </w:r>
       <w:r>
-        <w:t>-th step</w:t>
+        <w:t>-</w:t>
+      </w:r>
+      <w:proofErr w:type="spellStart"/>
+      <w:r>
+        <w:t>th</w:t>
+      </w:r>
+      <w:proofErr w:type="spellEnd"/>
+      <w:r>
+        <w:t xml:space="preserve"> step</w:t>
       </w:r>
     </w:p>
     <w:tbl>
@@ -2407,9 +3395,9 @@
               </w:rPr>
               <w:object w:dxaOrig="5319" w:dyaOrig="1440" w14:anchorId="7127820F">
                 <v:shape id="_x0000_i1075" type="#_x0000_t75" style="width:268.25pt;height:1in" o:ole="">
-                  <v:imagedata r:id="rId107" o:title=""/>
+                  <v:imagedata r:id="rId146" o:title=""/>
                 </v:shape>
-                <o:OLEObject Type="Embed" ProgID="Equation.DSMT4" ShapeID="_x0000_i1075" DrawAspect="Content" ObjectID="_1374423849" r:id="rId108"/>
+                <o:OLEObject Type="Embed" ProgID="Equation.DSMT4" ShapeID="_x0000_i1075" DrawAspect="Content" ObjectID="_1374564425" r:id="rId147"/>
               </w:object>
             </w:r>
           </w:p>
@@ -2423,7 +3411,7 @@
             <w:pPr>
               <w:jc w:val="center"/>
             </w:pPr>
-            <w:bookmarkStart w:id="0" w:name="_Ref426379555"/>
+            <w:bookmarkStart w:id="1" w:name="_Ref426379555"/>
             <w:r>
               <w:t>(</w:t>
             </w:r>
@@ -2438,14 +3426,19 @@
             <w:r>
               <w:t>)</w:t>
             </w:r>
-            <w:bookmarkEnd w:id="0"/>
+            <w:bookmarkEnd w:id="1"/>
           </w:p>
         </w:tc>
       </w:tr>
     </w:tbl>
     <w:p>
-      <w:r>
-        <w:t xml:space="preserve">where </w:t>
+      <w:proofErr w:type="gramStart"/>
+      <w:r>
+        <w:t>where</w:t>
+      </w:r>
+      <w:proofErr w:type="gramEnd"/>
+      <w:r>
+        <w:t xml:space="preserve"> </w:t>
       </w:r>
       <w:r>
         <w:rPr>
@@ -2453,14 +3446,15 @@
         </w:rPr>
         <w:object w:dxaOrig="700" w:dyaOrig="360" w14:anchorId="13B58066">
           <v:shape id="_x0000_i1076" type="#_x0000_t75" style="width:35.3pt;height:19.05pt" o:ole="">
-            <v:imagedata r:id="rId109" o:title=""/>
-          </v:shape>
-          <o:OLEObject Type="Embed" ProgID="Equation.DSMT4" ShapeID="_x0000_i1076" DrawAspect="Content" ObjectID="_1374423850" r:id="rId110"/>
+            <v:imagedata r:id="rId148" o:title=""/>
+          </v:shape>
+          <o:OLEObject Type="Embed" ProgID="Equation.DSMT4" ShapeID="_x0000_i1076" DrawAspect="Content" ObjectID="_1374564426" r:id="rId149"/>
         </w:object>
       </w:r>
       <w:r>
         <w:t xml:space="preserve"> is initial guess of </w:t>
       </w:r>
+      <w:proofErr w:type="spellStart"/>
       <w:r>
         <w:rPr>
           <w:i/>
@@ -2468,7 +3462,11 @@
         <w:t>i</w:t>
       </w:r>
       <w:r>
-        <w:t xml:space="preserve">-th local PDF. </w:t>
+        <w:t>-th</w:t>
+      </w:r>
+      <w:proofErr w:type="spellEnd"/>
+      <w:r>
+        <w:t xml:space="preserve"> local PDF. </w:t>
       </w:r>
       <w:r>
         <w:t>It is known from t</w:t>
@@ -2515,9 +3513,9 @@
               </w:rPr>
               <w:object w:dxaOrig="1480" w:dyaOrig="380" w14:anchorId="350B81C7">
                 <v:shape id="_x0000_i1077" type="#_x0000_t75" style="width:74.8pt;height:19.05pt" o:ole="">
-                  <v:imagedata r:id="rId111" o:title=""/>
+                  <v:imagedata r:id="rId150" o:title=""/>
                 </v:shape>
-                <o:OLEObject Type="Embed" ProgID="Equation.DSMT4" ShapeID="_x0000_i1077" DrawAspect="Content" ObjectID="_1374423851" r:id="rId112"/>
+                <o:OLEObject Type="Embed" ProgID="Equation.DSMT4" ShapeID="_x0000_i1077" DrawAspect="Content" ObjectID="_1374564427" r:id="rId151"/>
               </w:object>
             </w:r>
           </w:p>
@@ -2531,7 +3529,7 @@
             <w:pPr>
               <w:jc w:val="center"/>
             </w:pPr>
-            <w:bookmarkStart w:id="1" w:name="_Ref426386793"/>
+            <w:bookmarkStart w:id="2" w:name="_Ref426386793"/>
             <w:r>
               <w:t>(</w:t>
             </w:r>
@@ -2546,7 +3544,7 @@
             <w:r>
               <w:t>)</w:t>
             </w:r>
-            <w:bookmarkEnd w:id="1"/>
+            <w:bookmarkEnd w:id="2"/>
           </w:p>
         </w:tc>
       </w:tr>
@@ -2567,13 +3565,21 @@
         </w:rPr>
         <w:object w:dxaOrig="279" w:dyaOrig="380" w14:anchorId="157E7607">
           <v:shape id="_x0000_i1078" type="#_x0000_t75" style="width:14.1pt;height:19.05pt" o:ole="">
-            <v:imagedata r:id="rId113" o:title=""/>
-          </v:shape>
-          <o:OLEObject Type="Embed" ProgID="Equation.DSMT4" ShapeID="_x0000_i1078" DrawAspect="Content" ObjectID="_1374423852" r:id="rId114"/>
-        </w:object>
-      </w:r>
-      <w:r>
-        <w:t xml:space="preserve"> (k=1:kj, j=1:N)  are conditionally independent samples from sensor model</w:t>
+            <v:imagedata r:id="rId152" o:title=""/>
+          </v:shape>
+          <o:OLEObject Type="Embed" ProgID="Equation.DSMT4" ShapeID="_x0000_i1078" DrawAspect="Content" ObjectID="_1374564428" r:id="rId153"/>
+        </w:object>
+      </w:r>
+      <w:r>
+        <w:t xml:space="preserve"> (k=1:kj, j=1:N</w:t>
+      </w:r>
+      <w:proofErr w:type="gramStart"/>
+      <w:r>
+        <w:t>)  are</w:t>
+      </w:r>
+      <w:proofErr w:type="gramEnd"/>
+      <w:r>
+        <w:t xml:space="preserve"> conditionally independent samples from sensor model</w:t>
       </w:r>
       <w:r>
         <w:t>s</w:t>
@@ -2587,9 +3593,9 @@
         </w:rPr>
         <w:object w:dxaOrig="980" w:dyaOrig="380" w14:anchorId="2F82B001">
           <v:shape id="_x0000_i1079" type="#_x0000_t75" style="width:50.1pt;height:19.05pt" o:ole="">
-            <v:imagedata r:id="rId115" o:title=""/>
-          </v:shape>
-          <o:OLEObject Type="Embed" ProgID="Equation.DSMT4" ShapeID="_x0000_i1079" DrawAspect="Content" ObjectID="_1374423853" r:id="rId116"/>
+            <v:imagedata r:id="rId154" o:title=""/>
+          </v:shape>
+          <o:OLEObject Type="Embed" ProgID="Equation.DSMT4" ShapeID="_x0000_i1079" DrawAspect="Content" ObjectID="_1374564429" r:id="rId155"/>
         </w:object>
       </w:r>
       <w:r>
@@ -2601,9 +3607,9 @@
         </w:rPr>
         <w:object w:dxaOrig="279" w:dyaOrig="300" w14:anchorId="43A6D873">
           <v:shape id="_x0000_i1080" type="#_x0000_t75" style="width:14.1pt;height:16.25pt" o:ole="">
-            <v:imagedata r:id="rId117" o:title=""/>
-          </v:shape>
-          <o:OLEObject Type="Embed" ProgID="Equation.DSMT4" ShapeID="_x0000_i1080" DrawAspect="Content" ObjectID="_1374423854" r:id="rId118"/>
+            <v:imagedata r:id="rId156" o:title=""/>
+          </v:shape>
+          <o:OLEObject Type="Embed" ProgID="Equation.DSMT4" ShapeID="_x0000_i1080" DrawAspect="Content" ObjectID="_1374564430" r:id="rId157"/>
         </w:object>
       </w:r>
       <w:r>
@@ -2654,9 +3660,9 @@
               </w:rPr>
               <w:object w:dxaOrig="2520" w:dyaOrig="440" w14:anchorId="72CA958E">
                 <v:shape id="_x0000_i1081" type="#_x0000_t75" style="width:127.75pt;height:21.9pt" o:ole="">
-                  <v:imagedata r:id="rId119" o:title=""/>
+                  <v:imagedata r:id="rId158" o:title=""/>
                 </v:shape>
-                <o:OLEObject Type="Embed" ProgID="Equation.DSMT4" ShapeID="_x0000_i1081" DrawAspect="Content" ObjectID="_1374423855" r:id="rId120"/>
+                <o:OLEObject Type="Embed" ProgID="Equation.DSMT4" ShapeID="_x0000_i1081" DrawAspect="Content" ObjectID="_1374564431" r:id="rId159"/>
               </w:object>
             </w:r>
           </w:p>
@@ -2689,8 +3695,13 @@
       </w:tr>
     </w:tbl>
     <w:p>
-      <w:r>
-        <w:t xml:space="preserve">where </w:t>
+      <w:proofErr w:type="gramStart"/>
+      <w:r>
+        <w:t>where</w:t>
+      </w:r>
+      <w:proofErr w:type="gramEnd"/>
+      <w:r>
+        <w:t xml:space="preserve"> </w:t>
       </w:r>
     </w:p>
     <w:p>
@@ -2703,9 +3714,9 @@
         </w:rPr>
         <w:object w:dxaOrig="2940" w:dyaOrig="440" w14:anchorId="60D86A5C">
           <v:shape id="_x0000_i1082" type="#_x0000_t75" style="width:148.25pt;height:21.9pt" o:ole="">
-            <v:imagedata r:id="rId121" o:title=""/>
-          </v:shape>
-          <o:OLEObject Type="Embed" ProgID="Equation.DSMT4" ShapeID="_x0000_i1082" DrawAspect="Content" ObjectID="_1374423856" r:id="rId122"/>
+            <v:imagedata r:id="rId160" o:title=""/>
+          </v:shape>
+          <o:OLEObject Type="Embed" ProgID="Equation.DSMT4" ShapeID="_x0000_i1082" DrawAspect="Content" ObjectID="_1374564432" r:id="rId161"/>
         </w:object>
       </w:r>
     </w:p>
@@ -2782,9 +3793,9 @@
               </w:rPr>
               <w:object w:dxaOrig="4160" w:dyaOrig="700" w14:anchorId="69753C56">
                 <v:shape id="_x0000_i1083" type="#_x0000_t75" style="width:208.95pt;height:35.3pt" o:ole="">
-                  <v:imagedata r:id="rId123" o:title=""/>
+                  <v:imagedata r:id="rId162" o:title=""/>
                 </v:shape>
-                <o:OLEObject Type="Embed" ProgID="Equation.DSMT4" ShapeID="_x0000_i1083" DrawAspect="Content" ObjectID="_1374423857" r:id="rId124"/>
+                <o:OLEObject Type="Embed" ProgID="Equation.DSMT4" ShapeID="_x0000_i1083" DrawAspect="Content" ObjectID="_1374564433" r:id="rId163"/>
               </w:object>
             </w:r>
           </w:p>
@@ -2798,7 +3809,7 @@
             <w:pPr>
               <w:jc w:val="center"/>
             </w:pPr>
-            <w:bookmarkStart w:id="2" w:name="_Ref426382433"/>
+            <w:bookmarkStart w:id="3" w:name="_Ref426382433"/>
             <w:r>
               <w:t>(</w:t>
             </w:r>
@@ -2813,15 +3824,17 @@
             <w:r>
               <w:t>)</w:t>
             </w:r>
-            <w:bookmarkEnd w:id="2"/>
+            <w:bookmarkEnd w:id="3"/>
           </w:p>
         </w:tc>
       </w:tr>
     </w:tbl>
     <w:p>
+      <w:proofErr w:type="gramStart"/>
       <w:r>
         <w:t>where</w:t>
       </w:r>
+      <w:proofErr w:type="gramEnd"/>
     </w:p>
     <w:p>
       <w:pPr>
@@ -2833,9 +3846,9 @@
         </w:rPr>
         <w:object w:dxaOrig="4720" w:dyaOrig="800" w14:anchorId="5198A52E">
           <v:shape id="_x0000_i1084" type="#_x0000_t75" style="width:235.75pt;height:40.25pt" o:ole="">
-            <v:imagedata r:id="rId125" o:title=""/>
-          </v:shape>
-          <o:OLEObject Type="Embed" ProgID="Equation.DSMT4" ShapeID="_x0000_i1084" DrawAspect="Content" ObjectID="_1374423858" r:id="rId126"/>
+            <v:imagedata r:id="rId164" o:title=""/>
+          </v:shape>
+          <o:OLEObject Type="Embed" ProgID="Equation.DSMT4" ShapeID="_x0000_i1084" DrawAspect="Content" ObjectID="_1374564434" r:id="rId165"/>
         </w:object>
       </w:r>
     </w:p>
@@ -2849,9 +3862,9 @@
         </w:rPr>
         <w:object w:dxaOrig="4520" w:dyaOrig="1040" w14:anchorId="6805ABCD">
           <v:shape id="_x0000_i1085" type="#_x0000_t75" style="width:225.9pt;height:52.25pt" o:ole="">
-            <v:imagedata r:id="rId127" o:title=""/>
-          </v:shape>
-          <o:OLEObject Type="Embed" ProgID="Equation.DSMT4" ShapeID="_x0000_i1085" DrawAspect="Content" ObjectID="_1374423859" r:id="rId128"/>
+            <v:imagedata r:id="rId166" o:title=""/>
+          </v:shape>
+          <o:OLEObject Type="Embed" ProgID="Equation.DSMT4" ShapeID="_x0000_i1085" DrawAspect="Content" ObjectID="_1374564435" r:id="rId167"/>
         </w:object>
       </w:r>
       <w:r>
@@ -2871,16 +3884,24 @@
         </w:rPr>
         <w:object w:dxaOrig="279" w:dyaOrig="380" w14:anchorId="3C9CCC5C">
           <v:shape id="_x0000_i1086" type="#_x0000_t75" style="width:14.1pt;height:19.05pt" o:ole="">
-            <v:imagedata r:id="rId129" o:title=""/>
-          </v:shape>
-          <o:OLEObject Type="Embed" ProgID="Equation.DSMT4" ShapeID="_x0000_i1086" DrawAspect="Content" ObjectID="_1374423860" r:id="rId130"/>
-        </w:object>
-      </w:r>
-      <w:r>
-        <w:t xml:space="preserve"> (k=1:kj, j=1:N) </w:t>
-      </w:r>
-      <w:r>
-        <w:t xml:space="preserve"> are </w:t>
+            <v:imagedata r:id="rId168" o:title=""/>
+          </v:shape>
+          <o:OLEObject Type="Embed" ProgID="Equation.DSMT4" ShapeID="_x0000_i1086" DrawAspect="Content" ObjectID="_1374564436" r:id="rId169"/>
+        </w:object>
+      </w:r>
+      <w:r>
+        <w:t xml:space="preserve"> (k=1:kj, j=1:N</w:t>
+      </w:r>
+      <w:proofErr w:type="gramStart"/>
+      <w:r>
+        <w:t xml:space="preserve">) </w:t>
+      </w:r>
+      <w:r>
+        <w:t xml:space="preserve"> are</w:t>
+      </w:r>
+      <w:proofErr w:type="gramEnd"/>
+      <w:r>
+        <w:t xml:space="preserve"> </w:t>
       </w:r>
       <w:r>
         <w:t>conditionally independent,</w:t>
@@ -2897,9 +3918,9 @@
         </w:rPr>
         <w:object w:dxaOrig="1480" w:dyaOrig="380" w14:anchorId="6658CD0C">
           <v:shape id="_x0000_i1087" type="#_x0000_t75" style="width:74.8pt;height:19.05pt" o:ole="">
-            <v:imagedata r:id="rId131" o:title=""/>
-          </v:shape>
-          <o:OLEObject Type="Embed" ProgID="Equation.DSMT4" ShapeID="_x0000_i1087" DrawAspect="Content" ObjectID="_1374423861" r:id="rId132"/>
+            <v:imagedata r:id="rId170" o:title=""/>
+          </v:shape>
+          <o:OLEObject Type="Embed" ProgID="Equation.DSMT4" ShapeID="_x0000_i1087" DrawAspect="Content" ObjectID="_1374564437" r:id="rId171"/>
         </w:object>
       </w:r>
       <w:r>
@@ -2928,15 +3949,20 @@
         </w:rPr>
         <w:object w:dxaOrig="4360" w:dyaOrig="720" w14:anchorId="77BF2736">
           <v:shape id="_x0000_i1088" type="#_x0000_t75" style="width:218.8pt;height:36pt" o:ole="">
-            <v:imagedata r:id="rId133" o:title=""/>
-          </v:shape>
-          <o:OLEObject Type="Embed" ProgID="Equation.DSMT4" ShapeID="_x0000_i1088" DrawAspect="Content" ObjectID="_1374423862" r:id="rId134"/>
-        </w:object>
-      </w:r>
-    </w:p>
-    <w:p>
-      <w:r>
-        <w:t xml:space="preserve">where </w:t>
+            <v:imagedata r:id="rId172" o:title=""/>
+          </v:shape>
+          <o:OLEObject Type="Embed" ProgID="Equation.DSMT4" ShapeID="_x0000_i1088" DrawAspect="Content" ObjectID="_1374564438" r:id="rId173"/>
+        </w:object>
+      </w:r>
+    </w:p>
+    <w:p>
+      <w:proofErr w:type="gramStart"/>
+      <w:r>
+        <w:t>where</w:t>
+      </w:r>
+      <w:proofErr w:type="gramEnd"/>
+      <w:r>
+        <w:t xml:space="preserve"> </w:t>
       </w:r>
       <w:r>
         <w:rPr>
@@ -2944,9 +3970,9 @@
         </w:rPr>
         <w:object w:dxaOrig="1840" w:dyaOrig="400" w14:anchorId="7B504B5C">
           <v:shape id="_x0000_i1089" type="#_x0000_t75" style="width:93.2pt;height:19.75pt" o:ole="">
-            <v:imagedata r:id="rId135" o:title=""/>
-          </v:shape>
-          <o:OLEObject Type="Embed" ProgID="Equation.DSMT4" ShapeID="_x0000_i1089" DrawAspect="Content" ObjectID="_1374423863" r:id="rId136"/>
+            <v:imagedata r:id="rId174" o:title=""/>
+          </v:shape>
+          <o:OLEObject Type="Embed" ProgID="Equation.DSMT4" ShapeID="_x0000_i1089" DrawAspect="Content" ObjectID="_1374564439" r:id="rId175"/>
         </w:object>
       </w:r>
       <w:r>
@@ -3027,9 +4053,9 @@
               </w:rPr>
               <w:object w:dxaOrig="3879" w:dyaOrig="440" w14:anchorId="5267F54B">
                 <v:shape id="_x0000_i1090" type="#_x0000_t75" style="width:194.8pt;height:21.2pt" o:ole="">
-                  <v:imagedata r:id="rId137" o:title=""/>
+                  <v:imagedata r:id="rId176" o:title=""/>
                 </v:shape>
-                <o:OLEObject Type="Embed" ProgID="Equation.DSMT4" ShapeID="_x0000_i1090" DrawAspect="Content" ObjectID="_1374423864" r:id="rId138"/>
+                <o:OLEObject Type="Embed" ProgID="Equation.DSMT4" ShapeID="_x0000_i1090" DrawAspect="Content" ObjectID="_1374564440" r:id="rId177"/>
               </w:object>
             </w:r>
           </w:p>
@@ -3043,7 +4069,7 @@
             <w:pPr>
               <w:jc w:val="center"/>
             </w:pPr>
-            <w:bookmarkStart w:id="3" w:name="_Ref426381958"/>
+            <w:bookmarkStart w:id="4" w:name="_Ref426381958"/>
             <w:r>
               <w:t>(</w:t>
             </w:r>
@@ -3058,14 +4084,22 @@
             <w:r>
               <w:t>)</w:t>
             </w:r>
-            <w:bookmarkEnd w:id="3"/>
+            <w:bookmarkEnd w:id="4"/>
           </w:p>
         </w:tc>
       </w:tr>
     </w:tbl>
     <w:p>
       <w:r>
-        <w:t xml:space="preserve">Note that the r.h.s of </w:t>
+        <w:t xml:space="preserve">Note that the </w:t>
+      </w:r>
+      <w:proofErr w:type="spellStart"/>
+      <w:r>
+        <w:t>r.h.s</w:t>
+      </w:r>
+      <w:proofErr w:type="spellEnd"/>
+      <w:r>
+        <w:t xml:space="preserve"> of </w:t>
       </w:r>
       <w:r>
         <w:fldChar w:fldCharType="begin"/>
@@ -3106,9 +4140,9 @@
         </w:rPr>
         <w:object w:dxaOrig="720" w:dyaOrig="400" w14:anchorId="793A153C">
           <v:shape id="_x0000_i1091" type="#_x0000_t75" style="width:36pt;height:19.75pt" o:ole="">
-            <v:imagedata r:id="rId139" o:title=""/>
-          </v:shape>
-          <o:OLEObject Type="Embed" ProgID="Equation.DSMT4" ShapeID="_x0000_i1091" DrawAspect="Content" ObjectID="_1374423865" r:id="rId140"/>
+            <v:imagedata r:id="rId178" o:title=""/>
+          </v:shape>
+          <o:OLEObject Type="Embed" ProgID="Equation.DSMT4" ShapeID="_x0000_i1091" DrawAspect="Content" ObjectID="_1374564441" r:id="rId179"/>
         </w:object>
       </w:r>
       <w:r>
@@ -3130,9 +4164,9 @@
         </w:rPr>
         <w:object w:dxaOrig="2760" w:dyaOrig="700" w14:anchorId="444D9A94">
           <v:shape id="_x0000_i1092" type="#_x0000_t75" style="width:138.35pt;height:35.3pt" o:ole="">
-            <v:imagedata r:id="rId141" o:title=""/>
-          </v:shape>
-          <o:OLEObject Type="Embed" ProgID="Equation.DSMT4" ShapeID="_x0000_i1092" DrawAspect="Content" ObjectID="_1374423866" r:id="rId142"/>
+            <v:imagedata r:id="rId180" o:title=""/>
+          </v:shape>
+          <o:OLEObject Type="Embed" ProgID="Equation.DSMT4" ShapeID="_x0000_i1092" DrawAspect="Content" ObjectID="_1374564442" r:id="rId181"/>
         </w:object>
       </w:r>
     </w:p>
@@ -3184,9 +4218,9 @@
         </w:rPr>
         <w:object w:dxaOrig="3500" w:dyaOrig="720" w14:anchorId="702FFC4D">
           <v:shape id="_x0000_i1093" type="#_x0000_t75" style="width:175.05pt;height:36pt" o:ole="">
-            <v:imagedata r:id="rId143" o:title=""/>
-          </v:shape>
-          <o:OLEObject Type="Embed" ProgID="Equation.DSMT4" ShapeID="_x0000_i1093" DrawAspect="Content" ObjectID="_1374423867" r:id="rId144"/>
+            <v:imagedata r:id="rId182" o:title=""/>
+          </v:shape>
+          <o:OLEObject Type="Embed" ProgID="Equation.DSMT4" ShapeID="_x0000_i1093" DrawAspect="Content" ObjectID="_1374564443" r:id="rId183"/>
         </w:object>
       </w:r>
     </w:p>
@@ -3214,9 +4248,9 @@
         </w:rPr>
         <w:object w:dxaOrig="7620" w:dyaOrig="760" w14:anchorId="7BEEFC52">
           <v:shape id="_x0000_i1094" type="#_x0000_t75" style="width:382.6pt;height:38.1pt" o:ole="">
-            <v:imagedata r:id="rId145" o:title=""/>
-          </v:shape>
-          <o:OLEObject Type="Embed" ProgID="Equation.DSMT4" ShapeID="_x0000_i1094" DrawAspect="Content" ObjectID="_1374423868" r:id="rId146"/>
+            <v:imagedata r:id="rId184" o:title=""/>
+          </v:shape>
+          <o:OLEObject Type="Embed" ProgID="Equation.DSMT4" ShapeID="_x0000_i1094" DrawAspect="Content" ObjectID="_1374564444" r:id="rId185"/>
         </w:object>
       </w:r>
     </w:p>
@@ -3260,9 +4294,9 @@
         </w:rPr>
         <w:object w:dxaOrig="2020" w:dyaOrig="360" w14:anchorId="1A52DACA">
           <v:shape id="_x0000_i1095" type="#_x0000_t75" style="width:100.95pt;height:19.05pt" o:ole="">
-            <v:imagedata r:id="rId147" o:title=""/>
-          </v:shape>
-          <o:OLEObject Type="Embed" ProgID="Equation.DSMT4" ShapeID="_x0000_i1095" DrawAspect="Content" ObjectID="_1374423869" r:id="rId148"/>
+            <v:imagedata r:id="rId186" o:title=""/>
+          </v:shape>
+          <o:OLEObject Type="Embed" ProgID="Equation.DSMT4" ShapeID="_x0000_i1095" DrawAspect="Content" ObjectID="_1374564445" r:id="rId187"/>
         </w:object>
       </w:r>
       <w:r>
@@ -3274,9 +4308,9 @@
         </w:rPr>
         <w:object w:dxaOrig="840" w:dyaOrig="300" w14:anchorId="77A03ABE">
           <v:shape id="_x0000_i1096" type="#_x0000_t75" style="width:42.35pt;height:14.8pt" o:ole="">
-            <v:imagedata r:id="rId149" o:title=""/>
-          </v:shape>
-          <o:OLEObject Type="Embed" ProgID="Equation.DSMT4" ShapeID="_x0000_i1096" DrawAspect="Content" ObjectID="_1374423870" r:id="rId150"/>
+            <v:imagedata r:id="rId188" o:title=""/>
+          </v:shape>
+          <o:OLEObject Type="Embed" ProgID="Equation.DSMT4" ShapeID="_x0000_i1096" DrawAspect="Content" ObjectID="_1374564446" r:id="rId189"/>
         </w:object>
       </w:r>
       <w:r>
@@ -3288,13 +4322,18 @@
         </w:rPr>
         <w:object w:dxaOrig="760" w:dyaOrig="260" w14:anchorId="58FA702D">
           <v:shape id="_x0000_i1097" type="#_x0000_t75" style="width:38.1pt;height:12.7pt" o:ole="">
-            <v:imagedata r:id="rId151" o:title=""/>
-          </v:shape>
-          <o:OLEObject Type="Embed" ProgID="Equation.DSMT4" ShapeID="_x0000_i1097" DrawAspect="Content" ObjectID="_1374423871" r:id="rId152"/>
-        </w:object>
-      </w:r>
-      <w:r>
-        <w:t xml:space="preserve"> . Then, </w:t>
+            <v:imagedata r:id="rId190" o:title=""/>
+          </v:shape>
+          <o:OLEObject Type="Embed" ProgID="Equation.DSMT4" ShapeID="_x0000_i1097" DrawAspect="Content" ObjectID="_1374564447" r:id="rId191"/>
+        </w:object>
+      </w:r>
+      <w:proofErr w:type="gramStart"/>
+      <w:r>
+        <w:t xml:space="preserve"> .</w:t>
+      </w:r>
+      <w:proofErr w:type="gramEnd"/>
+      <w:r>
+        <w:t xml:space="preserve"> Then, </w:t>
       </w:r>
     </w:p>
     <w:p>
@@ -3307,9 +4346,9 @@
         </w:rPr>
         <w:object w:dxaOrig="6160" w:dyaOrig="1780" w14:anchorId="1AAE5095">
           <v:shape id="_x0000_i1098" type="#_x0000_t75" style="width:309.9pt;height:89.65pt" o:ole="">
-            <v:imagedata r:id="rId153" o:title=""/>
-          </v:shape>
-          <o:OLEObject Type="Embed" ProgID="Equation.DSMT4" ShapeID="_x0000_i1098" DrawAspect="Content" ObjectID="_1374423872" r:id="rId154"/>
+            <v:imagedata r:id="rId192" o:title=""/>
+          </v:shape>
+          <o:OLEObject Type="Embed" ProgID="Equation.DSMT4" ShapeID="_x0000_i1098" DrawAspect="Content" ObjectID="_1374564448" r:id="rId193"/>
         </w:object>
       </w:r>
     </w:p>
@@ -3383,9 +4422,9 @@
               </w:rPr>
               <w:object w:dxaOrig="6399" w:dyaOrig="2060" w14:anchorId="2C561CA0">
                 <v:shape id="_x0000_i1099" type="#_x0000_t75" style="width:321.9pt;height:103.75pt" o:ole="">
-                  <v:imagedata r:id="rId155" o:title=""/>
+                  <v:imagedata r:id="rId194" o:title=""/>
                 </v:shape>
-                <o:OLEObject Type="Embed" ProgID="Equation.DSMT4" ShapeID="_x0000_i1099" DrawAspect="Content" ObjectID="_1374423873" r:id="rId156"/>
+                <o:OLEObject Type="Embed" ProgID="Equation.DSMT4" ShapeID="_x0000_i1099" DrawAspect="Content" ObjectID="_1374564449" r:id="rId195"/>
               </w:object>
             </w:r>
           </w:p>
@@ -3399,7 +4438,7 @@
             <w:pPr>
               <w:jc w:val="center"/>
             </w:pPr>
-            <w:bookmarkStart w:id="4" w:name="_Ref426385519"/>
+            <w:bookmarkStart w:id="5" w:name="_Ref426385519"/>
             <w:r>
               <w:t>(</w:t>
             </w:r>
@@ -3414,7 +4453,7 @@
             <w:r>
               <w:t>)</w:t>
             </w:r>
-            <w:bookmarkEnd w:id="4"/>
+            <w:bookmarkEnd w:id="5"/>
           </w:p>
         </w:tc>
       </w:tr>
@@ -3472,9 +4511,9 @@
         </w:rPr>
         <w:object w:dxaOrig="720" w:dyaOrig="400" w14:anchorId="7E94FE50">
           <v:shape id="_x0000_i1100" type="#_x0000_t75" style="width:36pt;height:19.75pt" o:ole="">
-            <v:imagedata r:id="rId157" o:title=""/>
-          </v:shape>
-          <o:OLEObject Type="Embed" ProgID="Equation.DSMT4" ShapeID="_x0000_i1100" DrawAspect="Content" ObjectID="_1374423874" r:id="rId158"/>
+            <v:imagedata r:id="rId196" o:title=""/>
+          </v:shape>
+          <o:OLEObject Type="Embed" ProgID="Equation.DSMT4" ShapeID="_x0000_i1100" DrawAspect="Content" ObjectID="_1374564450" r:id="rId197"/>
         </w:object>
       </w:r>
       <w:r>
@@ -3486,9 +4525,9 @@
         </w:rPr>
         <w:object w:dxaOrig="1620" w:dyaOrig="620" w14:anchorId="34ED3B40">
           <v:shape id="_x0000_i1101" type="#_x0000_t75" style="width:81.2pt;height:31.05pt" o:ole="">
-            <v:imagedata r:id="rId159" o:title=""/>
-          </v:shape>
-          <o:OLEObject Type="Embed" ProgID="Equation.DSMT4" ShapeID="_x0000_i1101" DrawAspect="Content" ObjectID="_1374423875" r:id="rId160"/>
+            <v:imagedata r:id="rId198" o:title=""/>
+          </v:shape>
+          <o:OLEObject Type="Embed" ProgID="Equation.DSMT4" ShapeID="_x0000_i1101" DrawAspect="Content" ObjectID="_1374564451" r:id="rId199"/>
         </w:object>
       </w:r>
       <w:r>
@@ -3500,9 +4539,9 @@
         </w:rPr>
         <w:object w:dxaOrig="1180" w:dyaOrig="440" w14:anchorId="0C06C737">
           <v:shape id="_x0000_i1102" type="#_x0000_t75" style="width:59.3pt;height:21.9pt" o:ole="">
-            <v:imagedata r:id="rId161" o:title=""/>
-          </v:shape>
-          <o:OLEObject Type="Embed" ProgID="Equation.DSMT4" ShapeID="_x0000_i1102" DrawAspect="Content" ObjectID="_1374423876" r:id="rId162"/>
+            <v:imagedata r:id="rId200" o:title=""/>
+          </v:shape>
+          <o:OLEObject Type="Embed" ProgID="Equation.DSMT4" ShapeID="_x0000_i1102" DrawAspect="Content" ObjectID="_1374564452" r:id="rId201"/>
         </w:object>
       </w:r>
       <w:r>
@@ -3525,9 +4564,9 @@
         </w:rPr>
         <w:object w:dxaOrig="720" w:dyaOrig="400" w14:anchorId="7B154EF6">
           <v:shape id="_x0000_i1103" type="#_x0000_t75" style="width:36pt;height:19.75pt" o:ole="">
-            <v:imagedata r:id="rId163" o:title=""/>
-          </v:shape>
-          <o:OLEObject Type="Embed" ProgID="Equation.DSMT4" ShapeID="_x0000_i1103" DrawAspect="Content" ObjectID="_1374423877" r:id="rId164"/>
+            <v:imagedata r:id="rId202" o:title=""/>
+          </v:shape>
+          <o:OLEObject Type="Embed" ProgID="Equation.DSMT4" ShapeID="_x0000_i1103" DrawAspect="Content" ObjectID="_1374564453" r:id="rId203"/>
         </w:object>
       </w:r>
       <w:r>
@@ -3539,9 +4578,9 @@
         </w:rPr>
         <w:object w:dxaOrig="1640" w:dyaOrig="620" w14:anchorId="7B83263B">
           <v:shape id="_x0000_i1104" type="#_x0000_t75" style="width:81.9pt;height:31.05pt" o:ole="">
-            <v:imagedata r:id="rId165" o:title=""/>
-          </v:shape>
-          <o:OLEObject Type="Embed" ProgID="Equation.DSMT4" ShapeID="_x0000_i1104" DrawAspect="Content" ObjectID="_1374423878" r:id="rId166"/>
+            <v:imagedata r:id="rId204" o:title=""/>
+          </v:shape>
+          <o:OLEObject Type="Embed" ProgID="Equation.DSMT4" ShapeID="_x0000_i1104" DrawAspect="Content" ObjectID="_1374564454" r:id="rId205"/>
         </w:object>
       </w:r>
       <w:r>
@@ -3553,9 +4592,9 @@
         </w:rPr>
         <w:object w:dxaOrig="1160" w:dyaOrig="440" w14:anchorId="715E90CE">
           <v:shape id="_x0000_i1105" type="#_x0000_t75" style="width:57.9pt;height:21.9pt" o:ole="">
-            <v:imagedata r:id="rId167" o:title=""/>
-          </v:shape>
-          <o:OLEObject Type="Embed" ProgID="Equation.DSMT4" ShapeID="_x0000_i1105" DrawAspect="Content" ObjectID="_1374423879" r:id="rId168"/>
+            <v:imagedata r:id="rId206" o:title=""/>
+          </v:shape>
+          <o:OLEObject Type="Embed" ProgID="Equation.DSMT4" ShapeID="_x0000_i1105" DrawAspect="Content" ObjectID="_1374564455" r:id="rId207"/>
         </w:object>
       </w:r>
       <w:r>
@@ -3623,9 +4662,9 @@
         </w:rPr>
         <w:object w:dxaOrig="1660" w:dyaOrig="380" w14:anchorId="53E613EA">
           <v:shape id="_x0000_i1106" type="#_x0000_t75" style="width:83.3pt;height:19.05pt" o:ole="">
-            <v:imagedata r:id="rId169" o:title=""/>
-          </v:shape>
-          <o:OLEObject Type="Embed" ProgID="Equation.DSMT4" ShapeID="_x0000_i1106" DrawAspect="Content" ObjectID="_1374423880" r:id="rId170"/>
+            <v:imagedata r:id="rId208" o:title=""/>
+          </v:shape>
+          <o:OLEObject Type="Embed" ProgID="Equation.DSMT4" ShapeID="_x0000_i1106" DrawAspect="Content" ObjectID="_1374564456" r:id="rId209"/>
         </w:object>
       </w:r>
       <w:r>
@@ -3645,22 +4684,27 @@
         </w:rPr>
         <w:object w:dxaOrig="4140" w:dyaOrig="1080" w14:anchorId="3C96D332">
           <v:shape id="_x0000_i1107" type="#_x0000_t75" style="width:206.8pt;height:54.35pt" o:ole="">
-            <v:imagedata r:id="rId171" o:title=""/>
-          </v:shape>
-          <o:OLEObject Type="Embed" ProgID="Equation.DSMT4" ShapeID="_x0000_i1107" DrawAspect="Content" ObjectID="_1374423881" r:id="rId172"/>
-        </w:object>
-      </w:r>
-    </w:p>
-    <w:p>
-      <w:r>
-        <w:t xml:space="preserve">where </w:t>
+            <v:imagedata r:id="rId210" o:title=""/>
+          </v:shape>
+          <o:OLEObject Type="Embed" ProgID="Equation.DSMT4" ShapeID="_x0000_i1107" DrawAspect="Content" ObjectID="_1374564457" r:id="rId211"/>
+        </w:object>
+      </w:r>
+    </w:p>
+    <w:p>
+      <w:proofErr w:type="gramStart"/>
+      <w:r>
+        <w:t>where</w:t>
+      </w:r>
+      <w:proofErr w:type="gramEnd"/>
+      <w:r>
+        <w:t xml:space="preserve"> </w:t>
       </w:r>
       <w:r>
         <w:object w:dxaOrig="320" w:dyaOrig="320" w14:anchorId="0131012E">
           <v:shape id="_x0000_i1108" type="#_x0000_t75" style="width:19.05pt;height:19.05pt" o:ole="">
-            <v:imagedata r:id="rId173" o:title=""/>
-          </v:shape>
-          <o:OLEObject Type="Embed" ProgID="Equation.DSMT4" ShapeID="_x0000_i1108" DrawAspect="Content" ObjectID="_1374423882" r:id="rId174"/>
+            <v:imagedata r:id="rId212" o:title=""/>
+          </v:shape>
+          <o:OLEObject Type="Embed" ProgID="Equation.DSMT4" ShapeID="_x0000_i1108" DrawAspect="Content" ObjectID="_1374564458" r:id="rId213"/>
         </w:object>
       </w:r>
       <w:r>
@@ -3690,7 +4734,15 @@
         <w:t>K</w:t>
       </w:r>
       <w:r>
-        <w:t>-th step</w:t>
+        <w:t>-</w:t>
+      </w:r>
+      <w:proofErr w:type="spellStart"/>
+      <w:r>
+        <w:t>th</w:t>
+      </w:r>
+      <w:proofErr w:type="spellEnd"/>
+      <w:r>
+        <w:t xml:space="preserve"> step</w:t>
       </w:r>
     </w:p>
     <w:tbl>
@@ -3728,9 +4780,9 @@
               </w:rPr>
               <w:object w:dxaOrig="6840" w:dyaOrig="1440" w14:anchorId="5006F749">
                 <v:shape id="_x0000_i1109" type="#_x0000_t75" style="width:343.75pt;height:1in" o:ole="">
-                  <v:imagedata r:id="rId175" o:title=""/>
+                  <v:imagedata r:id="rId214" o:title=""/>
                 </v:shape>
-                <o:OLEObject Type="Embed" ProgID="Equation.DSMT4" ShapeID="_x0000_i1109" DrawAspect="Content" ObjectID="_1374423883" r:id="rId176"/>
+                <o:OLEObject Type="Embed" ProgID="Equation.DSMT4" ShapeID="_x0000_i1109" DrawAspect="Content" ObjectID="_1374564459" r:id="rId215"/>
               </w:object>
             </w:r>
           </w:p>
@@ -3763,8 +4815,13 @@
       </w:tr>
     </w:tbl>
     <w:p>
-      <w:r>
-        <w:t xml:space="preserve">where </w:t>
+      <w:proofErr w:type="gramStart"/>
+      <w:r>
+        <w:t>where</w:t>
+      </w:r>
+      <w:proofErr w:type="gramEnd"/>
+      <w:r>
+        <w:t xml:space="preserve"> </w:t>
       </w:r>
       <w:r>
         <w:rPr>
@@ -3772,14 +4829,15 @@
         </w:rPr>
         <w:object w:dxaOrig="700" w:dyaOrig="360" w14:anchorId="3649807E">
           <v:shape id="_x0000_i1110" type="#_x0000_t75" style="width:35.3pt;height:19.05pt" o:ole="">
-            <v:imagedata r:id="rId177" o:title=""/>
-          </v:shape>
-          <o:OLEObject Type="Embed" ProgID="Equation.DSMT4" ShapeID="_x0000_i1110" DrawAspect="Content" ObjectID="_1374423884" r:id="rId178"/>
+            <v:imagedata r:id="rId216" o:title=""/>
+          </v:shape>
+          <o:OLEObject Type="Embed" ProgID="Equation.DSMT4" ShapeID="_x0000_i1110" DrawAspect="Content" ObjectID="_1374564460" r:id="rId217"/>
         </w:object>
       </w:r>
       <w:r>
         <w:t xml:space="preserve"> is initial guess of </w:t>
       </w:r>
+      <w:proofErr w:type="spellStart"/>
       <w:r>
         <w:rPr>
           <w:i/>
@@ -3787,7 +4845,11 @@
         <w:t>i</w:t>
       </w:r>
       <w:r>
-        <w:t>-th local PDF.</w:t>
+        <w:t>-th</w:t>
+      </w:r>
+      <w:proofErr w:type="spellEnd"/>
+      <w:r>
+        <w:t xml:space="preserve"> local PDF.</w:t>
       </w:r>
       <w:r>
         <w:t xml:space="preserve"> </w:t>
@@ -3831,9 +4893,9 @@
               </w:rPr>
               <w:object w:dxaOrig="6540" w:dyaOrig="1440" w14:anchorId="3CD31FF7">
                 <v:shape id="_x0000_i1111" type="#_x0000_t75" style="width:328.95pt;height:1in" o:ole="">
-                  <v:imagedata r:id="rId179" o:title=""/>
+                  <v:imagedata r:id="rId218" o:title=""/>
                 </v:shape>
-                <o:OLEObject Type="Embed" ProgID="Equation.DSMT4" ShapeID="_x0000_i1111" DrawAspect="Content" ObjectID="_1374423885" r:id="rId180"/>
+                <o:OLEObject Type="Embed" ProgID="Equation.DSMT4" ShapeID="_x0000_i1111" DrawAspect="Content" ObjectID="_1374564461" r:id="rId219"/>
               </w:object>
             </w:r>
           </w:p>
@@ -3847,7 +4909,7 @@
             <w:pPr>
               <w:jc w:val="center"/>
             </w:pPr>
-            <w:bookmarkStart w:id="5" w:name="_Ref426387088"/>
+            <w:bookmarkStart w:id="6" w:name="_Ref426387088"/>
             <w:r>
               <w:t>(</w:t>
             </w:r>
@@ -3862,7 +4924,7 @@
             <w:r>
               <w:t>)</w:t>
             </w:r>
-            <w:bookmarkEnd w:id="5"/>
+            <w:bookmarkEnd w:id="6"/>
           </w:p>
         </w:tc>
       </w:tr>
@@ -3915,9 +4977,9 @@
         </w:rPr>
         <w:object w:dxaOrig="1460" w:dyaOrig="440" w14:anchorId="0A7E176F">
           <v:shape id="_x0000_i1112" type="#_x0000_t75" style="width:72.7pt;height:21.9pt" o:ole="">
-            <v:imagedata r:id="rId181" o:title=""/>
-          </v:shape>
-          <o:OLEObject Type="Embed" ProgID="Equation.DSMT4" ShapeID="_x0000_i1112" DrawAspect="Content" ObjectID="_1374423886" r:id="rId182"/>
+            <v:imagedata r:id="rId220" o:title=""/>
+          </v:shape>
+          <o:OLEObject Type="Embed" ProgID="Equation.DSMT4" ShapeID="_x0000_i1112" DrawAspect="Content" ObjectID="_1374564462" r:id="rId221"/>
         </w:object>
       </w:r>
     </w:p>
@@ -3931,9 +4993,9 @@
         </w:rPr>
         <w:object w:dxaOrig="639" w:dyaOrig="360" w14:anchorId="2255A27E">
           <v:shape id="_x0000_i1113" type="#_x0000_t75" style="width:31.75pt;height:19.05pt" o:ole="">
-            <v:imagedata r:id="rId183" o:title=""/>
-          </v:shape>
-          <o:OLEObject Type="Embed" ProgID="Equation.DSMT4" ShapeID="_x0000_i1113" DrawAspect="Content" ObjectID="_1374423887" r:id="rId184"/>
+            <v:imagedata r:id="rId222" o:title=""/>
+          </v:shape>
+          <o:OLEObject Type="Embed" ProgID="Equation.DSMT4" ShapeID="_x0000_i1113" DrawAspect="Content" ObjectID="_1374564463" r:id="rId223"/>
         </w:object>
       </w:r>
       <w:r>
@@ -4004,7 +5066,7 @@
         </w:rPr>
         <w:pict w14:anchorId="4A4772D8">
           <v:shape id="_x0000_i1114" type="#_x0000_t75" style="width:50.8pt;height:21.2pt">
-            <v:imagedata r:id="rId185" o:title=""/>
+            <v:imagedata r:id="rId224" o:title=""/>
           </v:shape>
         </w:pict>
       </w:r>
@@ -4032,9 +5094,9 @@
         </w:rPr>
         <w:object w:dxaOrig="1780" w:dyaOrig="420" w14:anchorId="320DB5B7">
           <v:shape id="_x0000_i1115" type="#_x0000_t75" style="width:88.95pt;height:21.2pt" o:ole="">
-            <v:imagedata r:id="rId186" o:title=""/>
-          </v:shape>
-          <o:OLEObject Type="Embed" ProgID="Equation.DSMT4" ShapeID="_x0000_i1115" DrawAspect="Content" ObjectID="_1374423888" r:id="rId187"/>
+            <v:imagedata r:id="rId225" o:title=""/>
+          </v:shape>
+          <o:OLEObject Type="Embed" ProgID="Equation.DSMT4" ShapeID="_x0000_i1115" DrawAspect="Content" ObjectID="_1374564464" r:id="rId226"/>
         </w:object>
       </w:r>
       <w:r>
@@ -4053,9 +5115,9 @@
         </w:rPr>
         <w:object w:dxaOrig="10060" w:dyaOrig="1360" w14:anchorId="530100E0">
           <v:shape id="_x0000_i1116" type="#_x0000_t75" style="width:464.45pt;height:62.8pt" o:ole="">
-            <v:imagedata r:id="rId188" o:title=""/>
-          </v:shape>
-          <o:OLEObject Type="Embed" ProgID="Equation.DSMT4" ShapeID="_x0000_i1116" DrawAspect="Content" ObjectID="_1374423889" r:id="rId189"/>
+            <v:imagedata r:id="rId227" o:title=""/>
+          </v:shape>
+          <o:OLEObject Type="Embed" ProgID="Equation.DSMT4" ShapeID="_x0000_i1116" DrawAspect="Content" ObjectID="_1374564465" r:id="rId228"/>
         </w:object>
       </w:r>
     </w:p>
@@ -4078,9 +5140,9 @@
       <w:r>
         <w:object w:dxaOrig="2400" w:dyaOrig="420" w14:anchorId="688B7195">
           <v:shape id="_x0000_i1117" type="#_x0000_t75" style="width:103.05pt;height:16.95pt" o:ole="">
-            <v:imagedata r:id="rId190" o:title=""/>
-          </v:shape>
-          <o:OLEObject Type="Embed" ProgID="Equation.DSMT4" ShapeID="_x0000_i1117" DrawAspect="Content" ObjectID="_1374423890" r:id="rId191"/>
+            <v:imagedata r:id="rId229" o:title=""/>
+          </v:shape>
+          <o:OLEObject Type="Embed" ProgID="Equation.DSMT4" ShapeID="_x0000_i1117" DrawAspect="Content" ObjectID="_1374564466" r:id="rId230"/>
         </w:object>
       </w:r>
       <w:r>
@@ -4095,7 +5157,7 @@
         </w:rPr>
         <w:pict w14:anchorId="489143A9">
           <v:shape id="_x0000_i1118" type="#_x0000_t75" style="width:14.8pt;height:21.9pt">
-            <v:imagedata r:id="rId192" o:title=""/>
+            <v:imagedata r:id="rId231" o:title=""/>
           </v:shape>
         </w:pict>
       </w:r>
@@ -4123,13 +5185,17 @@
         </w:rPr>
         <w:object w:dxaOrig="280" w:dyaOrig="420" w14:anchorId="07DD7EC4">
           <v:shape id="_x0000_i1119" type="#_x0000_t75" style="width:14.8pt;height:21.2pt" o:ole="">
-            <v:imagedata r:id="rId193" o:title=""/>
-          </v:shape>
-          <o:OLEObject Type="Embed" ProgID="Equation.DSMT4" ShapeID="_x0000_i1119" DrawAspect="Content" ObjectID="_1374423891" r:id="rId194"/>
-        </w:object>
-      </w:r>
-      <w:r>
-        <w:t xml:space="preserve">) necessary for updating the target PDF. In this three-robot example, </w:t>
+            <v:imagedata r:id="rId232" o:title=""/>
+          </v:shape>
+          <o:OLEObject Type="Embed" ProgID="Equation.DSMT4" ShapeID="_x0000_i1119" DrawAspect="Content" ObjectID="_1374564467" r:id="rId233"/>
+        </w:object>
+      </w:r>
+      <w:r>
+        <w:t xml:space="preserve">) necessary for updating the target PDF. </w:t>
+      </w:r>
+      <w:proofErr w:type="gramStart"/>
+      <w:r>
+        <w:t xml:space="preserve">In this three-robot example, </w:t>
       </w:r>
       <w:r>
         <w:rPr>
@@ -4137,20 +5203,24 @@
         </w:rPr>
         <w:object w:dxaOrig="1920" w:dyaOrig="540" w14:anchorId="5754ECE9">
           <v:shape id="_x0000_i1120" type="#_x0000_t75" style="width:96pt;height:26.8pt" o:ole="">
-            <v:imagedata r:id="rId195" o:title=""/>
-          </v:shape>
-          <o:OLEObject Type="Embed" ProgID="Equation.DSMT4" ShapeID="_x0000_i1120" DrawAspect="Content" ObjectID="_1374423892" r:id="rId196"/>
-        </w:object>
-      </w:r>
-      <w:r>
-        <w:t xml:space="preserve">. The robot needs to update </w:t>
+            <v:imagedata r:id="rId234" o:title=""/>
+          </v:shape>
+          <o:OLEObject Type="Embed" ProgID="Equation.DSMT4" ShapeID="_x0000_i1120" DrawAspect="Content" ObjectID="_1374564468" r:id="rId235"/>
+        </w:object>
+      </w:r>
+      <w:r>
+        <w:t>.</w:t>
+      </w:r>
+      <w:proofErr w:type="gramEnd"/>
+      <w:r>
+        <w:t xml:space="preserve"> The robot needs to update </w:t>
       </w:r>
       <w:r>
         <w:object w:dxaOrig="2400" w:dyaOrig="420" w14:anchorId="701179F6">
           <v:shape id="_x0000_i1121" type="#_x0000_t75" style="width:103.05pt;height:16.95pt" o:ole="">
-            <v:imagedata r:id="rId197" o:title=""/>
-          </v:shape>
-          <o:OLEObject Type="Embed" ProgID="Equation.DSMT4" ShapeID="_x0000_i1121" DrawAspect="Content" ObjectID="_1374423893" r:id="rId198"/>
+            <v:imagedata r:id="rId236" o:title=""/>
+          </v:shape>
+          <o:OLEObject Type="Embed" ProgID="Equation.DSMT4" ShapeID="_x0000_i1121" DrawAspect="Content" ObjectID="_1374564469" r:id="rId237"/>
         </w:object>
       </w:r>
       <w:r>
@@ -4165,7 +5235,7 @@
         </w:rPr>
         <w:pict w14:anchorId="6980D1F8">
           <v:shape id="_x0000_i1122" type="#_x0000_t75" style="width:14.8pt;height:21.9pt">
-            <v:imagedata r:id="rId199" o:title=""/>
+            <v:imagedata r:id="rId238" o:title=""/>
           </v:shape>
         </w:pict>
       </w:r>
@@ -4184,9 +5254,9 @@
         </w:rPr>
         <w:object w:dxaOrig="1140" w:dyaOrig="460" w14:anchorId="0E03FDD3">
           <v:shape id="_x0000_i1123" type="#_x0000_t75" style="width:57.2pt;height:21.9pt" o:ole="">
-            <v:imagedata r:id="rId200" o:title=""/>
-          </v:shape>
-          <o:OLEObject Type="Embed" ProgID="Equation.DSMT4" ShapeID="_x0000_i1123" DrawAspect="Content" ObjectID="_1374423894" r:id="rId201"/>
+            <v:imagedata r:id="rId239" o:title=""/>
+          </v:shape>
+          <o:OLEObject Type="Embed" ProgID="Equation.DSMT4" ShapeID="_x0000_i1123" DrawAspect="Content" ObjectID="_1374564470" r:id="rId240"/>
         </w:object>
       </w:r>
       <w:r>
@@ -4198,9 +5268,9 @@
         </w:rPr>
         <w:object w:dxaOrig="1240" w:dyaOrig="460" w14:anchorId="4A2D3C40">
           <v:shape id="_x0000_i1124" type="#_x0000_t75" style="width:62.1pt;height:21.9pt" o:ole="">
-            <v:imagedata r:id="rId202" o:title=""/>
-          </v:shape>
-          <o:OLEObject Type="Embed" ProgID="Equation.DSMT4" ShapeID="_x0000_i1124" DrawAspect="Content" ObjectID="_1374423895" r:id="rId203"/>
+            <v:imagedata r:id="rId241" o:title=""/>
+          </v:shape>
+          <o:OLEObject Type="Embed" ProgID="Equation.DSMT4" ShapeID="_x0000_i1124" DrawAspect="Content" ObjectID="_1374564471" r:id="rId242"/>
         </w:object>
       </w:r>
       <w:r>
@@ -4213,7 +5283,15 @@
         <w:t xml:space="preserve">For </w:t>
       </w:r>
       <w:r>
-        <w:t>the ith robot</w:t>
+        <w:t xml:space="preserve">the </w:t>
+      </w:r>
+      <w:proofErr w:type="spellStart"/>
+      <w:r>
+        <w:t>ith</w:t>
+      </w:r>
+      <w:proofErr w:type="spellEnd"/>
+      <w:r>
+        <w:t xml:space="preserve"> robot</w:t>
       </w:r>
     </w:p>
     <w:p>
@@ -4230,9 +5308,9 @@
       <w:r>
         <w:object w:dxaOrig="1780" w:dyaOrig="420" w14:anchorId="446D50B8">
           <v:shape id="_x0000_i1125" type="#_x0000_t75" style="width:88.95pt;height:21.2pt" o:ole="">
-            <v:imagedata r:id="rId204" o:title=""/>
-          </v:shape>
-          <o:OLEObject Type="Embed" ProgID="Equation.DSMT4" ShapeID="_x0000_i1125" DrawAspect="Content" ObjectID="_1374423896" r:id="rId205"/>
+            <v:imagedata r:id="rId243" o:title=""/>
+          </v:shape>
+          <o:OLEObject Type="Embed" ProgID="Equation.DSMT4" ShapeID="_x0000_i1125" DrawAspect="Content" ObjectID="_1374564472" r:id="rId244"/>
         </w:object>
       </w:r>
     </w:p>
@@ -4274,9 +5352,9 @@
         </w:rPr>
         <w:object w:dxaOrig="1760" w:dyaOrig="560" w14:anchorId="30BE8B25">
           <v:shape id="_x0000_i1126" type="#_x0000_t75" style="width:88.25pt;height:26.8pt" o:ole="">
-            <v:imagedata r:id="rId206" o:title=""/>
-          </v:shape>
-          <o:OLEObject Type="Embed" ProgID="Equation.DSMT4" ShapeID="_x0000_i1126" DrawAspect="Content" ObjectID="_1374423897" r:id="rId207"/>
+            <v:imagedata r:id="rId245" o:title=""/>
+          </v:shape>
+          <o:OLEObject Type="Embed" ProgID="Equation.DSMT4" ShapeID="_x0000_i1126" DrawAspect="Content" ObjectID="_1374564473" r:id="rId246"/>
         </w:object>
       </w:r>
       <w:r>
@@ -4288,9 +5366,9 @@
         </w:rPr>
         <w:object w:dxaOrig="1860" w:dyaOrig="560" w14:anchorId="18ECDE4A">
           <v:shape id="_x0000_i1127" type="#_x0000_t75" style="width:91.75pt;height:26.8pt" o:ole="">
-            <v:imagedata r:id="rId208" o:title=""/>
-          </v:shape>
-          <o:OLEObject Type="Embed" ProgID="Equation.DSMT4" ShapeID="_x0000_i1127" DrawAspect="Content" ObjectID="_1374423898" r:id="rId209"/>
+            <v:imagedata r:id="rId247" o:title=""/>
+          </v:shape>
+          <o:OLEObject Type="Embed" ProgID="Equation.DSMT4" ShapeID="_x0000_i1127" DrawAspect="Content" ObjectID="_1374564474" r:id="rId248"/>
         </w:object>
       </w:r>
     </w:p>
@@ -4304,10 +5382,10 @@
           <w:position w:val="-26"/>
         </w:rPr>
         <w:object w:dxaOrig="4880" w:dyaOrig="560" w14:anchorId="52187A2C">
-          <v:shape id="_x0000_i1143" type="#_x0000_t75" style="width:244.25pt;height:26.8pt" o:ole="">
-            <v:imagedata r:id="rId210" o:title=""/>
-          </v:shape>
-          <o:OLEObject Type="Embed" ProgID="Equation.DSMT4" ShapeID="_x0000_i1143" DrawAspect="Content" ObjectID="_1374423899" r:id="rId211"/>
+          <v:shape id="_x0000_i1128" type="#_x0000_t75" style="width:244.25pt;height:26.8pt" o:ole="">
+            <v:imagedata r:id="rId249" o:title=""/>
+          </v:shape>
+          <o:OLEObject Type="Embed" ProgID="Equation.DSMT4" ShapeID="_x0000_i1128" DrawAspect="Content" ObjectID="_1374564475" r:id="rId250"/>
         </w:object>
       </w:r>
     </w:p>
@@ -4323,7 +5401,6 @@
         <w:t>Update the target PDF</w:t>
       </w:r>
     </w:p>
-    <w:bookmarkStart w:id="6" w:name="_GoBack"/>
     <w:p>
       <w:pPr>
         <w:pStyle w:val="ListParagraph"/>
@@ -4337,13 +5414,12 @@
           <w:position w:val="-194"/>
         </w:rPr>
         <w:object w:dxaOrig="7020" w:dyaOrig="3960" w14:anchorId="1013DA28">
-          <v:shape id="_x0000_i1145" type="#_x0000_t75" style="width:324.7pt;height:184.95pt" o:ole="">
-            <v:imagedata r:id="rId212" o:title=""/>
-          </v:shape>
-          <o:OLEObject Type="Embed" ProgID="Equation.DSMT4" ShapeID="_x0000_i1145" DrawAspect="Content" ObjectID="_1374423900" r:id="rId213"/>
-        </w:object>
-      </w:r>
-      <w:bookmarkEnd w:id="6"/>
+          <v:shape id="_x0000_i1129" type="#_x0000_t75" style="width:324.7pt;height:184.95pt" o:ole="">
+            <v:imagedata r:id="rId251" o:title=""/>
+          </v:shape>
+          <o:OLEObject Type="Embed" ProgID="Equation.DSMT4" ShapeID="_x0000_i1129" DrawAspect="Content" ObjectID="_1374564476" r:id="rId252"/>
+        </w:object>
+      </w:r>
     </w:p>
     <w:p>
       <w:pPr>
@@ -4409,11 +5485,16 @@
       <w:r>
         <w:t xml:space="preserve">six static sensors and single static target, which </w:t>
       </w:r>
+      <w:proofErr w:type="gramStart"/>
       <w:r>
         <w:t>a</w:t>
       </w:r>
       <w:r>
-        <w:t xml:space="preserve">cts as a proof of concept of the LEO strategy for static cases. </w:t>
+        <w:t>cts</w:t>
+      </w:r>
+      <w:proofErr w:type="gramEnd"/>
+      <w:r>
+        <w:t xml:space="preserve"> as a proof of concept of the LEO strategy for static cases. </w:t>
       </w:r>
       <w:r>
         <w:t xml:space="preserve">The second scenario </w:t>
@@ -4518,7 +5599,7 @@
                           </pic:cNvPicPr>
                         </pic:nvPicPr>
                         <pic:blipFill>
-                          <a:blip r:embed="rId214">
+                          <a:blip r:embed="rId253">
                             <a:extLst>
                               <a:ext uri="{28A0092B-C50C-407E-A947-70E740481C1C}">
                                 <a14:useLocalDpi xmlns:a14="http://schemas.microsoft.com/office/drawing/2010/main" val="0"/>
@@ -4578,7 +5659,7 @@
                           </pic:cNvPicPr>
                         </pic:nvPicPr>
                         <pic:blipFill>
-                          <a:blip r:embed="rId215">
+                          <a:blip r:embed="rId254">
                             <a:extLst>
                               <a:ext uri="{28A0092B-C50C-407E-A947-70E740481C1C}">
                                 <a14:useLocalDpi xmlns:a14="http://schemas.microsoft.com/office/drawing/2010/main" val="0"/>
@@ -4674,7 +5755,7 @@
                           </pic:cNvPicPr>
                         </pic:nvPicPr>
                         <pic:blipFill>
-                          <a:blip r:embed="rId216">
+                          <a:blip r:embed="rId255">
                             <a:extLst>
                               <a:ext uri="{28A0092B-C50C-407E-A947-70E740481C1C}">
                                 <a14:useLocalDpi xmlns:a14="http://schemas.microsoft.com/office/drawing/2010/main" val="0"/>
@@ -4734,7 +5815,7 @@
                           </pic:cNvPicPr>
                         </pic:nvPicPr>
                         <pic:blipFill>
-                          <a:blip r:embed="rId217">
+                          <a:blip r:embed="rId256">
                             <a:extLst>
                               <a:ext uri="{28A0092B-C50C-407E-A947-70E740481C1C}">
                                 <a14:useLocalDpi xmlns:a14="http://schemas.microsoft.com/office/drawing/2010/main" val="0"/>
@@ -4813,7 +5894,15 @@
               <w:jc w:val="center"/>
             </w:pPr>
             <w:r>
-              <w:t>Figure 1. static sensors, static target</w:t>
+              <w:t xml:space="preserve">Figure 1. </w:t>
+            </w:r>
+            <w:proofErr w:type="gramStart"/>
+            <w:r>
+              <w:t>static</w:t>
+            </w:r>
+            <w:proofErr w:type="gramEnd"/>
+            <w:r>
+              <w:t xml:space="preserve"> sensors, static target</w:t>
             </w:r>
           </w:p>
         </w:tc>
@@ -4905,7 +5994,7 @@
                           </pic:cNvPicPr>
                         </pic:nvPicPr>
                         <pic:blipFill>
-                          <a:blip r:embed="rId218">
+                          <a:blip r:embed="rId257">
                             <a:extLst>
                               <a:ext uri="{28A0092B-C50C-407E-A947-70E740481C1C}">
                                 <a14:useLocalDpi xmlns:a14="http://schemas.microsoft.com/office/drawing/2010/main" val="0"/>
@@ -4965,7 +6054,7 @@
                           </pic:cNvPicPr>
                         </pic:nvPicPr>
                         <pic:blipFill>
-                          <a:blip r:embed="rId219">
+                          <a:blip r:embed="rId258">
                             <a:extLst>
                               <a:ext uri="{28A0092B-C50C-407E-A947-70E740481C1C}">
                                 <a14:useLocalDpi xmlns:a14="http://schemas.microsoft.com/office/drawing/2010/main" val="0"/>
@@ -5061,7 +6150,7 @@
                           </pic:cNvPicPr>
                         </pic:nvPicPr>
                         <pic:blipFill>
-                          <a:blip r:embed="rId220">
+                          <a:blip r:embed="rId259">
                             <a:extLst>
                               <a:ext uri="{28A0092B-C50C-407E-A947-70E740481C1C}">
                                 <a14:useLocalDpi xmlns:a14="http://schemas.microsoft.com/office/drawing/2010/main" val="0"/>
@@ -5121,7 +6210,7 @@
                           </pic:cNvPicPr>
                         </pic:nvPicPr>
                         <pic:blipFill>
-                          <a:blip r:embed="rId221">
+                          <a:blip r:embed="rId260">
                             <a:extLst>
                               <a:ext uri="{28A0092B-C50C-407E-A947-70E740481C1C}">
                                 <a14:useLocalDpi xmlns:a14="http://schemas.microsoft.com/office/drawing/2010/main" val="0"/>
@@ -5200,7 +6289,15 @@
               <w:jc w:val="center"/>
             </w:pPr>
             <w:r>
-              <w:t>Figure 3. moving sensors, static target</w:t>
+              <w:t xml:space="preserve">Figure 3. </w:t>
+            </w:r>
+            <w:proofErr w:type="gramStart"/>
+            <w:r>
+              <w:t>moving</w:t>
+            </w:r>
+            <w:proofErr w:type="gramEnd"/>
+            <w:r>
+              <w:t xml:space="preserve"> sensors, static target</w:t>
             </w:r>
           </w:p>
         </w:tc>
@@ -5300,7 +6397,7 @@
                           </pic:cNvPicPr>
                         </pic:nvPicPr>
                         <pic:blipFill>
-                          <a:blip r:embed="rId222">
+                          <a:blip r:embed="rId261">
                             <a:extLst>
                               <a:ext uri="{28A0092B-C50C-407E-A947-70E740481C1C}">
                                 <a14:useLocalDpi xmlns:a14="http://schemas.microsoft.com/office/drawing/2010/main" val="0"/>
@@ -5360,7 +6457,7 @@
                           </pic:cNvPicPr>
                         </pic:nvPicPr>
                         <pic:blipFill>
-                          <a:blip r:embed="rId223">
+                          <a:blip r:embed="rId262">
                             <a:extLst>
                               <a:ext uri="{28A0092B-C50C-407E-A947-70E740481C1C}">
                                 <a14:useLocalDpi xmlns:a14="http://schemas.microsoft.com/office/drawing/2010/main" val="0"/>
@@ -5456,7 +6553,7 @@
                           </pic:cNvPicPr>
                         </pic:nvPicPr>
                         <pic:blipFill>
-                          <a:blip r:embed="rId224">
+                          <a:blip r:embed="rId263">
                             <a:extLst>
                               <a:ext uri="{28A0092B-C50C-407E-A947-70E740481C1C}">
                                 <a14:useLocalDpi xmlns:a14="http://schemas.microsoft.com/office/drawing/2010/main" val="0"/>
@@ -5516,7 +6613,7 @@
                           </pic:cNvPicPr>
                         </pic:nvPicPr>
                         <pic:blipFill>
-                          <a:blip r:embed="rId225">
+                          <a:blip r:embed="rId264">
                             <a:extLst>
                               <a:ext uri="{28A0092B-C50C-407E-A947-70E740481C1C}">
                                 <a14:useLocalDpi xmlns:a14="http://schemas.microsoft.com/office/drawing/2010/main" val="0"/>
@@ -5595,13 +6692,33 @@
               <w:jc w:val="center"/>
             </w:pPr>
             <w:r>
-              <w:t>Figure 3. moving sensors, moving target</w:t>
+              <w:t xml:space="preserve">Figure 3. </w:t>
+            </w:r>
+            <w:proofErr w:type="gramStart"/>
+            <w:r>
+              <w:t>moving</w:t>
+            </w:r>
+            <w:proofErr w:type="gramEnd"/>
+            <w:r>
+              <w:t xml:space="preserve"> sensors, moving target</w:t>
             </w:r>
           </w:p>
         </w:tc>
       </w:tr>
     </w:tbl>
     <w:p/>
+    <w:p>
+      <w:pPr>
+        <w:pStyle w:val="Heading1"/>
+        <w:numPr>
+          <w:ilvl w:val="0"/>
+          <w:numId w:val="24"/>
+        </w:numPr>
+      </w:pPr>
+      <w:r>
+        <w:t xml:space="preserve">Conclusion </w:t>
+      </w:r>
+    </w:p>
     <w:p/>
     <w:p>
       <w:pPr>
@@ -9392,7 +10509,7 @@
 </file>
 
 <file path=customXml/itemProps1.xml><?xml version="1.0" encoding="utf-8"?>
-<ds:datastoreItem xmlns:ds="http://schemas.openxmlformats.org/officeDocument/2006/customXml" ds:itemID="{01D18351-1DE0-304C-9BDF-6AF44AD8FE29}">
+<ds:datastoreItem xmlns:ds="http://schemas.openxmlformats.org/officeDocument/2006/customXml" ds:itemID="{8044779F-6600-0145-99F6-642E2E509ADA}">
   <ds:schemaRefs>
     <ds:schemaRef ds:uri="http://schemas.openxmlformats.org/officeDocument/2006/bibliography"/>
   </ds:schemaRefs>

</xml_diff>